<commit_message>
license: updates to source files and graphics
</commit_message>
<xml_diff>
--- a/license/Mach1SpatialSDK-RoyaltyFreeLicense.docx
+++ b/license/Mach1SpatialSDK-RoyaltyFreeLicense.docx
@@ -47,6 +47,19 @@
     <w:p>
       <w:pPr>
         <w:pStyle w:val="NoSpacing"/>
+        <w:jc w:val="center"/>
+        <w:outlineLvl w:val="0"/>
+        <w:rPr>
+          <w:b/>
+          <w:sz w:val="28"/>
+          <w:szCs w:val="28"/>
+          <w:u w:val="single"/>
+        </w:rPr>
+      </w:pPr>
+    </w:p>
+    <w:p>
+      <w:pPr>
+        <w:pStyle w:val="NoSpacing"/>
       </w:pPr>
     </w:p>
     <w:p>
@@ -60,10 +73,10 @@
           <w:lang w:eastAsia="en-US"/>
         </w:rPr>
         <w:drawing>
-          <wp:inline distT="0" distB="0" distL="0" distR="0" wp14:anchorId="6BAC93CB" wp14:editId="56AECDB4">
-            <wp:extent cx="5943600" cy="4123055"/>
+          <wp:inline distT="0" distB="0" distL="0" distR="0" wp14:anchorId="3D335E41" wp14:editId="507AFBFF">
+            <wp:extent cx="5943600" cy="3962400"/>
             <wp:effectExtent l="0" t="0" r="0" b="0"/>
-            <wp:docPr id="1" name="Picture 1"/>
+            <wp:docPr id="1" name="Picture 1" descr="Mach1-LicenseDiagram_nobug.png"/>
             <wp:cNvGraphicFramePr>
               <a:graphicFrameLocks xmlns:a="http://schemas.openxmlformats.org/drawingml/2006/main" noChangeAspect="1"/>
             </wp:cNvGraphicFramePr>
@@ -71,23 +84,36 @@
               <a:graphicData uri="http://schemas.openxmlformats.org/drawingml/2006/picture">
                 <pic:pic xmlns:pic="http://schemas.openxmlformats.org/drawingml/2006/picture">
                   <pic:nvPicPr>
-                    <pic:cNvPr id="998913079" name=""/>
-                    <pic:cNvPicPr/>
+                    <pic:cNvPr id="0" name="Picture 1" descr="Mach1-LicenseDiagram_nobug.png"/>
+                    <pic:cNvPicPr>
+                      <a:picLocks noChangeAspect="1" noChangeArrowheads="1"/>
+                    </pic:cNvPicPr>
                   </pic:nvPicPr>
                   <pic:blipFill>
-                    <a:blip r:embed="rId8"/>
+                    <a:blip r:embed="rId8" cstate="print">
+                      <a:extLst>
+                        <a:ext uri="{28A0092B-C50C-407E-A947-70E740481C1C}">
+                          <a14:useLocalDpi xmlns:a14="http://schemas.microsoft.com/office/drawing/2010/main" val="0"/>
+                        </a:ext>
+                      </a:extLst>
+                    </a:blip>
+                    <a:srcRect/>
                     <a:stretch>
                       <a:fillRect/>
                     </a:stretch>
                   </pic:blipFill>
-                  <pic:spPr>
+                  <pic:spPr bwMode="auto">
                     <a:xfrm>
                       <a:off x="0" y="0"/>
-                      <a:ext cx="5943600" cy="4123055"/>
+                      <a:ext cx="5943600" cy="3962400"/>
                     </a:xfrm>
                     <a:prstGeom prst="rect">
                       <a:avLst/>
                     </a:prstGeom>
+                    <a:noFill/>
+                    <a:ln>
+                      <a:noFill/>
+                    </a:ln>
                   </pic:spPr>
                 </pic:pic>
               </a:graphicData>
@@ -95,6 +121,20 @@
           </wp:inline>
         </w:drawing>
       </w:r>
+      <w:bookmarkStart w:id="2" w:name="_GoBack"/>
+      <w:bookmarkEnd w:id="2"/>
+    </w:p>
+    <w:p>
+      <w:pPr>
+        <w:pStyle w:val="NoSpacing"/>
+        <w:jc w:val="center"/>
+      </w:pPr>
+    </w:p>
+    <w:p>
+      <w:pPr>
+        <w:pStyle w:val="NoSpacing"/>
+        <w:jc w:val="center"/>
+      </w:pPr>
     </w:p>
     <w:p>
       <w:pPr>
@@ -375,7 +415,27 @@
           <w:sz w:val="24"/>
           <w:szCs w:val="24"/>
         </w:rPr>
-        <w:t xml:space="preserve">you as a developer (“DEVELOPER” or “you”) downloading and/or using the </w:t>
+        <w:t>you as a developer (“</w:t>
+      </w:r>
+      <w:proofErr w:type="spellStart"/>
+      <w:r>
+        <w:rPr>
+          <w:rFonts w:cs="Times-Roman"/>
+          <w:color w:val="000000"/>
+          <w:sz w:val="24"/>
+          <w:szCs w:val="24"/>
+        </w:rPr>
+        <w:t>DEVELOPER</w:t>
+      </w:r>
+      <w:proofErr w:type="spellEnd"/>
+      <w:r>
+        <w:rPr>
+          <w:rFonts w:cs="Times-Roman"/>
+          <w:color w:val="000000"/>
+          <w:sz w:val="24"/>
+          <w:szCs w:val="24"/>
+        </w:rPr>
+        <w:t xml:space="preserve">” or “you”) downloading and/or using the </w:t>
       </w:r>
       <w:r>
         <w:rPr>
@@ -591,7 +651,17 @@
           <w:sz w:val="24"/>
           <w:szCs w:val="24"/>
         </w:rPr>
-        <w:t>, unless otherwise indicated</w:t>
+        <w:t xml:space="preserve">, unless </w:t>
+      </w:r>
+      <w:r>
+        <w:rPr>
+          <w:rFonts w:cs="Times-Roman"/>
+          <w:color w:val="000000"/>
+          <w:sz w:val="24"/>
+          <w:szCs w:val="24"/>
+        </w:rPr>
+        <w:lastRenderedPageBreak/>
+        <w:t>otherwise indicated</w:t>
       </w:r>
       <w:r>
         <w:rPr>
@@ -642,7 +712,6 @@
           <w:sz w:val="24"/>
           <w:szCs w:val="24"/>
         </w:rPr>
-        <w:lastRenderedPageBreak/>
         <w:t xml:space="preserve">MACH1 provides this </w:t>
       </w:r>
       <w:r>
@@ -661,7 +730,27 @@
           <w:sz w:val="24"/>
           <w:szCs w:val="24"/>
         </w:rPr>
-        <w:t xml:space="preserve"> for the purpose of allowing developers to use and distribute the </w:t>
+        <w:t xml:space="preserve"> </w:t>
+      </w:r>
+      <w:proofErr w:type="gramStart"/>
+      <w:r>
+        <w:rPr>
+          <w:rFonts w:cs="Times-Roman"/>
+          <w:color w:val="000000"/>
+          <w:sz w:val="24"/>
+          <w:szCs w:val="24"/>
+        </w:rPr>
+        <w:t>for the purpose of</w:t>
+      </w:r>
+      <w:proofErr w:type="gramEnd"/>
+      <w:r>
+        <w:rPr>
+          <w:rFonts w:cs="Times-Roman"/>
+          <w:color w:val="000000"/>
+          <w:sz w:val="24"/>
+          <w:szCs w:val="24"/>
+        </w:rPr>
+        <w:t xml:space="preserve"> allowing developers to use and distribute the </w:t>
       </w:r>
       <w:r>
         <w:rPr>
@@ -681,8 +770,8 @@
         </w:rPr>
         <w:t xml:space="preserve"> for up to 100,000 distributions. If DEVELOPER distributes any </w:t>
       </w:r>
-      <w:bookmarkStart w:id="2" w:name="OLE_LINK3"/>
-      <w:bookmarkStart w:id="3" w:name="OLE_LINK4"/>
+      <w:bookmarkStart w:id="3" w:name="OLE_LINK3"/>
+      <w:bookmarkStart w:id="4" w:name="OLE_LINK4"/>
       <w:r>
         <w:rPr>
           <w:rFonts w:cs="Times-Roman"/>
@@ -701,8 +790,8 @@
         </w:rPr>
         <w:t xml:space="preserve"> </w:t>
       </w:r>
-      <w:bookmarkEnd w:id="2"/>
       <w:bookmarkEnd w:id="3"/>
+      <w:bookmarkEnd w:id="4"/>
       <w:r>
         <w:rPr>
           <w:rFonts w:cs="Times-Roman"/>
@@ -1134,7 +1223,18 @@
           <w:sz w:val="24"/>
           <w:szCs w:val="24"/>
         </w:rPr>
-        <w:t>, or by downloading, installing or using the MACH1 SPATIAL SDK, or by an o</w:t>
+        <w:t xml:space="preserve">, or by downloading, installing or using the MACH1 SPATIAL SDK, or by </w:t>
+      </w:r>
+      <w:proofErr w:type="spellStart"/>
+      <w:proofErr w:type="gramStart"/>
+      <w:r>
+        <w:rPr>
+          <w:rFonts w:cs="Times-Roman"/>
+          <w:color w:val="000000"/>
+          <w:sz w:val="24"/>
+          <w:szCs w:val="24"/>
+        </w:rPr>
+        <w:t>an o</w:t>
       </w:r>
       <w:r>
         <w:rPr>
@@ -1152,7 +1252,18 @@
           <w:sz w:val="24"/>
           <w:szCs w:val="24"/>
         </w:rPr>
-        <w:t xml:space="preserve">her update method MACH1 selects, you are agreeing to be bound by the latest version of the ROYALTY FREE AGREEMENT. </w:t>
+        <w:t>her</w:t>
+      </w:r>
+      <w:proofErr w:type="spellEnd"/>
+      <w:proofErr w:type="gramEnd"/>
+      <w:r>
+        <w:rPr>
+          <w:rFonts w:cs="Times-Roman"/>
+          <w:color w:val="000000"/>
+          <w:sz w:val="24"/>
+          <w:szCs w:val="24"/>
+        </w:rPr>
+        <w:t xml:space="preserve"> update method MACH1 selects, you are agreeing to be bound by the latest version of the ROYALTY FREE AGREEMENT. </w:t>
       </w:r>
     </w:p>
     <w:p>
@@ -1313,7 +1424,27 @@
           <w:sz w:val="24"/>
           <w:szCs w:val="24"/>
         </w:rPr>
-        <w:t>, MACH1 hereby grants to DEVELOPER a non-exclusive, non-transferable, non-sublicensable, non-royalty bearing (limited solely to the “</w:t>
+        <w:t>, MACH1 hereby grants to DEVELOPER a non-exclusive, non-transferable, non-</w:t>
+      </w:r>
+      <w:proofErr w:type="spellStart"/>
+      <w:r>
+        <w:rPr>
+          <w:rFonts w:cs="Times-Roman"/>
+          <w:color w:val="000000"/>
+          <w:sz w:val="24"/>
+          <w:szCs w:val="24"/>
+        </w:rPr>
+        <w:t>sublicensable</w:t>
+      </w:r>
+      <w:proofErr w:type="spellEnd"/>
+      <w:r>
+        <w:rPr>
+          <w:rFonts w:cs="Times-Roman"/>
+          <w:color w:val="000000"/>
+          <w:sz w:val="24"/>
+          <w:szCs w:val="24"/>
+        </w:rPr>
+        <w:t>, non-royalty bearing (limited solely to the “</w:t>
       </w:r>
       <w:r>
         <w:rPr>
@@ -1349,7 +1480,17 @@
           <w:sz w:val="24"/>
           <w:szCs w:val="24"/>
         </w:rPr>
-        <w:t xml:space="preserve"> in its current version only for the sole purpose of integration, use by and distribution with DEVELOPER’s application (collectively referred to as a “</w:t>
+        <w:t xml:space="preserve"> in its current version </w:t>
+      </w:r>
+      <w:r>
+        <w:rPr>
+          <w:rFonts w:cs="Times-Roman"/>
+          <w:color w:val="000000"/>
+          <w:sz w:val="24"/>
+          <w:szCs w:val="24"/>
+        </w:rPr>
+        <w:lastRenderedPageBreak/>
+        <w:t>only for the sole purpose of integration, use by and distribution with DEVELOPER’s application (collectively referred to as a “</w:t>
       </w:r>
       <w:r>
         <w:rPr>
@@ -1367,17 +1508,7 @@
           <w:sz w:val="24"/>
           <w:szCs w:val="24"/>
         </w:rPr>
-        <w:t xml:space="preserve">”), it being understood that such </w:t>
-      </w:r>
-      <w:r>
-        <w:rPr>
-          <w:rFonts w:cs="Times-Roman"/>
-          <w:color w:val="000000"/>
-          <w:sz w:val="24"/>
-          <w:szCs w:val="24"/>
-        </w:rPr>
-        <w:lastRenderedPageBreak/>
-        <w:t xml:space="preserve">distribution shall not include distribution of the </w:t>
+        <w:t xml:space="preserve">”), it being understood that such distribution shall not include distribution of the </w:t>
       </w:r>
       <w:r>
         <w:rPr>
@@ -1556,7 +1687,27 @@
           <w:sz w:val="24"/>
           <w:szCs w:val="24"/>
         </w:rPr>
-        <w:t xml:space="preserve">. For each end user distribution in excess of the Royalty Free Uses, DEVELOPER shall pay a royalty under a </w:t>
+        <w:t xml:space="preserve">. For each end user distribution </w:t>
+      </w:r>
+      <w:proofErr w:type="gramStart"/>
+      <w:r>
+        <w:rPr>
+          <w:rFonts w:cs="Times-Roman"/>
+          <w:color w:val="000000"/>
+          <w:sz w:val="24"/>
+          <w:szCs w:val="24"/>
+        </w:rPr>
+        <w:t>in excess of</w:t>
+      </w:r>
+      <w:proofErr w:type="gramEnd"/>
+      <w:r>
+        <w:rPr>
+          <w:rFonts w:cs="Times-Roman"/>
+          <w:color w:val="000000"/>
+          <w:sz w:val="24"/>
+          <w:szCs w:val="24"/>
+        </w:rPr>
+        <w:t xml:space="preserve"> the Royalty Free Uses, DEVELOPER shall pay a royalty under a </w:t>
       </w:r>
       <w:r>
         <w:rPr>
@@ -1898,7 +2049,79 @@
           <w:sz w:val="24"/>
           <w:szCs w:val="24"/>
         </w:rPr>
-        <w:t xml:space="preserve">, in the license terms applicable to </w:t>
+        <w:t>, in the license terms applicable to DEVELOPER</w:t>
+      </w:r>
+      <w:r>
+        <w:rPr>
+          <w:rFonts w:cs="Times-Roman"/>
+          <w:color w:val="000000"/>
+          <w:sz w:val="24"/>
+          <w:szCs w:val="24"/>
+        </w:rPr>
+        <w:t xml:space="preserve"> </w:t>
+      </w:r>
+      <w:r>
+        <w:rPr>
+          <w:rFonts w:cs="Times-Roman"/>
+          <w:color w:val="000000"/>
+          <w:sz w:val="24"/>
+          <w:szCs w:val="24"/>
+        </w:rPr>
+        <w:t>APPLICATION, to agree not</w:t>
+      </w:r>
+      <w:r>
+        <w:rPr>
+          <w:rFonts w:cs="Times-Roman"/>
+          <w:color w:val="000000"/>
+          <w:sz w:val="24"/>
+          <w:szCs w:val="24"/>
+        </w:rPr>
+        <w:t xml:space="preserve"> to  R</w:t>
+      </w:r>
+      <w:r>
+        <w:rPr>
+          <w:rFonts w:cs="Times-Roman"/>
+          <w:color w:val="000000"/>
+          <w:sz w:val="24"/>
+          <w:szCs w:val="24"/>
+        </w:rPr>
+        <w:t xml:space="preserve">everse Engineer DEVELOPER APPLICATION </w:t>
+      </w:r>
+      <w:r>
+        <w:rPr>
+          <w:rFonts w:cs="Times-Roman"/>
+          <w:color w:val="000000"/>
+          <w:sz w:val="24"/>
+          <w:szCs w:val="24"/>
+        </w:rPr>
+        <w:t xml:space="preserve">(including </w:t>
+      </w:r>
+      <w:r>
+        <w:rPr>
+          <w:rFonts w:cs="Times-Roman"/>
+          <w:color w:val="000000"/>
+          <w:sz w:val="24"/>
+          <w:szCs w:val="24"/>
+        </w:rPr>
+        <w:t xml:space="preserve">the </w:t>
+      </w:r>
+      <w:r>
+        <w:rPr>
+          <w:rFonts w:cs="Times-Roman"/>
+          <w:color w:val="000000"/>
+          <w:sz w:val="24"/>
+          <w:szCs w:val="24"/>
+        </w:rPr>
+        <w:t>MACH1 SPATIAL SDK), except to</w:t>
+      </w:r>
+      <w:r>
+        <w:rPr>
+          <w:rFonts w:cs="Times-Roman"/>
+          <w:color w:val="000000"/>
+          <w:sz w:val="24"/>
+          <w:szCs w:val="24"/>
+        </w:rPr>
+        <w:t xml:space="preserve"> the  extent that </w:t>
       </w:r>
       <w:r>
         <w:rPr>
@@ -1925,34 +2148,16 @@
           <w:sz w:val="24"/>
           <w:szCs w:val="24"/>
         </w:rPr>
-        <w:t>APPLICATION, to agree not</w:t>
-      </w:r>
-      <w:r>
-        <w:rPr>
-          <w:rFonts w:cs="Times-Roman"/>
-          <w:color w:val="000000"/>
-          <w:sz w:val="24"/>
-          <w:szCs w:val="24"/>
-        </w:rPr>
-        <w:t xml:space="preserve"> to  R</w:t>
-      </w:r>
-      <w:r>
-        <w:rPr>
-          <w:rFonts w:cs="Times-Roman"/>
-          <w:color w:val="000000"/>
-          <w:sz w:val="24"/>
-          <w:szCs w:val="24"/>
-        </w:rPr>
-        <w:t xml:space="preserve">everse Engineer </w:t>
-      </w:r>
-      <w:r>
-        <w:rPr>
-          <w:rFonts w:cs="Times-Roman"/>
-          <w:color w:val="000000"/>
-          <w:sz w:val="24"/>
-          <w:szCs w:val="24"/>
-        </w:rPr>
-        <w:t>DEVELOPER APPLICATION</w:t>
+        <w:t>is expressly precluded by law from imposing such restriction</w:t>
+      </w:r>
+      <w:r>
+        <w:rPr>
+          <w:rFonts w:cs="Times-Roman"/>
+          <w:color w:val="000000"/>
+          <w:sz w:val="24"/>
+          <w:szCs w:val="24"/>
+        </w:rPr>
+        <w:t xml:space="preserve"> DEVELOPER</w:t>
       </w:r>
       <w:r>
         <w:rPr>
@@ -1970,96 +2175,6 @@
           <w:sz w:val="24"/>
           <w:szCs w:val="24"/>
         </w:rPr>
-        <w:t xml:space="preserve">(including </w:t>
-      </w:r>
-      <w:r>
-        <w:rPr>
-          <w:rFonts w:cs="Times-Roman"/>
-          <w:color w:val="000000"/>
-          <w:sz w:val="24"/>
-          <w:szCs w:val="24"/>
-        </w:rPr>
-        <w:t xml:space="preserve">the </w:t>
-      </w:r>
-      <w:r>
-        <w:rPr>
-          <w:rFonts w:cs="Times-Roman"/>
-          <w:color w:val="000000"/>
-          <w:sz w:val="24"/>
-          <w:szCs w:val="24"/>
-        </w:rPr>
-        <w:t>MACH1 SPATIAL SDK), except to</w:t>
-      </w:r>
-      <w:r>
-        <w:rPr>
-          <w:rFonts w:cs="Times-Roman"/>
-          <w:color w:val="000000"/>
-          <w:sz w:val="24"/>
-          <w:szCs w:val="24"/>
-        </w:rPr>
-        <w:t xml:space="preserve"> the  extent that </w:t>
-      </w:r>
-      <w:r>
-        <w:rPr>
-          <w:rFonts w:cs="Times-Roman"/>
-          <w:color w:val="000000"/>
-          <w:sz w:val="24"/>
-          <w:szCs w:val="24"/>
-        </w:rPr>
-        <w:t>DEVELOPER</w:t>
-      </w:r>
-      <w:r>
-        <w:rPr>
-          <w:rFonts w:cs="Times-Roman"/>
-          <w:color w:val="000000"/>
-          <w:sz w:val="24"/>
-          <w:szCs w:val="24"/>
-        </w:rPr>
-        <w:t xml:space="preserve"> </w:t>
-      </w:r>
-      <w:r>
-        <w:rPr>
-          <w:rFonts w:cs="Times-Roman"/>
-          <w:color w:val="000000"/>
-          <w:sz w:val="24"/>
-          <w:szCs w:val="24"/>
-        </w:rPr>
-        <w:t>is expressly precluded by law from imposing such restriction</w:t>
-      </w:r>
-      <w:r>
-        <w:rPr>
-          <w:rFonts w:cs="Times-Roman"/>
-          <w:color w:val="000000"/>
-          <w:sz w:val="24"/>
-          <w:szCs w:val="24"/>
-        </w:rPr>
-        <w:t xml:space="preserve"> </w:t>
-      </w:r>
-      <w:r>
-        <w:rPr>
-          <w:rFonts w:cs="Times-Roman"/>
-          <w:color w:val="000000"/>
-          <w:sz w:val="24"/>
-          <w:szCs w:val="24"/>
-        </w:rPr>
-        <w:t>DEVELOPER</w:t>
-      </w:r>
-      <w:r>
-        <w:rPr>
-          <w:rFonts w:cs="Times-Roman"/>
-          <w:color w:val="000000"/>
-          <w:sz w:val="24"/>
-          <w:szCs w:val="24"/>
-        </w:rPr>
-        <w:t xml:space="preserve"> </w:t>
-      </w:r>
-      <w:r>
-        <w:rPr>
-          <w:rFonts w:cs="Times-Roman"/>
-          <w:color w:val="000000"/>
-          <w:sz w:val="24"/>
-          <w:szCs w:val="24"/>
-        </w:rPr>
         <w:t>and DEVELOPER’S users will not knowingly develop</w:t>
       </w:r>
       <w:r>
@@ -2132,25 +2247,7 @@
           <w:sz w:val="24"/>
           <w:szCs w:val="24"/>
         </w:rPr>
-        <w:t xml:space="preserve">ough </w:t>
-      </w:r>
-      <w:r>
-        <w:rPr>
-          <w:rFonts w:cs="Times-Roman"/>
-          <w:color w:val="000000"/>
-          <w:sz w:val="24"/>
-          <w:szCs w:val="24"/>
-        </w:rPr>
-        <w:t>DEVELOPER APPLICATION</w:t>
-      </w:r>
-      <w:r>
-        <w:rPr>
-          <w:rFonts w:cs="Times-Roman"/>
-          <w:color w:val="000000"/>
-          <w:sz w:val="24"/>
-          <w:szCs w:val="24"/>
-        </w:rPr>
-        <w:t>, the use of which in isolation or with any other software, system, network, or data</w:t>
+        <w:t>ough DEVELOPER APPLICATION, the use of which in isolation or with any other software, system, network, or data</w:t>
       </w:r>
       <w:r>
         <w:rPr>
@@ -2204,25 +2301,7 @@
           <w:sz w:val="24"/>
           <w:szCs w:val="24"/>
         </w:rPr>
-        <w:t xml:space="preserve">MACH1, or otherwise have a detrimental effect upon </w:t>
-      </w:r>
-      <w:r>
-        <w:rPr>
-          <w:rFonts w:cs="Times-Roman"/>
-          <w:color w:val="000000"/>
-          <w:sz w:val="24"/>
-          <w:szCs w:val="24"/>
-        </w:rPr>
-        <w:t>MACH1</w:t>
-      </w:r>
-      <w:r>
-        <w:rPr>
-          <w:rFonts w:cs="Times-Roman"/>
-          <w:color w:val="000000"/>
-          <w:sz w:val="24"/>
-          <w:szCs w:val="24"/>
-        </w:rPr>
-        <w:t>, or any of its customers or products or services,</w:t>
+        <w:t>MACH1, or otherwise have a detrimental effect upon MACH1, or any of its customers or products or services,</w:t>
       </w:r>
       <w:r>
         <w:rPr>
@@ -2260,8 +2339,6 @@
         </w:rPr>
         <w:t>diately cease any such activity.</w:t>
       </w:r>
-      <w:bookmarkStart w:id="4" w:name="_GoBack"/>
-      <w:bookmarkEnd w:id="4"/>
     </w:p>
     <w:p>
       <w:pPr>
@@ -2393,6 +2470,7 @@
           <w:sz w:val="24"/>
           <w:szCs w:val="24"/>
         </w:rPr>
+        <w:lastRenderedPageBreak/>
         <w:t xml:space="preserve">Not to use, copy, display or distribute the </w:t>
       </w:r>
       <w:r>
@@ -2461,7 +2539,6 @@
           <w:sz w:val="24"/>
           <w:szCs w:val="24"/>
         </w:rPr>
-        <w:lastRenderedPageBreak/>
         <w:t xml:space="preserve">Not to modify, decompile, reverse-engineer, or otherwise seek to duplicate or recreate the functionality of, the </w:t>
       </w:r>
       <w:r>
@@ -2888,7 +2965,27 @@
           <w:sz w:val="24"/>
           <w:szCs w:val="24"/>
         </w:rPr>
-        <w:t>, or the MACH1 EULA, as the case may be; and</w:t>
+        <w:t xml:space="preserve">, or the MACH1 EULA, </w:t>
+      </w:r>
+      <w:proofErr w:type="gramStart"/>
+      <w:r>
+        <w:rPr>
+          <w:rFonts w:cs="Times-Roman"/>
+          <w:color w:val="000000"/>
+          <w:sz w:val="24"/>
+          <w:szCs w:val="24"/>
+        </w:rPr>
+        <w:t>as the case may be;</w:t>
+      </w:r>
+      <w:proofErr w:type="gramEnd"/>
+      <w:r>
+        <w:rPr>
+          <w:rFonts w:cs="Times-Roman"/>
+          <w:color w:val="000000"/>
+          <w:sz w:val="24"/>
+          <w:szCs w:val="24"/>
+        </w:rPr>
+        <w:t xml:space="preserve"> and</w:t>
       </w:r>
     </w:p>
     <w:p>
@@ -3246,7 +3343,27 @@
           <w:sz w:val="24"/>
           <w:szCs w:val="24"/>
         </w:rPr>
-        <w:t>- Display “Copyright 2017 – xxxx, Mach1, CORP. All rights reserved.” (</w:t>
+        <w:t xml:space="preserve">- Display “Copyright 2017 – </w:t>
+      </w:r>
+      <w:proofErr w:type="spellStart"/>
+      <w:r>
+        <w:rPr>
+          <w:rFonts w:cs="Times-Roman"/>
+          <w:color w:val="000000"/>
+          <w:sz w:val="24"/>
+          <w:szCs w:val="24"/>
+        </w:rPr>
+        <w:t>xxxx</w:t>
+      </w:r>
+      <w:proofErr w:type="spellEnd"/>
+      <w:r>
+        <w:rPr>
+          <w:rFonts w:cs="Times-Roman"/>
+          <w:color w:val="000000"/>
+          <w:sz w:val="24"/>
+          <w:szCs w:val="24"/>
+        </w:rPr>
+        <w:t>, Mach1, CORP. All rights reserved.” (</w:t>
       </w:r>
       <w:r>
         <w:rPr>
@@ -3256,7 +3373,29 @@
           <w:sz w:val="24"/>
           <w:szCs w:val="24"/>
         </w:rPr>
-        <w:t>where xxxx is replaced with current year).</w:t>
+        <w:t xml:space="preserve">where </w:t>
+      </w:r>
+      <w:proofErr w:type="spellStart"/>
+      <w:r>
+        <w:rPr>
+          <w:rFonts w:cs="Times-Roman"/>
+          <w:i/>
+          <w:color w:val="000000"/>
+          <w:sz w:val="24"/>
+          <w:szCs w:val="24"/>
+        </w:rPr>
+        <w:t>xxxx</w:t>
+      </w:r>
+      <w:proofErr w:type="spellEnd"/>
+      <w:r>
+        <w:rPr>
+          <w:rFonts w:cs="Times-Roman"/>
+          <w:i/>
+          <w:color w:val="000000"/>
+          <w:sz w:val="24"/>
+          <w:szCs w:val="24"/>
+        </w:rPr>
+        <w:t xml:space="preserve"> is replaced with current year).</w:t>
       </w:r>
     </w:p>
     <w:p>
@@ -3448,6 +3587,7 @@
           <w:sz w:val="24"/>
           <w:szCs w:val="24"/>
         </w:rPr>
+        <w:lastRenderedPageBreak/>
         <w:tab/>
       </w:r>
       <w:r>
@@ -3542,7 +3682,6 @@
           <w:sz w:val="24"/>
           <w:szCs w:val="24"/>
         </w:rPr>
-        <w:lastRenderedPageBreak/>
         <w:t>d</w:t>
       </w:r>
       <w:r>
@@ -3590,8 +3729,19 @@
           <w:szCs w:val="24"/>
         </w:rPr>
         <w:tab/>
-        <w:t>- “Spatial Audio Software provided under license from Mach1™“</w:t>
-      </w:r>
+        <w:t>- “Spatial Audio Software provided under license from Mach1</w:t>
+      </w:r>
+      <w:proofErr w:type="gramStart"/>
+      <w:r>
+        <w:rPr>
+          <w:rFonts w:cs="Times-Roman"/>
+          <w:color w:val="000000"/>
+          <w:sz w:val="24"/>
+          <w:szCs w:val="24"/>
+        </w:rPr>
+        <w:t>™“</w:t>
+      </w:r>
+      <w:proofErr w:type="gramEnd"/>
     </w:p>
     <w:p>
       <w:pPr>
@@ -4194,7 +4344,17 @@
           <w:sz w:val="24"/>
           <w:szCs w:val="24"/>
         </w:rPr>
-        <w:t xml:space="preserve">. Licensee hereby agree that </w:t>
+        <w:t xml:space="preserve">. Licensee </w:t>
+      </w:r>
+      <w:r>
+        <w:rPr>
+          <w:rFonts w:cs="Times-Roman"/>
+          <w:color w:val="000000"/>
+          <w:sz w:val="24"/>
+          <w:szCs w:val="24"/>
+        </w:rPr>
+        <w:lastRenderedPageBreak/>
+        <w:t xml:space="preserve">hereby agree that </w:t>
       </w:r>
       <w:r>
         <w:rPr>
@@ -4230,17 +4390,27 @@
           <w:sz w:val="24"/>
           <w:szCs w:val="24"/>
         </w:rPr>
-        <w:t xml:space="preserve"> developed or identified in the course of </w:t>
-      </w:r>
-      <w:r>
-        <w:rPr>
-          <w:rFonts w:cs="Times-Roman"/>
-          <w:color w:val="000000"/>
-          <w:sz w:val="24"/>
-          <w:szCs w:val="24"/>
-        </w:rPr>
-        <w:lastRenderedPageBreak/>
-        <w:t xml:space="preserve">or as a result of </w:t>
+        <w:t xml:space="preserve"> developed or identified </w:t>
+      </w:r>
+      <w:proofErr w:type="gramStart"/>
+      <w:r>
+        <w:rPr>
+          <w:rFonts w:cs="Times-Roman"/>
+          <w:color w:val="000000"/>
+          <w:sz w:val="24"/>
+          <w:szCs w:val="24"/>
+        </w:rPr>
+        <w:t>in the course of</w:t>
+      </w:r>
+      <w:proofErr w:type="gramEnd"/>
+      <w:r>
+        <w:rPr>
+          <w:rFonts w:cs="Times-Roman"/>
+          <w:color w:val="000000"/>
+          <w:sz w:val="24"/>
+          <w:szCs w:val="24"/>
+        </w:rPr>
+        <w:t xml:space="preserve"> or as a result of </w:t>
       </w:r>
       <w:r>
         <w:rPr>
@@ -4339,16 +4509,7 @@
           <w:sz w:val="24"/>
           <w:szCs w:val="24"/>
         </w:rPr>
-        <w:t xml:space="preserve"> </w:t>
-      </w:r>
-      <w:r>
-        <w:rPr>
-          <w:rFonts w:cs="Times-Roman"/>
-          <w:color w:val="000000"/>
-          <w:sz w:val="24"/>
-          <w:szCs w:val="24"/>
-        </w:rPr>
-        <w:t xml:space="preserve">all of </w:t>
+        <w:t xml:space="preserve"> all of </w:t>
       </w:r>
       <w:r>
         <w:rPr>
@@ -4942,7 +5103,27 @@
           <w:sz w:val="24"/>
           <w:szCs w:val="24"/>
         </w:rPr>
-        <w:t xml:space="preserve"> shall be considered to be terminated.</w:t>
+        <w:t xml:space="preserve"> shall </w:t>
+      </w:r>
+      <w:proofErr w:type="gramStart"/>
+      <w:r>
+        <w:rPr>
+          <w:rFonts w:cs="Times-Roman"/>
+          <w:color w:val="000000"/>
+          <w:sz w:val="24"/>
+          <w:szCs w:val="24"/>
+        </w:rPr>
+        <w:t>be considered to be</w:t>
+      </w:r>
+      <w:proofErr w:type="gramEnd"/>
+      <w:r>
+        <w:rPr>
+          <w:rFonts w:cs="Times-Roman"/>
+          <w:color w:val="000000"/>
+          <w:sz w:val="24"/>
+          <w:szCs w:val="24"/>
+        </w:rPr>
+        <w:t xml:space="preserve"> terminated.</w:t>
       </w:r>
     </w:p>
     <w:p>
@@ -5179,7 +5360,7 @@
           <w:sz w:val="24"/>
           <w:szCs w:val="24"/>
         </w:rPr>
-        <w:t xml:space="preserve">MACH1 makes no warranty, promise or representation not expressly set forth in this AGREEMENT. Except as expressly warranted herein, the MACH1 SPATIAL SDK is provided “as is” without warranty or </w:t>
+        <w:t xml:space="preserve">MACH1 makes no warranty, </w:t>
       </w:r>
       <w:r>
         <w:rPr>
@@ -5189,7 +5370,67 @@
           <w:szCs w:val="24"/>
         </w:rPr>
         <w:lastRenderedPageBreak/>
-        <w:t xml:space="preserve">representation of any kind. MACH1 makes no warranty or representation with respect to third party software. The SOFTWARE is provided “as is” without warranty or representation of any kind. MACH1 disclaims and excludes all implied warranties including, without limitation, the implied warranties of noninfringement, merchantability and fitness for a particular purpose. MACH1 does not warrant that any SOFTWARE will satisfy DEVELOPER’s requirements or that is without defect or error or that the operation thereof will be uninterrupted. This AGREEMENT gives DEVELOPER specific legal rights. DEVELOPER might have other rights, which vary from state/jurisdiction to state/jurisdiction. The provisions of this section shall survive the termination of this AGREEMENT, howsoever cause, but this shall not imply or create any continued right to use the SOFTWARE after termination of this AGREEMENT. In no event will MACH1 or its affiliates be liable to DEVELOPER for any damages, claims or costs whatsoever or any consequential, indirect, incidental, damages, or any lost profits or lost savings. The foregoing limitations and exclusions apply to the extent permitted by applicable law in DEVELOPERS’s jurisdiction. The aggregate liability of MACH1 arising from or relating to this AGREEMENT or any of the SOFTWARE (regardless of the form of action or claim – E.G., contract, warranty, tort, strict liability, malpractice, fraud and/or otherwise) shall not exceed the total payment made by DEVELOPER to purchase the SOFTWARE. MACH1 shall not in any case be liable for any special incidental, consequential, indirect, or punitive damages, or for loss of profit, revenue, data or programs, even if MACH1 has been advised of the possibility thereof.   </w:t>
+        <w:t xml:space="preserve">promise or representation not expressly set forth in this AGREEMENT. Except as expressly warranted herein, the MACH1 SPATIAL SDK is provided “as is” without warranty or representation of any kind. MACH1 makes no warranty or representation with respect to third party software. The SOFTWARE is provided “as is” without warranty or representation of any kind. MACH1 disclaims and excludes all implied warranties including, without limitation, the implied warranties of </w:t>
+      </w:r>
+      <w:proofErr w:type="spellStart"/>
+      <w:r>
+        <w:rPr>
+          <w:rFonts w:cs="Times-Roman"/>
+          <w:color w:val="000000"/>
+          <w:sz w:val="24"/>
+          <w:szCs w:val="24"/>
+        </w:rPr>
+        <w:t>noninfringement</w:t>
+      </w:r>
+      <w:proofErr w:type="spellEnd"/>
+      <w:r>
+        <w:rPr>
+          <w:rFonts w:cs="Times-Roman"/>
+          <w:color w:val="000000"/>
+          <w:sz w:val="24"/>
+          <w:szCs w:val="24"/>
+        </w:rPr>
+        <w:t xml:space="preserve">, merchantability and fitness for a </w:t>
+      </w:r>
+      <w:proofErr w:type="gramStart"/>
+      <w:r>
+        <w:rPr>
+          <w:rFonts w:cs="Times-Roman"/>
+          <w:color w:val="000000"/>
+          <w:sz w:val="24"/>
+          <w:szCs w:val="24"/>
+        </w:rPr>
+        <w:t>particular purpose</w:t>
+      </w:r>
+      <w:proofErr w:type="gramEnd"/>
+      <w:r>
+        <w:rPr>
+          <w:rFonts w:cs="Times-Roman"/>
+          <w:color w:val="000000"/>
+          <w:sz w:val="24"/>
+          <w:szCs w:val="24"/>
+        </w:rPr>
+        <w:t xml:space="preserve">. MACH1 does not warrant that any SOFTWARE will satisfy DEVELOPER’s requirements or that is without defect or error or that the operation thereof will be uninterrupted. This AGREEMENT gives DEVELOPER specific legal rights. DEVELOPER might have other rights, which vary from state/jurisdiction to state/jurisdiction. The provisions of this section shall survive the termination of this AGREEMENT, howsoever cause, but this shall not imply or create any continued right to use the SOFTWARE after termination of this AGREEMENT. In no </w:t>
+      </w:r>
+      <w:proofErr w:type="gramStart"/>
+      <w:r>
+        <w:rPr>
+          <w:rFonts w:cs="Times-Roman"/>
+          <w:color w:val="000000"/>
+          <w:sz w:val="24"/>
+          <w:szCs w:val="24"/>
+        </w:rPr>
+        <w:t>event</w:t>
+      </w:r>
+      <w:proofErr w:type="gramEnd"/>
+      <w:r>
+        <w:rPr>
+          <w:rFonts w:cs="Times-Roman"/>
+          <w:color w:val="000000"/>
+          <w:sz w:val="24"/>
+          <w:szCs w:val="24"/>
+        </w:rPr>
+        <w:t xml:space="preserve"> will MACH1 or its affiliates be liable to DEVELOPER for any damages, claims or costs whatsoever or any consequential, indirect, incidental, damages, or any lost profits or lost savings. The foregoing limitations and exclusions apply to the extent permitted by applicable law in DEVELOPERS’s jurisdiction. The aggregate liability of MACH1 arising from or relating to this AGREEMENT or any of the SOFTWARE (regardless of the form of action or claim – E.G., contract, warranty, tort, strict liability, malpractice, fraud and/or otherwise) shall not exceed the total payment made by DEVELOPER to purchase the SOFTWARE. MACH1 shall not in any case be liable for any special incidental, consequential, indirect, or punitive damages, or for loss of profit, revenue, data or programs, even if MACH1 has been advised of the possibility thereof.   </w:t>
       </w:r>
     </w:p>
     <w:p>
@@ -5253,7 +5494,27 @@
           <w:sz w:val="24"/>
           <w:szCs w:val="24"/>
         </w:rPr>
-        <w:t xml:space="preserve">. You shall indemnify and hold harmless MACH1 from and against all losses, claims, damages or other causes of any nature or kind whatsoever (including  reasonable attorney's fees) arising directly or indirectly out of third party claims concerning (i) a breach of any of your obligations, covenants, representations or warranties contained herein; (ii) any </w:t>
+        <w:t>. You shall indemnify and hold harmless MACH1 from and against all losses, claims, damages or other causes of any nature or kind whatsoever (including  reasonable attorney's fees) arising directly or indirectly out of third party claims concerning (</w:t>
+      </w:r>
+      <w:proofErr w:type="spellStart"/>
+      <w:r>
+        <w:rPr>
+          <w:rFonts w:cs="Times-Roman"/>
+          <w:color w:val="000000"/>
+          <w:sz w:val="24"/>
+          <w:szCs w:val="24"/>
+        </w:rPr>
+        <w:t>i</w:t>
+      </w:r>
+      <w:proofErr w:type="spellEnd"/>
+      <w:r>
+        <w:rPr>
+          <w:rFonts w:cs="Times-Roman"/>
+          <w:color w:val="000000"/>
+          <w:sz w:val="24"/>
+          <w:szCs w:val="24"/>
+        </w:rPr>
+        <w:t xml:space="preserve">) a breach of any of your obligations, covenants, representations or warranties contained herein; (ii) any </w:t>
       </w:r>
       <w:r>
         <w:rPr>
@@ -5420,14 +5681,25 @@
           <w:szCs w:val="24"/>
         </w:rPr>
       </w:pPr>
-      <w:r>
-        <w:rPr>
-          <w:rFonts w:cs="Times-Roman"/>
-          <w:color w:val="000000"/>
-          <w:sz w:val="24"/>
-          <w:szCs w:val="24"/>
-        </w:rPr>
-        <w:t xml:space="preserve">Attorneys Fees. In the event of dispute between </w:t>
+      <w:proofErr w:type="spellStart"/>
+      <w:r>
+        <w:rPr>
+          <w:rFonts w:cs="Times-Roman"/>
+          <w:color w:val="000000"/>
+          <w:sz w:val="24"/>
+          <w:szCs w:val="24"/>
+        </w:rPr>
+        <w:t>Attorneys</w:t>
+      </w:r>
+      <w:proofErr w:type="spellEnd"/>
+      <w:r>
+        <w:rPr>
+          <w:rFonts w:cs="Times-Roman"/>
+          <w:color w:val="000000"/>
+          <w:sz w:val="24"/>
+          <w:szCs w:val="24"/>
+        </w:rPr>
+        <w:t xml:space="preserve"> Fees. In the event of dispute between </w:t>
       </w:r>
       <w:r>
         <w:rPr>
@@ -5463,7 +5735,39 @@
           <w:sz w:val="24"/>
           <w:szCs w:val="24"/>
         </w:rPr>
-        <w:t xml:space="preserve"> shall be entitled to recover reasonable attorneys fees incurred in connection with the dispute in addition to any other relief to which it may be entitled</w:t>
+        <w:t xml:space="preserve"> shall be entitled to recover reasonable </w:t>
+      </w:r>
+      <w:proofErr w:type="spellStart"/>
+      <w:proofErr w:type="gramStart"/>
+      <w:r>
+        <w:rPr>
+          <w:rFonts w:cs="Times-Roman"/>
+          <w:color w:val="000000"/>
+          <w:sz w:val="24"/>
+          <w:szCs w:val="24"/>
+        </w:rPr>
+        <w:t>attorneys</w:t>
+      </w:r>
+      <w:proofErr w:type="spellEnd"/>
+      <w:proofErr w:type="gramEnd"/>
+      <w:r>
+        <w:rPr>
+          <w:rFonts w:cs="Times-Roman"/>
+          <w:color w:val="000000"/>
+          <w:sz w:val="24"/>
+          <w:szCs w:val="24"/>
+        </w:rPr>
+        <w:t xml:space="preserve"> fees </w:t>
+      </w:r>
+      <w:r>
+        <w:rPr>
+          <w:rFonts w:cs="Times-Roman"/>
+          <w:color w:val="000000"/>
+          <w:sz w:val="24"/>
+          <w:szCs w:val="24"/>
+        </w:rPr>
+        <w:lastRenderedPageBreak/>
+        <w:t>incurred in connection with the dispute in addition to any other relief to which it may be entitled</w:t>
       </w:r>
       <w:r>
         <w:rPr>
@@ -5915,7 +6219,27 @@
           <w:sz w:val="24"/>
           <w:szCs w:val="24"/>
         </w:rPr>
-        <w:t xml:space="preserve"> irrevocably submits to the exclusive jurisdiction of such courts in any such suit, action or proceeding and waives any objection based on improper venue or forum non conveniens.</w:t>
+        <w:t xml:space="preserve"> irrevocably submits to the exclusive jurisdiction of such courts in any such suit, action or proceeding and waives any objection based on improper venue or forum non </w:t>
+      </w:r>
+      <w:proofErr w:type="spellStart"/>
+      <w:r>
+        <w:rPr>
+          <w:rFonts w:cs="Times-Roman"/>
+          <w:color w:val="000000"/>
+          <w:sz w:val="24"/>
+          <w:szCs w:val="24"/>
+        </w:rPr>
+        <w:t>conveniens</w:t>
+      </w:r>
+      <w:proofErr w:type="spellEnd"/>
+      <w:r>
+        <w:rPr>
+          <w:rFonts w:cs="Times-Roman"/>
+          <w:color w:val="000000"/>
+          <w:sz w:val="24"/>
+          <w:szCs w:val="24"/>
+        </w:rPr>
+        <w:t>.</w:t>
       </w:r>
     </w:p>
     <w:p>
@@ -6307,7 +6631,27 @@
           <w:sz w:val="24"/>
           <w:szCs w:val="24"/>
         </w:rPr>
-        <w:t xml:space="preserve">. In the event any provision of this </w:t>
+        <w:t xml:space="preserve">. In the </w:t>
+      </w:r>
+      <w:proofErr w:type="gramStart"/>
+      <w:r>
+        <w:rPr>
+          <w:rFonts w:cs="Times-Roman"/>
+          <w:color w:val="000000"/>
+          <w:sz w:val="24"/>
+          <w:szCs w:val="24"/>
+        </w:rPr>
+        <w:t>event</w:t>
+      </w:r>
+      <w:proofErr w:type="gramEnd"/>
+      <w:r>
+        <w:rPr>
+          <w:rFonts w:cs="Times-Roman"/>
+          <w:color w:val="000000"/>
+          <w:sz w:val="24"/>
+          <w:szCs w:val="24"/>
+        </w:rPr>
+        <w:t xml:space="preserve"> any provision of this </w:t>
       </w:r>
       <w:r>
         <w:rPr>
@@ -6325,17 +6669,7 @@
           <w:sz w:val="24"/>
           <w:szCs w:val="24"/>
         </w:rPr>
-        <w:t xml:space="preserve"> is </w:t>
-      </w:r>
-      <w:r>
-        <w:rPr>
-          <w:rFonts w:cs="Times-Roman"/>
-          <w:color w:val="000000"/>
-          <w:sz w:val="24"/>
-          <w:szCs w:val="24"/>
-        </w:rPr>
-        <w:lastRenderedPageBreak/>
-        <w:t xml:space="preserve">determined to be invalid, prohibited or unenforceable by a court or other body of competent jurisdiction, this </w:t>
+        <w:t xml:space="preserve"> is determined to be invalid, prohibited or unenforceable by a court or other body of competent jurisdiction, this </w:t>
       </w:r>
       <w:r>
         <w:rPr>
@@ -6499,7 +6833,27 @@
           <w:sz w:val="24"/>
           <w:szCs w:val="24"/>
         </w:rPr>
-        <w:t xml:space="preserve">may change the contact information or address(es) to which notice or payment is to be sent by notice to the other </w:t>
+        <w:t>may change the contact information or address(</w:t>
+      </w:r>
+      <w:proofErr w:type="spellStart"/>
+      <w:r>
+        <w:rPr>
+          <w:rFonts w:cs="Times-Roman"/>
+          <w:color w:val="000000"/>
+          <w:sz w:val="24"/>
+          <w:szCs w:val="24"/>
+        </w:rPr>
+        <w:t>es</w:t>
+      </w:r>
+      <w:proofErr w:type="spellEnd"/>
+      <w:r>
+        <w:rPr>
+          <w:rFonts w:cs="Times-Roman"/>
+          <w:color w:val="000000"/>
+          <w:sz w:val="24"/>
+          <w:szCs w:val="24"/>
+        </w:rPr>
+        <w:t xml:space="preserve">) to which notice or payment is to be sent by notice to the other </w:t>
       </w:r>
       <w:r>
         <w:rPr>
@@ -6699,7 +7053,27 @@
           <w:sz w:val="24"/>
           <w:szCs w:val="24"/>
         </w:rPr>
-        <w:t xml:space="preserve">, assignment (i) to an Affiliate (an “Affiliate” shall mean any other person or entity directly or indirectly Controlled by, Controlling or under common Control with, such person or entity), (ii) to an entity in which the transferring </w:t>
+        <w:t>, assignment (</w:t>
+      </w:r>
+      <w:proofErr w:type="spellStart"/>
+      <w:r>
+        <w:rPr>
+          <w:rFonts w:cs="Times-Roman"/>
+          <w:color w:val="000000"/>
+          <w:sz w:val="24"/>
+          <w:szCs w:val="24"/>
+        </w:rPr>
+        <w:t>i</w:t>
+      </w:r>
+      <w:proofErr w:type="spellEnd"/>
+      <w:r>
+        <w:rPr>
+          <w:rFonts w:cs="Times-Roman"/>
+          <w:color w:val="000000"/>
+          <w:sz w:val="24"/>
+          <w:szCs w:val="24"/>
+        </w:rPr>
+        <w:t xml:space="preserve">) to an Affiliate (an “Affiliate” shall mean any other person or entity directly or indirectly Controlled by, Controlling or under common Control with, such person or entity), (ii) to an entity in which the transferring </w:t>
       </w:r>
       <w:r>
         <w:rPr>
@@ -8458,7 +8832,7 @@
 </file>
 
 <file path=customXml/itemProps1.xml><?xml version="1.0" encoding="utf-8"?>
-<ds:datastoreItem xmlns:ds="http://schemas.openxmlformats.org/officeDocument/2006/customXml" ds:itemID="{0D6D48CE-608C-594A-AC1B-06EDFB409C01}">
+<ds:datastoreItem xmlns:ds="http://schemas.openxmlformats.org/officeDocument/2006/customXml" ds:itemID="{4221CD32-7185-5745-B7B3-D412F224E378}">
   <ds:schemaRefs>
     <ds:schemaRef ds:uri="http://schemas.openxmlformats.org/officeDocument/2006/bibliography"/>
   </ds:schemaRefs>

</xml_diff>

<commit_message>
license: WIP updates for 1.05
</commit_message>
<xml_diff>
--- a/license/Mach1SpatialSDK-RoyaltyFreeLicense.docx
+++ b/license/Mach1SpatialSDK-RoyaltyFreeLicense.docx
@@ -41,31 +41,40 @@
           <w:szCs w:val="28"/>
           <w:u w:val="single"/>
         </w:rPr>
-        <w:t xml:space="preserve"> SDK Royalty Free Developer License Agreement</w:t>
-      </w:r>
-    </w:p>
-    <w:p>
-      <w:pPr>
-        <w:pStyle w:val="NoSpacing"/>
-        <w:jc w:val="center"/>
-        <w:outlineLvl w:val="0"/>
+        <w:t xml:space="preserve"> SDK Royalty Free </w:t>
+      </w:r>
+      <w:r>
         <w:rPr>
           <w:b/>
           <w:sz w:val="28"/>
           <w:szCs w:val="28"/>
           <w:u w:val="single"/>
         </w:rPr>
-      </w:pPr>
-    </w:p>
-    <w:p>
-      <w:pPr>
-        <w:pStyle w:val="NoSpacing"/>
-      </w:pPr>
+        <w:t>License</w:t>
+      </w:r>
     </w:p>
     <w:p>
       <w:pPr>
         <w:pStyle w:val="NoSpacing"/>
         <w:jc w:val="center"/>
+        <w:outlineLvl w:val="0"/>
+        <w:rPr>
+          <w:b/>
+          <w:sz w:val="28"/>
+          <w:szCs w:val="28"/>
+          <w:u w:val="single"/>
+        </w:rPr>
+      </w:pPr>
+    </w:p>
+    <w:p>
+      <w:pPr>
+        <w:pStyle w:val="NoSpacing"/>
+      </w:pPr>
+    </w:p>
+    <w:p>
+      <w:pPr>
+        <w:pStyle w:val="NoSpacing"/>
+        <w:jc w:val="center"/>
       </w:pPr>
       <w:r>
         <w:rPr>
@@ -73,10 +82,10 @@
           <w:lang w:eastAsia="en-US"/>
         </w:rPr>
         <w:drawing>
-          <wp:inline distT="0" distB="0" distL="0" distR="0" wp14:anchorId="3D335E41" wp14:editId="507AFBFF">
-            <wp:extent cx="5943600" cy="3962400"/>
+          <wp:inline distT="0" distB="0" distL="0" distR="0" wp14:anchorId="6FA7B715" wp14:editId="7A548720">
+            <wp:extent cx="5943600" cy="3911600"/>
             <wp:effectExtent l="0" t="0" r="0" b="0"/>
-            <wp:docPr id="1" name="Picture 1" descr="Mach1-LicenseDiagram_nobug.png"/>
+            <wp:docPr id="2" name="Picture 2" descr="Mach1-LicenseDiagram_nobug.png"/>
             <wp:cNvGraphicFramePr>
               <a:graphicFrameLocks xmlns:a="http://schemas.openxmlformats.org/drawingml/2006/main" noChangeAspect="1"/>
             </wp:cNvGraphicFramePr>
@@ -105,7 +114,7 @@
                   <pic:spPr bwMode="auto">
                     <a:xfrm>
                       <a:off x="0" y="0"/>
-                      <a:ext cx="5943600" cy="3962400"/>
+                      <a:ext cx="5943600" cy="3911600"/>
                     </a:xfrm>
                     <a:prstGeom prst="rect">
                       <a:avLst/>
@@ -121,19 +130,401 @@
           </wp:inline>
         </w:drawing>
       </w:r>
+    </w:p>
+    <w:p>
+      <w:pPr>
+        <w:pStyle w:val="NoSpacing"/>
+      </w:pPr>
+    </w:p>
+    <w:p>
+      <w:pPr>
+        <w:widowControl w:val="0"/>
+        <w:tabs>
+          <w:tab w:val="left" w:pos="0"/>
+        </w:tabs>
+        <w:autoSpaceDE w:val="0"/>
+        <w:autoSpaceDN w:val="0"/>
+        <w:adjustRightInd w:val="0"/>
+        <w:spacing w:after="0" w:line="240" w:lineRule="auto"/>
+        <w:jc w:val="both"/>
+        <w:rPr>
+          <w:b/>
+          <w:u w:val="single"/>
+        </w:rPr>
+      </w:pPr>
+    </w:p>
+    <w:p>
+      <w:pPr>
+        <w:widowControl w:val="0"/>
+        <w:tabs>
+          <w:tab w:val="left" w:pos="0"/>
+        </w:tabs>
+        <w:autoSpaceDE w:val="0"/>
+        <w:autoSpaceDN w:val="0"/>
+        <w:adjustRightInd w:val="0"/>
+        <w:spacing w:after="0" w:line="240" w:lineRule="auto"/>
+        <w:jc w:val="both"/>
+        <w:rPr>
+          <w:rFonts w:cs="Times-Roman"/>
+          <w:color w:val="000000"/>
+          <w:sz w:val="24"/>
+          <w:szCs w:val="24"/>
+        </w:rPr>
+      </w:pPr>
+      <w:r>
+        <w:rPr>
+          <w:b/>
+          <w:u w:val="single"/>
+        </w:rPr>
+        <w:t>Definitions</w:t>
+      </w:r>
+    </w:p>
+    <w:p>
+      <w:pPr>
+        <w:pStyle w:val="NoSpacing"/>
+      </w:pPr>
+    </w:p>
+    <w:p>
+      <w:pPr>
+        <w:pStyle w:val="NoSpacing"/>
+        <w:ind w:left="720"/>
+      </w:pPr>
+      <w:r>
+        <w:rPr>
+          <w:b/>
+        </w:rPr>
+        <w:t>“DEVELOPER”</w:t>
+      </w:r>
+      <w:r>
+        <w:t xml:space="preserve"> or </w:t>
+      </w:r>
+      <w:r>
+        <w:rPr>
+          <w:b/>
+        </w:rPr>
+        <w:t>“you”</w:t>
+      </w:r>
+      <w:r>
+        <w:rPr>
+          <w:b/>
+        </w:rPr>
+        <w:t xml:space="preserve"> </w:t>
+      </w:r>
+      <w:r>
+        <w:t xml:space="preserve">or </w:t>
+      </w:r>
+      <w:r>
+        <w:rPr>
+          <w:b/>
+        </w:rPr>
+        <w:t>“LICENSEE”</w:t>
+      </w:r>
+      <w:r>
+        <w:t xml:space="preserve"> refers to the licensee and includes the company or organization they represent by downloading and/or utilizing the “SOFTWARE”.</w:t>
+      </w:r>
+    </w:p>
+    <w:p>
+      <w:pPr>
+        <w:pStyle w:val="NoSpacing"/>
+        <w:ind w:left="2160"/>
+        <w:rPr>
+          <w:b/>
+        </w:rPr>
+      </w:pPr>
+    </w:p>
+    <w:p>
+      <w:pPr>
+        <w:pStyle w:val="NoSpacing"/>
+        <w:ind w:left="720"/>
+      </w:pPr>
+      <w:r>
+        <w:rPr>
+          <w:b/>
+        </w:rPr>
+        <w:t>“SDK”</w:t>
+      </w:r>
+      <w:r>
+        <w:t xml:space="preserve"> is an acronym for Software Development Kit, refers to a collection of source code documentation and binary files that are assembled as interfacing code and examples to the Mach1 Spatial framework. The “BINARY” or “BINARIES” refer to the pre-compiled Mach1 Spatial APIs (application programming interface) to provide modular integration of the Mach1 Spatial framework as needed. </w:t>
+      </w:r>
+    </w:p>
+    <w:p>
+      <w:pPr>
+        <w:pStyle w:val="NoSpacing"/>
+        <w:ind w:left="2160"/>
+        <w:rPr>
+          <w:b/>
+        </w:rPr>
+      </w:pPr>
+    </w:p>
+    <w:p>
+      <w:pPr>
+        <w:pStyle w:val="NoSpacing"/>
+        <w:ind w:left="720"/>
+      </w:pPr>
+      <w:r>
+        <w:rPr>
+          <w:b/>
+        </w:rPr>
+        <w:t xml:space="preserve">“SOFTWARE” </w:t>
+      </w:r>
+      <w:r>
+        <w:t xml:space="preserve">or </w:t>
+      </w:r>
+      <w:r>
+        <w:rPr>
+          <w:b/>
+        </w:rPr>
+        <w:t>“</w:t>
+      </w:r>
+      <w:r>
+        <w:rPr>
+          <w:b/>
+        </w:rPr>
+        <w:t xml:space="preserve">MACH1 SPATIAL </w:t>
+      </w:r>
+      <w:r>
+        <w:rPr>
+          <w:b/>
+        </w:rPr>
+        <w:t>SOFTWARE”</w:t>
+      </w:r>
+      <w:r>
+        <w:t xml:space="preserve"> refers to the contents of MACH1 SPATIAL SDK, the associated spatial audio library files and related APIs; including </w:t>
+      </w:r>
+      <w:r>
+        <w:t>current version of the files, documentation and code including interfaces, protocols and any other data included in or used in conjunction with programs that may or may not technically be considered software code</w:t>
+      </w:r>
+      <w:r>
+        <w:t xml:space="preserve">. </w:t>
+      </w:r>
+      <w:r>
+        <w:lastRenderedPageBreak/>
+        <w:t>Additionally, covers updates, APIs, information, data, files, provided to the DEVELOPER at any date.</w:t>
+      </w:r>
+    </w:p>
+    <w:p>
+      <w:pPr>
+        <w:pStyle w:val="NoSpacing"/>
+        <w:ind w:left="720"/>
+      </w:pPr>
+      <w:r>
+        <w:tab/>
+      </w:r>
+      <w:r>
+        <w:tab/>
+      </w:r>
+    </w:p>
+    <w:p>
+      <w:pPr>
+        <w:pStyle w:val="NoSpacing"/>
+        <w:ind w:left="720"/>
+      </w:pPr>
+      <w:r>
+        <w:rPr>
+          <w:b/>
+        </w:rPr>
+        <w:t xml:space="preserve">“ROYALTY FREE AGREEMENT” </w:t>
+      </w:r>
+      <w:r>
+        <w:t xml:space="preserve">refers to the Mach1 Spatial SDK Royalty Free License and the terms and conditions of that license hereunto are referred to as the agreement. Serves as the default license and outlines the agreement conditions and terms of download and use of any MACH1 SPATIAL SOFTWARE as well as the appropriate methods of credit and attribution when utilized with DEVELOPER APPLICATION and upon DISTRIBUTION. Superseded only by updates </w:t>
+      </w:r>
+      <w:r>
+        <w:t xml:space="preserve">maintained at </w:t>
+      </w:r>
+      <w:hyperlink r:id="rId9" w:history="1">
+        <w:r>
+          <w:rPr>
+            <w:rStyle w:val="Hyperlink"/>
+          </w:rPr>
+          <w:t>www.mach1.tech/license</w:t>
+        </w:r>
+      </w:hyperlink>
+      <w:r>
+        <w:t xml:space="preserve"> or by the Mach1 Spatial SDK Royalty License if DEVELOPER APPLICATION requires those terms.</w:t>
+      </w:r>
+    </w:p>
+    <w:p>
+      <w:pPr>
+        <w:pStyle w:val="NoSpacing"/>
+        <w:ind w:left="720"/>
+        <w:rPr>
+          <w:b/>
+        </w:rPr>
+      </w:pPr>
+    </w:p>
+    <w:p>
+      <w:pPr>
+        <w:pStyle w:val="NoSpacing"/>
+        <w:ind w:left="720"/>
+      </w:pPr>
+      <w:r>
+        <w:rPr>
+          <w:b/>
+        </w:rPr>
+        <w:t>“ROYALTY AGREEMENT”</w:t>
+      </w:r>
+      <w:r>
+        <w:rPr>
+          <w:b/>
+        </w:rPr>
+        <w:t xml:space="preserve"> </w:t>
+      </w:r>
+      <w:r>
+        <w:t>or</w:t>
+      </w:r>
+      <w:r>
+        <w:rPr>
+          <w:b/>
+        </w:rPr>
+        <w:t xml:space="preserve"> “AGREEMENT”</w:t>
+      </w:r>
+      <w:r>
+        <w:rPr>
+          <w:b/>
+        </w:rPr>
+        <w:t xml:space="preserve"> </w:t>
+      </w:r>
+      <w:r>
+        <w:t>refers to the Mach1 Spatial SDK Royalty License and the terms and conditions of that license hereunto are referred to as the agreement. The Mach1 Spatial SDK Royalty license is only required when the DEVELOPER APPLICATION surpasses 100,000 DISTRIBUTIONS or more.</w:t>
+      </w:r>
+    </w:p>
+    <w:p>
+      <w:pPr>
+        <w:pStyle w:val="NoSpacing"/>
+        <w:ind w:left="720"/>
+      </w:pPr>
+      <w:r>
+        <w:tab/>
+      </w:r>
+    </w:p>
+    <w:p>
+      <w:pPr>
+        <w:pStyle w:val="NoSpacing"/>
+        <w:ind w:left="720"/>
+      </w:pPr>
+      <w:r>
+        <w:rPr>
+          <w:b/>
+        </w:rPr>
+        <w:t>“DEVELOPER APPLICATION”</w:t>
+      </w:r>
+      <w:r>
+        <w:t xml:space="preserve"> refers to a software application that consumers can install on their personal device through any means of download (application store, utilization from web app, web download from server/DOM) developed (or repackaged) by DEVELOPER or LICENSEE and which incorporates any of the SOFTWARE.</w:t>
+      </w:r>
+    </w:p>
+    <w:p>
+      <w:pPr>
+        <w:pStyle w:val="NoSpacing"/>
+        <w:ind w:left="720"/>
+      </w:pPr>
+    </w:p>
+    <w:p>
+      <w:pPr>
+        <w:pStyle w:val="NoSpacing"/>
+        <w:ind w:left="720"/>
+      </w:pPr>
+      <w:r>
+        <w:rPr>
+          <w:b/>
+        </w:rPr>
+        <w:t xml:space="preserve">“MACH1 GENERAL EULA” </w:t>
+      </w:r>
+      <w:r>
+        <w:t xml:space="preserve">or </w:t>
+      </w:r>
+      <w:r>
+        <w:rPr>
+          <w:b/>
+        </w:rPr>
+        <w:t xml:space="preserve">“MACH1 EULA” </w:t>
+      </w:r>
+      <w:r>
+        <w:t>refers to the supplied End User License Agreement DEVELOPER or LICENSEE is required to include or reference by means of user cli</w:t>
+      </w:r>
+      <w:r>
+        <w:t xml:space="preserve">ck-through action, supplied to DEVELOPER or LICENSEE’s end users. The MACH1 GENERAL EULA is supplied herein as </w:t>
+      </w:r>
+      <w:r>
+        <w:rPr>
+          <w:b/>
+        </w:rPr>
+        <w:t>APPENDIX A</w:t>
+      </w:r>
+      <w:r>
+        <w:t>.</w:t>
+      </w:r>
+    </w:p>
+    <w:p>
+      <w:pPr>
+        <w:pStyle w:val="NoSpacing"/>
+        <w:ind w:left="2160"/>
+      </w:pPr>
+    </w:p>
+    <w:p>
+      <w:pPr>
+        <w:pStyle w:val="NoSpacing"/>
+        <w:ind w:left="720"/>
+      </w:pPr>
+      <w:r>
+        <w:rPr>
+          <w:b/>
+        </w:rPr>
+        <w:t>“DISTRIBUTION</w:t>
+      </w:r>
+      <w:r>
+        <w:rPr>
+          <w:b/>
+        </w:rPr>
+        <w:t>”</w:t>
+      </w:r>
+      <w:r>
+        <w:t xml:space="preserve"> o</w:t>
+      </w:r>
       <w:bookmarkStart w:id="2" w:name="_GoBack"/>
+      <w:r>
+        <w:t>r</w:t>
+      </w:r>
       <w:bookmarkEnd w:id="2"/>
+      <w:r>
+        <w:t xml:space="preserve"> </w:t>
+      </w:r>
+      <w:r>
+        <w:rPr>
+          <w:b/>
+        </w:rPr>
+        <w:t>“DISTRIBUTIONS”</w:t>
+      </w:r>
+      <w:r>
+        <w:t xml:space="preserve"> refer to either an embedded/pre-bundled/pre-installed/platform application or software application that is downloaded/delivered or served to a user or device by any means of distribution including directly from the DEVELOPER.</w:t>
+      </w:r>
     </w:p>
     <w:p>
       <w:pPr>
         <w:pStyle w:val="NoSpacing"/>
-        <w:jc w:val="center"/>
+        <w:ind w:left="2160"/>
       </w:pPr>
     </w:p>
     <w:p>
       <w:pPr>
         <w:pStyle w:val="NoSpacing"/>
-        <w:jc w:val="center"/>
+        <w:ind w:left="720"/>
+      </w:pPr>
+      <w:r>
+        <w:rPr>
+          <w:b/>
+        </w:rPr>
+        <w:t>“REVERSE ENGINEER”</w:t>
+      </w:r>
+      <w:r>
+        <w:t xml:space="preserve"> </w:t>
+      </w:r>
+      <w:r>
+        <w:t>includes, without limitation, any act of reverse engineering, translating, disassembling, decompiling, decrypting or deconstructing (including any aspect of “dumping of RAM/ROM or persistent storage”, “cable or wireless link sniffing”, or “black box” reverse engineering) data, software (including interfaces, protocols, and any other data included in or used in conjunction with programs that may or may not technically be considered software code), service, or hardware or any method or process of obtaining or converting any information, data or software from one form into a human-readable form.</w:t>
+      </w:r>
+    </w:p>
+    <w:p>
+      <w:pPr>
+        <w:pStyle w:val="NoSpacing"/>
       </w:pPr>
     </w:p>
     <w:p>
@@ -244,24 +635,6 @@
           <w:sz w:val="24"/>
           <w:szCs w:val="24"/>
         </w:rPr>
-        <w:t>Developer</w:t>
-      </w:r>
-      <w:r>
-        <w:rPr>
-          <w:rFonts w:cs="Times-Roman"/>
-          <w:color w:val="000000"/>
-          <w:sz w:val="24"/>
-          <w:szCs w:val="24"/>
-        </w:rPr>
-        <w:t xml:space="preserve"> </w:t>
-      </w:r>
-      <w:r>
-        <w:rPr>
-          <w:rFonts w:cs="Times-Roman"/>
-          <w:color w:val="000000"/>
-          <w:sz w:val="24"/>
-          <w:szCs w:val="24"/>
-        </w:rPr>
         <w:t>License</w:t>
       </w:r>
       <w:r>
@@ -271,24 +644,6 @@
           <w:sz w:val="24"/>
           <w:szCs w:val="24"/>
         </w:rPr>
-        <w:t xml:space="preserve"> </w:t>
-      </w:r>
-      <w:r>
-        <w:rPr>
-          <w:rFonts w:cs="Times-Roman"/>
-          <w:color w:val="000000"/>
-          <w:sz w:val="24"/>
-          <w:szCs w:val="24"/>
-        </w:rPr>
-        <w:t>Agreement</w:t>
-      </w:r>
-      <w:r>
-        <w:rPr>
-          <w:rFonts w:cs="Times-Roman"/>
-          <w:color w:val="000000"/>
-          <w:sz w:val="24"/>
-          <w:szCs w:val="24"/>
-        </w:rPr>
         <w:t xml:space="preserve"> (“</w:t>
       </w:r>
       <w:r>
@@ -415,27 +770,17 @@
           <w:sz w:val="24"/>
           <w:szCs w:val="24"/>
         </w:rPr>
-        <w:t>you as a developer (“</w:t>
-      </w:r>
-      <w:proofErr w:type="spellStart"/>
-      <w:r>
-        <w:rPr>
-          <w:rFonts w:cs="Times-Roman"/>
-          <w:color w:val="000000"/>
-          <w:sz w:val="24"/>
-          <w:szCs w:val="24"/>
-        </w:rPr>
-        <w:t>DEVELOPER</w:t>
-      </w:r>
-      <w:proofErr w:type="spellEnd"/>
-      <w:r>
-        <w:rPr>
-          <w:rFonts w:cs="Times-Roman"/>
-          <w:color w:val="000000"/>
-          <w:sz w:val="24"/>
-          <w:szCs w:val="24"/>
-        </w:rPr>
-        <w:t xml:space="preserve">” or “you”) downloading and/or using the </w:t>
+        <w:t xml:space="preserve">you as a developer (“DEVELOPER” or </w:t>
+      </w:r>
+      <w:r>
+        <w:rPr>
+          <w:rFonts w:cs="Times-Roman"/>
+          <w:color w:val="000000"/>
+          <w:sz w:val="24"/>
+          <w:szCs w:val="24"/>
+        </w:rPr>
+        <w:lastRenderedPageBreak/>
+        <w:t xml:space="preserve">“you”) downloading and/or using the </w:t>
       </w:r>
       <w:r>
         <w:rPr>
@@ -516,6 +861,15 @@
           <w:sz w:val="24"/>
           <w:szCs w:val="24"/>
         </w:rPr>
+        <w:t xml:space="preserve">MACH1 SPATIAL </w:t>
+      </w:r>
+      <w:r>
+        <w:rPr>
+          <w:rFonts w:cs="Times-Roman"/>
+          <w:color w:val="000000"/>
+          <w:sz w:val="24"/>
+          <w:szCs w:val="24"/>
+        </w:rPr>
         <w:t>SOFTWARE</w:t>
       </w:r>
       <w:r>
@@ -651,17 +1005,7 @@
           <w:sz w:val="24"/>
           <w:szCs w:val="24"/>
         </w:rPr>
-        <w:t xml:space="preserve">, unless </w:t>
-      </w:r>
-      <w:r>
-        <w:rPr>
-          <w:rFonts w:cs="Times-Roman"/>
-          <w:color w:val="000000"/>
-          <w:sz w:val="24"/>
-          <w:szCs w:val="24"/>
-        </w:rPr>
-        <w:lastRenderedPageBreak/>
-        <w:t>otherwise indicated</w:t>
+        <w:t>, unless otherwise indicated</w:t>
       </w:r>
       <w:r>
         <w:rPr>
@@ -730,27 +1074,7 @@
           <w:sz w:val="24"/>
           <w:szCs w:val="24"/>
         </w:rPr>
-        <w:t xml:space="preserve"> </w:t>
-      </w:r>
-      <w:proofErr w:type="gramStart"/>
-      <w:r>
-        <w:rPr>
-          <w:rFonts w:cs="Times-Roman"/>
-          <w:color w:val="000000"/>
-          <w:sz w:val="24"/>
-          <w:szCs w:val="24"/>
-        </w:rPr>
-        <w:t>for the purpose of</w:t>
-      </w:r>
-      <w:proofErr w:type="gramEnd"/>
-      <w:r>
-        <w:rPr>
-          <w:rFonts w:cs="Times-Roman"/>
-          <w:color w:val="000000"/>
-          <w:sz w:val="24"/>
-          <w:szCs w:val="24"/>
-        </w:rPr>
-        <w:t xml:space="preserve"> allowing developers to use and distribute the </w:t>
+        <w:t xml:space="preserve"> for the purpose of allowing developers to use and distribute the </w:t>
       </w:r>
       <w:r>
         <w:rPr>
@@ -801,7 +1125,7 @@
         </w:rPr>
         <w:t xml:space="preserve">beyond 100,000 distributions, a royalty-bearing, paid extended use license is required, which can be obtained by contacting MACH1 at: </w:t>
       </w:r>
-      <w:hyperlink r:id="rId9" w:history="1">
+      <w:hyperlink r:id="rId10" w:history="1">
         <w:r>
           <w:rPr>
             <w:rStyle w:val="Hyperlink"/>
@@ -1112,6 +1436,15 @@
         </w:rPr>
         <w:t xml:space="preserve">. </w:t>
       </w:r>
+      <w:r>
+        <w:rPr>
+          <w:rFonts w:cs="Times-Roman"/>
+          <w:color w:val="000000"/>
+          <w:sz w:val="24"/>
+          <w:szCs w:val="24"/>
+        </w:rPr>
+        <w:t>If you are entering into this ROYALTY FREE AGREEMENT on behalf of a company or other legal entity, you represent that you have the legal authority to bind the entity to this ROYALTY FREE AGREEMENT, in which case “you” will mean the entity you represent. If you don’t have the required age or authority to accept this ROYALTY FREE AGREEMENT, or if you do not accept all the terms and conditions of this ROYALTY FREE AGREEMENT, do not download or use the SOFTWARE.</w:t>
+      </w:r>
     </w:p>
     <w:p>
       <w:pPr>
@@ -1187,7 +1520,17 @@
           <w:sz w:val="24"/>
           <w:szCs w:val="24"/>
         </w:rPr>
-        <w:t xml:space="preserve"> If the latest version has a later effective date than the present version of the ROYALTY FREE AGREEMENT, then this ROYALTY FREE AGREEMENT is hereby replaced by the latest version as of the effective date of the latest version. By clicking on the link at </w:t>
+        <w:t xml:space="preserve"> </w:t>
+      </w:r>
+      <w:r>
+        <w:rPr>
+          <w:rFonts w:cs="Times-Roman"/>
+          <w:color w:val="000000"/>
+          <w:sz w:val="24"/>
+          <w:szCs w:val="24"/>
+        </w:rPr>
+        <w:lastRenderedPageBreak/>
+        <w:t xml:space="preserve">If the latest version has a later effective date than the present version of the ROYALTY FREE AGREEMENT, then this ROYALTY FREE AGREEMENT is hereby replaced by the latest version as of the effective date of the latest version. By clicking on the link at </w:t>
       </w:r>
       <w:r>
         <w:rPr>
@@ -1223,18 +1566,7 @@
           <w:sz w:val="24"/>
           <w:szCs w:val="24"/>
         </w:rPr>
-        <w:t xml:space="preserve">, or by downloading, installing or using the MACH1 SPATIAL SDK, or by </w:t>
-      </w:r>
-      <w:proofErr w:type="spellStart"/>
-      <w:proofErr w:type="gramStart"/>
-      <w:r>
-        <w:rPr>
-          <w:rFonts w:cs="Times-Roman"/>
-          <w:color w:val="000000"/>
-          <w:sz w:val="24"/>
-          <w:szCs w:val="24"/>
-        </w:rPr>
-        <w:t>an o</w:t>
+        <w:t>, or by downloading, installing or using the MACH1 SPATIAL SDK, or by an o</w:t>
       </w:r>
       <w:r>
         <w:rPr>
@@ -1252,18 +1584,7 @@
           <w:sz w:val="24"/>
           <w:szCs w:val="24"/>
         </w:rPr>
-        <w:t>her</w:t>
-      </w:r>
-      <w:proofErr w:type="spellEnd"/>
-      <w:proofErr w:type="gramEnd"/>
-      <w:r>
-        <w:rPr>
-          <w:rFonts w:cs="Times-Roman"/>
-          <w:color w:val="000000"/>
-          <w:sz w:val="24"/>
-          <w:szCs w:val="24"/>
-        </w:rPr>
-        <w:t xml:space="preserve"> update method MACH1 selects, you are agreeing to be bound by the latest version of the ROYALTY FREE AGREEMENT. </w:t>
+        <w:t xml:space="preserve">her update method MACH1 selects, you are agreeing to be bound by the latest version of the ROYALTY FREE AGREEMENT. </w:t>
       </w:r>
     </w:p>
     <w:p>
@@ -1290,7 +1611,7 @@
         </w:rPr>
         <w:t xml:space="preserve">Questions regarding licensing can be directed to </w:t>
       </w:r>
-      <w:hyperlink r:id="rId10" w:tgtFrame="_blank" w:history="1">
+      <w:hyperlink r:id="rId11" w:tgtFrame="_blank" w:history="1">
         <w:r>
           <w:rPr>
             <w:rStyle w:val="Hyperlink"/>
@@ -1424,27 +1745,7 @@
           <w:sz w:val="24"/>
           <w:szCs w:val="24"/>
         </w:rPr>
-        <w:t>, MACH1 hereby grants to DEVELOPER a non-exclusive, non-transferable, non-</w:t>
-      </w:r>
-      <w:proofErr w:type="spellStart"/>
-      <w:r>
-        <w:rPr>
-          <w:rFonts w:cs="Times-Roman"/>
-          <w:color w:val="000000"/>
-          <w:sz w:val="24"/>
-          <w:szCs w:val="24"/>
-        </w:rPr>
-        <w:t>sublicensable</w:t>
-      </w:r>
-      <w:proofErr w:type="spellEnd"/>
-      <w:r>
-        <w:rPr>
-          <w:rFonts w:cs="Times-Roman"/>
-          <w:color w:val="000000"/>
-          <w:sz w:val="24"/>
-          <w:szCs w:val="24"/>
-        </w:rPr>
-        <w:t>, non-royalty bearing (limited solely to the “</w:t>
+        <w:t>, MACH1 hereby grants to DEVELOPER a non-exclusive, non-transferable, non-sublicensable, non-royalty bearing (limited solely to the “</w:t>
       </w:r>
       <w:r>
         <w:rPr>
@@ -1480,17 +1781,7 @@
           <w:sz w:val="24"/>
           <w:szCs w:val="24"/>
         </w:rPr>
-        <w:t xml:space="preserve"> in its current version </w:t>
-      </w:r>
-      <w:r>
-        <w:rPr>
-          <w:rFonts w:cs="Times-Roman"/>
-          <w:color w:val="000000"/>
-          <w:sz w:val="24"/>
-          <w:szCs w:val="24"/>
-        </w:rPr>
-        <w:lastRenderedPageBreak/>
-        <w:t>only for the sole purpose of integration, use by and distribution with DEVELOPER’s application (collectively referred to as a “</w:t>
+        <w:t xml:space="preserve"> in its current version only for the sole purpose of integration, use by and distribution with DEVELOPER’s application (collectively referred to as a “</w:t>
       </w:r>
       <w:r>
         <w:rPr>
@@ -1687,27 +1978,7 @@
           <w:sz w:val="24"/>
           <w:szCs w:val="24"/>
         </w:rPr>
-        <w:t xml:space="preserve">. For each end user distribution </w:t>
-      </w:r>
-      <w:proofErr w:type="gramStart"/>
-      <w:r>
-        <w:rPr>
-          <w:rFonts w:cs="Times-Roman"/>
-          <w:color w:val="000000"/>
-          <w:sz w:val="24"/>
-          <w:szCs w:val="24"/>
-        </w:rPr>
-        <w:t>in excess of</w:t>
-      </w:r>
-      <w:proofErr w:type="gramEnd"/>
-      <w:r>
-        <w:rPr>
-          <w:rFonts w:cs="Times-Roman"/>
-          <w:color w:val="000000"/>
-          <w:sz w:val="24"/>
-          <w:szCs w:val="24"/>
-        </w:rPr>
-        <w:t xml:space="preserve"> the Royalty Free Uses, DEVELOPER shall pay a royalty under a </w:t>
+        <w:t xml:space="preserve">. For each end user distribution in excess of the Royalty Free Uses, DEVELOPER shall pay a royalty under a </w:t>
       </w:r>
       <w:r>
         <w:rPr>
@@ -2040,6 +2311,7 @@
           <w:sz w:val="24"/>
           <w:szCs w:val="24"/>
         </w:rPr>
+        <w:lastRenderedPageBreak/>
         <w:t>APPLICATION</w:t>
       </w:r>
       <w:r>
@@ -2470,7 +2742,6 @@
           <w:sz w:val="24"/>
           <w:szCs w:val="24"/>
         </w:rPr>
-        <w:lastRenderedPageBreak/>
         <w:t xml:space="preserve">Not to use, copy, display or distribute the </w:t>
       </w:r>
       <w:r>
@@ -2539,7 +2810,16 @@
           <w:sz w:val="24"/>
           <w:szCs w:val="24"/>
         </w:rPr>
-        <w:t xml:space="preserve">Not to modify, decompile, reverse-engineer, or otherwise seek to duplicate or recreate the functionality of, the </w:t>
+        <w:t>Not to REVERSE ENGINEER, modify, decompile</w:t>
+      </w:r>
+      <w:r>
+        <w:rPr>
+          <w:rFonts w:cs="Times-Roman"/>
+          <w:color w:val="000000"/>
+          <w:sz w:val="24"/>
+          <w:szCs w:val="24"/>
+        </w:rPr>
+        <w:t xml:space="preserve">, or otherwise seek to duplicate or recreate the functionality of, the </w:t>
       </w:r>
       <w:r>
         <w:rPr>
@@ -2929,25 +3209,34 @@
           <w:sz w:val="24"/>
           <w:szCs w:val="24"/>
         </w:rPr>
-        <w:t xml:space="preserve">Not to place or distribute the </w:t>
-      </w:r>
-      <w:r>
-        <w:rPr>
-          <w:rFonts w:cs="Times-Roman"/>
-          <w:color w:val="000000"/>
-          <w:sz w:val="24"/>
-          <w:szCs w:val="24"/>
-        </w:rPr>
-        <w:t>MACH1 SPATIAL SDK</w:t>
-      </w:r>
-      <w:r>
-        <w:rPr>
-          <w:rFonts w:cs="Times-Roman"/>
-          <w:color w:val="000000"/>
-          <w:sz w:val="24"/>
-          <w:szCs w:val="24"/>
-        </w:rPr>
-        <w:t xml:space="preserve"> on any website or ftp server without also including a copy of this </w:t>
+        <w:t xml:space="preserve">Not distribute the </w:t>
+      </w:r>
+      <w:r>
+        <w:rPr>
+          <w:rFonts w:cs="Times-Roman"/>
+          <w:color w:val="000000"/>
+          <w:sz w:val="24"/>
+          <w:szCs w:val="24"/>
+        </w:rPr>
+        <w:t xml:space="preserve">MACH1 SPATIAL </w:t>
+      </w:r>
+      <w:r>
+        <w:rPr>
+          <w:rFonts w:cs="Times-Roman"/>
+          <w:color w:val="000000"/>
+          <w:sz w:val="24"/>
+          <w:szCs w:val="24"/>
+        </w:rPr>
+        <w:t xml:space="preserve">SOFTWARE </w:t>
+      </w:r>
+      <w:r>
+        <w:rPr>
+          <w:rFonts w:cs="Times-Roman"/>
+          <w:color w:val="000000"/>
+          <w:sz w:val="24"/>
+          <w:szCs w:val="24"/>
+        </w:rPr>
+        <w:t xml:space="preserve">without also including a copy of this </w:t>
       </w:r>
       <w:r>
         <w:rPr>
@@ -2965,27 +3254,7 @@
           <w:sz w:val="24"/>
           <w:szCs w:val="24"/>
         </w:rPr>
-        <w:t xml:space="preserve">, or the MACH1 EULA, </w:t>
-      </w:r>
-      <w:proofErr w:type="gramStart"/>
-      <w:r>
-        <w:rPr>
-          <w:rFonts w:cs="Times-Roman"/>
-          <w:color w:val="000000"/>
-          <w:sz w:val="24"/>
-          <w:szCs w:val="24"/>
-        </w:rPr>
-        <w:t>as the case may be;</w:t>
-      </w:r>
-      <w:proofErr w:type="gramEnd"/>
-      <w:r>
-        <w:rPr>
-          <w:rFonts w:cs="Times-Roman"/>
-          <w:color w:val="000000"/>
-          <w:sz w:val="24"/>
-          <w:szCs w:val="24"/>
-        </w:rPr>
-        <w:t xml:space="preserve"> and</w:t>
+        <w:t>;</w:t>
       </w:r>
     </w:p>
     <w:p>
@@ -3017,30 +3286,25 @@
           <w:sz w:val="24"/>
           <w:szCs w:val="24"/>
         </w:rPr>
-        <w:t xml:space="preserve">Not to use the </w:t>
-      </w:r>
-      <w:r>
-        <w:rPr>
-          <w:rFonts w:cs="Times-Roman"/>
-          <w:color w:val="000000"/>
-          <w:sz w:val="24"/>
-          <w:szCs w:val="24"/>
-        </w:rPr>
-        <w:t>MACH1 SPATIAL SDK</w:t>
-      </w:r>
-      <w:r>
-        <w:rPr>
-          <w:rFonts w:cs="Times-Roman"/>
-          <w:color w:val="000000"/>
-          <w:sz w:val="24"/>
-          <w:szCs w:val="24"/>
-        </w:rPr>
-        <w:t xml:space="preserve"> for any purpose which may violate any applicable law or regulation.</w:t>
+        <w:t>Not distribute the DEVELOPER APPLICATION without reference or inclu</w:t>
+      </w:r>
+      <w:r>
+        <w:rPr>
+          <w:rFonts w:cs="Times-Roman"/>
+          <w:color w:val="000000"/>
+          <w:sz w:val="24"/>
+          <w:szCs w:val="24"/>
+        </w:rPr>
+        <w:t>sion of the MACH1 GENERAL EULA included herein as APPENDIX A; and</w:t>
       </w:r>
     </w:p>
     <w:p>
       <w:pPr>
         <w:widowControl w:val="0"/>
+        <w:numPr>
+          <w:ilvl w:val="1"/>
+          <w:numId w:val="3"/>
+        </w:numPr>
         <w:tabs>
           <w:tab w:val="left" w:pos="0"/>
         </w:tabs>
@@ -3048,14 +3312,41 @@
         <w:autoSpaceDN w:val="0"/>
         <w:adjustRightInd w:val="0"/>
         <w:spacing w:after="0" w:line="240" w:lineRule="auto"/>
-        <w:ind w:firstLine="720"/>
-        <w:rPr>
-          <w:rFonts w:cs="Times-Roman"/>
-          <w:color w:val="000000"/>
-          <w:sz w:val="24"/>
-          <w:szCs w:val="24"/>
-        </w:rPr>
-      </w:pPr>
+        <w:jc w:val="both"/>
+        <w:rPr>
+          <w:rFonts w:cs="Times-Roman"/>
+          <w:color w:val="000000"/>
+          <w:sz w:val="24"/>
+          <w:szCs w:val="24"/>
+        </w:rPr>
+      </w:pPr>
+      <w:r>
+        <w:rPr>
+          <w:rFonts w:cs="Times-Roman"/>
+          <w:color w:val="000000"/>
+          <w:sz w:val="24"/>
+          <w:szCs w:val="24"/>
+        </w:rPr>
+        <w:t xml:space="preserve">Not to use the </w:t>
+      </w:r>
+      <w:r>
+        <w:rPr>
+          <w:rFonts w:cs="Times-Roman"/>
+          <w:color w:val="000000"/>
+          <w:sz w:val="24"/>
+          <w:szCs w:val="24"/>
+        </w:rPr>
+        <w:t>MACH1 SPATIAL SDK</w:t>
+      </w:r>
+      <w:r>
+        <w:rPr>
+          <w:rFonts w:cs="Times-Roman"/>
+          <w:color w:val="000000"/>
+          <w:sz w:val="24"/>
+          <w:szCs w:val="24"/>
+        </w:rPr>
+        <w:t xml:space="preserve"> for any purpose which may violate any applicable law or regulation.</w:t>
+      </w:r>
     </w:p>
     <w:p>
       <w:pPr>
@@ -3088,6 +3379,7 @@
           <w:szCs w:val="24"/>
           <w:u w:val="single"/>
         </w:rPr>
+        <w:lastRenderedPageBreak/>
         <w:t>Attribution</w:t>
       </w:r>
       <w:r>
@@ -3343,27 +3635,7 @@
           <w:sz w:val="24"/>
           <w:szCs w:val="24"/>
         </w:rPr>
-        <w:t xml:space="preserve">- Display “Copyright 2017 – </w:t>
-      </w:r>
-      <w:proofErr w:type="spellStart"/>
-      <w:r>
-        <w:rPr>
-          <w:rFonts w:cs="Times-Roman"/>
-          <w:color w:val="000000"/>
-          <w:sz w:val="24"/>
-          <w:szCs w:val="24"/>
-        </w:rPr>
-        <w:t>xxxx</w:t>
-      </w:r>
-      <w:proofErr w:type="spellEnd"/>
-      <w:r>
-        <w:rPr>
-          <w:rFonts w:cs="Times-Roman"/>
-          <w:color w:val="000000"/>
-          <w:sz w:val="24"/>
-          <w:szCs w:val="24"/>
-        </w:rPr>
-        <w:t>, Mach1, CORP. All rights reserved.” (</w:t>
+        <w:t>- Display “Copyright 2017 – xxxx, Mach1, CORP. All rights reserved.” (</w:t>
       </w:r>
       <w:r>
         <w:rPr>
@@ -3373,29 +3645,7 @@
           <w:sz w:val="24"/>
           <w:szCs w:val="24"/>
         </w:rPr>
-        <w:t xml:space="preserve">where </w:t>
-      </w:r>
-      <w:proofErr w:type="spellStart"/>
-      <w:r>
-        <w:rPr>
-          <w:rFonts w:cs="Times-Roman"/>
-          <w:i/>
-          <w:color w:val="000000"/>
-          <w:sz w:val="24"/>
-          <w:szCs w:val="24"/>
-        </w:rPr>
-        <w:t>xxxx</w:t>
-      </w:r>
-      <w:proofErr w:type="spellEnd"/>
-      <w:r>
-        <w:rPr>
-          <w:rFonts w:cs="Times-Roman"/>
-          <w:i/>
-          <w:color w:val="000000"/>
-          <w:sz w:val="24"/>
-          <w:szCs w:val="24"/>
-        </w:rPr>
-        <w:t xml:space="preserve"> is replaced with current year).</w:t>
+        <w:t>where xxxx is replaced with current year).</w:t>
       </w:r>
     </w:p>
     <w:p>
@@ -3587,7 +3837,6 @@
           <w:sz w:val="24"/>
           <w:szCs w:val="24"/>
         </w:rPr>
-        <w:lastRenderedPageBreak/>
         <w:tab/>
       </w:r>
       <w:r>
@@ -3729,19 +3978,8 @@
           <w:szCs w:val="24"/>
         </w:rPr>
         <w:tab/>
-        <w:t>- “Spatial Audio Software provided under license from Mach1</w:t>
-      </w:r>
-      <w:proofErr w:type="gramStart"/>
-      <w:r>
-        <w:rPr>
-          <w:rFonts w:cs="Times-Roman"/>
-          <w:color w:val="000000"/>
-          <w:sz w:val="24"/>
-          <w:szCs w:val="24"/>
-        </w:rPr>
-        <w:t>™“</w:t>
-      </w:r>
-      <w:proofErr w:type="gramEnd"/>
+        <w:t>- “Spatial Audio Software provided under license from Mach1™“</w:t>
+      </w:r>
     </w:p>
     <w:p>
       <w:pPr>
@@ -4065,6 +4303,7 @@
           <w:sz w:val="24"/>
           <w:szCs w:val="24"/>
         </w:rPr>
+        <w:lastRenderedPageBreak/>
         <w:t>MACH1 SPATIAL SDK</w:t>
       </w:r>
       <w:r>
@@ -4344,17 +4583,7 @@
           <w:sz w:val="24"/>
           <w:szCs w:val="24"/>
         </w:rPr>
-        <w:t xml:space="preserve">. Licensee </w:t>
-      </w:r>
-      <w:r>
-        <w:rPr>
-          <w:rFonts w:cs="Times-Roman"/>
-          <w:color w:val="000000"/>
-          <w:sz w:val="24"/>
-          <w:szCs w:val="24"/>
-        </w:rPr>
-        <w:lastRenderedPageBreak/>
-        <w:t xml:space="preserve">hereby agree that </w:t>
+        <w:t xml:space="preserve">. Licensee hereby agree that </w:t>
       </w:r>
       <w:r>
         <w:rPr>
@@ -4390,27 +4619,7 @@
           <w:sz w:val="24"/>
           <w:szCs w:val="24"/>
         </w:rPr>
-        <w:t xml:space="preserve"> developed or identified </w:t>
-      </w:r>
-      <w:proofErr w:type="gramStart"/>
-      <w:r>
-        <w:rPr>
-          <w:rFonts w:cs="Times-Roman"/>
-          <w:color w:val="000000"/>
-          <w:sz w:val="24"/>
-          <w:szCs w:val="24"/>
-        </w:rPr>
-        <w:t>in the course of</w:t>
-      </w:r>
-      <w:proofErr w:type="gramEnd"/>
-      <w:r>
-        <w:rPr>
-          <w:rFonts w:cs="Times-Roman"/>
-          <w:color w:val="000000"/>
-          <w:sz w:val="24"/>
-          <w:szCs w:val="24"/>
-        </w:rPr>
-        <w:t xml:space="preserve"> or as a result of </w:t>
+        <w:t xml:space="preserve"> developed or identified in the course of or as a result of </w:t>
       </w:r>
       <w:r>
         <w:rPr>
@@ -5103,27 +5312,17 @@
           <w:sz w:val="24"/>
           <w:szCs w:val="24"/>
         </w:rPr>
-        <w:t xml:space="preserve"> shall </w:t>
-      </w:r>
-      <w:proofErr w:type="gramStart"/>
-      <w:r>
-        <w:rPr>
-          <w:rFonts w:cs="Times-Roman"/>
-          <w:color w:val="000000"/>
-          <w:sz w:val="24"/>
-          <w:szCs w:val="24"/>
-        </w:rPr>
-        <w:t>be considered to be</w:t>
-      </w:r>
-      <w:proofErr w:type="gramEnd"/>
-      <w:r>
-        <w:rPr>
-          <w:rFonts w:cs="Times-Roman"/>
-          <w:color w:val="000000"/>
-          <w:sz w:val="24"/>
-          <w:szCs w:val="24"/>
-        </w:rPr>
-        <w:t xml:space="preserve"> terminated.</w:t>
+        <w:t xml:space="preserve"> shall be </w:t>
+      </w:r>
+      <w:r>
+        <w:rPr>
+          <w:rFonts w:cs="Times-Roman"/>
+          <w:color w:val="000000"/>
+          <w:sz w:val="24"/>
+          <w:szCs w:val="24"/>
+        </w:rPr>
+        <w:lastRenderedPageBreak/>
+        <w:t>considered to be terminated.</w:t>
       </w:r>
     </w:p>
     <w:p>
@@ -5360,77 +5559,7 @@
           <w:sz w:val="24"/>
           <w:szCs w:val="24"/>
         </w:rPr>
-        <w:t xml:space="preserve">MACH1 makes no warranty, </w:t>
-      </w:r>
-      <w:r>
-        <w:rPr>
-          <w:rFonts w:cs="Times-Roman"/>
-          <w:color w:val="000000"/>
-          <w:sz w:val="24"/>
-          <w:szCs w:val="24"/>
-        </w:rPr>
-        <w:lastRenderedPageBreak/>
-        <w:t xml:space="preserve">promise or representation not expressly set forth in this AGREEMENT. Except as expressly warranted herein, the MACH1 SPATIAL SDK is provided “as is” without warranty or representation of any kind. MACH1 makes no warranty or representation with respect to third party software. The SOFTWARE is provided “as is” without warranty or representation of any kind. MACH1 disclaims and excludes all implied warranties including, without limitation, the implied warranties of </w:t>
-      </w:r>
-      <w:proofErr w:type="spellStart"/>
-      <w:r>
-        <w:rPr>
-          <w:rFonts w:cs="Times-Roman"/>
-          <w:color w:val="000000"/>
-          <w:sz w:val="24"/>
-          <w:szCs w:val="24"/>
-        </w:rPr>
-        <w:t>noninfringement</w:t>
-      </w:r>
-      <w:proofErr w:type="spellEnd"/>
-      <w:r>
-        <w:rPr>
-          <w:rFonts w:cs="Times-Roman"/>
-          <w:color w:val="000000"/>
-          <w:sz w:val="24"/>
-          <w:szCs w:val="24"/>
-        </w:rPr>
-        <w:t xml:space="preserve">, merchantability and fitness for a </w:t>
-      </w:r>
-      <w:proofErr w:type="gramStart"/>
-      <w:r>
-        <w:rPr>
-          <w:rFonts w:cs="Times-Roman"/>
-          <w:color w:val="000000"/>
-          <w:sz w:val="24"/>
-          <w:szCs w:val="24"/>
-        </w:rPr>
-        <w:t>particular purpose</w:t>
-      </w:r>
-      <w:proofErr w:type="gramEnd"/>
-      <w:r>
-        <w:rPr>
-          <w:rFonts w:cs="Times-Roman"/>
-          <w:color w:val="000000"/>
-          <w:sz w:val="24"/>
-          <w:szCs w:val="24"/>
-        </w:rPr>
-        <w:t xml:space="preserve">. MACH1 does not warrant that any SOFTWARE will satisfy DEVELOPER’s requirements or that is without defect or error or that the operation thereof will be uninterrupted. This AGREEMENT gives DEVELOPER specific legal rights. DEVELOPER might have other rights, which vary from state/jurisdiction to state/jurisdiction. The provisions of this section shall survive the termination of this AGREEMENT, howsoever cause, but this shall not imply or create any continued right to use the SOFTWARE after termination of this AGREEMENT. In no </w:t>
-      </w:r>
-      <w:proofErr w:type="gramStart"/>
-      <w:r>
-        <w:rPr>
-          <w:rFonts w:cs="Times-Roman"/>
-          <w:color w:val="000000"/>
-          <w:sz w:val="24"/>
-          <w:szCs w:val="24"/>
-        </w:rPr>
-        <w:t>event</w:t>
-      </w:r>
-      <w:proofErr w:type="gramEnd"/>
-      <w:r>
-        <w:rPr>
-          <w:rFonts w:cs="Times-Roman"/>
-          <w:color w:val="000000"/>
-          <w:sz w:val="24"/>
-          <w:szCs w:val="24"/>
-        </w:rPr>
-        <w:t xml:space="preserve"> will MACH1 or its affiliates be liable to DEVELOPER for any damages, claims or costs whatsoever or any consequential, indirect, incidental, damages, or any lost profits or lost savings. The foregoing limitations and exclusions apply to the extent permitted by applicable law in DEVELOPERS’s jurisdiction. The aggregate liability of MACH1 arising from or relating to this AGREEMENT or any of the SOFTWARE (regardless of the form of action or claim – E.G., contract, warranty, tort, strict liability, malpractice, fraud and/or otherwise) shall not exceed the total payment made by DEVELOPER to purchase the SOFTWARE. MACH1 shall not in any case be liable for any special incidental, consequential, indirect, or punitive damages, or for loss of profit, revenue, data or programs, even if MACH1 has been advised of the possibility thereof.   </w:t>
+        <w:t xml:space="preserve">MACH1 makes no warranty, promise or representation not expressly set forth in this AGREEMENT. Except as expressly warranted herein, the MACH1 SPATIAL SDK is provided “as is” without warranty or representation of any kind. MACH1 makes no warranty or representation with respect to third party software. The SOFTWARE is provided “as is” without warranty or representation of any kind. MACH1 disclaims and excludes all implied warranties including, without limitation, the implied warranties of noninfringement, merchantability and fitness for a particular purpose. MACH1 does not warrant that any SOFTWARE will satisfy DEVELOPER’s requirements or that is without defect or error or that the operation thereof will be uninterrupted. This AGREEMENT gives DEVELOPER specific legal rights. DEVELOPER might have other rights, which vary from state/jurisdiction to state/jurisdiction. The provisions of this section shall survive the termination of this AGREEMENT, howsoever cause, but this shall not imply or create any continued right to use the SOFTWARE after termination of this AGREEMENT. In no event will MACH1 or its affiliates be liable to DEVELOPER for any damages, claims or costs whatsoever or any consequential, indirect, incidental, damages, or any lost profits or lost savings. The foregoing limitations and exclusions apply to the extent permitted by applicable law in DEVELOPERS’s jurisdiction. The aggregate liability of MACH1 arising from or relating to this AGREEMENT or any of the SOFTWARE (regardless of the form of action or claim – E.G., contract, warranty, tort, strict liability, malpractice, fraud and/or otherwise) shall not exceed the total payment made by DEVELOPER to purchase the SOFTWARE. MACH1 shall not in any case be liable for any special incidental, consequential, indirect, or punitive damages, or for loss of profit, revenue, data or programs, even if MACH1 has been advised of the possibility thereof.   </w:t>
       </w:r>
     </w:p>
     <w:p>
@@ -5494,27 +5623,17 @@
           <w:sz w:val="24"/>
           <w:szCs w:val="24"/>
         </w:rPr>
-        <w:t>. You shall indemnify and hold harmless MACH1 from and against all losses, claims, damages or other causes of any nature or kind whatsoever (including  reasonable attorney's fees) arising directly or indirectly out of third party claims concerning (</w:t>
-      </w:r>
-      <w:proofErr w:type="spellStart"/>
-      <w:r>
-        <w:rPr>
-          <w:rFonts w:cs="Times-Roman"/>
-          <w:color w:val="000000"/>
-          <w:sz w:val="24"/>
-          <w:szCs w:val="24"/>
-        </w:rPr>
-        <w:t>i</w:t>
-      </w:r>
-      <w:proofErr w:type="spellEnd"/>
-      <w:r>
-        <w:rPr>
-          <w:rFonts w:cs="Times-Roman"/>
-          <w:color w:val="000000"/>
-          <w:sz w:val="24"/>
-          <w:szCs w:val="24"/>
-        </w:rPr>
-        <w:t xml:space="preserve">) a breach of any of your obligations, covenants, representations or warranties contained herein; (ii) any </w:t>
+        <w:t xml:space="preserve">. You shall indemnify and hold harmless MACH1 from and against all losses, claims, damages or other causes of any nature or kind whatsoever (including  reasonable attorney's fees) arising directly or indirectly out of third party claims concerning (i) a </w:t>
+      </w:r>
+      <w:r>
+        <w:rPr>
+          <w:rFonts w:cs="Times-Roman"/>
+          <w:color w:val="000000"/>
+          <w:sz w:val="24"/>
+          <w:szCs w:val="24"/>
+        </w:rPr>
+        <w:lastRenderedPageBreak/>
+        <w:t xml:space="preserve">breach of any of your obligations, covenants, representations or warranties contained herein; (ii) any </w:t>
       </w:r>
       <w:r>
         <w:rPr>
@@ -5681,25 +5800,14 @@
           <w:szCs w:val="24"/>
         </w:rPr>
       </w:pPr>
-      <w:proofErr w:type="spellStart"/>
-      <w:r>
-        <w:rPr>
-          <w:rFonts w:cs="Times-Roman"/>
-          <w:color w:val="000000"/>
-          <w:sz w:val="24"/>
-          <w:szCs w:val="24"/>
-        </w:rPr>
-        <w:t>Attorneys</w:t>
-      </w:r>
-      <w:proofErr w:type="spellEnd"/>
-      <w:r>
-        <w:rPr>
-          <w:rFonts w:cs="Times-Roman"/>
-          <w:color w:val="000000"/>
-          <w:sz w:val="24"/>
-          <w:szCs w:val="24"/>
-        </w:rPr>
-        <w:t xml:space="preserve"> Fees. In the event of dispute between </w:t>
+      <w:r>
+        <w:rPr>
+          <w:rFonts w:cs="Times-Roman"/>
+          <w:color w:val="000000"/>
+          <w:sz w:val="24"/>
+          <w:szCs w:val="24"/>
+        </w:rPr>
+        <w:t xml:space="preserve">Attorneys Fees. In the event of dispute between </w:t>
       </w:r>
       <w:r>
         <w:rPr>
@@ -5735,39 +5843,7 @@
           <w:sz w:val="24"/>
           <w:szCs w:val="24"/>
         </w:rPr>
-        <w:t xml:space="preserve"> shall be entitled to recover reasonable </w:t>
-      </w:r>
-      <w:proofErr w:type="spellStart"/>
-      <w:proofErr w:type="gramStart"/>
-      <w:r>
-        <w:rPr>
-          <w:rFonts w:cs="Times-Roman"/>
-          <w:color w:val="000000"/>
-          <w:sz w:val="24"/>
-          <w:szCs w:val="24"/>
-        </w:rPr>
-        <w:t>attorneys</w:t>
-      </w:r>
-      <w:proofErr w:type="spellEnd"/>
-      <w:proofErr w:type="gramEnd"/>
-      <w:r>
-        <w:rPr>
-          <w:rFonts w:cs="Times-Roman"/>
-          <w:color w:val="000000"/>
-          <w:sz w:val="24"/>
-          <w:szCs w:val="24"/>
-        </w:rPr>
-        <w:t xml:space="preserve"> fees </w:t>
-      </w:r>
-      <w:r>
-        <w:rPr>
-          <w:rFonts w:cs="Times-Roman"/>
-          <w:color w:val="000000"/>
-          <w:sz w:val="24"/>
-          <w:szCs w:val="24"/>
-        </w:rPr>
-        <w:lastRenderedPageBreak/>
-        <w:t>incurred in connection with the dispute in addition to any other relief to which it may be entitled</w:t>
+        <w:t xml:space="preserve"> shall be entitled to recover reasonable attorneys fees incurred in connection with the dispute in addition to any other relief to which it may be entitled</w:t>
       </w:r>
       <w:r>
         <w:rPr>
@@ -6219,27 +6295,7 @@
           <w:sz w:val="24"/>
           <w:szCs w:val="24"/>
         </w:rPr>
-        <w:t xml:space="preserve"> irrevocably submits to the exclusive jurisdiction of such courts in any such suit, action or proceeding and waives any objection based on improper venue or forum non </w:t>
-      </w:r>
-      <w:proofErr w:type="spellStart"/>
-      <w:r>
-        <w:rPr>
-          <w:rFonts w:cs="Times-Roman"/>
-          <w:color w:val="000000"/>
-          <w:sz w:val="24"/>
-          <w:szCs w:val="24"/>
-        </w:rPr>
-        <w:t>conveniens</w:t>
-      </w:r>
-      <w:proofErr w:type="spellEnd"/>
-      <w:r>
-        <w:rPr>
-          <w:rFonts w:cs="Times-Roman"/>
-          <w:color w:val="000000"/>
-          <w:sz w:val="24"/>
-          <w:szCs w:val="24"/>
-        </w:rPr>
-        <w:t>.</w:t>
+        <w:t xml:space="preserve"> irrevocably submits to the exclusive jurisdiction of such courts in any such suit, action or proceeding and waives any objection based on improper venue or forum non conveniens.</w:t>
       </w:r>
     </w:p>
     <w:p>
@@ -6321,7 +6377,17 @@
           <w:sz w:val="24"/>
           <w:szCs w:val="24"/>
         </w:rPr>
-        <w:t xml:space="preserve"> contains valuable trade secrets of </w:t>
+        <w:t xml:space="preserve"> contains </w:t>
+      </w:r>
+      <w:r>
+        <w:rPr>
+          <w:rFonts w:cs="Times-Roman"/>
+          <w:color w:val="000000"/>
+          <w:sz w:val="24"/>
+          <w:szCs w:val="24"/>
+        </w:rPr>
+        <w:lastRenderedPageBreak/>
+        <w:t xml:space="preserve">valuable trade secrets of </w:t>
       </w:r>
       <w:r>
         <w:rPr>
@@ -6631,27 +6697,7 @@
           <w:sz w:val="24"/>
           <w:szCs w:val="24"/>
         </w:rPr>
-        <w:t xml:space="preserve">. In the </w:t>
-      </w:r>
-      <w:proofErr w:type="gramStart"/>
-      <w:r>
-        <w:rPr>
-          <w:rFonts w:cs="Times-Roman"/>
-          <w:color w:val="000000"/>
-          <w:sz w:val="24"/>
-          <w:szCs w:val="24"/>
-        </w:rPr>
-        <w:t>event</w:t>
-      </w:r>
-      <w:proofErr w:type="gramEnd"/>
-      <w:r>
-        <w:rPr>
-          <w:rFonts w:cs="Times-Roman"/>
-          <w:color w:val="000000"/>
-          <w:sz w:val="24"/>
-          <w:szCs w:val="24"/>
-        </w:rPr>
-        <w:t xml:space="preserve"> any provision of this </w:t>
+        <w:t xml:space="preserve">. In the event any provision of this </w:t>
       </w:r>
       <w:r>
         <w:rPr>
@@ -6833,27 +6879,7 @@
           <w:sz w:val="24"/>
           <w:szCs w:val="24"/>
         </w:rPr>
-        <w:t>may change the contact information or address(</w:t>
-      </w:r>
-      <w:proofErr w:type="spellStart"/>
-      <w:r>
-        <w:rPr>
-          <w:rFonts w:cs="Times-Roman"/>
-          <w:color w:val="000000"/>
-          <w:sz w:val="24"/>
-          <w:szCs w:val="24"/>
-        </w:rPr>
-        <w:t>es</w:t>
-      </w:r>
-      <w:proofErr w:type="spellEnd"/>
-      <w:r>
-        <w:rPr>
-          <w:rFonts w:cs="Times-Roman"/>
-          <w:color w:val="000000"/>
-          <w:sz w:val="24"/>
-          <w:szCs w:val="24"/>
-        </w:rPr>
-        <w:t xml:space="preserve">) to which notice or payment is to be sent by notice to the other </w:t>
+        <w:t xml:space="preserve">may change the contact information or address(es) to which notice or payment is to be sent by notice to the other </w:t>
       </w:r>
       <w:r>
         <w:rPr>
@@ -7053,27 +7079,17 @@
           <w:sz w:val="24"/>
           <w:szCs w:val="24"/>
         </w:rPr>
-        <w:t>, assignment (</w:t>
-      </w:r>
-      <w:proofErr w:type="spellStart"/>
-      <w:r>
-        <w:rPr>
-          <w:rFonts w:cs="Times-Roman"/>
-          <w:color w:val="000000"/>
-          <w:sz w:val="24"/>
-          <w:szCs w:val="24"/>
-        </w:rPr>
-        <w:t>i</w:t>
-      </w:r>
-      <w:proofErr w:type="spellEnd"/>
-      <w:r>
-        <w:rPr>
-          <w:rFonts w:cs="Times-Roman"/>
-          <w:color w:val="000000"/>
-          <w:sz w:val="24"/>
-          <w:szCs w:val="24"/>
-        </w:rPr>
-        <w:t xml:space="preserve">) to an Affiliate (an “Affiliate” shall mean any other person or entity directly or indirectly Controlled by, Controlling or under common Control with, such person or entity), (ii) to an entity in which the transferring </w:t>
+        <w:t xml:space="preserve">, assignment (i) to an Affiliate (an “Affiliate” shall mean any other person or entity directly or indirectly Controlled </w:t>
+      </w:r>
+      <w:r>
+        <w:rPr>
+          <w:rFonts w:cs="Times-Roman"/>
+          <w:color w:val="000000"/>
+          <w:sz w:val="24"/>
+          <w:szCs w:val="24"/>
+        </w:rPr>
+        <w:lastRenderedPageBreak/>
+        <w:t xml:space="preserve">by, Controlling or under common Control with, such person or entity), (ii) to an entity in which the transferring </w:t>
       </w:r>
       <w:r>
         <w:rPr>
@@ -7197,40 +7213,2308 @@
         <w:jc w:val="both"/>
         <w:rPr>
           <w:rFonts w:cs="Times-Roman"/>
+          <w:color w:val="000000"/>
+          <w:sz w:val="24"/>
+          <w:szCs w:val="24"/>
+        </w:rPr>
+      </w:pPr>
+    </w:p>
+    <w:p>
+      <w:pPr>
+        <w:ind w:firstLine="720"/>
+        <w:rPr>
+          <w:rFonts w:cs="Times-Roman"/>
           <w:b/>
           <w:color w:val="000000"/>
           <w:sz w:val="24"/>
           <w:szCs w:val="24"/>
         </w:rPr>
       </w:pPr>
-    </w:p>
-    <w:p>
-      <w:pPr>
+      <w:r>
+        <w:rPr>
+          <w:rFonts w:cs="Times-Roman"/>
+          <w:b/>
+          <w:color w:val="000000"/>
+          <w:sz w:val="24"/>
+          <w:szCs w:val="24"/>
+        </w:rPr>
+        <w:t>DEVELOPER acknowledges that it has read and understood this AGREEMENT, including the preceding limitation on warranties and limitations of liability, and agrees to be bound by its terms and conditions.</w:t>
+      </w:r>
+    </w:p>
+    <w:p>
+      <w:pPr>
+        <w:rPr>
+          <w:rFonts w:cs="Times-Roman"/>
+          <w:b/>
+          <w:color w:val="000000"/>
+          <w:sz w:val="24"/>
+          <w:szCs w:val="24"/>
+        </w:rPr>
+      </w:pPr>
+      <w:r>
+        <w:rPr>
+          <w:rFonts w:cs="Times-Roman"/>
+          <w:b/>
+          <w:color w:val="000000"/>
+          <w:sz w:val="24"/>
+          <w:szCs w:val="24"/>
+        </w:rPr>
+        <w:br w:type="page"/>
+      </w:r>
+    </w:p>
+    <w:p>
+      <w:pPr>
+        <w:rPr>
+          <w:rFonts w:cs="Times-Roman"/>
+          <w:b/>
+          <w:color w:val="000000"/>
+          <w:sz w:val="24"/>
+          <w:szCs w:val="24"/>
+        </w:rPr>
+      </w:pPr>
+      <w:r>
+        <w:rPr>
+          <w:rFonts w:cs="Times-Roman"/>
+          <w:b/>
+          <w:color w:val="000000"/>
+          <w:sz w:val="24"/>
+          <w:szCs w:val="24"/>
+        </w:rPr>
+        <w:lastRenderedPageBreak/>
+        <w:t>APPENDIX A</w:t>
+      </w:r>
+    </w:p>
+    <w:p>
+      <w:pPr>
+        <w:pStyle w:val="PlainText"/>
+        <w:jc w:val="center"/>
+        <w:rPr>
+          <w:rFonts w:ascii="Arial" w:hAnsi="Arial" w:cs="Arial"/>
+          <w:sz w:val="20"/>
+          <w:szCs w:val="20"/>
+        </w:rPr>
+      </w:pPr>
+      <w:r>
+        <w:rPr>
+          <w:rFonts w:ascii="Arial" w:hAnsi="Arial" w:cs="Arial"/>
+          <w:sz w:val="20"/>
+          <w:szCs w:val="20"/>
+        </w:rPr>
+        <w:t xml:space="preserve">MACH1 End User License </w:t>
+      </w:r>
+      <w:r>
+        <w:rPr>
+          <w:rFonts w:ascii="Arial" w:hAnsi="Arial" w:cs="Arial"/>
+          <w:sz w:val="20"/>
+          <w:szCs w:val="20"/>
+        </w:rPr>
+        <w:t>Agreement (</w:t>
+      </w:r>
+      <w:r>
+        <w:rPr>
+          <w:rFonts w:ascii="Arial" w:hAnsi="Arial" w:cs="Arial"/>
+          <w:sz w:val="20"/>
+          <w:szCs w:val="20"/>
+        </w:rPr>
+        <w:t>EULA</w:t>
+      </w:r>
+      <w:r>
+        <w:rPr>
+          <w:rFonts w:ascii="Arial" w:hAnsi="Arial" w:cs="Arial"/>
+          <w:sz w:val="20"/>
+          <w:szCs w:val="20"/>
+        </w:rPr>
+        <w:t>)</w:t>
+      </w:r>
+    </w:p>
+    <w:p>
+      <w:pPr>
+        <w:pStyle w:val="PlainText"/>
+        <w:jc w:val="both"/>
+        <w:rPr>
+          <w:rFonts w:ascii="Arial" w:hAnsi="Arial" w:cs="Arial"/>
+          <w:sz w:val="20"/>
+          <w:szCs w:val="20"/>
+        </w:rPr>
+      </w:pPr>
+    </w:p>
+    <w:p>
+      <w:pPr>
+        <w:pStyle w:val="PlainText"/>
+        <w:jc w:val="both"/>
+        <w:rPr>
+          <w:rFonts w:ascii="Arial" w:hAnsi="Arial" w:cs="Arial"/>
+          <w:sz w:val="20"/>
+          <w:szCs w:val="20"/>
+        </w:rPr>
+      </w:pPr>
+      <w:r>
+        <w:rPr>
+          <w:rFonts w:ascii="Arial" w:hAnsi="Arial" w:cs="Arial"/>
+          <w:sz w:val="20"/>
+          <w:szCs w:val="20"/>
+        </w:rPr>
+        <w:t>MACH</w:t>
+      </w:r>
+      <w:r>
+        <w:rPr>
+          <w:rFonts w:ascii="Arial" w:hAnsi="Arial" w:cs="Arial"/>
+          <w:sz w:val="20"/>
+          <w:szCs w:val="20"/>
+        </w:rPr>
+        <w:t xml:space="preserve"> </w:t>
+      </w:r>
+      <w:r>
+        <w:rPr>
+          <w:rFonts w:ascii="Arial" w:hAnsi="Arial" w:cs="Arial"/>
+          <w:sz w:val="20"/>
+          <w:szCs w:val="20"/>
+        </w:rPr>
+        <w:t xml:space="preserve">1 CORP., </w:t>
+      </w:r>
+      <w:r>
+        <w:rPr>
+          <w:rFonts w:ascii="Arial" w:hAnsi="Arial" w:cs="Arial"/>
+          <w:sz w:val="20"/>
+          <w:szCs w:val="20"/>
+        </w:rPr>
+        <w:t xml:space="preserve">IS </w:t>
+      </w:r>
+      <w:r>
+        <w:rPr>
+          <w:rFonts w:ascii="Arial" w:hAnsi="Arial" w:cs="Arial"/>
+          <w:sz w:val="20"/>
+          <w:szCs w:val="20"/>
+        </w:rPr>
+        <w:t>A DELAWARE CORPORATION WITH OFFICES LOCATED AT 11 VESTRY STREET #1A, NEW YORK, NY 10013 (“MACH1”) SOFTWARE</w:t>
+      </w:r>
+      <w:r>
+        <w:rPr>
+          <w:rFonts w:ascii="Arial" w:hAnsi="Arial" w:cs="Arial"/>
+          <w:sz w:val="20"/>
+          <w:szCs w:val="20"/>
+        </w:rPr>
+        <w:t xml:space="preserve"> AND ALL COMPONENTS THEREOF</w:t>
+      </w:r>
+      <w:r>
+        <w:rPr>
+          <w:rFonts w:ascii="Arial" w:hAnsi="Arial" w:cs="Arial"/>
+          <w:sz w:val="20"/>
+          <w:szCs w:val="20"/>
+        </w:rPr>
+        <w:t xml:space="preserve"> (</w:t>
+      </w:r>
+      <w:r>
+        <w:rPr>
+          <w:rFonts w:ascii="Arial" w:hAnsi="Arial" w:cs="Arial"/>
+          <w:sz w:val="20"/>
+          <w:szCs w:val="20"/>
+        </w:rPr>
+        <w:t xml:space="preserve">COLLECTIVELY THE </w:t>
+      </w:r>
+      <w:r>
+        <w:rPr>
+          <w:rFonts w:ascii="Arial" w:hAnsi="Arial" w:cs="Arial"/>
+          <w:sz w:val="20"/>
+          <w:szCs w:val="20"/>
+        </w:rPr>
+        <w:t xml:space="preserve">“SOFTWARE”). </w:t>
+      </w:r>
+      <w:r>
+        <w:rPr>
+          <w:rFonts w:ascii="Arial" w:hAnsi="Arial" w:cs="Arial"/>
+          <w:sz w:val="20"/>
+          <w:szCs w:val="20"/>
+        </w:rPr>
+        <w:t>USING THE SOFTWARE</w:t>
+      </w:r>
+      <w:r>
+        <w:rPr>
+          <w:rFonts w:ascii="Arial" w:hAnsi="Arial" w:cs="Arial"/>
+          <w:sz w:val="20"/>
+          <w:szCs w:val="20"/>
+        </w:rPr>
+        <w:t xml:space="preserve">, PLEASE READ THIS EULA CAREFULLY. BY </w:t>
+      </w:r>
+      <w:r>
+        <w:rPr>
+          <w:rFonts w:ascii="Arial" w:hAnsi="Arial" w:cs="Arial"/>
+          <w:sz w:val="20"/>
+          <w:szCs w:val="20"/>
+        </w:rPr>
+        <w:t xml:space="preserve">DOWNLOADING OR BY </w:t>
+      </w:r>
+      <w:r>
+        <w:rPr>
+          <w:rFonts w:ascii="Arial" w:hAnsi="Arial" w:cs="Arial"/>
+          <w:sz w:val="20"/>
+          <w:szCs w:val="20"/>
+        </w:rPr>
+        <w:t xml:space="preserve">USING THE </w:t>
+      </w:r>
+      <w:r>
+        <w:rPr>
+          <w:rFonts w:ascii="Arial" w:hAnsi="Arial" w:cs="Arial"/>
+          <w:sz w:val="20"/>
+          <w:szCs w:val="20"/>
+        </w:rPr>
+        <w:t>SOFTWARE</w:t>
+      </w:r>
+      <w:r>
+        <w:rPr>
+          <w:rFonts w:ascii="Arial" w:hAnsi="Arial" w:cs="Arial"/>
+          <w:sz w:val="20"/>
+          <w:szCs w:val="20"/>
+        </w:rPr>
+        <w:t xml:space="preserve">, YOU REPRESENT THAT YOU HAVE REVIEWED THE TERMS OF THIS EULA, HAVE THE AUTHORITY TO ENTER INTO </w:t>
+      </w:r>
+      <w:r>
+        <w:rPr>
+          <w:rFonts w:ascii="Arial" w:hAnsi="Arial" w:cs="Arial"/>
+          <w:sz w:val="20"/>
+          <w:szCs w:val="20"/>
+        </w:rPr>
+        <w:t xml:space="preserve">AND BE BOUND BY </w:t>
+      </w:r>
+      <w:r>
+        <w:rPr>
+          <w:rFonts w:ascii="Arial" w:hAnsi="Arial" w:cs="Arial"/>
+          <w:sz w:val="20"/>
+          <w:szCs w:val="20"/>
+        </w:rPr>
+        <w:t xml:space="preserve">THIS EULA ON BEHALF OF </w:t>
+      </w:r>
+      <w:r>
+        <w:rPr>
+          <w:rFonts w:ascii="Arial" w:hAnsi="Arial" w:cs="Arial"/>
+          <w:sz w:val="20"/>
+          <w:szCs w:val="20"/>
+        </w:rPr>
+        <w:t xml:space="preserve">YOU OR YOUR </w:t>
+      </w:r>
+      <w:r>
+        <w:rPr>
+          <w:rFonts w:ascii="Arial" w:hAnsi="Arial" w:cs="Arial"/>
+          <w:sz w:val="20"/>
+          <w:szCs w:val="20"/>
+        </w:rPr>
+        <w:t xml:space="preserve">COMPANY (WHERE APPLICABLE), </w:t>
+      </w:r>
+      <w:r>
+        <w:rPr>
+          <w:rFonts w:ascii="Arial" w:hAnsi="Arial" w:cs="Arial"/>
+          <w:sz w:val="20"/>
+          <w:szCs w:val="20"/>
+        </w:rPr>
+        <w:t xml:space="preserve">THAT YOU AGREE TO THE VALIDITY AND ENFORCEABILITY OF THIS EULA, </w:t>
+      </w:r>
+      <w:r>
+        <w:rPr>
+          <w:rFonts w:ascii="Arial" w:hAnsi="Arial" w:cs="Arial"/>
+          <w:sz w:val="20"/>
+          <w:szCs w:val="20"/>
+        </w:rPr>
+        <w:t xml:space="preserve">AND AGREE TO BE </w:t>
+      </w:r>
+      <w:r>
+        <w:rPr>
+          <w:rFonts w:ascii="Arial" w:hAnsi="Arial" w:cs="Arial"/>
+          <w:sz w:val="20"/>
+          <w:szCs w:val="20"/>
+        </w:rPr>
+        <w:t xml:space="preserve">IRREVOCABLY </w:t>
+      </w:r>
+      <w:r>
+        <w:rPr>
+          <w:rFonts w:ascii="Arial" w:hAnsi="Arial" w:cs="Arial"/>
+          <w:sz w:val="20"/>
+          <w:szCs w:val="20"/>
+        </w:rPr>
+        <w:t xml:space="preserve">BOUND BY THIS EULA. THIS EULA DOES NOT NEED TO BE SIGNED IN ORDER TO BE </w:t>
+      </w:r>
+      <w:r>
+        <w:rPr>
+          <w:rFonts w:ascii="Arial" w:hAnsi="Arial" w:cs="Arial"/>
+          <w:sz w:val="20"/>
+          <w:szCs w:val="20"/>
+        </w:rPr>
+        <w:t xml:space="preserve">VALID AND </w:t>
+      </w:r>
+      <w:r>
+        <w:rPr>
+          <w:rFonts w:ascii="Arial" w:hAnsi="Arial" w:cs="Arial"/>
+          <w:sz w:val="20"/>
+          <w:szCs w:val="20"/>
+        </w:rPr>
+        <w:t>BINDING.</w:t>
+      </w:r>
+    </w:p>
+    <w:p>
+      <w:pPr>
+        <w:pStyle w:val="PlainText"/>
+        <w:jc w:val="both"/>
+        <w:rPr>
+          <w:rFonts w:ascii="Arial" w:hAnsi="Arial" w:cs="Arial"/>
+          <w:sz w:val="20"/>
+          <w:szCs w:val="20"/>
+        </w:rPr>
+      </w:pPr>
+    </w:p>
+    <w:p>
+      <w:pPr>
+        <w:pStyle w:val="PlainText"/>
+        <w:jc w:val="center"/>
+        <w:rPr>
+          <w:rFonts w:ascii="Arial" w:hAnsi="Arial" w:cs="Arial"/>
+          <w:sz w:val="20"/>
+          <w:szCs w:val="20"/>
+        </w:rPr>
+      </w:pPr>
+      <w:r>
+        <w:rPr>
+          <w:rFonts w:ascii="Arial" w:hAnsi="Arial" w:cs="Arial"/>
+          <w:sz w:val="20"/>
+          <w:szCs w:val="20"/>
+        </w:rPr>
+        <w:t>************************************************************************************</w:t>
+      </w:r>
+    </w:p>
+    <w:p>
+      <w:pPr>
+        <w:pStyle w:val="PlainText"/>
+        <w:jc w:val="both"/>
+        <w:rPr>
+          <w:rFonts w:ascii="Arial" w:hAnsi="Arial" w:cs="Arial"/>
+          <w:sz w:val="20"/>
+          <w:szCs w:val="20"/>
+        </w:rPr>
+      </w:pPr>
+    </w:p>
+    <w:p>
+      <w:pPr>
+        <w:pStyle w:val="PlainText"/>
+        <w:jc w:val="both"/>
+        <w:rPr>
+          <w:rFonts w:ascii="Arial" w:hAnsi="Arial" w:cs="Arial"/>
+          <w:sz w:val="20"/>
+          <w:szCs w:val="20"/>
+        </w:rPr>
+      </w:pPr>
+      <w:r>
+        <w:rPr>
+          <w:rFonts w:ascii="Arial" w:hAnsi="Arial" w:cs="Arial"/>
+          <w:sz w:val="20"/>
+          <w:szCs w:val="20"/>
+        </w:rPr>
+        <w:t xml:space="preserve">By using the MACH1 </w:t>
+      </w:r>
+      <w:r>
+        <w:rPr>
+          <w:rFonts w:ascii="Arial" w:hAnsi="Arial" w:cs="Arial"/>
+          <w:sz w:val="20"/>
+          <w:szCs w:val="20"/>
+        </w:rPr>
+        <w:t xml:space="preserve">Software </w:t>
+      </w:r>
+      <w:r>
+        <w:rPr>
+          <w:rFonts w:ascii="Arial" w:hAnsi="Arial" w:cs="Arial"/>
+          <w:sz w:val="20"/>
+          <w:szCs w:val="20"/>
+        </w:rPr>
+        <w:t>you agree to the terms of this End User License EULA (“EULA”) between you (“You” or “User”) and MACH</w:t>
+      </w:r>
+      <w:r>
+        <w:rPr>
+          <w:rFonts w:ascii="Arial" w:hAnsi="Arial" w:cs="Arial"/>
+          <w:sz w:val="20"/>
+          <w:szCs w:val="20"/>
+        </w:rPr>
+        <w:t xml:space="preserve"> </w:t>
+      </w:r>
+      <w:r>
+        <w:rPr>
+          <w:rFonts w:ascii="Arial" w:hAnsi="Arial" w:cs="Arial"/>
+          <w:sz w:val="20"/>
+          <w:szCs w:val="20"/>
+        </w:rPr>
+        <w:t>1 CORP., a Delaware Corporation with offices located at 11 Vestry Street #1A, New York, NY 10013 (“MACH1”). IF YOU DO NOT AGREE TO THE TERMS OF THIS EULA, YOU MAY NOT USE THE SOFTWARE.</w:t>
+      </w:r>
+    </w:p>
+    <w:p>
+      <w:pPr>
+        <w:pStyle w:val="PlainText"/>
+        <w:jc w:val="both"/>
+        <w:rPr>
+          <w:rFonts w:ascii="Arial" w:hAnsi="Arial" w:cs="Arial"/>
+          <w:sz w:val="20"/>
+          <w:szCs w:val="20"/>
+        </w:rPr>
+      </w:pPr>
+    </w:p>
+    <w:p>
+      <w:pPr>
+        <w:pStyle w:val="PlainText"/>
+        <w:jc w:val="both"/>
+        <w:rPr>
+          <w:rFonts w:ascii="Arial" w:hAnsi="Arial" w:cs="Arial"/>
+          <w:sz w:val="20"/>
+          <w:szCs w:val="20"/>
+        </w:rPr>
+      </w:pPr>
+      <w:r>
+        <w:rPr>
+          <w:rFonts w:ascii="Arial" w:hAnsi="Arial" w:cs="Arial"/>
+          <w:sz w:val="20"/>
+          <w:szCs w:val="20"/>
+        </w:rPr>
+        <w:t xml:space="preserve">THE SOFTWARE IS NOT SOLD, AND INSTEAD IS ONLY LICENSED FOR USE, STRICTLY IN ACCORDANCE WITH THIS EULA. </w:t>
+      </w:r>
+    </w:p>
+    <w:p>
+      <w:pPr>
+        <w:pStyle w:val="PlainText"/>
+        <w:jc w:val="both"/>
+        <w:rPr>
+          <w:rFonts w:ascii="Arial" w:hAnsi="Arial" w:cs="Arial"/>
+          <w:sz w:val="20"/>
+          <w:szCs w:val="20"/>
+        </w:rPr>
+      </w:pPr>
+    </w:p>
+    <w:p>
+      <w:pPr>
+        <w:pStyle w:val="PlainText"/>
+        <w:jc w:val="both"/>
+        <w:rPr>
+          <w:rFonts w:ascii="Arial" w:hAnsi="Arial" w:cs="Arial"/>
+          <w:sz w:val="20"/>
+          <w:szCs w:val="20"/>
+        </w:rPr>
+      </w:pPr>
+      <w:r>
+        <w:rPr>
+          <w:rFonts w:ascii="Arial" w:hAnsi="Arial" w:cs="Arial"/>
+          <w:sz w:val="20"/>
+          <w:szCs w:val="20"/>
+        </w:rPr>
+        <w:t xml:space="preserve">THIS IS A LEGAL AGREEMENT. BY </w:t>
+      </w:r>
+      <w:r>
+        <w:rPr>
+          <w:rFonts w:ascii="Arial" w:hAnsi="Arial" w:cs="Arial"/>
+          <w:sz w:val="20"/>
+          <w:szCs w:val="20"/>
+        </w:rPr>
+        <w:t xml:space="preserve">INSTALLING, </w:t>
+      </w:r>
+      <w:r>
+        <w:rPr>
+          <w:rFonts w:ascii="Arial" w:hAnsi="Arial" w:cs="Arial"/>
+          <w:sz w:val="20"/>
+          <w:szCs w:val="20"/>
+        </w:rPr>
+        <w:t>ACCESSING AND</w:t>
+      </w:r>
+      <w:r>
+        <w:rPr>
+          <w:rFonts w:ascii="Arial" w:hAnsi="Arial" w:cs="Arial"/>
+          <w:sz w:val="20"/>
+          <w:szCs w:val="20"/>
+        </w:rPr>
+        <w:t>/OR</w:t>
+      </w:r>
+      <w:r>
+        <w:rPr>
+          <w:rFonts w:ascii="Arial" w:hAnsi="Arial" w:cs="Arial"/>
+          <w:sz w:val="20"/>
+          <w:szCs w:val="20"/>
+        </w:rPr>
+        <w:t xml:space="preserve"> USING THE SOFTWARE, YOU ARE ACCEPTING AND AGREEING TO THIS EULA ON BEHALF OF YOURSELF OR THE PERSON YOU REPRESENT IN CONNECTION WITH THE ACCESS. YOU REPRESENT AND WARRANT THAT YOU HAVE THE RIGHT, AUTHORITY, AND CAPACITY TO ACCEPT AND AGREE TO THIS EULA ON BEHALF OF YOURSELF OR THE PERSON YOU REPRESENT. YOU REPRESENT THAT YOU ARE OF SUFFICIENT LEGAL AGE IN YOUR JURISDICTION OR RESIDENCE TO USE OR ACCESS THE SOFTWARE AND TO ENTER INTO THIS EULA. IF YOU DO NOT AGREE WITH ANY OF THE PROVISIONS OF THESE TERMS, YOU SHOULD CEASE ACCESSING OR USING THE SOFTWARE.</w:t>
+      </w:r>
+    </w:p>
+    <w:p>
+      <w:pPr>
+        <w:pStyle w:val="PlainText"/>
+        <w:jc w:val="both"/>
+        <w:rPr>
+          <w:rFonts w:ascii="Arial" w:hAnsi="Arial" w:cs="Arial"/>
+          <w:sz w:val="20"/>
+          <w:szCs w:val="20"/>
+        </w:rPr>
+      </w:pPr>
+    </w:p>
+    <w:p>
+      <w:pPr>
+        <w:pStyle w:val="PlainText"/>
+        <w:numPr>
+          <w:ilvl w:val="0"/>
+          <w:numId w:val="7"/>
+        </w:numPr>
+        <w:ind w:left="0" w:firstLine="720"/>
+        <w:jc w:val="both"/>
+        <w:rPr>
+          <w:rFonts w:ascii="Arial" w:hAnsi="Arial" w:cs="Arial"/>
+          <w:b/>
+          <w:sz w:val="20"/>
+          <w:szCs w:val="20"/>
+        </w:rPr>
+      </w:pPr>
+      <w:r>
+        <w:rPr>
+          <w:rFonts w:ascii="Arial" w:hAnsi="Arial" w:cs="Arial"/>
+          <w:b/>
+          <w:sz w:val="20"/>
+          <w:szCs w:val="20"/>
+        </w:rPr>
+        <w:t>License Grant</w:t>
+      </w:r>
+    </w:p>
+    <w:p>
+      <w:pPr>
+        <w:pStyle w:val="PlainText"/>
         <w:ind w:firstLine="720"/>
-        <w:rPr>
-          <w:rFonts w:cs="Times-Roman"/>
+        <w:jc w:val="both"/>
+        <w:rPr>
+          <w:rFonts w:ascii="Arial" w:hAnsi="Arial" w:cs="Arial"/>
+          <w:sz w:val="20"/>
+          <w:szCs w:val="20"/>
+        </w:rPr>
+      </w:pPr>
+      <w:r>
+        <w:rPr>
+          <w:rFonts w:ascii="Arial" w:hAnsi="Arial" w:cs="Arial"/>
+          <w:sz w:val="20"/>
+          <w:szCs w:val="20"/>
+        </w:rPr>
+        <w:t>Subject to the terms of this EULA, MACH1 grants to you a limited, non-exclusive, non-transferable license, without the right to sublicense, to install, use</w:t>
+      </w:r>
+      <w:r>
+        <w:rPr>
+          <w:rFonts w:ascii="Arial" w:hAnsi="Arial" w:cs="Arial"/>
+          <w:sz w:val="20"/>
+          <w:szCs w:val="20"/>
+        </w:rPr>
+        <w:t>,</w:t>
+      </w:r>
+      <w:r>
+        <w:rPr>
+          <w:rFonts w:ascii="Arial" w:hAnsi="Arial" w:cs="Arial"/>
+          <w:sz w:val="20"/>
+          <w:szCs w:val="20"/>
+        </w:rPr>
+        <w:t xml:space="preserve"> and execute the Software on a single workstation.</w:t>
+      </w:r>
+    </w:p>
+    <w:p>
+      <w:pPr>
+        <w:pStyle w:val="PlainText"/>
+        <w:ind w:firstLine="720"/>
+        <w:jc w:val="both"/>
+        <w:rPr>
+          <w:rFonts w:ascii="Arial" w:hAnsi="Arial" w:cs="Arial"/>
+          <w:sz w:val="20"/>
+          <w:szCs w:val="20"/>
+        </w:rPr>
+      </w:pPr>
+    </w:p>
+    <w:p>
+      <w:pPr>
+        <w:pStyle w:val="PlainText"/>
+        <w:numPr>
+          <w:ilvl w:val="0"/>
+          <w:numId w:val="7"/>
+        </w:numPr>
+        <w:ind w:left="0" w:firstLine="720"/>
+        <w:jc w:val="both"/>
+        <w:rPr>
+          <w:rFonts w:ascii="Arial" w:hAnsi="Arial" w:cs="Arial"/>
           <w:b/>
-          <w:color w:val="000000"/>
-          <w:sz w:val="24"/>
-          <w:szCs w:val="24"/>
-        </w:rPr>
-      </w:pPr>
-      <w:r>
-        <w:rPr>
-          <w:rFonts w:cs="Times-Roman"/>
+          <w:sz w:val="20"/>
+          <w:szCs w:val="20"/>
+        </w:rPr>
+      </w:pPr>
+      <w:r>
+        <w:rPr>
+          <w:rFonts w:ascii="Arial" w:hAnsi="Arial" w:cs="Arial"/>
           <w:b/>
-          <w:color w:val="000000"/>
-          <w:sz w:val="24"/>
-          <w:szCs w:val="24"/>
-        </w:rPr>
-        <w:t>DEVELOPER acknowledges that it has read and understood this AGREEMENT, including the preceding limitation on warranties and limitations of liability, and agrees to be bound by its terms and conditions.</w:t>
-      </w:r>
+          <w:sz w:val="20"/>
+          <w:szCs w:val="20"/>
+        </w:rPr>
+        <w:t>Restrictions</w:t>
+      </w:r>
+    </w:p>
+    <w:p>
+      <w:pPr>
+        <w:pStyle w:val="PlainText"/>
+        <w:ind w:firstLine="720"/>
+        <w:jc w:val="both"/>
+        <w:rPr>
+          <w:rFonts w:ascii="Arial" w:hAnsi="Arial" w:cs="Arial"/>
+          <w:sz w:val="20"/>
+          <w:szCs w:val="20"/>
+        </w:rPr>
+      </w:pPr>
+      <w:r>
+        <w:rPr>
+          <w:rFonts w:ascii="Arial" w:hAnsi="Arial" w:cs="Arial"/>
+          <w:sz w:val="20"/>
+          <w:szCs w:val="20"/>
+        </w:rPr>
+        <w:t>No license or other right is granted by MACH1 to you under this EULA, either directly or by implication, estoppel, or otherwise (including, but not limited to, the right to prepare derivative works). You shall have no right or access to the source code of the Software.</w:t>
+      </w:r>
+    </w:p>
+    <w:p>
+      <w:pPr>
+        <w:pStyle w:val="PlainText"/>
+        <w:ind w:firstLine="720"/>
+        <w:jc w:val="both"/>
+        <w:rPr>
+          <w:rFonts w:ascii="Arial" w:hAnsi="Arial" w:cs="Arial"/>
+          <w:sz w:val="20"/>
+          <w:szCs w:val="20"/>
+        </w:rPr>
+      </w:pPr>
+      <w:r>
+        <w:rPr>
+          <w:rFonts w:ascii="Arial" w:hAnsi="Arial" w:cs="Arial"/>
+          <w:sz w:val="20"/>
+          <w:szCs w:val="20"/>
+        </w:rPr>
+        <w:t>User</w:t>
+      </w:r>
+      <w:r>
+        <w:rPr>
+          <w:rFonts w:ascii="Arial" w:hAnsi="Arial" w:cs="Arial"/>
+          <w:sz w:val="20"/>
+          <w:szCs w:val="20"/>
+        </w:rPr>
+        <w:t xml:space="preserve"> may install and use one copy of the Software on a single computer, and except for making one back-up copy of the Software, may not otherwise copy the Software. This EULA of Software may not be shared or used concurrently on different computers.</w:t>
+      </w:r>
+    </w:p>
+    <w:p>
+      <w:pPr>
+        <w:pStyle w:val="PlainText"/>
+        <w:ind w:firstLine="720"/>
+        <w:jc w:val="both"/>
+        <w:rPr>
+          <w:rFonts w:ascii="Arial" w:hAnsi="Arial" w:cs="Arial"/>
+          <w:sz w:val="20"/>
+          <w:szCs w:val="20"/>
+        </w:rPr>
+      </w:pPr>
+      <w:r>
+        <w:rPr>
+          <w:rFonts w:ascii="Arial" w:hAnsi="Arial" w:cs="Arial"/>
+          <w:sz w:val="20"/>
+          <w:szCs w:val="20"/>
+        </w:rPr>
+        <w:t>User</w:t>
+      </w:r>
+      <w:r>
+        <w:rPr>
+          <w:rFonts w:ascii="Arial" w:hAnsi="Arial" w:cs="Arial"/>
+          <w:sz w:val="20"/>
+          <w:szCs w:val="20"/>
+        </w:rPr>
+        <w:t xml:space="preserve"> agree</w:t>
+      </w:r>
+      <w:r>
+        <w:rPr>
+          <w:rFonts w:ascii="Arial" w:hAnsi="Arial" w:cs="Arial"/>
+          <w:sz w:val="20"/>
+          <w:szCs w:val="20"/>
+        </w:rPr>
+        <w:t>s</w:t>
+      </w:r>
+      <w:r>
+        <w:rPr>
+          <w:rFonts w:ascii="Arial" w:hAnsi="Arial" w:cs="Arial"/>
+          <w:sz w:val="20"/>
+          <w:szCs w:val="20"/>
+        </w:rPr>
+        <w:t xml:space="preserve"> not to, and </w:t>
+      </w:r>
+      <w:r>
+        <w:rPr>
+          <w:rFonts w:ascii="Arial" w:hAnsi="Arial" w:cs="Arial"/>
+          <w:sz w:val="20"/>
+          <w:szCs w:val="20"/>
+        </w:rPr>
+        <w:t>User</w:t>
+      </w:r>
+      <w:r>
+        <w:rPr>
+          <w:rFonts w:ascii="Arial" w:hAnsi="Arial" w:cs="Arial"/>
+          <w:sz w:val="20"/>
+          <w:szCs w:val="20"/>
+        </w:rPr>
+        <w:t xml:space="preserve"> will not permit others to: (a) license, sell, rent, lease, assign, distribute, transmit, host, outsource, disclose or otherwise commercially exploit the Software or make the Software available to any third party; (b) copy or use the Software for any purpose other than as permitted </w:t>
+      </w:r>
+      <w:r>
+        <w:rPr>
+          <w:rFonts w:ascii="Arial" w:hAnsi="Arial" w:cs="Arial"/>
+          <w:sz w:val="20"/>
+          <w:szCs w:val="20"/>
+        </w:rPr>
+        <w:t>in this EULA</w:t>
+      </w:r>
+      <w:r>
+        <w:rPr>
+          <w:rFonts w:ascii="Arial" w:hAnsi="Arial" w:cs="Arial"/>
+          <w:sz w:val="20"/>
+          <w:szCs w:val="20"/>
+        </w:rPr>
+        <w:t xml:space="preserve">; (c) use any </w:t>
+      </w:r>
+      <w:r>
+        <w:rPr>
+          <w:rFonts w:ascii="Arial" w:hAnsi="Arial" w:cs="Arial"/>
+          <w:sz w:val="20"/>
+          <w:szCs w:val="20"/>
+        </w:rPr>
+        <w:t>part of the Software in a manner contrary to the terms of this EULA</w:t>
+      </w:r>
+      <w:r>
+        <w:rPr>
+          <w:rFonts w:ascii="Arial" w:hAnsi="Arial" w:cs="Arial"/>
+          <w:sz w:val="20"/>
+          <w:szCs w:val="20"/>
+        </w:rPr>
+        <w:t>; (d) remove or alter any trademark,</w:t>
+      </w:r>
+      <w:r>
+        <w:rPr>
+          <w:rFonts w:ascii="Arial" w:hAnsi="Arial" w:cs="Arial"/>
+          <w:sz w:val="20"/>
+          <w:szCs w:val="20"/>
+        </w:rPr>
+        <w:t xml:space="preserve"> attribution,</w:t>
+      </w:r>
+      <w:r>
+        <w:rPr>
+          <w:rFonts w:ascii="Arial" w:hAnsi="Arial" w:cs="Arial"/>
+          <w:sz w:val="20"/>
+          <w:szCs w:val="20"/>
+        </w:rPr>
+        <w:t xml:space="preserve"> logo, copyright or other proprietary notices, legends, symbols or labels in </w:t>
+      </w:r>
+      <w:r>
+        <w:rPr>
+          <w:rFonts w:ascii="Arial" w:hAnsi="Arial" w:cs="Arial"/>
+          <w:sz w:val="20"/>
+          <w:szCs w:val="20"/>
+        </w:rPr>
+        <w:lastRenderedPageBreak/>
+        <w:t>the Software; or (e) modify, decrypt, extract, make derivative works of, disassemble, reverse compile or reverse engineer, or otherwise seek to duplicate or recreate the functionality of, any part of the Software.</w:t>
+      </w:r>
+    </w:p>
+    <w:p>
+      <w:pPr>
+        <w:pStyle w:val="PlainText"/>
+        <w:ind w:firstLine="720"/>
+        <w:jc w:val="both"/>
+        <w:rPr>
+          <w:rFonts w:ascii="Arial" w:hAnsi="Arial" w:cs="Arial"/>
+          <w:sz w:val="20"/>
+          <w:szCs w:val="20"/>
+        </w:rPr>
+      </w:pPr>
+    </w:p>
+    <w:p>
+      <w:pPr>
+        <w:pStyle w:val="PlainText"/>
+        <w:numPr>
+          <w:ilvl w:val="0"/>
+          <w:numId w:val="7"/>
+        </w:numPr>
+        <w:ind w:left="0" w:firstLine="720"/>
+        <w:jc w:val="both"/>
+        <w:rPr>
+          <w:rFonts w:ascii="Arial" w:hAnsi="Arial" w:cs="Arial"/>
+          <w:b/>
+          <w:sz w:val="20"/>
+          <w:szCs w:val="20"/>
+        </w:rPr>
+      </w:pPr>
+      <w:r>
+        <w:rPr>
+          <w:rFonts w:ascii="Arial" w:hAnsi="Arial" w:cs="Arial"/>
+          <w:b/>
+          <w:sz w:val="20"/>
+          <w:szCs w:val="20"/>
+        </w:rPr>
+        <w:t>Ownership.</w:t>
+      </w:r>
+    </w:p>
+    <w:p>
+      <w:pPr>
+        <w:pStyle w:val="PlainText"/>
+        <w:ind w:firstLine="720"/>
+        <w:jc w:val="both"/>
+        <w:rPr>
+          <w:rFonts w:ascii="Arial" w:hAnsi="Arial" w:cs="Arial"/>
+          <w:sz w:val="20"/>
+          <w:szCs w:val="20"/>
+        </w:rPr>
+      </w:pPr>
+      <w:r>
+        <w:rPr>
+          <w:rFonts w:ascii="Arial" w:hAnsi="Arial" w:cs="Arial"/>
+          <w:sz w:val="20"/>
+          <w:szCs w:val="20"/>
+        </w:rPr>
+        <w:t xml:space="preserve">The Software and all rights in and to the copyrights, trade secrets, and </w:t>
+      </w:r>
+      <w:r>
+        <w:rPr>
+          <w:rFonts w:ascii="Arial" w:hAnsi="Arial" w:cs="Arial"/>
+          <w:sz w:val="20"/>
+          <w:szCs w:val="20"/>
+        </w:rPr>
+        <w:t xml:space="preserve">all </w:t>
+      </w:r>
+      <w:r>
+        <w:rPr>
+          <w:rFonts w:ascii="Arial" w:hAnsi="Arial" w:cs="Arial"/>
+          <w:sz w:val="20"/>
+          <w:szCs w:val="20"/>
+        </w:rPr>
+        <w:t>other intellectual property rights</w:t>
+      </w:r>
+      <w:r>
+        <w:rPr>
+          <w:rFonts w:ascii="Arial" w:hAnsi="Arial" w:cs="Arial"/>
+          <w:sz w:val="20"/>
+          <w:szCs w:val="20"/>
+        </w:rPr>
+        <w:t xml:space="preserve"> therein</w:t>
+      </w:r>
+      <w:r>
+        <w:rPr>
+          <w:rFonts w:ascii="Arial" w:hAnsi="Arial" w:cs="Arial"/>
+          <w:sz w:val="20"/>
+          <w:szCs w:val="20"/>
+        </w:rPr>
+        <w:t>, worldwide, are the exclusive property of MACH1. MACH1 reserves all rights in and to the Software not expressly granted to you in this EULA. There are no implied licenses in this EULA. You agree that you shall not contest or challenge, or take any action inconsistent with or that may damage or impair MACH1’s ownership or rights or intellectual property rights in</w:t>
+      </w:r>
+      <w:r>
+        <w:rPr>
+          <w:rFonts w:ascii="Arial" w:hAnsi="Arial" w:cs="Arial"/>
+          <w:sz w:val="20"/>
+          <w:szCs w:val="20"/>
+        </w:rPr>
+        <w:t xml:space="preserve"> and to </w:t>
+      </w:r>
+      <w:r>
+        <w:rPr>
+          <w:rFonts w:ascii="Arial" w:hAnsi="Arial" w:cs="Arial"/>
+          <w:sz w:val="20"/>
+          <w:szCs w:val="20"/>
+        </w:rPr>
+        <w:t>the Software.</w:t>
+      </w:r>
+    </w:p>
+    <w:p>
+      <w:pPr>
+        <w:pStyle w:val="PlainText"/>
+        <w:ind w:firstLine="720"/>
+        <w:jc w:val="both"/>
+        <w:rPr>
+          <w:rFonts w:ascii="Arial" w:hAnsi="Arial" w:cs="Arial"/>
+          <w:sz w:val="20"/>
+          <w:szCs w:val="20"/>
+        </w:rPr>
+      </w:pPr>
+    </w:p>
+    <w:p>
+      <w:pPr>
+        <w:pStyle w:val="PlainText"/>
+        <w:numPr>
+          <w:ilvl w:val="0"/>
+          <w:numId w:val="7"/>
+        </w:numPr>
+        <w:ind w:left="0" w:firstLine="720"/>
+        <w:jc w:val="both"/>
+        <w:rPr>
+          <w:rFonts w:ascii="Arial" w:hAnsi="Arial" w:cs="Arial"/>
+          <w:b/>
+          <w:sz w:val="20"/>
+          <w:szCs w:val="20"/>
+        </w:rPr>
+      </w:pPr>
+      <w:r>
+        <w:rPr>
+          <w:rFonts w:ascii="Arial" w:hAnsi="Arial" w:cs="Arial"/>
+          <w:b/>
+          <w:sz w:val="20"/>
+          <w:szCs w:val="20"/>
+        </w:rPr>
+        <w:t xml:space="preserve">Confidentiality. </w:t>
+      </w:r>
+    </w:p>
+    <w:p>
+      <w:pPr>
+        <w:pStyle w:val="PlainText"/>
+        <w:ind w:firstLine="720"/>
+        <w:jc w:val="both"/>
+        <w:rPr>
+          <w:rFonts w:ascii="Arial" w:hAnsi="Arial" w:cs="Arial"/>
+          <w:sz w:val="20"/>
+          <w:szCs w:val="20"/>
+        </w:rPr>
+      </w:pPr>
+      <w:r>
+        <w:rPr>
+          <w:rFonts w:ascii="Arial" w:hAnsi="Arial" w:cs="Arial"/>
+          <w:sz w:val="20"/>
+          <w:szCs w:val="20"/>
+        </w:rPr>
+        <w:t>User</w:t>
+      </w:r>
+      <w:r>
+        <w:rPr>
+          <w:rFonts w:ascii="Arial" w:hAnsi="Arial" w:cs="Arial"/>
+          <w:sz w:val="20"/>
+          <w:szCs w:val="20"/>
+        </w:rPr>
+        <w:t xml:space="preserve"> acknowledge</w:t>
+      </w:r>
+      <w:r>
+        <w:rPr>
+          <w:rFonts w:ascii="Arial" w:hAnsi="Arial" w:cs="Arial"/>
+          <w:sz w:val="20"/>
+          <w:szCs w:val="20"/>
+        </w:rPr>
+        <w:t>s</w:t>
+      </w:r>
+      <w:r>
+        <w:rPr>
+          <w:rFonts w:ascii="Arial" w:hAnsi="Arial" w:cs="Arial"/>
+          <w:sz w:val="20"/>
+          <w:szCs w:val="20"/>
+        </w:rPr>
+        <w:t xml:space="preserve"> that the Software contains valuable trade secrets of MACH1 and </w:t>
+      </w:r>
+      <w:r>
+        <w:rPr>
+          <w:rFonts w:ascii="Arial" w:hAnsi="Arial" w:cs="Arial"/>
+          <w:sz w:val="20"/>
+          <w:szCs w:val="20"/>
+        </w:rPr>
+        <w:t>User</w:t>
+      </w:r>
+      <w:r>
+        <w:rPr>
+          <w:rFonts w:ascii="Arial" w:hAnsi="Arial" w:cs="Arial"/>
+          <w:sz w:val="20"/>
+          <w:szCs w:val="20"/>
+        </w:rPr>
+        <w:t xml:space="preserve"> agree</w:t>
+      </w:r>
+      <w:r>
+        <w:rPr>
+          <w:rFonts w:ascii="Arial" w:hAnsi="Arial" w:cs="Arial"/>
+          <w:sz w:val="20"/>
+          <w:szCs w:val="20"/>
+        </w:rPr>
+        <w:t>s</w:t>
+      </w:r>
+      <w:r>
+        <w:rPr>
+          <w:rFonts w:ascii="Arial" w:hAnsi="Arial" w:cs="Arial"/>
+          <w:sz w:val="20"/>
+          <w:szCs w:val="20"/>
+        </w:rPr>
+        <w:t xml:space="preserve"> to maintain the confidentiality of the Software using at least the same degree of care you use with </w:t>
+      </w:r>
+      <w:r>
+        <w:rPr>
+          <w:rFonts w:ascii="Arial" w:hAnsi="Arial" w:cs="Arial"/>
+          <w:sz w:val="20"/>
+          <w:szCs w:val="20"/>
+        </w:rPr>
+        <w:t xml:space="preserve">User’s </w:t>
+      </w:r>
+      <w:r>
+        <w:rPr>
+          <w:rFonts w:ascii="Arial" w:hAnsi="Arial" w:cs="Arial"/>
+          <w:sz w:val="20"/>
+          <w:szCs w:val="20"/>
+        </w:rPr>
+        <w:t>own confidential information</w:t>
+      </w:r>
+      <w:r>
+        <w:rPr>
+          <w:rFonts w:ascii="Arial" w:hAnsi="Arial" w:cs="Arial"/>
+          <w:sz w:val="20"/>
+          <w:szCs w:val="20"/>
+        </w:rPr>
+        <w:t xml:space="preserve"> or that of User’s company</w:t>
+      </w:r>
+      <w:r>
+        <w:rPr>
+          <w:rFonts w:ascii="Arial" w:hAnsi="Arial" w:cs="Arial"/>
+          <w:sz w:val="20"/>
+          <w:szCs w:val="20"/>
+        </w:rPr>
+        <w:t xml:space="preserve">. </w:t>
+      </w:r>
+    </w:p>
+    <w:p>
+      <w:pPr>
+        <w:pStyle w:val="PlainText"/>
+        <w:ind w:firstLine="720"/>
+        <w:jc w:val="both"/>
+        <w:rPr>
+          <w:rFonts w:ascii="Arial" w:hAnsi="Arial" w:cs="Arial"/>
+          <w:sz w:val="20"/>
+          <w:szCs w:val="20"/>
+        </w:rPr>
+      </w:pPr>
+    </w:p>
+    <w:p>
+      <w:pPr>
+        <w:pStyle w:val="PlainText"/>
+        <w:numPr>
+          <w:ilvl w:val="0"/>
+          <w:numId w:val="7"/>
+        </w:numPr>
+        <w:ind w:left="0" w:firstLine="720"/>
+        <w:jc w:val="both"/>
+        <w:rPr>
+          <w:rFonts w:ascii="Arial" w:hAnsi="Arial" w:cs="Arial"/>
+          <w:b/>
+          <w:sz w:val="20"/>
+          <w:szCs w:val="20"/>
+        </w:rPr>
+      </w:pPr>
+      <w:r>
+        <w:rPr>
+          <w:rFonts w:ascii="Arial" w:hAnsi="Arial" w:cs="Arial"/>
+          <w:b/>
+          <w:sz w:val="20"/>
+          <w:szCs w:val="20"/>
+        </w:rPr>
+        <w:t>Term and Termination.</w:t>
+      </w:r>
+    </w:p>
+    <w:p>
+      <w:pPr>
+        <w:pStyle w:val="PlainText"/>
+        <w:ind w:firstLine="720"/>
+        <w:jc w:val="both"/>
+        <w:rPr>
+          <w:rFonts w:ascii="Arial" w:hAnsi="Arial" w:cs="Arial"/>
+          <w:sz w:val="20"/>
+          <w:szCs w:val="20"/>
+        </w:rPr>
+      </w:pPr>
+      <w:r>
+        <w:rPr>
+          <w:rFonts w:ascii="Arial" w:hAnsi="Arial" w:cs="Arial"/>
+          <w:sz w:val="20"/>
+          <w:szCs w:val="20"/>
+        </w:rPr>
+        <w:t xml:space="preserve">This EULA is effective </w:t>
+      </w:r>
+      <w:r>
+        <w:rPr>
+          <w:rFonts w:ascii="Arial" w:hAnsi="Arial" w:cs="Arial"/>
+          <w:sz w:val="20"/>
+          <w:szCs w:val="20"/>
+        </w:rPr>
+        <w:t xml:space="preserve">either </w:t>
+      </w:r>
+      <w:r>
+        <w:rPr>
+          <w:rFonts w:ascii="Arial" w:hAnsi="Arial" w:cs="Arial"/>
+          <w:sz w:val="20"/>
+          <w:szCs w:val="20"/>
+        </w:rPr>
+        <w:t>upon your clicking the "I Accept" button or when You begin</w:t>
+      </w:r>
+      <w:r>
+        <w:rPr>
+          <w:rFonts w:ascii="Arial" w:hAnsi="Arial" w:cs="Arial"/>
+          <w:sz w:val="20"/>
+          <w:szCs w:val="20"/>
+        </w:rPr>
+        <w:t xml:space="preserve"> </w:t>
+      </w:r>
+      <w:r>
+        <w:rPr>
+          <w:rFonts w:ascii="Arial" w:hAnsi="Arial" w:cs="Arial"/>
+          <w:sz w:val="20"/>
+          <w:szCs w:val="20"/>
+        </w:rPr>
+        <w:t>using the Software, and shall continue until terminated. You may terminate this EULA at any time by returning the Software and all copies and extracts to MACH1. MACH1 may terminate this EULA upon a material or continuing breach of this EULA by you by the giving of 10 days prior written notice of termination, stating the cause therefor, with termination becoming effective at the close of said 10-day term if the breach is not then cured to the satisfaction of MACH1.</w:t>
+      </w:r>
+    </w:p>
+    <w:p>
+      <w:pPr>
+        <w:pStyle w:val="PlainText"/>
+        <w:ind w:firstLine="720"/>
+        <w:jc w:val="both"/>
+        <w:rPr>
+          <w:rFonts w:ascii="Arial" w:hAnsi="Arial" w:cs="Arial"/>
+          <w:sz w:val="20"/>
+          <w:szCs w:val="20"/>
+        </w:rPr>
+      </w:pPr>
+      <w:r>
+        <w:rPr>
+          <w:rFonts w:ascii="Arial" w:hAnsi="Arial" w:cs="Arial"/>
+          <w:sz w:val="20"/>
+          <w:szCs w:val="20"/>
+        </w:rPr>
+        <w:t xml:space="preserve">This LICENSE will automatically terminate if User fails to comply with any of the terms and conditions hereof. In such event, User must destroy all copies of the </w:t>
+      </w:r>
+      <w:r>
+        <w:rPr>
+          <w:rFonts w:ascii="Arial" w:hAnsi="Arial" w:cs="Arial"/>
+          <w:sz w:val="20"/>
+          <w:szCs w:val="20"/>
+        </w:rPr>
+        <w:t>Software</w:t>
+      </w:r>
+      <w:r>
+        <w:rPr>
+          <w:rFonts w:ascii="Arial" w:hAnsi="Arial" w:cs="Arial"/>
+          <w:sz w:val="20"/>
+          <w:szCs w:val="20"/>
+        </w:rPr>
+        <w:t xml:space="preserve"> and all of its component parts. MACH1 may terminate this EULA at any time if you fail to </w:t>
+      </w:r>
+      <w:r>
+        <w:rPr>
+          <w:rFonts w:ascii="Arial" w:hAnsi="Arial" w:cs="Arial"/>
+          <w:sz w:val="20"/>
+          <w:szCs w:val="20"/>
+        </w:rPr>
+        <w:t>comply with any term(s) hereof.</w:t>
+      </w:r>
+    </w:p>
+    <w:p>
+      <w:pPr>
+        <w:pStyle w:val="PlainText"/>
+        <w:ind w:firstLine="720"/>
+        <w:jc w:val="both"/>
+        <w:rPr>
+          <w:rFonts w:ascii="Arial" w:hAnsi="Arial" w:cs="Arial"/>
+          <w:sz w:val="20"/>
+          <w:szCs w:val="20"/>
+        </w:rPr>
+      </w:pPr>
+      <w:r>
+        <w:rPr>
+          <w:rFonts w:ascii="Arial" w:hAnsi="Arial" w:cs="Arial"/>
+          <w:sz w:val="20"/>
+          <w:szCs w:val="20"/>
+        </w:rPr>
+        <w:t xml:space="preserve">Upon termination of this EULA, the license granted hereunder will terminate and you must stop all use of the Software, but the terms of relating to </w:t>
+      </w:r>
+      <w:r>
+        <w:rPr>
+          <w:rFonts w:ascii="Arial" w:hAnsi="Arial" w:cs="Arial"/>
+          <w:sz w:val="20"/>
+          <w:szCs w:val="20"/>
+        </w:rPr>
+        <w:t xml:space="preserve">disclaimed warranties, limitations on liability, </w:t>
+      </w:r>
+      <w:r>
+        <w:rPr>
+          <w:rFonts w:ascii="Arial" w:hAnsi="Arial" w:cs="Arial"/>
+          <w:sz w:val="20"/>
+          <w:szCs w:val="20"/>
+        </w:rPr>
+        <w:t>confidentiality</w:t>
+      </w:r>
+      <w:r>
+        <w:rPr>
+          <w:rFonts w:ascii="Arial" w:hAnsi="Arial" w:cs="Arial"/>
+          <w:sz w:val="20"/>
+          <w:szCs w:val="20"/>
+        </w:rPr>
+        <w:t>,</w:t>
+      </w:r>
+      <w:r>
+        <w:rPr>
+          <w:rFonts w:ascii="Arial" w:hAnsi="Arial" w:cs="Arial"/>
+          <w:sz w:val="20"/>
+          <w:szCs w:val="20"/>
+        </w:rPr>
+        <w:t xml:space="preserve"> and any of MACH1’s rights in the Software</w:t>
+      </w:r>
+      <w:r>
+        <w:rPr>
+          <w:rFonts w:ascii="Arial" w:hAnsi="Arial" w:cs="Arial"/>
+          <w:sz w:val="20"/>
+          <w:szCs w:val="20"/>
+        </w:rPr>
+        <w:t>,</w:t>
+      </w:r>
+      <w:r>
+        <w:rPr>
+          <w:rFonts w:ascii="Arial" w:hAnsi="Arial" w:cs="Arial"/>
+          <w:sz w:val="20"/>
+          <w:szCs w:val="20"/>
+        </w:rPr>
+        <w:t xml:space="preserve"> will survive such termination.</w:t>
+      </w:r>
+    </w:p>
+    <w:p>
+      <w:pPr>
+        <w:pStyle w:val="PlainText"/>
+        <w:ind w:firstLine="720"/>
+        <w:jc w:val="both"/>
+        <w:rPr>
+          <w:rFonts w:ascii="Arial" w:hAnsi="Arial" w:cs="Arial"/>
+          <w:sz w:val="20"/>
+          <w:szCs w:val="20"/>
+        </w:rPr>
+      </w:pPr>
+    </w:p>
+    <w:p>
+      <w:pPr>
+        <w:pStyle w:val="PlainText"/>
+        <w:numPr>
+          <w:ilvl w:val="0"/>
+          <w:numId w:val="7"/>
+        </w:numPr>
+        <w:ind w:left="0" w:firstLine="720"/>
+        <w:jc w:val="both"/>
+        <w:rPr>
+          <w:rFonts w:ascii="Arial" w:hAnsi="Arial" w:cs="Arial"/>
+          <w:b/>
+          <w:sz w:val="20"/>
+          <w:szCs w:val="20"/>
+        </w:rPr>
+      </w:pPr>
+      <w:r>
+        <w:rPr>
+          <w:rFonts w:ascii="Arial" w:hAnsi="Arial" w:cs="Arial"/>
+          <w:b/>
+          <w:sz w:val="20"/>
+          <w:szCs w:val="20"/>
+        </w:rPr>
+        <w:t>DISCLAIMER OF ALL WARRANTIES</w:t>
+      </w:r>
+    </w:p>
+    <w:p>
+      <w:pPr>
+        <w:pStyle w:val="PlainText"/>
+        <w:ind w:firstLine="720"/>
+        <w:jc w:val="both"/>
+        <w:rPr>
+          <w:rFonts w:ascii="Arial" w:hAnsi="Arial" w:cs="Arial"/>
+          <w:sz w:val="20"/>
+          <w:szCs w:val="20"/>
+        </w:rPr>
+      </w:pPr>
+      <w:r>
+        <w:rPr>
+          <w:rFonts w:ascii="Arial" w:hAnsi="Arial" w:cs="Arial"/>
+          <w:sz w:val="20"/>
+          <w:szCs w:val="20"/>
+        </w:rPr>
+        <w:t>TO THE MAXIMUM EXTENT PERMITTED BY APPLICABLE LAW, THE SOFTWARE IS PROVIDED "AS IS" AND MACH1 DISCLAIMS ALL WARRANTIES, EITHER EXPRESS OR IMPLIED, INCLUDING, BUT NOT LIMITED TO, IMPLIED WARRANTIES OF MERCHANTABILITY AND FITNESS FOR A PARTICULAR PURPOSE, OR ANY WARRANTY AGAINST INFRINGEMENT.</w:t>
+      </w:r>
+    </w:p>
+    <w:p>
+      <w:pPr>
+        <w:pStyle w:val="PlainText"/>
+        <w:ind w:firstLine="720"/>
+        <w:jc w:val="both"/>
+        <w:rPr>
+          <w:rFonts w:ascii="Arial" w:hAnsi="Arial" w:cs="Arial"/>
+          <w:sz w:val="20"/>
+          <w:szCs w:val="20"/>
+        </w:rPr>
+      </w:pPr>
+      <w:r>
+        <w:rPr>
+          <w:rFonts w:ascii="Arial" w:hAnsi="Arial" w:cs="Arial"/>
+          <w:sz w:val="20"/>
+          <w:szCs w:val="20"/>
+        </w:rPr>
+        <w:t>YOUR USE OF THE SOFTWARE IS AT YOUR OWN DISCRETION AND RISK. YOU WILL BE SOLELY RESPONSIBLE FOR (AND MACH1 DISCLAIMS) ANY AND ALL LOSS, LIABILITY, OR DAMAGES, INCLUDING TO YOUR HOME AND ALL ITEMS AND PETS IN YOUR HOME, RESULTING FROM YOUR USE OF THE PRODUCT INFORMATION OR PRODUCT SOFTWARE.</w:t>
+      </w:r>
+    </w:p>
+    <w:p>
+      <w:pPr>
+        <w:pStyle w:val="PlainText"/>
+        <w:ind w:firstLine="720"/>
+        <w:jc w:val="both"/>
+        <w:rPr>
+          <w:rFonts w:ascii="Arial" w:hAnsi="Arial" w:cs="Arial"/>
+          <w:sz w:val="20"/>
+          <w:szCs w:val="20"/>
+        </w:rPr>
+      </w:pPr>
+    </w:p>
+    <w:p>
+      <w:pPr>
+        <w:pStyle w:val="PlainText"/>
+        <w:numPr>
+          <w:ilvl w:val="0"/>
+          <w:numId w:val="7"/>
+        </w:numPr>
+        <w:ind w:left="0" w:firstLine="720"/>
+        <w:jc w:val="both"/>
+        <w:rPr>
+          <w:rFonts w:ascii="Arial" w:hAnsi="Arial" w:cs="Arial"/>
+          <w:b/>
+          <w:sz w:val="20"/>
+          <w:szCs w:val="20"/>
+        </w:rPr>
+      </w:pPr>
+      <w:r>
+        <w:rPr>
+          <w:rFonts w:ascii="Arial" w:hAnsi="Arial" w:cs="Arial"/>
+          <w:b/>
+          <w:sz w:val="20"/>
+          <w:szCs w:val="20"/>
+        </w:rPr>
+        <w:t>Limitation of Liability</w:t>
+      </w:r>
+    </w:p>
+    <w:p>
+      <w:pPr>
+        <w:pStyle w:val="PlainText"/>
+        <w:ind w:firstLine="810"/>
+        <w:jc w:val="both"/>
+        <w:rPr>
+          <w:rFonts w:ascii="Arial" w:hAnsi="Arial" w:cs="Arial"/>
+          <w:sz w:val="20"/>
+          <w:szCs w:val="20"/>
+        </w:rPr>
+      </w:pPr>
+      <w:r>
+        <w:rPr>
+          <w:rFonts w:ascii="Arial" w:hAnsi="Arial" w:cs="Arial"/>
+          <w:sz w:val="20"/>
+          <w:szCs w:val="20"/>
+        </w:rPr>
+        <w:t>NETHER MACH1, NOR ANY OF ITS PRINCIPALS, OFFICERS, AGENTS, EMPLOYEES OR REPRESENTATIVES SHALL BE LIABLE FOR INDIRECT, SPECIAL, INCIDENTAL, CONSEQUENTIAL, OR PUNITIVE DAMAGES OR PENALTIES INCLUDING DAMAGES FOR LOST PROFITS, LOST BUSINESS, PERSONAL INJURY, LOST DATA, BUSINESS INTERRUPTION, AND THE LIKE, HOWEVER IT ARISES, WHETHER FOR BREACH OR IN TORT, EVEN IF MACH1 HAS BEEN ADVISED OF THE POSSIBILITY OF SUCH DAMAGES.</w:t>
+      </w:r>
+    </w:p>
+    <w:p>
+      <w:pPr>
+        <w:pStyle w:val="PlainText"/>
+        <w:ind w:firstLine="810"/>
+        <w:jc w:val="both"/>
+        <w:rPr>
+          <w:rFonts w:ascii="Arial" w:hAnsi="Arial" w:cs="Arial"/>
+          <w:sz w:val="20"/>
+          <w:szCs w:val="20"/>
+        </w:rPr>
+      </w:pPr>
+      <w:r>
+        <w:rPr>
+          <w:rFonts w:ascii="Arial" w:hAnsi="Arial" w:cs="Arial"/>
+          <w:sz w:val="20"/>
+          <w:szCs w:val="20"/>
+        </w:rPr>
+        <w:t>IN NO EVENT SHALL MACH1’S MONETARY LIABILITY IN CONNECTION WITH THIS AGREEMENT OR THE SOFTWARE TO YOU EXCEED THE AMOUNTS PAID TO IT BY YOU.</w:t>
+      </w:r>
+    </w:p>
+    <w:p>
+      <w:pPr>
+        <w:pStyle w:val="PlainText"/>
+        <w:ind w:firstLine="720"/>
+        <w:jc w:val="both"/>
+        <w:rPr>
+          <w:rFonts w:ascii="Arial" w:hAnsi="Arial" w:cs="Arial"/>
+          <w:sz w:val="20"/>
+          <w:szCs w:val="20"/>
+        </w:rPr>
+      </w:pPr>
+    </w:p>
+    <w:p>
+      <w:pPr>
+        <w:pStyle w:val="PlainText"/>
+        <w:numPr>
+          <w:ilvl w:val="0"/>
+          <w:numId w:val="7"/>
+        </w:numPr>
+        <w:ind w:left="0" w:firstLine="720"/>
+        <w:jc w:val="both"/>
+        <w:rPr>
+          <w:rFonts w:ascii="Arial" w:hAnsi="Arial" w:cs="Arial"/>
+          <w:b/>
+          <w:sz w:val="20"/>
+          <w:szCs w:val="20"/>
+        </w:rPr>
+      </w:pPr>
+      <w:r>
+        <w:rPr>
+          <w:rFonts w:ascii="Arial" w:hAnsi="Arial" w:cs="Arial"/>
+          <w:b/>
+          <w:sz w:val="20"/>
+          <w:szCs w:val="20"/>
+        </w:rPr>
+        <w:t>INDEMNITY</w:t>
+      </w:r>
+    </w:p>
+    <w:p>
+      <w:pPr>
+        <w:pStyle w:val="PlainText"/>
+        <w:ind w:firstLine="720"/>
+        <w:jc w:val="both"/>
+        <w:rPr>
+          <w:rFonts w:ascii="Arial" w:hAnsi="Arial" w:cs="Arial"/>
+          <w:sz w:val="20"/>
+          <w:szCs w:val="20"/>
+        </w:rPr>
+      </w:pPr>
+      <w:r>
+        <w:rPr>
+          <w:rFonts w:ascii="Arial" w:hAnsi="Arial" w:cs="Arial"/>
+          <w:sz w:val="20"/>
+          <w:szCs w:val="20"/>
+        </w:rPr>
+        <w:lastRenderedPageBreak/>
+        <w:t xml:space="preserve">You shall indemnify and hold harmless MACH1 from and against all losses, claims, damages or other causes of any nature or kind whatsoever (including reasonable attorney's fees) arising directly or indirectly out of third party claims concerning (i) a breach of any of </w:t>
+      </w:r>
+      <w:r>
+        <w:rPr>
+          <w:rFonts w:ascii="Arial" w:hAnsi="Arial" w:cs="Arial"/>
+          <w:sz w:val="20"/>
+          <w:szCs w:val="20"/>
+        </w:rPr>
+        <w:t>Y</w:t>
+      </w:r>
+      <w:r>
+        <w:rPr>
+          <w:rFonts w:ascii="Arial" w:hAnsi="Arial" w:cs="Arial"/>
+          <w:sz w:val="20"/>
+          <w:szCs w:val="20"/>
+        </w:rPr>
+        <w:t xml:space="preserve">our obligations, covenants, representations or warranties contained herein; (ii) any product </w:t>
+      </w:r>
+      <w:r>
+        <w:rPr>
+          <w:rFonts w:ascii="Arial" w:hAnsi="Arial" w:cs="Arial"/>
+          <w:sz w:val="20"/>
+          <w:szCs w:val="20"/>
+        </w:rPr>
+        <w:t xml:space="preserve">or system </w:t>
+      </w:r>
+      <w:r>
+        <w:rPr>
+          <w:rFonts w:ascii="Arial" w:hAnsi="Arial" w:cs="Arial"/>
+          <w:sz w:val="20"/>
+          <w:szCs w:val="20"/>
+        </w:rPr>
+        <w:t xml:space="preserve">developed by </w:t>
+      </w:r>
+      <w:r>
+        <w:rPr>
+          <w:rFonts w:ascii="Arial" w:hAnsi="Arial" w:cs="Arial"/>
+          <w:sz w:val="20"/>
+          <w:szCs w:val="20"/>
+        </w:rPr>
+        <w:t>Y</w:t>
+      </w:r>
+      <w:r>
+        <w:rPr>
+          <w:rFonts w:ascii="Arial" w:hAnsi="Arial" w:cs="Arial"/>
+          <w:sz w:val="20"/>
+          <w:szCs w:val="20"/>
+        </w:rPr>
+        <w:t>ou using the Software</w:t>
+      </w:r>
+      <w:r>
+        <w:rPr>
+          <w:rFonts w:ascii="Arial" w:hAnsi="Arial" w:cs="Arial"/>
+          <w:sz w:val="20"/>
+          <w:szCs w:val="20"/>
+        </w:rPr>
+        <w:t>; (iii</w:t>
+      </w:r>
+      <w:r>
+        <w:rPr>
+          <w:rFonts w:ascii="Arial" w:hAnsi="Arial" w:cs="Arial"/>
+          <w:sz w:val="20"/>
+          <w:szCs w:val="20"/>
+        </w:rPr>
+        <w:t xml:space="preserve">) any combination of the Software, or any component of it, with any product </w:t>
+      </w:r>
+      <w:r>
+        <w:rPr>
+          <w:rFonts w:ascii="Arial" w:hAnsi="Arial" w:cs="Arial"/>
+          <w:sz w:val="20"/>
+          <w:szCs w:val="20"/>
+        </w:rPr>
+        <w:t>or system developed by Y</w:t>
+      </w:r>
+      <w:r>
+        <w:rPr>
+          <w:rFonts w:ascii="Arial" w:hAnsi="Arial" w:cs="Arial"/>
+          <w:sz w:val="20"/>
+          <w:szCs w:val="20"/>
+        </w:rPr>
+        <w:t>ou using the Software, and (</w:t>
+      </w:r>
+      <w:r>
+        <w:rPr>
+          <w:rFonts w:ascii="Arial" w:hAnsi="Arial" w:cs="Arial"/>
+          <w:sz w:val="20"/>
+          <w:szCs w:val="20"/>
+        </w:rPr>
+        <w:t>i</w:t>
+      </w:r>
+      <w:r>
+        <w:rPr>
+          <w:rFonts w:ascii="Arial" w:hAnsi="Arial" w:cs="Arial"/>
+          <w:sz w:val="20"/>
+          <w:szCs w:val="20"/>
+        </w:rPr>
+        <w:t>v) the negligence or intention</w:t>
+      </w:r>
+      <w:r>
+        <w:rPr>
+          <w:rFonts w:ascii="Arial" w:hAnsi="Arial" w:cs="Arial"/>
+          <w:sz w:val="20"/>
+          <w:szCs w:val="20"/>
+        </w:rPr>
+        <w:t>al misconduct of Y</w:t>
+      </w:r>
+      <w:r>
+        <w:rPr>
+          <w:rFonts w:ascii="Arial" w:hAnsi="Arial" w:cs="Arial"/>
+          <w:sz w:val="20"/>
+          <w:szCs w:val="20"/>
+        </w:rPr>
+        <w:t xml:space="preserve">ou or your officers, employees, agents or contractors. You agree not to </w:t>
+      </w:r>
+      <w:r>
+        <w:rPr>
+          <w:rFonts w:ascii="Arial" w:hAnsi="Arial" w:cs="Arial"/>
+          <w:sz w:val="20"/>
+          <w:szCs w:val="20"/>
+        </w:rPr>
+        <w:t>bring</w:t>
+      </w:r>
+      <w:r>
+        <w:rPr>
+          <w:rFonts w:ascii="Arial" w:hAnsi="Arial" w:cs="Arial"/>
+          <w:sz w:val="20"/>
+          <w:szCs w:val="20"/>
+        </w:rPr>
+        <w:t xml:space="preserve"> any cross-claim, third party claim or similar claim against </w:t>
+      </w:r>
+      <w:r>
+        <w:rPr>
+          <w:rFonts w:ascii="Arial" w:hAnsi="Arial" w:cs="Arial"/>
+          <w:sz w:val="20"/>
+          <w:szCs w:val="20"/>
+        </w:rPr>
+        <w:t>MACH1</w:t>
+      </w:r>
+      <w:r>
+        <w:rPr>
+          <w:rFonts w:ascii="Arial" w:hAnsi="Arial" w:cs="Arial"/>
+          <w:sz w:val="20"/>
+          <w:szCs w:val="20"/>
+        </w:rPr>
+        <w:t xml:space="preserve"> based on a claim, suit, action or proceeding  t</w:t>
+      </w:r>
+      <w:r>
+        <w:rPr>
+          <w:rFonts w:ascii="Arial" w:hAnsi="Arial" w:cs="Arial"/>
+          <w:sz w:val="20"/>
+          <w:szCs w:val="20"/>
+        </w:rPr>
+        <w:t>hreatened or commenced against Y</w:t>
+      </w:r>
+      <w:r>
+        <w:rPr>
+          <w:rFonts w:ascii="Arial" w:hAnsi="Arial" w:cs="Arial"/>
+          <w:sz w:val="20"/>
+          <w:szCs w:val="20"/>
+        </w:rPr>
+        <w:t>ou related to the Software</w:t>
+      </w:r>
+      <w:r>
+        <w:rPr>
+          <w:rFonts w:ascii="Arial" w:hAnsi="Arial" w:cs="Arial"/>
+          <w:sz w:val="20"/>
+          <w:szCs w:val="20"/>
+        </w:rPr>
+        <w:t xml:space="preserve"> and arising out of any matter</w:t>
+      </w:r>
+      <w:r>
+        <w:rPr>
+          <w:rFonts w:ascii="Arial" w:hAnsi="Arial" w:cs="Arial"/>
+          <w:sz w:val="20"/>
+          <w:szCs w:val="20"/>
+        </w:rPr>
+        <w:t>.</w:t>
+      </w:r>
+    </w:p>
+    <w:p>
+      <w:pPr>
+        <w:pStyle w:val="PlainText"/>
+        <w:ind w:firstLine="720"/>
+        <w:jc w:val="both"/>
+        <w:rPr>
+          <w:rFonts w:ascii="Arial" w:hAnsi="Arial" w:cs="Arial"/>
+          <w:sz w:val="20"/>
+          <w:szCs w:val="20"/>
+        </w:rPr>
+      </w:pPr>
+    </w:p>
+    <w:p>
+      <w:pPr>
+        <w:pStyle w:val="PlainText"/>
+        <w:numPr>
+          <w:ilvl w:val="0"/>
+          <w:numId w:val="7"/>
+        </w:numPr>
+        <w:ind w:left="0" w:firstLine="720"/>
+        <w:jc w:val="both"/>
+        <w:rPr>
+          <w:rFonts w:ascii="Arial" w:hAnsi="Arial" w:cs="Arial"/>
+          <w:b/>
+          <w:sz w:val="20"/>
+          <w:szCs w:val="20"/>
+        </w:rPr>
+      </w:pPr>
+      <w:r>
+        <w:rPr>
+          <w:rFonts w:ascii="Arial" w:hAnsi="Arial" w:cs="Arial"/>
+          <w:b/>
+          <w:sz w:val="20"/>
+          <w:szCs w:val="20"/>
+        </w:rPr>
+        <w:t>Export Compliance.</w:t>
+      </w:r>
+    </w:p>
+    <w:p>
+      <w:pPr>
+        <w:pStyle w:val="PlainText"/>
+        <w:ind w:firstLine="720"/>
+        <w:jc w:val="both"/>
+        <w:rPr>
+          <w:rFonts w:ascii="Arial" w:hAnsi="Arial" w:cs="Arial"/>
+          <w:sz w:val="20"/>
+          <w:szCs w:val="20"/>
+        </w:rPr>
+      </w:pPr>
+      <w:r>
+        <w:rPr>
+          <w:rFonts w:ascii="Arial" w:hAnsi="Arial" w:cs="Arial"/>
+          <w:sz w:val="20"/>
+          <w:szCs w:val="20"/>
+        </w:rPr>
+        <w:t>The Software and related technology may be subject to U.S. export control laws and may be subject to export or import regulations in other countries. You agree to strictly comply with all such laws and regulations and acknowledge that you have the responsibility to obtain authorization to export, re-export, or import the Software and related technology, as may be required. You will indemnify and hold MACH1 harmless from any and all claims, losses, liabilities, damages, fines, penalties, costs and expenses (including attorney’s fees) arising from or relating to any breach by you of your obligations under this section.</w:t>
+      </w:r>
+    </w:p>
+    <w:p>
+      <w:pPr>
+        <w:pStyle w:val="PlainText"/>
+        <w:ind w:firstLine="720"/>
+        <w:jc w:val="both"/>
+        <w:rPr>
+          <w:rFonts w:ascii="Arial" w:hAnsi="Arial" w:cs="Arial"/>
+          <w:sz w:val="20"/>
+          <w:szCs w:val="20"/>
+        </w:rPr>
+      </w:pPr>
+    </w:p>
+    <w:p>
+      <w:pPr>
+        <w:pStyle w:val="PlainText"/>
+        <w:numPr>
+          <w:ilvl w:val="0"/>
+          <w:numId w:val="7"/>
+        </w:numPr>
+        <w:ind w:left="0" w:firstLine="720"/>
+        <w:jc w:val="both"/>
+        <w:rPr>
+          <w:rFonts w:ascii="Arial" w:hAnsi="Arial" w:cs="Arial"/>
+          <w:b/>
+          <w:sz w:val="20"/>
+          <w:szCs w:val="20"/>
+        </w:rPr>
+      </w:pPr>
+      <w:r>
+        <w:rPr>
+          <w:rFonts w:ascii="Arial" w:hAnsi="Arial" w:cs="Arial"/>
+          <w:b/>
+          <w:sz w:val="20"/>
+          <w:szCs w:val="20"/>
+        </w:rPr>
+        <w:t>Governing Law; Venue.</w:t>
+      </w:r>
+    </w:p>
+    <w:p>
+      <w:pPr>
+        <w:pStyle w:val="PlainText"/>
+        <w:ind w:firstLine="720"/>
+        <w:jc w:val="both"/>
+        <w:rPr>
+          <w:rFonts w:ascii="Arial" w:hAnsi="Arial" w:cs="Arial"/>
+          <w:sz w:val="20"/>
+          <w:szCs w:val="20"/>
+        </w:rPr>
+      </w:pPr>
+      <w:r>
+        <w:rPr>
+          <w:rFonts w:ascii="Arial" w:hAnsi="Arial" w:cs="Arial"/>
+          <w:sz w:val="20"/>
+          <w:szCs w:val="20"/>
+        </w:rPr>
+        <w:t>You agree that this EULA, and any claim, dispute, action, cause of action, issue, or request for relief relating to this EULA, will be governed by the laws of the State of New York, without giving effect to any conflicts of laws principles that require the application of the laws of a different jurisdiction. Any action or proceeding relating to this EULA must be brought in a federal or state court located in New York County</w:t>
+      </w:r>
+      <w:r>
+        <w:rPr>
+          <w:rFonts w:ascii="Arial" w:hAnsi="Arial" w:cs="Arial"/>
+          <w:sz w:val="20"/>
+          <w:szCs w:val="20"/>
+        </w:rPr>
+        <w:t xml:space="preserve"> (Manhattan)</w:t>
+      </w:r>
+      <w:r>
+        <w:rPr>
+          <w:rFonts w:ascii="Arial" w:hAnsi="Arial" w:cs="Arial"/>
+          <w:sz w:val="20"/>
+          <w:szCs w:val="20"/>
+        </w:rPr>
+        <w:t>, New York and each party irrevocably submits to the jurisdiction and venue of any such court in any such claim or dispute, except that MACH1 may seek injunctive relief in any court having jurisdiction to protect its intellectual property or Confidential Information.</w:t>
+      </w:r>
+    </w:p>
+    <w:p>
+      <w:pPr>
+        <w:pStyle w:val="PlainText"/>
+        <w:ind w:firstLine="720"/>
+        <w:jc w:val="both"/>
+        <w:rPr>
+          <w:rFonts w:ascii="Arial" w:hAnsi="Arial" w:cs="Arial"/>
+          <w:sz w:val="20"/>
+          <w:szCs w:val="20"/>
+        </w:rPr>
+      </w:pPr>
+    </w:p>
+    <w:p>
+      <w:pPr>
+        <w:pStyle w:val="PlainText"/>
+        <w:numPr>
+          <w:ilvl w:val="0"/>
+          <w:numId w:val="7"/>
+        </w:numPr>
+        <w:ind w:left="0" w:firstLine="720"/>
+        <w:jc w:val="both"/>
+        <w:rPr>
+          <w:rFonts w:ascii="Arial" w:hAnsi="Arial" w:cs="Arial"/>
+          <w:b/>
+          <w:sz w:val="20"/>
+          <w:szCs w:val="20"/>
+        </w:rPr>
+      </w:pPr>
+      <w:r>
+        <w:rPr>
+          <w:rFonts w:ascii="Arial" w:hAnsi="Arial" w:cs="Arial"/>
+          <w:b/>
+          <w:sz w:val="20"/>
+          <w:szCs w:val="20"/>
+        </w:rPr>
+        <w:t>Assignment.</w:t>
+      </w:r>
+    </w:p>
+    <w:p>
+      <w:pPr>
+        <w:pStyle w:val="PlainText"/>
+        <w:ind w:firstLine="720"/>
+        <w:jc w:val="both"/>
+        <w:rPr>
+          <w:rFonts w:ascii="Arial" w:hAnsi="Arial" w:cs="Arial"/>
+          <w:sz w:val="20"/>
+          <w:szCs w:val="20"/>
+        </w:rPr>
+      </w:pPr>
+      <w:r>
+        <w:rPr>
+          <w:rFonts w:ascii="Arial" w:hAnsi="Arial" w:cs="Arial"/>
+          <w:sz w:val="20"/>
+          <w:szCs w:val="20"/>
+        </w:rPr>
+        <w:t>Neither the rights nor the obligations arising under this EULA are assignable by You, and any such attempted assignment shall be void and without effect.</w:t>
+      </w:r>
+    </w:p>
+    <w:p>
+      <w:pPr>
+        <w:pStyle w:val="PlainText"/>
+        <w:ind w:firstLine="720"/>
+        <w:jc w:val="both"/>
+        <w:rPr>
+          <w:rFonts w:ascii="Arial" w:hAnsi="Arial" w:cs="Arial"/>
+          <w:sz w:val="20"/>
+          <w:szCs w:val="20"/>
+        </w:rPr>
+      </w:pPr>
+    </w:p>
+    <w:p>
+      <w:pPr>
+        <w:pStyle w:val="PlainText"/>
+        <w:numPr>
+          <w:ilvl w:val="0"/>
+          <w:numId w:val="7"/>
+        </w:numPr>
+        <w:ind w:left="0" w:firstLine="720"/>
+        <w:jc w:val="both"/>
+        <w:rPr>
+          <w:rFonts w:ascii="Arial" w:hAnsi="Arial" w:cs="Arial"/>
+          <w:b/>
+          <w:sz w:val="20"/>
+          <w:szCs w:val="20"/>
+        </w:rPr>
+      </w:pPr>
+      <w:r>
+        <w:rPr>
+          <w:rFonts w:ascii="Arial" w:hAnsi="Arial" w:cs="Arial"/>
+          <w:b/>
+          <w:sz w:val="20"/>
+          <w:szCs w:val="20"/>
+        </w:rPr>
+        <w:t xml:space="preserve"> Severability.</w:t>
+      </w:r>
+    </w:p>
+    <w:p>
+      <w:pPr>
+        <w:pStyle w:val="PlainText"/>
+        <w:ind w:firstLine="720"/>
+        <w:jc w:val="both"/>
+        <w:rPr>
+          <w:rFonts w:ascii="Arial" w:hAnsi="Arial" w:cs="Arial"/>
+          <w:sz w:val="20"/>
+          <w:szCs w:val="20"/>
+        </w:rPr>
+      </w:pPr>
+      <w:r>
+        <w:rPr>
+          <w:rFonts w:ascii="Arial" w:hAnsi="Arial" w:cs="Arial"/>
+          <w:sz w:val="20"/>
+          <w:szCs w:val="20"/>
+        </w:rPr>
+        <w:t>If any provision of this EULA is unenforceable, such provision will be changed and interpreted to accomplish the objectives of such provision to the greatest extent possible under applicable law and the remaining provisions will continue in full force and effect.</w:t>
+      </w:r>
+    </w:p>
+    <w:p>
+      <w:pPr>
+        <w:pStyle w:val="PlainText"/>
+        <w:ind w:firstLine="720"/>
+        <w:jc w:val="both"/>
+        <w:rPr>
+          <w:rFonts w:ascii="Arial" w:hAnsi="Arial" w:cs="Arial"/>
+          <w:sz w:val="20"/>
+          <w:szCs w:val="20"/>
+        </w:rPr>
+      </w:pPr>
+    </w:p>
+    <w:p>
+      <w:pPr>
+        <w:pStyle w:val="PlainText"/>
+        <w:numPr>
+          <w:ilvl w:val="0"/>
+          <w:numId w:val="7"/>
+        </w:numPr>
+        <w:ind w:left="0" w:firstLine="720"/>
+        <w:jc w:val="both"/>
+        <w:rPr>
+          <w:rFonts w:ascii="Arial" w:hAnsi="Arial" w:cs="Arial"/>
+          <w:b/>
+          <w:sz w:val="20"/>
+          <w:szCs w:val="20"/>
+        </w:rPr>
+      </w:pPr>
+      <w:r>
+        <w:rPr>
+          <w:rFonts w:ascii="Arial" w:hAnsi="Arial" w:cs="Arial"/>
+          <w:b/>
+          <w:sz w:val="20"/>
+          <w:szCs w:val="20"/>
+        </w:rPr>
+        <w:t>Waiver.</w:t>
+      </w:r>
+    </w:p>
+    <w:p>
+      <w:pPr>
+        <w:pStyle w:val="PlainText"/>
+        <w:ind w:firstLine="720"/>
+        <w:jc w:val="both"/>
+        <w:rPr>
+          <w:rFonts w:ascii="Arial" w:hAnsi="Arial" w:cs="Arial"/>
+          <w:sz w:val="20"/>
+          <w:szCs w:val="20"/>
+        </w:rPr>
+      </w:pPr>
+      <w:r>
+        <w:rPr>
+          <w:rFonts w:ascii="Arial" w:hAnsi="Arial" w:cs="Arial"/>
+          <w:sz w:val="20"/>
+          <w:szCs w:val="20"/>
+        </w:rPr>
+        <w:t>All waivers by MACH1 will be effective only if in writing. Any waiver or failure by MACH1 to enforce any provision of this EULA on one occasion will not be deemed a waiver of any other provision or of such provision on any other occasion.</w:t>
+      </w:r>
+    </w:p>
+    <w:p>
+      <w:pPr>
+        <w:pStyle w:val="PlainText"/>
+        <w:ind w:firstLine="720"/>
+        <w:jc w:val="both"/>
+        <w:rPr>
+          <w:rFonts w:ascii="Arial" w:hAnsi="Arial" w:cs="Arial"/>
+          <w:sz w:val="20"/>
+          <w:szCs w:val="20"/>
+        </w:rPr>
+      </w:pPr>
+    </w:p>
+    <w:p>
+      <w:pPr>
+        <w:pStyle w:val="PlainText"/>
+        <w:numPr>
+          <w:ilvl w:val="0"/>
+          <w:numId w:val="7"/>
+        </w:numPr>
+        <w:ind w:left="0" w:firstLine="720"/>
+        <w:jc w:val="both"/>
+        <w:rPr>
+          <w:rFonts w:ascii="Arial" w:hAnsi="Arial" w:cs="Arial"/>
+          <w:b/>
+          <w:sz w:val="20"/>
+          <w:szCs w:val="20"/>
+        </w:rPr>
+      </w:pPr>
+      <w:r>
+        <w:rPr>
+          <w:rFonts w:ascii="Arial" w:hAnsi="Arial" w:cs="Arial"/>
+          <w:b/>
+          <w:sz w:val="20"/>
+          <w:szCs w:val="20"/>
+        </w:rPr>
+        <w:t>Equitable Relie</w:t>
+      </w:r>
+      <w:r>
+        <w:rPr>
+          <w:rFonts w:ascii="Arial" w:hAnsi="Arial" w:cs="Arial"/>
+          <w:b/>
+          <w:sz w:val="20"/>
+          <w:szCs w:val="20"/>
+        </w:rPr>
+        <w:t>f</w:t>
+      </w:r>
+    </w:p>
+    <w:p>
+      <w:pPr>
+        <w:rPr>
+          <w:rFonts w:ascii="Arial" w:hAnsi="Arial" w:cs="Arial"/>
+          <w:sz w:val="20"/>
+          <w:szCs w:val="20"/>
+        </w:rPr>
+      </w:pPr>
+      <w:r>
+        <w:rPr>
+          <w:rFonts w:ascii="Arial" w:hAnsi="Arial" w:cs="Arial"/>
+          <w:sz w:val="20"/>
+          <w:szCs w:val="20"/>
+        </w:rPr>
+        <w:tab/>
+      </w:r>
+      <w:r>
+        <w:rPr>
+          <w:rFonts w:ascii="Arial" w:hAnsi="Arial" w:cs="Arial"/>
+          <w:sz w:val="20"/>
+          <w:szCs w:val="20"/>
+        </w:rPr>
+        <w:t>You acknowledge that any breach of your obligations hereunder with</w:t>
+      </w:r>
+      <w:r>
+        <w:rPr>
+          <w:rFonts w:ascii="Arial" w:hAnsi="Arial" w:cs="Arial"/>
+          <w:sz w:val="20"/>
+          <w:szCs w:val="20"/>
+        </w:rPr>
+        <w:t xml:space="preserve"> </w:t>
+      </w:r>
+      <w:r>
+        <w:rPr>
+          <w:rFonts w:ascii="Arial" w:hAnsi="Arial" w:cs="Arial"/>
+          <w:sz w:val="20"/>
+          <w:szCs w:val="20"/>
+        </w:rPr>
+        <w:t xml:space="preserve">respect to the Software or the confidential information of </w:t>
+      </w:r>
+      <w:r>
+        <w:rPr>
+          <w:rFonts w:ascii="Arial" w:hAnsi="Arial" w:cs="Arial"/>
+          <w:sz w:val="20"/>
+          <w:szCs w:val="20"/>
+        </w:rPr>
+        <w:t xml:space="preserve">MACH1 </w:t>
+      </w:r>
+      <w:r>
+        <w:rPr>
+          <w:rFonts w:ascii="Arial" w:hAnsi="Arial" w:cs="Arial"/>
+          <w:sz w:val="20"/>
+          <w:szCs w:val="20"/>
+        </w:rPr>
+        <w:t xml:space="preserve">will cause </w:t>
+      </w:r>
+      <w:r>
+        <w:rPr>
+          <w:rFonts w:ascii="Arial" w:hAnsi="Arial" w:cs="Arial"/>
+          <w:sz w:val="20"/>
+          <w:szCs w:val="20"/>
+        </w:rPr>
+        <w:t xml:space="preserve">MACH1 </w:t>
+      </w:r>
+      <w:r>
+        <w:rPr>
+          <w:rFonts w:ascii="Arial" w:hAnsi="Arial" w:cs="Arial"/>
+          <w:sz w:val="20"/>
+          <w:szCs w:val="20"/>
+        </w:rPr>
+        <w:t xml:space="preserve">irreparable injury for which it </w:t>
+      </w:r>
+      <w:r>
+        <w:rPr>
+          <w:rFonts w:ascii="Arial" w:hAnsi="Arial" w:cs="Arial"/>
+          <w:sz w:val="20"/>
+          <w:szCs w:val="20"/>
+        </w:rPr>
+        <w:t xml:space="preserve">has no adequate remedy at law. </w:t>
+      </w:r>
+      <w:r>
+        <w:rPr>
+          <w:rFonts w:ascii="Arial" w:hAnsi="Arial" w:cs="Arial"/>
+          <w:sz w:val="20"/>
+          <w:szCs w:val="20"/>
+        </w:rPr>
+        <w:t xml:space="preserve">You further agree that </w:t>
+      </w:r>
+      <w:r>
+        <w:rPr>
+          <w:rFonts w:ascii="Arial" w:hAnsi="Arial" w:cs="Arial"/>
+          <w:sz w:val="20"/>
+          <w:szCs w:val="20"/>
+        </w:rPr>
+        <w:t>MACH1</w:t>
+      </w:r>
+      <w:r>
+        <w:rPr>
+          <w:rFonts w:ascii="Arial" w:hAnsi="Arial" w:cs="Arial"/>
+          <w:sz w:val="20"/>
+          <w:szCs w:val="20"/>
+        </w:rPr>
+        <w:t xml:space="preserve"> will be entitled to seek and obtain equitable relief, including preliminary injunctions and temporary restraining orders, to prev</w:t>
+      </w:r>
+      <w:r>
+        <w:rPr>
+          <w:rFonts w:ascii="Arial" w:hAnsi="Arial" w:cs="Arial"/>
+          <w:sz w:val="20"/>
+          <w:szCs w:val="20"/>
+        </w:rPr>
+        <w:t xml:space="preserve">ent any unauthorized use of the </w:t>
+      </w:r>
+      <w:r>
+        <w:rPr>
+          <w:rFonts w:ascii="Arial" w:hAnsi="Arial" w:cs="Arial"/>
+          <w:sz w:val="20"/>
+          <w:szCs w:val="20"/>
+        </w:rPr>
+        <w:t>Software and confidential information, without posting of bond or other security,</w:t>
+      </w:r>
+      <w:r>
+        <w:rPr>
+          <w:rFonts w:ascii="Arial" w:hAnsi="Arial" w:cs="Arial"/>
+          <w:sz w:val="20"/>
+          <w:szCs w:val="20"/>
+        </w:rPr>
+        <w:t xml:space="preserve"> </w:t>
+      </w:r>
+      <w:r>
+        <w:rPr>
+          <w:rFonts w:ascii="Arial" w:hAnsi="Arial" w:cs="Arial"/>
+          <w:sz w:val="20"/>
+          <w:szCs w:val="20"/>
+        </w:rPr>
+        <w:t xml:space="preserve">in addition to all other remedies available to it under this </w:t>
+      </w:r>
+      <w:r>
+        <w:rPr>
+          <w:rFonts w:ascii="Arial" w:hAnsi="Arial" w:cs="Arial"/>
+          <w:sz w:val="20"/>
+          <w:szCs w:val="20"/>
+        </w:rPr>
+        <w:t>EULA</w:t>
+      </w:r>
+      <w:r>
+        <w:rPr>
+          <w:rFonts w:ascii="Arial" w:hAnsi="Arial" w:cs="Arial"/>
+          <w:sz w:val="20"/>
+          <w:szCs w:val="20"/>
+        </w:rPr>
+        <w:t xml:space="preserve"> or other applicable law.</w:t>
+      </w:r>
+    </w:p>
+    <w:p>
+      <w:pPr>
+        <w:pStyle w:val="PlainText"/>
+        <w:numPr>
+          <w:ilvl w:val="0"/>
+          <w:numId w:val="7"/>
+        </w:numPr>
+        <w:ind w:left="0" w:firstLine="720"/>
+        <w:jc w:val="both"/>
+        <w:rPr>
+          <w:rFonts w:ascii="Arial" w:hAnsi="Arial" w:cs="Arial"/>
+          <w:b/>
+          <w:sz w:val="20"/>
+          <w:szCs w:val="20"/>
+        </w:rPr>
+      </w:pPr>
+      <w:r>
+        <w:rPr>
+          <w:rFonts w:ascii="Arial" w:hAnsi="Arial" w:cs="Arial"/>
+          <w:b/>
+          <w:sz w:val="20"/>
+          <w:szCs w:val="20"/>
+        </w:rPr>
+        <w:lastRenderedPageBreak/>
+        <w:t>General.</w:t>
+      </w:r>
+    </w:p>
+    <w:p>
+      <w:pPr>
+        <w:pStyle w:val="PlainText"/>
+        <w:numPr>
+          <w:ilvl w:val="0"/>
+          <w:numId w:val="8"/>
+        </w:numPr>
+        <w:ind w:left="0" w:firstLine="1440"/>
+        <w:jc w:val="both"/>
+        <w:rPr>
+          <w:rFonts w:ascii="Arial" w:hAnsi="Arial" w:cs="Arial"/>
+          <w:sz w:val="20"/>
+          <w:szCs w:val="20"/>
+        </w:rPr>
+      </w:pPr>
+      <w:r>
+        <w:rPr>
+          <w:rFonts w:ascii="Arial" w:hAnsi="Arial" w:cs="Arial"/>
+          <w:sz w:val="20"/>
+          <w:szCs w:val="20"/>
+        </w:rPr>
+        <w:t>The Software is deemed irrevocably accepted u</w:t>
+      </w:r>
+      <w:r>
+        <w:rPr>
+          <w:rFonts w:ascii="Arial" w:hAnsi="Arial" w:cs="Arial"/>
+          <w:sz w:val="20"/>
+          <w:szCs w:val="20"/>
+        </w:rPr>
+        <w:t>pon your use of the Software</w:t>
+      </w:r>
+      <w:r>
+        <w:rPr>
+          <w:rFonts w:ascii="Arial" w:hAnsi="Arial" w:cs="Arial"/>
+          <w:sz w:val="20"/>
+          <w:szCs w:val="20"/>
+        </w:rPr>
+        <w:t>. MACH1 will have no responsibility to provide maintenance or support services with respect to the Software.</w:t>
+      </w:r>
+    </w:p>
+    <w:p>
+      <w:pPr>
+        <w:pStyle w:val="PlainText"/>
+        <w:numPr>
+          <w:ilvl w:val="0"/>
+          <w:numId w:val="8"/>
+        </w:numPr>
+        <w:ind w:left="0" w:firstLine="1440"/>
+        <w:jc w:val="both"/>
+        <w:rPr>
+          <w:rFonts w:ascii="Arial" w:hAnsi="Arial" w:cs="Arial"/>
+          <w:sz w:val="20"/>
+          <w:szCs w:val="20"/>
+        </w:rPr>
+      </w:pPr>
+      <w:r>
+        <w:rPr>
+          <w:rFonts w:ascii="Arial" w:hAnsi="Arial" w:cs="Arial"/>
+          <w:sz w:val="20"/>
+          <w:szCs w:val="20"/>
+        </w:rPr>
+        <w:t>The headings of Sections of this EULA are for convenience and are not to be used in interpreting this EULA.</w:t>
+      </w:r>
+    </w:p>
+    <w:p>
+      <w:pPr>
+        <w:pStyle w:val="PlainText"/>
+        <w:numPr>
+          <w:ilvl w:val="0"/>
+          <w:numId w:val="8"/>
+        </w:numPr>
+        <w:ind w:left="0" w:firstLine="1440"/>
+        <w:jc w:val="both"/>
+        <w:rPr>
+          <w:rFonts w:ascii="Arial" w:hAnsi="Arial" w:cs="Arial"/>
+          <w:sz w:val="20"/>
+          <w:szCs w:val="20"/>
+        </w:rPr>
+      </w:pPr>
+      <w:r>
+        <w:rPr>
+          <w:rFonts w:ascii="Arial" w:hAnsi="Arial" w:cs="Arial"/>
+          <w:sz w:val="20"/>
+          <w:szCs w:val="20"/>
+        </w:rPr>
+        <w:t>Except as otherwise provided in this section, no amendment to this EULA will be valid unless it is in writing hand-signed by the parties.</w:t>
+      </w:r>
+    </w:p>
+    <w:p>
+      <w:pPr>
+        <w:pStyle w:val="PlainText"/>
+        <w:numPr>
+          <w:ilvl w:val="0"/>
+          <w:numId w:val="8"/>
+        </w:numPr>
+        <w:ind w:left="0" w:firstLine="1440"/>
+        <w:jc w:val="both"/>
+        <w:rPr>
+          <w:rFonts w:ascii="Arial" w:hAnsi="Arial" w:cs="Arial"/>
+          <w:sz w:val="20"/>
+          <w:szCs w:val="20"/>
+        </w:rPr>
+      </w:pPr>
+      <w:r>
+        <w:rPr>
+          <w:rFonts w:ascii="Arial" w:hAnsi="Arial" w:cs="Arial"/>
+          <w:sz w:val="20"/>
+          <w:szCs w:val="20"/>
+        </w:rPr>
+        <w:t>Questions or Additional Information. If you have questions regarding this EULA, please contact MACH1.</w:t>
+      </w:r>
+    </w:p>
+    <w:p>
+      <w:pPr>
+        <w:rPr>
+          <w:rFonts w:cs="Times-Roman"/>
+          <w:b/>
+          <w:color w:val="000000"/>
+          <w:sz w:val="24"/>
+          <w:szCs w:val="24"/>
+        </w:rPr>
+      </w:pPr>
     </w:p>
     <w:bookmarkEnd w:id="0"/>
     <w:bookmarkEnd w:id="1"/>
     <w:sectPr>
-      <w:headerReference w:type="default" r:id="rId11"/>
-      <w:footerReference w:type="default" r:id="rId12"/>
+      <w:headerReference w:type="default" r:id="rId12"/>
+      <w:footerReference w:type="default" r:id="rId13"/>
       <w:pgSz w:w="12240" w:h="15840"/>
       <w:pgMar w:top="1440" w:right="1440" w:bottom="1440" w:left="1440" w:header="720" w:footer="720" w:gutter="0"/>
       <w:cols w:space="720"/>
@@ -7294,7 +9578,7 @@
       <w:rPr>
         <w:noProof/>
       </w:rPr>
-      <w:t>1</w:t>
+      <w:t>2</w:t>
     </w:r>
     <w:r>
       <w:rPr>
@@ -7386,7 +9670,13 @@
       <w:rPr>
         <w:b/>
       </w:rPr>
-      <w:t xml:space="preserve"> Developer License Agreement</w:t>
+      <w:t xml:space="preserve"> </w:t>
+    </w:r>
+    <w:r>
+      <w:rPr>
+        <w:b/>
+      </w:rPr>
+      <w:t>License</w:t>
     </w:r>
   </w:p>
   <w:p>
@@ -7402,7 +9692,7 @@
       <w:rPr>
         <w:b/>
       </w:rPr>
-      <w:t>Version 1.04</w:t>
+      <w:t>Version 1.05</w:t>
     </w:r>
   </w:p>
   <w:p>
@@ -7503,6 +9793,95 @@
     </w:lvl>
   </w:abstractNum>
   <w:abstractNum w:abstractNumId="1">
+    <w:nsid w:val="0DBA4A56"/>
+    <w:multiLevelType w:val="hybridMultilevel"/>
+    <w:tmpl w:val="D60ABA56"/>
+    <w:lvl w:ilvl="0" w:tplc="03E0E338">
+      <w:start w:val="1"/>
+      <w:numFmt w:val="lowerLetter"/>
+      <w:lvlText w:val="%1."/>
+      <w:lvlJc w:val="left"/>
+      <w:pPr>
+        <w:ind w:left="1800" w:hanging="360"/>
+      </w:pPr>
+      <w:rPr>
+        <w:rFonts w:hint="default"/>
+      </w:rPr>
+    </w:lvl>
+    <w:lvl w:ilvl="1" w:tplc="6A70E508" w:tentative="1">
+      <w:start w:val="1"/>
+      <w:numFmt w:val="lowerLetter"/>
+      <w:lvlText w:val="%2."/>
+      <w:lvlJc w:val="left"/>
+      <w:pPr>
+        <w:ind w:left="2520" w:hanging="360"/>
+      </w:pPr>
+    </w:lvl>
+    <w:lvl w:ilvl="2" w:tplc="F1141B38" w:tentative="1">
+      <w:start w:val="1"/>
+      <w:numFmt w:val="lowerRoman"/>
+      <w:lvlText w:val="%3."/>
+      <w:lvlJc w:val="right"/>
+      <w:pPr>
+        <w:ind w:left="3240" w:hanging="180"/>
+      </w:pPr>
+    </w:lvl>
+    <w:lvl w:ilvl="3" w:tplc="A49C7A5C" w:tentative="1">
+      <w:start w:val="1"/>
+      <w:numFmt w:val="decimal"/>
+      <w:lvlText w:val="%4."/>
+      <w:lvlJc w:val="left"/>
+      <w:pPr>
+        <w:ind w:left="3960" w:hanging="360"/>
+      </w:pPr>
+    </w:lvl>
+    <w:lvl w:ilvl="4" w:tplc="937ECE9E" w:tentative="1">
+      <w:start w:val="1"/>
+      <w:numFmt w:val="lowerLetter"/>
+      <w:lvlText w:val="%5."/>
+      <w:lvlJc w:val="left"/>
+      <w:pPr>
+        <w:ind w:left="4680" w:hanging="360"/>
+      </w:pPr>
+    </w:lvl>
+    <w:lvl w:ilvl="5" w:tplc="1A824F2A" w:tentative="1">
+      <w:start w:val="1"/>
+      <w:numFmt w:val="lowerRoman"/>
+      <w:lvlText w:val="%6."/>
+      <w:lvlJc w:val="right"/>
+      <w:pPr>
+        <w:ind w:left="5400" w:hanging="180"/>
+      </w:pPr>
+    </w:lvl>
+    <w:lvl w:ilvl="6" w:tplc="56567716" w:tentative="1">
+      <w:start w:val="1"/>
+      <w:numFmt w:val="decimal"/>
+      <w:lvlText w:val="%7."/>
+      <w:lvlJc w:val="left"/>
+      <w:pPr>
+        <w:ind w:left="6120" w:hanging="360"/>
+      </w:pPr>
+    </w:lvl>
+    <w:lvl w:ilvl="7" w:tplc="FA16BF3E" w:tentative="1">
+      <w:start w:val="1"/>
+      <w:numFmt w:val="lowerLetter"/>
+      <w:lvlText w:val="%8."/>
+      <w:lvlJc w:val="left"/>
+      <w:pPr>
+        <w:ind w:left="6840" w:hanging="360"/>
+      </w:pPr>
+    </w:lvl>
+    <w:lvl w:ilvl="8" w:tplc="4BBA977A" w:tentative="1">
+      <w:start w:val="1"/>
+      <w:numFmt w:val="lowerRoman"/>
+      <w:lvlText w:val="%9."/>
+      <w:lvlJc w:val="right"/>
+      <w:pPr>
+        <w:ind w:left="7560" w:hanging="180"/>
+      </w:pPr>
+    </w:lvl>
+  </w:abstractNum>
+  <w:abstractNum w:abstractNumId="2">
     <w:nsid w:val="166F5603"/>
     <w:multiLevelType w:val="hybridMultilevel"/>
     <w:tmpl w:val="9030F128"/>
@@ -7615,7 +9994,7 @@
       </w:rPr>
     </w:lvl>
   </w:abstractNum>
-  <w:abstractNum w:abstractNumId="2">
+  <w:abstractNum w:abstractNumId="3">
     <w:nsid w:val="3A162645"/>
     <w:multiLevelType w:val="hybridMultilevel"/>
     <w:tmpl w:val="C36461E8"/>
@@ -7701,7 +10080,271 @@
       </w:pPr>
     </w:lvl>
   </w:abstractNum>
-  <w:abstractNum w:abstractNumId="3">
+  <w:abstractNum w:abstractNumId="4">
+    <w:nsid w:val="4B066C4D"/>
+    <w:multiLevelType w:val="hybridMultilevel"/>
+    <w:tmpl w:val="9AAAD81C"/>
+    <w:lvl w:ilvl="0" w:tplc="CF0450A0">
+      <w:start w:val="1"/>
+      <w:numFmt w:val="lowerLetter"/>
+      <w:lvlText w:val="(%1)"/>
+      <w:lvlJc w:val="left"/>
+      <w:pPr>
+        <w:ind w:left="720" w:hanging="360"/>
+      </w:pPr>
+      <w:rPr>
+        <w:rFonts w:hint="default"/>
+      </w:rPr>
+    </w:lvl>
+    <w:lvl w:ilvl="1" w:tplc="04090019" w:tentative="1">
+      <w:start w:val="1"/>
+      <w:numFmt w:val="lowerLetter"/>
+      <w:lvlText w:val="%2."/>
+      <w:lvlJc w:val="left"/>
+      <w:pPr>
+        <w:ind w:left="1440" w:hanging="360"/>
+      </w:pPr>
+    </w:lvl>
+    <w:lvl w:ilvl="2" w:tplc="0409001B" w:tentative="1">
+      <w:start w:val="1"/>
+      <w:numFmt w:val="lowerRoman"/>
+      <w:lvlText w:val="%3."/>
+      <w:lvlJc w:val="right"/>
+      <w:pPr>
+        <w:ind w:left="2160" w:hanging="180"/>
+      </w:pPr>
+    </w:lvl>
+    <w:lvl w:ilvl="3" w:tplc="0409000F" w:tentative="1">
+      <w:start w:val="1"/>
+      <w:numFmt w:val="decimal"/>
+      <w:lvlText w:val="%4."/>
+      <w:lvlJc w:val="left"/>
+      <w:pPr>
+        <w:ind w:left="2880" w:hanging="360"/>
+      </w:pPr>
+    </w:lvl>
+    <w:lvl w:ilvl="4" w:tplc="04090019" w:tentative="1">
+      <w:start w:val="1"/>
+      <w:numFmt w:val="lowerLetter"/>
+      <w:lvlText w:val="%5."/>
+      <w:lvlJc w:val="left"/>
+      <w:pPr>
+        <w:ind w:left="3600" w:hanging="360"/>
+      </w:pPr>
+    </w:lvl>
+    <w:lvl w:ilvl="5" w:tplc="0409001B" w:tentative="1">
+      <w:start w:val="1"/>
+      <w:numFmt w:val="lowerRoman"/>
+      <w:lvlText w:val="%6."/>
+      <w:lvlJc w:val="right"/>
+      <w:pPr>
+        <w:ind w:left="4320" w:hanging="180"/>
+      </w:pPr>
+    </w:lvl>
+    <w:lvl w:ilvl="6" w:tplc="0409000F" w:tentative="1">
+      <w:start w:val="1"/>
+      <w:numFmt w:val="decimal"/>
+      <w:lvlText w:val="%7."/>
+      <w:lvlJc w:val="left"/>
+      <w:pPr>
+        <w:ind w:left="5040" w:hanging="360"/>
+      </w:pPr>
+    </w:lvl>
+    <w:lvl w:ilvl="7" w:tplc="04090019" w:tentative="1">
+      <w:start w:val="1"/>
+      <w:numFmt w:val="lowerLetter"/>
+      <w:lvlText w:val="%8."/>
+      <w:lvlJc w:val="left"/>
+      <w:pPr>
+        <w:ind w:left="5760" w:hanging="360"/>
+      </w:pPr>
+    </w:lvl>
+    <w:lvl w:ilvl="8" w:tplc="0409001B" w:tentative="1">
+      <w:start w:val="1"/>
+      <w:numFmt w:val="lowerRoman"/>
+      <w:lvlText w:val="%9."/>
+      <w:lvlJc w:val="right"/>
+      <w:pPr>
+        <w:ind w:left="6480" w:hanging="180"/>
+      </w:pPr>
+    </w:lvl>
+  </w:abstractNum>
+  <w:abstractNum w:abstractNumId="5">
+    <w:nsid w:val="5BC151F8"/>
+    <w:multiLevelType w:val="hybridMultilevel"/>
+    <w:tmpl w:val="9D3EC0BA"/>
+    <w:lvl w:ilvl="0" w:tplc="E8CA43DA">
+      <w:start w:val="1"/>
+      <w:numFmt w:val="decimal"/>
+      <w:lvlText w:val="%1."/>
+      <w:lvlJc w:val="left"/>
+      <w:pPr>
+        <w:ind w:left="720" w:hanging="360"/>
+      </w:pPr>
+    </w:lvl>
+    <w:lvl w:ilvl="1" w:tplc="586A3BB0" w:tentative="1">
+      <w:start w:val="1"/>
+      <w:numFmt w:val="lowerLetter"/>
+      <w:lvlText w:val="%2."/>
+      <w:lvlJc w:val="left"/>
+      <w:pPr>
+        <w:ind w:left="1440" w:hanging="360"/>
+      </w:pPr>
+    </w:lvl>
+    <w:lvl w:ilvl="2" w:tplc="57A85D58" w:tentative="1">
+      <w:start w:val="1"/>
+      <w:numFmt w:val="lowerRoman"/>
+      <w:lvlText w:val="%3."/>
+      <w:lvlJc w:val="right"/>
+      <w:pPr>
+        <w:ind w:left="2160" w:hanging="180"/>
+      </w:pPr>
+    </w:lvl>
+    <w:lvl w:ilvl="3" w:tplc="6E040810" w:tentative="1">
+      <w:start w:val="1"/>
+      <w:numFmt w:val="decimal"/>
+      <w:lvlText w:val="%4."/>
+      <w:lvlJc w:val="left"/>
+      <w:pPr>
+        <w:ind w:left="2880" w:hanging="360"/>
+      </w:pPr>
+    </w:lvl>
+    <w:lvl w:ilvl="4" w:tplc="98D0DC5E" w:tentative="1">
+      <w:start w:val="1"/>
+      <w:numFmt w:val="lowerLetter"/>
+      <w:lvlText w:val="%5."/>
+      <w:lvlJc w:val="left"/>
+      <w:pPr>
+        <w:ind w:left="3600" w:hanging="360"/>
+      </w:pPr>
+    </w:lvl>
+    <w:lvl w:ilvl="5" w:tplc="9DE24F56" w:tentative="1">
+      <w:start w:val="1"/>
+      <w:numFmt w:val="lowerRoman"/>
+      <w:lvlText w:val="%6."/>
+      <w:lvlJc w:val="right"/>
+      <w:pPr>
+        <w:ind w:left="4320" w:hanging="180"/>
+      </w:pPr>
+    </w:lvl>
+    <w:lvl w:ilvl="6" w:tplc="1A00DA44" w:tentative="1">
+      <w:start w:val="1"/>
+      <w:numFmt w:val="decimal"/>
+      <w:lvlText w:val="%7."/>
+      <w:lvlJc w:val="left"/>
+      <w:pPr>
+        <w:ind w:left="5040" w:hanging="360"/>
+      </w:pPr>
+    </w:lvl>
+    <w:lvl w:ilvl="7" w:tplc="F614EB7A" w:tentative="1">
+      <w:start w:val="1"/>
+      <w:numFmt w:val="lowerLetter"/>
+      <w:lvlText w:val="%8."/>
+      <w:lvlJc w:val="left"/>
+      <w:pPr>
+        <w:ind w:left="5760" w:hanging="360"/>
+      </w:pPr>
+    </w:lvl>
+    <w:lvl w:ilvl="8" w:tplc="6B2A922C" w:tentative="1">
+      <w:start w:val="1"/>
+      <w:numFmt w:val="lowerRoman"/>
+      <w:lvlText w:val="%9."/>
+      <w:lvlJc w:val="right"/>
+      <w:pPr>
+        <w:ind w:left="6480" w:hanging="180"/>
+      </w:pPr>
+    </w:lvl>
+  </w:abstractNum>
+  <w:abstractNum w:abstractNumId="6">
+    <w:nsid w:val="6DD96A67"/>
+    <w:multiLevelType w:val="hybridMultilevel"/>
+    <w:tmpl w:val="03FE7E14"/>
+    <w:lvl w:ilvl="0" w:tplc="271485D0">
+      <w:start w:val="1"/>
+      <w:numFmt w:val="lowerLetter"/>
+      <w:lvlText w:val="%1."/>
+      <w:lvlJc w:val="left"/>
+      <w:pPr>
+        <w:ind w:left="2520" w:hanging="360"/>
+      </w:pPr>
+      <w:rPr>
+        <w:rFonts w:asciiTheme="minorHAnsi" w:eastAsiaTheme="minorEastAsia" w:hAnsiTheme="minorHAnsi" w:cs="Times New Roman"/>
+      </w:rPr>
+    </w:lvl>
+    <w:lvl w:ilvl="1" w:tplc="04090019">
+      <w:start w:val="1"/>
+      <w:numFmt w:val="lowerLetter"/>
+      <w:lvlText w:val="%2."/>
+      <w:lvlJc w:val="left"/>
+      <w:pPr>
+        <w:ind w:left="3240" w:hanging="360"/>
+      </w:pPr>
+    </w:lvl>
+    <w:lvl w:ilvl="2" w:tplc="0409001B" w:tentative="1">
+      <w:start w:val="1"/>
+      <w:numFmt w:val="lowerRoman"/>
+      <w:lvlText w:val="%3."/>
+      <w:lvlJc w:val="right"/>
+      <w:pPr>
+        <w:ind w:left="3960" w:hanging="180"/>
+      </w:pPr>
+    </w:lvl>
+    <w:lvl w:ilvl="3" w:tplc="0409000F" w:tentative="1">
+      <w:start w:val="1"/>
+      <w:numFmt w:val="decimal"/>
+      <w:lvlText w:val="%4."/>
+      <w:lvlJc w:val="left"/>
+      <w:pPr>
+        <w:ind w:left="4680" w:hanging="360"/>
+      </w:pPr>
+    </w:lvl>
+    <w:lvl w:ilvl="4" w:tplc="04090019" w:tentative="1">
+      <w:start w:val="1"/>
+      <w:numFmt w:val="lowerLetter"/>
+      <w:lvlText w:val="%5."/>
+      <w:lvlJc w:val="left"/>
+      <w:pPr>
+        <w:ind w:left="5400" w:hanging="360"/>
+      </w:pPr>
+    </w:lvl>
+    <w:lvl w:ilvl="5" w:tplc="0409001B" w:tentative="1">
+      <w:start w:val="1"/>
+      <w:numFmt w:val="lowerRoman"/>
+      <w:lvlText w:val="%6."/>
+      <w:lvlJc w:val="right"/>
+      <w:pPr>
+        <w:ind w:left="6120" w:hanging="180"/>
+      </w:pPr>
+    </w:lvl>
+    <w:lvl w:ilvl="6" w:tplc="0409000F" w:tentative="1">
+      <w:start w:val="1"/>
+      <w:numFmt w:val="decimal"/>
+      <w:lvlText w:val="%7."/>
+      <w:lvlJc w:val="left"/>
+      <w:pPr>
+        <w:ind w:left="6840" w:hanging="360"/>
+      </w:pPr>
+    </w:lvl>
+    <w:lvl w:ilvl="7" w:tplc="04090019" w:tentative="1">
+      <w:start w:val="1"/>
+      <w:numFmt w:val="lowerLetter"/>
+      <w:lvlText w:val="%8."/>
+      <w:lvlJc w:val="left"/>
+      <w:pPr>
+        <w:ind w:left="7560" w:hanging="360"/>
+      </w:pPr>
+    </w:lvl>
+    <w:lvl w:ilvl="8" w:tplc="0409001B" w:tentative="1">
+      <w:start w:val="1"/>
+      <w:numFmt w:val="lowerRoman"/>
+      <w:lvlText w:val="%9."/>
+      <w:lvlJc w:val="right"/>
+      <w:pPr>
+        <w:ind w:left="8280" w:hanging="180"/>
+      </w:pPr>
+    </w:lvl>
+  </w:abstractNum>
+  <w:abstractNum w:abstractNumId="7">
     <w:nsid w:val="705542BD"/>
     <w:multiLevelType w:val="hybridMultilevel"/>
     <w:tmpl w:val="38F6921C"/>
@@ -7794,13 +10437,25 @@
     <w:abstractNumId w:val="0"/>
   </w:num>
   <w:num w:numId="2">
-    <w:abstractNumId w:val="1"/>
+    <w:abstractNumId w:val="2"/>
   </w:num>
   <w:num w:numId="3">
+    <w:abstractNumId w:val="7"/>
+  </w:num>
+  <w:num w:numId="4">
     <w:abstractNumId w:val="3"/>
   </w:num>
-  <w:num w:numId="4">
-    <w:abstractNumId w:val="2"/>
+  <w:num w:numId="5">
+    <w:abstractNumId w:val="4"/>
+  </w:num>
+  <w:num w:numId="6">
+    <w:abstractNumId w:val="6"/>
+  </w:num>
+  <w:num w:numId="7">
+    <w:abstractNumId w:val="5"/>
+  </w:num>
+  <w:num w:numId="8">
+    <w:abstractNumId w:val="1"/>
   </w:num>
 </w:numbering>
 </file>
@@ -8214,7 +10869,6 @@
   <w:style w:type="character" w:default="1" w:styleId="DefaultParagraphFont">
     <w:name w:val="Default Paragraph Font"/>
     <w:uiPriority w:val="1"/>
-    <w:semiHidden/>
     <w:unhideWhenUsed/>
   </w:style>
   <w:style w:type="table" w:default="1" w:styleId="TableNormal">
@@ -8539,6 +11193,34 @@
       <w:u w:val="single"/>
     </w:rPr>
   </w:style>
+  <w:style w:type="paragraph" w:customStyle="1" w:styleId="PlainText">
+    <w:name w:val="* Plain Text"/>
+    <w:basedOn w:val="Normal"/>
+    <w:link w:val="PlainTextChar"/>
+    <w:qFormat/>
+    <w:rsid w:val="00977C94"/>
+    <w:pPr>
+      <w:spacing w:after="0" w:line="240" w:lineRule="auto"/>
+    </w:pPr>
+    <w:rPr>
+      <w:rFonts w:ascii="Century Schoolbook" w:eastAsia="Times New Roman" w:hAnsi="Century Schoolbook"/>
+      <w:sz w:val="24"/>
+      <w:szCs w:val="24"/>
+      <w:lang w:eastAsia="en-US"/>
+    </w:rPr>
+  </w:style>
+  <w:style w:type="character" w:customStyle="1" w:styleId="PlainTextChar">
+    <w:name w:val="* Plain Text Char"/>
+    <w:basedOn w:val="DefaultParagraphFont"/>
+    <w:link w:val="PlainText"/>
+    <w:rsid w:val="00977C94"/>
+    <w:rPr>
+      <w:rFonts w:ascii="Century Schoolbook" w:eastAsia="Times New Roman" w:hAnsi="Century Schoolbook"/>
+      <w:sz w:val="24"/>
+      <w:szCs w:val="24"/>
+      <w:lang w:eastAsia="en-US"/>
+    </w:rPr>
+  </w:style>
 </w:styles>
 </file>
 
@@ -8832,7 +11514,7 @@
 </file>
 
 <file path=customXml/itemProps1.xml><?xml version="1.0" encoding="utf-8"?>
-<ds:datastoreItem xmlns:ds="http://schemas.openxmlformats.org/officeDocument/2006/customXml" ds:itemID="{4221CD32-7185-5745-B7B3-D412F224E378}">
+<ds:datastoreItem xmlns:ds="http://schemas.openxmlformats.org/officeDocument/2006/customXml" ds:itemID="{DD68ED2E-C5AF-834D-8871-EC6D1485858F}">
   <ds:schemaRefs>
     <ds:schemaRef ds:uri="http://schemas.openxmlformats.org/officeDocument/2006/bibliography"/>
   </ds:schemaRefs>

</xml_diff>

<commit_message>
license: commit small updates for 1.05
</commit_message>
<xml_diff>
--- a/license/Mach1SpatialSDK-RoyaltyFreeLicense.docx
+++ b/license/Mach1SpatialSDK-RoyaltyFreeLicense.docx
@@ -361,7 +361,23 @@
         <w:rPr>
           <w:b/>
         </w:rPr>
-        <w:t>“ROYALTY AGREEMENT”</w:t>
+        <w:t>“</w:t>
+      </w:r>
+      <w:bookmarkStart w:id="2" w:name="OLE_LINK9"/>
+      <w:bookmarkStart w:id="3" w:name="OLE_LINK10"/>
+      <w:r>
+        <w:rPr>
+          <w:b/>
+        </w:rPr>
+        <w:t>ROYALTY AGREEMENT</w:t>
+      </w:r>
+      <w:bookmarkEnd w:id="2"/>
+      <w:bookmarkEnd w:id="3"/>
+      <w:r>
+        <w:rPr>
+          <w:b/>
+        </w:rPr>
+        <w:t>”</w:t>
       </w:r>
       <w:r>
         <w:rPr>
@@ -478,15 +494,7 @@
         <w:t>”</w:t>
       </w:r>
       <w:r>
-        <w:t xml:space="preserve"> o</w:t>
-      </w:r>
-      <w:bookmarkStart w:id="2" w:name="_GoBack"/>
-      <w:r>
-        <w:t>r</w:t>
-      </w:r>
-      <w:bookmarkEnd w:id="2"/>
-      <w:r>
-        <w:t xml:space="preserve"> </w:t>
+        <w:t xml:space="preserve"> or </w:t>
       </w:r>
       <w:r>
         <w:rPr>
@@ -770,7 +778,27 @@
           <w:sz w:val="24"/>
           <w:szCs w:val="24"/>
         </w:rPr>
-        <w:t xml:space="preserve">you as a developer (“DEVELOPER” or </w:t>
+        <w:t>you as a developer (“</w:t>
+      </w:r>
+      <w:proofErr w:type="spellStart"/>
+      <w:r>
+        <w:rPr>
+          <w:rFonts w:cs="Times-Roman"/>
+          <w:color w:val="000000"/>
+          <w:sz w:val="24"/>
+          <w:szCs w:val="24"/>
+        </w:rPr>
+        <w:t>DEVELOPER</w:t>
+      </w:r>
+      <w:proofErr w:type="spellEnd"/>
+      <w:r>
+        <w:rPr>
+          <w:rFonts w:cs="Times-Roman"/>
+          <w:color w:val="000000"/>
+          <w:sz w:val="24"/>
+          <w:szCs w:val="24"/>
+        </w:rPr>
+        <w:t xml:space="preserve">” or </w:t>
       </w:r>
       <w:r>
         <w:rPr>
@@ -1074,7 +1102,27 @@
           <w:sz w:val="24"/>
           <w:szCs w:val="24"/>
         </w:rPr>
-        <w:t xml:space="preserve"> for the purpose of allowing developers to use and distribute the </w:t>
+        <w:t xml:space="preserve"> </w:t>
+      </w:r>
+      <w:proofErr w:type="gramStart"/>
+      <w:r>
+        <w:rPr>
+          <w:rFonts w:cs="Times-Roman"/>
+          <w:color w:val="000000"/>
+          <w:sz w:val="24"/>
+          <w:szCs w:val="24"/>
+        </w:rPr>
+        <w:t>for the purpose of</w:t>
+      </w:r>
+      <w:proofErr w:type="gramEnd"/>
+      <w:r>
+        <w:rPr>
+          <w:rFonts w:cs="Times-Roman"/>
+          <w:color w:val="000000"/>
+          <w:sz w:val="24"/>
+          <w:szCs w:val="24"/>
+        </w:rPr>
+        <w:t xml:space="preserve"> allowing developers to use and distribute the </w:t>
       </w:r>
       <w:r>
         <w:rPr>
@@ -1092,10 +1140,28 @@
           <w:sz w:val="24"/>
           <w:szCs w:val="24"/>
         </w:rPr>
-        <w:t xml:space="preserve"> for up to 100,000 distributions. If DEVELOPER distributes any </w:t>
-      </w:r>
-      <w:bookmarkStart w:id="3" w:name="OLE_LINK3"/>
-      <w:bookmarkStart w:id="4" w:name="OLE_LINK4"/>
+        <w:t xml:space="preserve"> for up to 100,000 </w:t>
+      </w:r>
+      <w:r>
+        <w:rPr>
+          <w:rFonts w:cs="Times-Roman"/>
+          <w:color w:val="000000"/>
+          <w:sz w:val="24"/>
+          <w:szCs w:val="24"/>
+        </w:rPr>
+        <w:t>DISTRIBUTIONS</w:t>
+      </w:r>
+      <w:r>
+        <w:rPr>
+          <w:rFonts w:cs="Times-Roman"/>
+          <w:color w:val="000000"/>
+          <w:sz w:val="24"/>
+          <w:szCs w:val="24"/>
+        </w:rPr>
+        <w:t xml:space="preserve">. If DEVELOPER distributes any </w:t>
+      </w:r>
+      <w:bookmarkStart w:id="4" w:name="OLE_LINK3"/>
+      <w:bookmarkStart w:id="5" w:name="OLE_LINK4"/>
       <w:r>
         <w:rPr>
           <w:rFonts w:cs="Times-Roman"/>
@@ -1114,16 +1180,76 @@
         </w:rPr>
         <w:t xml:space="preserve"> </w:t>
       </w:r>
-      <w:bookmarkEnd w:id="3"/>
       <w:bookmarkEnd w:id="4"/>
-      <w:r>
-        <w:rPr>
-          <w:rFonts w:cs="Times-Roman"/>
-          <w:color w:val="000000"/>
-          <w:sz w:val="24"/>
-          <w:szCs w:val="24"/>
-        </w:rPr>
-        <w:t xml:space="preserve">beyond 100,000 distributions, a royalty-bearing, paid extended use license is required, which can be obtained by contacting MACH1 at: </w:t>
+      <w:bookmarkEnd w:id="5"/>
+      <w:r>
+        <w:rPr>
+          <w:rFonts w:cs="Times-Roman"/>
+          <w:color w:val="000000"/>
+          <w:sz w:val="24"/>
+          <w:szCs w:val="24"/>
+        </w:rPr>
+        <w:t xml:space="preserve">beyond 100,000 </w:t>
+      </w:r>
+      <w:bookmarkStart w:id="6" w:name="OLE_LINK5"/>
+      <w:bookmarkStart w:id="7" w:name="OLE_LINK6"/>
+      <w:r>
+        <w:rPr>
+          <w:rFonts w:cs="Times-Roman"/>
+          <w:color w:val="000000"/>
+          <w:sz w:val="24"/>
+          <w:szCs w:val="24"/>
+        </w:rPr>
+        <w:t>DISTRIBUTIONS</w:t>
+      </w:r>
+      <w:bookmarkEnd w:id="6"/>
+      <w:bookmarkEnd w:id="7"/>
+      <w:r>
+        <w:rPr>
+          <w:rFonts w:cs="Times-Roman"/>
+          <w:color w:val="000000"/>
+          <w:sz w:val="24"/>
+          <w:szCs w:val="24"/>
+        </w:rPr>
+        <w:t xml:space="preserve">, </w:t>
+      </w:r>
+      <w:bookmarkStart w:id="8" w:name="OLE_LINK19"/>
+      <w:bookmarkStart w:id="9" w:name="OLE_LINK20"/>
+      <w:r>
+        <w:rPr>
+          <w:rFonts w:cs="Times-Roman"/>
+          <w:color w:val="000000"/>
+          <w:sz w:val="24"/>
+          <w:szCs w:val="24"/>
+        </w:rPr>
+        <w:t xml:space="preserve">an </w:t>
+      </w:r>
+      <w:r>
+        <w:rPr>
+          <w:rFonts w:cs="Times-Roman"/>
+          <w:color w:val="000000"/>
+          <w:sz w:val="24"/>
+          <w:szCs w:val="24"/>
+        </w:rPr>
+        <w:t>extended use license is required</w:t>
+      </w:r>
+      <w:r>
+        <w:rPr>
+          <w:rFonts w:cs="Times-Roman"/>
+          <w:color w:val="000000"/>
+          <w:sz w:val="24"/>
+          <w:szCs w:val="24"/>
+        </w:rPr>
+        <w:t>; herein referred to as ROYALTY AGREEMENT</w:t>
+      </w:r>
+      <w:r>
+        <w:rPr>
+          <w:rFonts w:cs="Times-Roman"/>
+          <w:color w:val="000000"/>
+          <w:sz w:val="24"/>
+          <w:szCs w:val="24"/>
+        </w:rPr>
+        <w:t xml:space="preserve">, which can be obtained by contacting MACH1 at: </w:t>
       </w:r>
       <w:hyperlink r:id="rId10" w:history="1">
         <w:r>
@@ -1136,41 +1262,16 @@
           <w:t>licensing@mach1.tech</w:t>
         </w:r>
       </w:hyperlink>
-      <w:r>
-        <w:rPr>
-          <w:rFonts w:cs="Times-Roman"/>
-          <w:color w:val="000000"/>
-          <w:sz w:val="24"/>
-          <w:szCs w:val="24"/>
-        </w:rPr>
-        <w:t xml:space="preserve">. </w:t>
-      </w:r>
-      <w:r>
-        <w:rPr>
-          <w:rFonts w:cs="Times-Roman"/>
-          <w:color w:val="000000"/>
-          <w:sz w:val="24"/>
-          <w:szCs w:val="24"/>
-        </w:rPr>
-        <w:t xml:space="preserve">MACH1 may cancel the </w:t>
-      </w:r>
-      <w:r>
-        <w:rPr>
-          <w:rFonts w:cs="Times-Roman"/>
-          <w:color w:val="000000"/>
-          <w:sz w:val="24"/>
-          <w:szCs w:val="24"/>
-        </w:rPr>
-        <w:t>AGREEMENT</w:t>
-      </w:r>
-      <w:r>
-        <w:rPr>
-          <w:rFonts w:cs="Times-Roman"/>
-          <w:color w:val="000000"/>
-          <w:sz w:val="24"/>
-          <w:szCs w:val="24"/>
-        </w:rPr>
-        <w:t xml:space="preserve"> for the MACH1 SPATIAL SDKs set forth in this section at any time with or without notice.</w:t>
+      <w:bookmarkEnd w:id="8"/>
+      <w:bookmarkEnd w:id="9"/>
+      <w:r>
+        <w:rPr>
+          <w:rFonts w:cs="Times-Roman"/>
+          <w:color w:val="000000"/>
+          <w:sz w:val="24"/>
+          <w:szCs w:val="24"/>
+        </w:rPr>
+        <w:t>.</w:t>
       </w:r>
     </w:p>
     <w:p>
@@ -1443,7 +1544,27 @@
           <w:sz w:val="24"/>
           <w:szCs w:val="24"/>
         </w:rPr>
-        <w:t>If you are entering into this ROYALTY FREE AGREEMENT on behalf of a company or other legal entity, you represent that you have the legal authority to bind the entity to this ROYALTY FREE AGREEMENT, in which case “you” will mean the entity you represent. If you don’t have the required age or authority to accept this ROYALTY FREE AGREEMENT, or if you do not accept all the terms and conditions of this ROYALTY FREE AGREEMENT, do not download or use the SOFTWARE.</w:t>
+        <w:t xml:space="preserve">If you are </w:t>
+      </w:r>
+      <w:proofErr w:type="gramStart"/>
+      <w:r>
+        <w:rPr>
+          <w:rFonts w:cs="Times-Roman"/>
+          <w:color w:val="000000"/>
+          <w:sz w:val="24"/>
+          <w:szCs w:val="24"/>
+        </w:rPr>
+        <w:t>entering into this</w:t>
+      </w:r>
+      <w:proofErr w:type="gramEnd"/>
+      <w:r>
+        <w:rPr>
+          <w:rFonts w:cs="Times-Roman"/>
+          <w:color w:val="000000"/>
+          <w:sz w:val="24"/>
+          <w:szCs w:val="24"/>
+        </w:rPr>
+        <w:t xml:space="preserve"> ROYALTY FREE AGREEMENT on behalf of a company or other legal entity, you represent that you have the legal authority to bind the entity to this ROYALTY FREE AGREEMENT, in which case “you” will mean the entity you represent. If you don’t have the required age or authority to accept this ROYALTY FREE AGREEMENT, or if you do not accept all the terms and conditions of this ROYALTY FREE AGREEMENT, do not download or use the SOFTWARE.</w:t>
       </w:r>
     </w:p>
     <w:p>
@@ -1529,7 +1650,43 @@
           <w:sz w:val="24"/>
           <w:szCs w:val="24"/>
         </w:rPr>
+        <w:t>MACH1 may cancel both the ROYALTY FREE AGREEMENT and ROYALTY AGREEMENT</w:t>
+      </w:r>
+      <w:r>
+        <w:rPr>
+          <w:rFonts w:cs="Times-Roman"/>
+          <w:color w:val="000000"/>
+          <w:sz w:val="24"/>
+          <w:szCs w:val="24"/>
+        </w:rPr>
+        <w:t xml:space="preserve"> for the </w:t>
+      </w:r>
+      <w:r>
+        <w:rPr>
+          <w:rFonts w:cs="Times-Roman"/>
+          <w:color w:val="000000"/>
+          <w:sz w:val="24"/>
+          <w:szCs w:val="24"/>
+        </w:rPr>
         <w:lastRenderedPageBreak/>
+        <w:t>MACH1 SPATIAL SDKs set forth in this section at any time with or without notice.</w:t>
+      </w:r>
+      <w:r>
+        <w:rPr>
+          <w:rFonts w:cs="Times-Roman"/>
+          <w:color w:val="000000"/>
+          <w:sz w:val="24"/>
+          <w:szCs w:val="24"/>
+        </w:rPr>
+        <w:t xml:space="preserve"> </w:t>
+      </w:r>
+      <w:r>
+        <w:rPr>
+          <w:rFonts w:cs="Times-Roman"/>
+          <w:color w:val="000000"/>
+          <w:sz w:val="24"/>
+          <w:szCs w:val="24"/>
+        </w:rPr>
         <w:t xml:space="preserve">If the latest version has a later effective date than the present version of the ROYALTY FREE AGREEMENT, then this ROYALTY FREE AGREEMENT is hereby replaced by the latest version as of the effective date of the latest version. By clicking on the link at </w:t>
       </w:r>
       <w:r>
@@ -1566,25 +1723,25 @@
           <w:sz w:val="24"/>
           <w:szCs w:val="24"/>
         </w:rPr>
-        <w:t>, or by downloading, installing or using the MACH1 SPATIAL SDK, or by an o</w:t>
-      </w:r>
-      <w:r>
-        <w:rPr>
-          <w:rFonts w:cs="Times-Roman"/>
-          <w:color w:val="000000"/>
-          <w:sz w:val="24"/>
-          <w:szCs w:val="24"/>
-        </w:rPr>
-        <w:t>t</w:t>
-      </w:r>
-      <w:r>
-        <w:rPr>
-          <w:rFonts w:cs="Times-Roman"/>
-          <w:color w:val="000000"/>
-          <w:sz w:val="24"/>
-          <w:szCs w:val="24"/>
-        </w:rPr>
-        <w:t xml:space="preserve">her update method MACH1 selects, you are agreeing to be bound by the latest version of the ROYALTY FREE AGREEMENT. </w:t>
+        <w:t xml:space="preserve">, or by downloading, installing or using the MACH1 SPATIAL SDK, or by </w:t>
+      </w:r>
+      <w:r>
+        <w:rPr>
+          <w:rFonts w:cs="Times-Roman"/>
+          <w:color w:val="000000"/>
+          <w:sz w:val="24"/>
+          <w:szCs w:val="24"/>
+        </w:rPr>
+        <w:t>another</w:t>
+      </w:r>
+      <w:r>
+        <w:rPr>
+          <w:rFonts w:cs="Times-Roman"/>
+          <w:color w:val="000000"/>
+          <w:sz w:val="24"/>
+          <w:szCs w:val="24"/>
+        </w:rPr>
+        <w:t xml:space="preserve"> update method MACH1 selects, you are agreeing to be bound by the latest version of the ROYALTY FREE AGREEMENT. </w:t>
       </w:r>
     </w:p>
     <w:p>
@@ -1745,16 +1902,36 @@
           <w:sz w:val="24"/>
           <w:szCs w:val="24"/>
         </w:rPr>
-        <w:t>, MACH1 hereby grants to DEVELOPER a non-exclusive, non-transferable, non-sublicensable, non-royalty bearing (limited solely to the “</w:t>
-      </w:r>
-      <w:r>
-        <w:rPr>
-          <w:rFonts w:cs="Times-Roman"/>
-          <w:color w:val="000000"/>
-          <w:sz w:val="24"/>
-          <w:szCs w:val="24"/>
-        </w:rPr>
-        <w:t>Royalty Free Uses</w:t>
+        <w:t>, MACH1 hereby grants to DEVELOPER a non-exclusive, non-transferable, non-</w:t>
+      </w:r>
+      <w:proofErr w:type="spellStart"/>
+      <w:r>
+        <w:rPr>
+          <w:rFonts w:cs="Times-Roman"/>
+          <w:color w:val="000000"/>
+          <w:sz w:val="24"/>
+          <w:szCs w:val="24"/>
+        </w:rPr>
+        <w:t>sublicensable</w:t>
+      </w:r>
+      <w:proofErr w:type="spellEnd"/>
+      <w:r>
+        <w:rPr>
+          <w:rFonts w:cs="Times-Roman"/>
+          <w:color w:val="000000"/>
+          <w:sz w:val="24"/>
+          <w:szCs w:val="24"/>
+        </w:rPr>
+        <w:t>, non-royalty bearing (limited solely to the “</w:t>
+      </w:r>
+      <w:r>
+        <w:rPr>
+          <w:rFonts w:cs="Times-Roman"/>
+          <w:color w:val="000000"/>
+          <w:sz w:val="24"/>
+          <w:szCs w:val="24"/>
+        </w:rPr>
+        <w:t>ROYALTY FREE USES</w:t>
       </w:r>
       <w:r>
         <w:rPr>
@@ -1960,7 +2137,47 @@
           <w:sz w:val="24"/>
           <w:szCs w:val="24"/>
         </w:rPr>
-        <w:t xml:space="preserve">, each a “Distribution”) (collectively, the “Royalty Free Uses”) of the </w:t>
+        <w:t>, each a “</w:t>
+      </w:r>
+      <w:r>
+        <w:rPr>
+          <w:rFonts w:cs="Times-Roman"/>
+          <w:color w:val="000000"/>
+          <w:sz w:val="24"/>
+          <w:szCs w:val="24"/>
+        </w:rPr>
+        <w:t>DISTRIBUTION</w:t>
+      </w:r>
+      <w:r>
+        <w:rPr>
+          <w:rFonts w:cs="Times-Roman"/>
+          <w:color w:val="000000"/>
+          <w:sz w:val="24"/>
+          <w:szCs w:val="24"/>
+        </w:rPr>
+        <w:t xml:space="preserve">”) (collectively, the </w:t>
+      </w:r>
+      <w:bookmarkStart w:id="10" w:name="OLE_LINK13"/>
+      <w:bookmarkStart w:id="11" w:name="OLE_LINK14"/>
+      <w:r>
+        <w:rPr>
+          <w:rFonts w:cs="Times-Roman"/>
+          <w:color w:val="000000"/>
+          <w:sz w:val="24"/>
+          <w:szCs w:val="24"/>
+        </w:rPr>
+        <w:t>“ROYALTY FREE USES</w:t>
+      </w:r>
+      <w:bookmarkEnd w:id="10"/>
+      <w:bookmarkEnd w:id="11"/>
+      <w:r>
+        <w:rPr>
+          <w:rFonts w:cs="Times-Roman"/>
+          <w:color w:val="000000"/>
+          <w:sz w:val="24"/>
+          <w:szCs w:val="24"/>
+        </w:rPr>
+        <w:t xml:space="preserve">”) of the </w:t>
       </w:r>
       <w:r>
         <w:rPr>
@@ -1978,7 +2195,45 @@
           <w:sz w:val="24"/>
           <w:szCs w:val="24"/>
         </w:rPr>
-        <w:t xml:space="preserve">. For each end user distribution in excess of the Royalty Free Uses, DEVELOPER shall pay a royalty under a </w:t>
+        <w:t xml:space="preserve">. For each end user distribution </w:t>
+      </w:r>
+      <w:proofErr w:type="gramStart"/>
+      <w:r>
+        <w:rPr>
+          <w:rFonts w:cs="Times-Roman"/>
+          <w:color w:val="000000"/>
+          <w:sz w:val="24"/>
+          <w:szCs w:val="24"/>
+        </w:rPr>
+        <w:t>in excess of</w:t>
+      </w:r>
+      <w:proofErr w:type="gramEnd"/>
+      <w:r>
+        <w:rPr>
+          <w:rFonts w:cs="Times-Roman"/>
+          <w:color w:val="000000"/>
+          <w:sz w:val="24"/>
+          <w:szCs w:val="24"/>
+        </w:rPr>
+        <w:t xml:space="preserve"> the </w:t>
+      </w:r>
+      <w:r>
+        <w:rPr>
+          <w:rFonts w:cs="Times-Roman"/>
+          <w:color w:val="000000"/>
+          <w:sz w:val="24"/>
+          <w:szCs w:val="24"/>
+        </w:rPr>
+        <w:t>ROYALTY FREE USES</w:t>
+      </w:r>
+      <w:r>
+        <w:rPr>
+          <w:rFonts w:cs="Times-Roman"/>
+          <w:color w:val="000000"/>
+          <w:sz w:val="24"/>
+          <w:szCs w:val="24"/>
+        </w:rPr>
+        <w:t xml:space="preserve">, DEVELOPER shall pay a royalty under a </w:t>
       </w:r>
       <w:r>
         <w:rPr>
@@ -1996,7 +2251,25 @@
           <w:sz w:val="24"/>
           <w:szCs w:val="24"/>
         </w:rPr>
-        <w:t xml:space="preserve"> Paid License Agreement, as explained in Section 7(b). No rights are granted beyond the Royalty Free Uses, and any Distribution of the </w:t>
+        <w:t xml:space="preserve"> Paid License Agreement, as explained in Section 7(b). No rights are granted beyond the </w:t>
+      </w:r>
+      <w:r>
+        <w:rPr>
+          <w:rFonts w:cs="Times-Roman"/>
+          <w:color w:val="000000"/>
+          <w:sz w:val="24"/>
+          <w:szCs w:val="24"/>
+        </w:rPr>
+        <w:t>ROYALTY FREE USES</w:t>
+      </w:r>
+      <w:r>
+        <w:rPr>
+          <w:rFonts w:cs="Times-Roman"/>
+          <w:color w:val="000000"/>
+          <w:sz w:val="24"/>
+          <w:szCs w:val="24"/>
+        </w:rPr>
+        <w:t xml:space="preserve">, and any Distribution of the </w:t>
       </w:r>
       <w:r>
         <w:rPr>
@@ -2032,7 +2305,34 @@
           <w:sz w:val="24"/>
           <w:szCs w:val="24"/>
         </w:rPr>
-        <w:t xml:space="preserve"> beyond the Royalty Free Uses shall be royalty bearing and require separate licensing from MACH1.</w:t>
+        <w:t xml:space="preserve"> beyond the </w:t>
+      </w:r>
+      <w:r>
+        <w:rPr>
+          <w:rFonts w:cs="Times-Roman"/>
+          <w:color w:val="000000"/>
+          <w:sz w:val="24"/>
+          <w:szCs w:val="24"/>
+        </w:rPr>
+        <w:t>ROYALTY FREE USES</w:t>
+      </w:r>
+      <w:r>
+        <w:rPr>
+          <w:rFonts w:cs="Times-Roman"/>
+          <w:color w:val="000000"/>
+          <w:sz w:val="24"/>
+          <w:szCs w:val="24"/>
+        </w:rPr>
+        <w:t xml:space="preserve"> </w:t>
+      </w:r>
+      <w:r>
+        <w:rPr>
+          <w:rFonts w:cs="Times-Roman"/>
+          <w:color w:val="000000"/>
+          <w:sz w:val="24"/>
+          <w:szCs w:val="24"/>
+        </w:rPr>
+        <w:t>shall be royalty bearing and require separate licensing from MACH1.</w:t>
       </w:r>
     </w:p>
     <w:p>
@@ -3023,7 +3323,25 @@
           <w:sz w:val="24"/>
           <w:szCs w:val="24"/>
         </w:rPr>
-        <w:t xml:space="preserve"> beyond the Royalty Free Uses;</w:t>
+        <w:t xml:space="preserve"> beyond the </w:t>
+      </w:r>
+      <w:r>
+        <w:rPr>
+          <w:rFonts w:cs="Times-Roman"/>
+          <w:color w:val="000000"/>
+          <w:sz w:val="24"/>
+          <w:szCs w:val="24"/>
+        </w:rPr>
+        <w:t>ROYALTY FREE USES</w:t>
+      </w:r>
+      <w:r>
+        <w:rPr>
+          <w:rFonts w:cs="Times-Roman"/>
+          <w:color w:val="000000"/>
+          <w:sz w:val="24"/>
+          <w:szCs w:val="24"/>
+        </w:rPr>
+        <w:t>;</w:t>
       </w:r>
     </w:p>
     <w:p>
@@ -3347,6 +3665,132 @@
         </w:rPr>
         <w:t xml:space="preserve"> for any purpose which may violate any applicable law or regulation.</w:t>
       </w:r>
+    </w:p>
+    <w:p>
+      <w:pPr>
+        <w:widowControl w:val="0"/>
+        <w:numPr>
+          <w:ilvl w:val="1"/>
+          <w:numId w:val="3"/>
+        </w:numPr>
+        <w:tabs>
+          <w:tab w:val="left" w:pos="0"/>
+        </w:tabs>
+        <w:autoSpaceDE w:val="0"/>
+        <w:autoSpaceDN w:val="0"/>
+        <w:adjustRightInd w:val="0"/>
+        <w:spacing w:after="0" w:line="240" w:lineRule="auto"/>
+        <w:jc w:val="both"/>
+        <w:rPr>
+          <w:rStyle w:val="Hyperlink"/>
+          <w:rFonts w:cs="Times-Roman"/>
+          <w:color w:val="000000"/>
+          <w:sz w:val="24"/>
+          <w:szCs w:val="24"/>
+          <w:u w:val="none"/>
+        </w:rPr>
+      </w:pPr>
+      <w:bookmarkStart w:id="12" w:name="OLE_LINK17"/>
+      <w:bookmarkStart w:id="13" w:name="OLE_LINK18"/>
+      <w:bookmarkStart w:id="14" w:name="OLE_LINK21"/>
+      <w:r>
+        <w:rPr>
+          <w:rFonts w:cs="Times-Roman"/>
+          <w:color w:val="000000"/>
+          <w:sz w:val="24"/>
+          <w:szCs w:val="24"/>
+        </w:rPr>
+        <w:lastRenderedPageBreak/>
+        <w:t xml:space="preserve">If DISTRIBUTION includes SOFTWARE </w:t>
+      </w:r>
+      <w:r>
+        <w:rPr>
+          <w:rFonts w:cs="Times-Roman"/>
+          <w:color w:val="000000"/>
+          <w:sz w:val="24"/>
+          <w:szCs w:val="24"/>
+        </w:rPr>
+        <w:t>integrated/applied/utilized in</w:t>
+      </w:r>
+      <w:r>
+        <w:rPr>
+          <w:rFonts w:cs="Times-Roman"/>
+          <w:color w:val="000000"/>
+          <w:sz w:val="24"/>
+          <w:szCs w:val="24"/>
+        </w:rPr>
+        <w:t xml:space="preserve"> an open source</w:t>
+      </w:r>
+      <w:r>
+        <w:rPr>
+          <w:rFonts w:cs="Times-Roman"/>
+          <w:color w:val="000000"/>
+          <w:sz w:val="24"/>
+          <w:szCs w:val="24"/>
+        </w:rPr>
+        <w:t xml:space="preserve"> DISTRIBUTION of</w:t>
+      </w:r>
+      <w:r>
+        <w:rPr>
+          <w:rFonts w:cs="Times-Roman"/>
+          <w:color w:val="000000"/>
+          <w:sz w:val="24"/>
+          <w:szCs w:val="24"/>
+        </w:rPr>
+        <w:t xml:space="preserve"> DEVELOPER APPLICATION, </w:t>
+      </w:r>
+      <w:bookmarkEnd w:id="12"/>
+      <w:bookmarkEnd w:id="13"/>
+      <w:r>
+        <w:rPr>
+          <w:rFonts w:cs="Times-Roman"/>
+          <w:color w:val="000000"/>
+          <w:sz w:val="24"/>
+          <w:szCs w:val="24"/>
+        </w:rPr>
+        <w:t xml:space="preserve">an extended use license is required; herein referred to as ROYALTY AGREEMENT, which can be obtained by contacting MACH1 at: </w:t>
+      </w:r>
+      <w:hyperlink r:id="rId12" w:history="1">
+        <w:r>
+          <w:rPr>
+            <w:rStyle w:val="Hyperlink"/>
+            <w:rFonts w:cs="Times-Roman"/>
+            <w:sz w:val="24"/>
+            <w:szCs w:val="24"/>
+          </w:rPr>
+          <w:t>licensing@mach1.tech</w:t>
+        </w:r>
+      </w:hyperlink>
+      <w:r>
+        <w:rPr>
+          <w:rStyle w:val="Hyperlink"/>
+          <w:rFonts w:cs="Times-Roman"/>
+          <w:sz w:val="24"/>
+          <w:szCs w:val="24"/>
+        </w:rPr>
+        <w:t>.</w:t>
+      </w:r>
+    </w:p>
+    <w:bookmarkEnd w:id="14"/>
+    <w:p>
+      <w:pPr>
+        <w:widowControl w:val="0"/>
+        <w:tabs>
+          <w:tab w:val="left" w:pos="0"/>
+        </w:tabs>
+        <w:autoSpaceDE w:val="0"/>
+        <w:autoSpaceDN w:val="0"/>
+        <w:adjustRightInd w:val="0"/>
+        <w:spacing w:after="0" w:line="240" w:lineRule="auto"/>
+        <w:ind w:left="1440"/>
+        <w:jc w:val="both"/>
+        <w:rPr>
+          <w:rFonts w:cs="Times-Roman"/>
+          <w:color w:val="000000"/>
+          <w:sz w:val="24"/>
+          <w:szCs w:val="24"/>
+        </w:rPr>
+      </w:pPr>
     </w:p>
     <w:p>
       <w:pPr>
@@ -3379,7 +3823,6 @@
           <w:szCs w:val="24"/>
           <w:u w:val="single"/>
         </w:rPr>
-        <w:lastRenderedPageBreak/>
         <w:t>Attribution</w:t>
       </w:r>
       <w:r>
@@ -3635,7 +4078,27 @@
           <w:sz w:val="24"/>
           <w:szCs w:val="24"/>
         </w:rPr>
-        <w:t>- Display “Copyright 2017 – xxxx, Mach1, CORP. All rights reserved.” (</w:t>
+        <w:t xml:space="preserve">- Display “Copyright 2017 – </w:t>
+      </w:r>
+      <w:proofErr w:type="spellStart"/>
+      <w:r>
+        <w:rPr>
+          <w:rFonts w:cs="Times-Roman"/>
+          <w:color w:val="000000"/>
+          <w:sz w:val="24"/>
+          <w:szCs w:val="24"/>
+        </w:rPr>
+        <w:t>xxxx</w:t>
+      </w:r>
+      <w:proofErr w:type="spellEnd"/>
+      <w:r>
+        <w:rPr>
+          <w:rFonts w:cs="Times-Roman"/>
+          <w:color w:val="000000"/>
+          <w:sz w:val="24"/>
+          <w:szCs w:val="24"/>
+        </w:rPr>
+        <w:t>, Mach1, CORP. All rights reserved.” (</w:t>
       </w:r>
       <w:r>
         <w:rPr>
@@ -3645,7 +4108,29 @@
           <w:sz w:val="24"/>
           <w:szCs w:val="24"/>
         </w:rPr>
-        <w:t>where xxxx is replaced with current year).</w:t>
+        <w:t xml:space="preserve">where </w:t>
+      </w:r>
+      <w:proofErr w:type="spellStart"/>
+      <w:r>
+        <w:rPr>
+          <w:rFonts w:cs="Times-Roman"/>
+          <w:i/>
+          <w:color w:val="000000"/>
+          <w:sz w:val="24"/>
+          <w:szCs w:val="24"/>
+        </w:rPr>
+        <w:t>xxxx</w:t>
+      </w:r>
+      <w:proofErr w:type="spellEnd"/>
+      <w:r>
+        <w:rPr>
+          <w:rFonts w:cs="Times-Roman"/>
+          <w:i/>
+          <w:color w:val="000000"/>
+          <w:sz w:val="24"/>
+          <w:szCs w:val="24"/>
+        </w:rPr>
+        <w:t xml:space="preserve"> is replaced with current year).</w:t>
       </w:r>
     </w:p>
     <w:p>
@@ -3722,7 +4207,7 @@
         <w:tab/>
         <w:t xml:space="preserve">- </w:t>
       </w:r>
-      <w:bookmarkStart w:id="5" w:name="OLE_LINK7"/>
+      <w:bookmarkStart w:id="15" w:name="OLE_LINK7"/>
       <w:r>
         <w:rPr>
           <w:rFonts w:cs="Times-Roman"/>
@@ -3732,7 +4217,7 @@
         </w:rPr>
         <w:t xml:space="preserve">Display a copy of the Mach1 logo </w:t>
       </w:r>
-      <w:bookmarkEnd w:id="5"/>
+      <w:bookmarkEnd w:id="15"/>
     </w:p>
     <w:p>
       <w:pPr>
@@ -3752,7 +4237,7 @@
           <w:szCs w:val="24"/>
         </w:rPr>
       </w:pPr>
-      <w:bookmarkStart w:id="6" w:name="OLE_LINK8"/>
+      <w:bookmarkStart w:id="16" w:name="OLE_LINK8"/>
       <w:r>
         <w:rPr>
           <w:rFonts w:cs="Times-Roman"/>
@@ -3773,7 +4258,7 @@
         <w:tab/>
         <w:t>- Display “Spatial Audio Powered by Mach1™”</w:t>
       </w:r>
-      <w:bookmarkEnd w:id="6"/>
+      <w:bookmarkEnd w:id="16"/>
     </w:p>
     <w:p>
       <w:pPr>
@@ -3978,8 +4463,19 @@
           <w:szCs w:val="24"/>
         </w:rPr>
         <w:tab/>
-        <w:t>- “Spatial Audio Software provided under license from Mach1™“</w:t>
-      </w:r>
+        <w:t>- “Spatial Audio Software provided under license from Mach1</w:t>
+      </w:r>
+      <w:proofErr w:type="gramStart"/>
+      <w:r>
+        <w:rPr>
+          <w:rFonts w:cs="Times-Roman"/>
+          <w:color w:val="000000"/>
+          <w:sz w:val="24"/>
+          <w:szCs w:val="24"/>
+        </w:rPr>
+        <w:t>™“</w:t>
+      </w:r>
+      <w:proofErr w:type="gramEnd"/>
     </w:p>
     <w:p>
       <w:pPr>
@@ -4240,7 +4736,17 @@
           <w:sz w:val="24"/>
           <w:szCs w:val="24"/>
         </w:rPr>
-        <w:t xml:space="preserve">. Except for the limited rights expressly granted in Section 1(a) above, DEVELOPER obtains no rights in the </w:t>
+        <w:t xml:space="preserve">. Except for the limited rights expressly granted in Section 1(a) above, DEVELOPER obtains no rights in </w:t>
+      </w:r>
+      <w:r>
+        <w:rPr>
+          <w:rFonts w:cs="Times-Roman"/>
+          <w:color w:val="000000"/>
+          <w:sz w:val="24"/>
+          <w:szCs w:val="24"/>
+        </w:rPr>
+        <w:lastRenderedPageBreak/>
+        <w:t xml:space="preserve">the </w:t>
       </w:r>
       <w:r>
         <w:rPr>
@@ -4303,7 +4809,6 @@
           <w:sz w:val="24"/>
           <w:szCs w:val="24"/>
         </w:rPr>
-        <w:lastRenderedPageBreak/>
         <w:t>MACH1 SPATIAL SDK</w:t>
       </w:r>
       <w:r>
@@ -4601,7 +5106,25 @@
           <w:sz w:val="24"/>
           <w:szCs w:val="24"/>
         </w:rPr>
-        <w:t xml:space="preserve"> shall own all feedback, ideas, concepts and changes to any portion of the </w:t>
+        <w:t xml:space="preserve"> shall own all feedback, ideas, concepts</w:t>
+      </w:r>
+      <w:r>
+        <w:rPr>
+          <w:rFonts w:cs="Times-Roman"/>
+          <w:color w:val="000000"/>
+          <w:sz w:val="24"/>
+          <w:szCs w:val="24"/>
+        </w:rPr>
+        <w:t>, contributions, code</w:t>
+      </w:r>
+      <w:r>
+        <w:rPr>
+          <w:rFonts w:cs="Times-Roman"/>
+          <w:color w:val="000000"/>
+          <w:sz w:val="24"/>
+          <w:szCs w:val="24"/>
+        </w:rPr>
+        <w:t xml:space="preserve"> and changes to any portion of the </w:t>
       </w:r>
       <w:r>
         <w:rPr>
@@ -4619,7 +5142,27 @@
           <w:sz w:val="24"/>
           <w:szCs w:val="24"/>
         </w:rPr>
-        <w:t xml:space="preserve"> developed or identified in the course of or as a result of </w:t>
+        <w:t xml:space="preserve"> developed or identified </w:t>
+      </w:r>
+      <w:proofErr w:type="gramStart"/>
+      <w:r>
+        <w:rPr>
+          <w:rFonts w:cs="Times-Roman"/>
+          <w:color w:val="000000"/>
+          <w:sz w:val="24"/>
+          <w:szCs w:val="24"/>
+        </w:rPr>
+        <w:t>in the course of</w:t>
+      </w:r>
+      <w:proofErr w:type="gramEnd"/>
+      <w:r>
+        <w:rPr>
+          <w:rFonts w:cs="Times-Roman"/>
+          <w:color w:val="000000"/>
+          <w:sz w:val="24"/>
+          <w:szCs w:val="24"/>
+        </w:rPr>
+        <w:t xml:space="preserve"> or as a result of </w:t>
       </w:r>
       <w:r>
         <w:rPr>
@@ -4827,6 +5370,15 @@
           <w:szCs w:val="24"/>
         </w:rPr>
         <w:t xml:space="preserve"> that are subject to third party intellectual property rights. </w:t>
+      </w:r>
+      <w:r>
+        <w:rPr>
+          <w:rFonts w:cs="Times-Roman"/>
+          <w:color w:val="000000"/>
+          <w:sz w:val="24"/>
+          <w:szCs w:val="24"/>
+        </w:rPr>
+        <w:t xml:space="preserve">To clarify all feedback and contributions by the DEVELOPER to SOFTWARE will be unequivocally assigned to MACH1 and fully owned by MACH1. </w:t>
       </w:r>
       <w:r>
         <w:rPr>
@@ -5071,7 +5623,29 @@
           <w:szCs w:val="24"/>
           <w:u w:val="single"/>
         </w:rPr>
-        <w:t>Use Beyond Royalty Free Uses</w:t>
+        <w:t xml:space="preserve">Use </w:t>
+      </w:r>
+      <w:r>
+        <w:rPr>
+          <w:rFonts w:cs="Times-Roman"/>
+          <w:b/>
+          <w:color w:val="000000"/>
+          <w:sz w:val="24"/>
+          <w:szCs w:val="24"/>
+          <w:u w:val="single"/>
+        </w:rPr>
+        <w:t xml:space="preserve">Beyond </w:t>
+      </w:r>
+      <w:r>
+        <w:rPr>
+          <w:rFonts w:cs="Times-Roman"/>
+          <w:b/>
+          <w:color w:val="000000"/>
+          <w:sz w:val="24"/>
+          <w:szCs w:val="24"/>
+          <w:u w:val="single"/>
+        </w:rPr>
+        <w:t>ROYALTY FREE USES</w:t>
       </w:r>
       <w:r>
         <w:rPr>
@@ -5143,7 +5717,17 @@
           <w:sz w:val="24"/>
           <w:szCs w:val="24"/>
         </w:rPr>
-        <w:t xml:space="preserve"> as part of a </w:t>
+        <w:t xml:space="preserve"> as part of </w:t>
+      </w:r>
+      <w:r>
+        <w:rPr>
+          <w:rFonts w:cs="Times-Roman"/>
+          <w:color w:val="000000"/>
+          <w:sz w:val="24"/>
+          <w:szCs w:val="24"/>
+        </w:rPr>
+        <w:lastRenderedPageBreak/>
+        <w:t xml:space="preserve">a </w:t>
       </w:r>
       <w:r>
         <w:rPr>
@@ -5161,7 +5745,25 @@
           <w:sz w:val="24"/>
           <w:szCs w:val="24"/>
         </w:rPr>
-        <w:t xml:space="preserve"> beyond the Royalty Free Uses, DEVELOP</w:t>
+        <w:t xml:space="preserve"> beyond the </w:t>
+      </w:r>
+      <w:r>
+        <w:rPr>
+          <w:rFonts w:cs="Times-Roman"/>
+          <w:color w:val="000000"/>
+          <w:sz w:val="24"/>
+          <w:szCs w:val="24"/>
+        </w:rPr>
+        <w:t>ROYALTY FREE USES</w:t>
+      </w:r>
+      <w:r>
+        <w:rPr>
+          <w:rFonts w:cs="Times-Roman"/>
+          <w:color w:val="000000"/>
+          <w:sz w:val="24"/>
+          <w:szCs w:val="24"/>
+        </w:rPr>
+        <w:t>, DEVELOP</w:t>
       </w:r>
       <w:r>
         <w:rPr>
@@ -5258,7 +5860,43 @@
           <w:sz w:val="24"/>
           <w:szCs w:val="24"/>
         </w:rPr>
-        <w:t xml:space="preserve">Should DEVELOPER fail to obtain a royalty bearing extended use license after distributing the </w:t>
+        <w:t>Sh</w:t>
+      </w:r>
+      <w:r>
+        <w:rPr>
+          <w:rFonts w:cs="Times-Roman"/>
+          <w:color w:val="000000"/>
+          <w:sz w:val="24"/>
+          <w:szCs w:val="24"/>
+        </w:rPr>
+        <w:t>ould DEVELOPER fail to obtain an e</w:t>
+      </w:r>
+      <w:r>
+        <w:rPr>
+          <w:rFonts w:cs="Times-Roman"/>
+          <w:color w:val="000000"/>
+          <w:sz w:val="24"/>
+          <w:szCs w:val="24"/>
+        </w:rPr>
+        <w:t>xtended use license</w:t>
+      </w:r>
+      <w:r>
+        <w:rPr>
+          <w:rFonts w:cs="Times-Roman"/>
+          <w:color w:val="000000"/>
+          <w:sz w:val="24"/>
+          <w:szCs w:val="24"/>
+        </w:rPr>
+        <w:t>, ROYALTY AGREEMENT,</w:t>
+      </w:r>
+      <w:r>
+        <w:rPr>
+          <w:rFonts w:cs="Times-Roman"/>
+          <w:color w:val="000000"/>
+          <w:sz w:val="24"/>
+          <w:szCs w:val="24"/>
+        </w:rPr>
+        <w:t xml:space="preserve"> after distributing the </w:t>
       </w:r>
       <w:r>
         <w:rPr>
@@ -5294,35 +5932,47 @@
           <w:sz w:val="24"/>
           <w:szCs w:val="24"/>
         </w:rPr>
-        <w:t xml:space="preserve"> beyond the Royalty Free Uses, DEVELOPER shall pay to MACH1 a royalty per each Distribution in an amount as determined by MACH1, and to be paid upon notice from MACH1. At the request of MACH1, all unlicensed uses and distributions shall cease, and this </w:t>
-      </w:r>
-      <w:r>
-        <w:rPr>
-          <w:rFonts w:cs="Times-Roman"/>
-          <w:color w:val="000000"/>
-          <w:sz w:val="24"/>
-          <w:szCs w:val="24"/>
-        </w:rPr>
-        <w:t>ROYALTY FREE AGREEMENT</w:t>
-      </w:r>
-      <w:r>
-        <w:rPr>
-          <w:rFonts w:cs="Times-Roman"/>
-          <w:color w:val="000000"/>
-          <w:sz w:val="24"/>
-          <w:szCs w:val="24"/>
-        </w:rPr>
-        <w:t xml:space="preserve"> shall be </w:t>
-      </w:r>
-      <w:r>
-        <w:rPr>
-          <w:rFonts w:cs="Times-Roman"/>
-          <w:color w:val="000000"/>
-          <w:sz w:val="24"/>
-          <w:szCs w:val="24"/>
-        </w:rPr>
-        <w:lastRenderedPageBreak/>
-        <w:t>considered to be terminated.</w:t>
+        <w:t xml:space="preserve"> beyond the </w:t>
+      </w:r>
+      <w:bookmarkStart w:id="17" w:name="OLE_LINK26"/>
+      <w:bookmarkStart w:id="18" w:name="OLE_LINK27"/>
+      <w:r>
+        <w:rPr>
+          <w:rFonts w:cs="Times-Roman"/>
+          <w:color w:val="000000"/>
+          <w:sz w:val="24"/>
+          <w:szCs w:val="24"/>
+        </w:rPr>
+        <w:t>ROYALTY FREE USES</w:t>
+      </w:r>
+      <w:bookmarkEnd w:id="17"/>
+      <w:bookmarkEnd w:id="18"/>
+      <w:r>
+        <w:rPr>
+          <w:rFonts w:cs="Times-Roman"/>
+          <w:color w:val="000000"/>
+          <w:sz w:val="24"/>
+          <w:szCs w:val="24"/>
+        </w:rPr>
+        <w:t>, DEVELOPER shall pay to MACH1 a royalty per each Distribution in a</w:t>
+      </w:r>
+      <w:r>
+        <w:rPr>
+          <w:rFonts w:cs="Times-Roman"/>
+          <w:color w:val="000000"/>
+          <w:sz w:val="24"/>
+          <w:szCs w:val="24"/>
+        </w:rPr>
+        <w:t>n amount as determined by MACH1; DEVELOPER must immediately contact MACH1 for a ROYALTY AGREEMENT</w:t>
+      </w:r>
+      <w:r>
+        <w:rPr>
+          <w:rFonts w:cs="Times-Roman"/>
+          <w:color w:val="000000"/>
+          <w:sz w:val="24"/>
+          <w:szCs w:val="24"/>
+        </w:rPr>
+        <w:t xml:space="preserve">. </w:t>
       </w:r>
     </w:p>
     <w:p>
@@ -5335,7 +5985,6 @@
         <w:autoSpaceDN w:val="0"/>
         <w:adjustRightInd w:val="0"/>
         <w:spacing w:after="0" w:line="240" w:lineRule="auto"/>
-        <w:ind w:left="2160"/>
         <w:jc w:val="both"/>
         <w:rPr>
           <w:rFonts w:cs="Times-Roman"/>
@@ -5371,6 +6020,244 @@
       <w:r>
         <w:rPr>
           <w:rFonts w:cs="Times-Roman"/>
+          <w:color w:val="000000"/>
+          <w:sz w:val="24"/>
+          <w:szCs w:val="24"/>
+        </w:rPr>
+        <w:t xml:space="preserve">All unlicensed uses and </w:t>
+      </w:r>
+      <w:bookmarkStart w:id="19" w:name="OLE_LINK28"/>
+      <w:bookmarkStart w:id="20" w:name="OLE_LINK29"/>
+      <w:r>
+        <w:rPr>
+          <w:rFonts w:cs="Times-Roman"/>
+          <w:color w:val="000000"/>
+          <w:sz w:val="24"/>
+          <w:szCs w:val="24"/>
+        </w:rPr>
+        <w:t xml:space="preserve">DISTRIBUTIONS beyond the ROYALTY FREE USES shall cease and the ROYALTY FREE AGREEMENT shall be terminated. </w:t>
+      </w:r>
+      <w:bookmarkEnd w:id="19"/>
+      <w:bookmarkEnd w:id="20"/>
+      <w:r>
+        <w:rPr>
+          <w:rFonts w:cs="Times-Roman"/>
+          <w:color w:val="000000"/>
+          <w:sz w:val="24"/>
+          <w:szCs w:val="24"/>
+        </w:rPr>
+        <w:t>A</w:t>
+      </w:r>
+      <w:r>
+        <w:rPr>
+          <w:rFonts w:cs="Times-Roman"/>
+          <w:color w:val="000000"/>
+          <w:sz w:val="24"/>
+          <w:szCs w:val="24"/>
+        </w:rPr>
+        <w:t xml:space="preserve">t the request of MACH1, all unlicensed uses and </w:t>
+      </w:r>
+      <w:r>
+        <w:rPr>
+          <w:rFonts w:cs="Times-Roman"/>
+          <w:color w:val="000000"/>
+          <w:sz w:val="24"/>
+          <w:szCs w:val="24"/>
+        </w:rPr>
+        <w:t xml:space="preserve">DISTRIBUTIONS </w:t>
+      </w:r>
+      <w:r>
+        <w:rPr>
+          <w:rFonts w:cs="Times-Roman"/>
+          <w:color w:val="000000"/>
+          <w:sz w:val="24"/>
+          <w:szCs w:val="24"/>
+        </w:rPr>
+        <w:t xml:space="preserve">shall cease, and this </w:t>
+      </w:r>
+      <w:r>
+        <w:rPr>
+          <w:rFonts w:cs="Times-Roman"/>
+          <w:color w:val="000000"/>
+          <w:sz w:val="24"/>
+          <w:szCs w:val="24"/>
+        </w:rPr>
+        <w:t>ROYALTY FREE AGREEMENT</w:t>
+      </w:r>
+      <w:r>
+        <w:rPr>
+          <w:rFonts w:cs="Times-Roman"/>
+          <w:color w:val="000000"/>
+          <w:sz w:val="24"/>
+          <w:szCs w:val="24"/>
+        </w:rPr>
+        <w:t xml:space="preserve"> shall </w:t>
+      </w:r>
+      <w:r>
+        <w:rPr>
+          <w:rFonts w:cs="Times-Roman"/>
+          <w:color w:val="000000"/>
+          <w:sz w:val="24"/>
+          <w:szCs w:val="24"/>
+        </w:rPr>
+        <w:t>be</w:t>
+      </w:r>
+      <w:r>
+        <w:rPr>
+          <w:rFonts w:cs="Times-Roman"/>
+          <w:color w:val="000000"/>
+          <w:sz w:val="24"/>
+          <w:szCs w:val="24"/>
+        </w:rPr>
+        <w:t xml:space="preserve"> terminated.</w:t>
+      </w:r>
+    </w:p>
+    <w:p>
+      <w:pPr>
+        <w:widowControl w:val="0"/>
+        <w:tabs>
+          <w:tab w:val="left" w:pos="0"/>
+        </w:tabs>
+        <w:autoSpaceDE w:val="0"/>
+        <w:autoSpaceDN w:val="0"/>
+        <w:adjustRightInd w:val="0"/>
+        <w:spacing w:after="0" w:line="240" w:lineRule="auto"/>
+        <w:jc w:val="both"/>
+        <w:rPr>
+          <w:rFonts w:cs="Times-Roman"/>
+          <w:color w:val="000000"/>
+          <w:sz w:val="24"/>
+          <w:szCs w:val="24"/>
+        </w:rPr>
+      </w:pPr>
+    </w:p>
+    <w:p>
+      <w:pPr>
+        <w:widowControl w:val="0"/>
+        <w:numPr>
+          <w:ilvl w:val="1"/>
+          <w:numId w:val="3"/>
+        </w:numPr>
+        <w:tabs>
+          <w:tab w:val="left" w:pos="0"/>
+        </w:tabs>
+        <w:autoSpaceDE w:val="0"/>
+        <w:autoSpaceDN w:val="0"/>
+        <w:adjustRightInd w:val="0"/>
+        <w:spacing w:after="0" w:line="240" w:lineRule="auto"/>
+        <w:ind w:left="0" w:firstLine="1440"/>
+        <w:jc w:val="both"/>
+        <w:rPr>
+          <w:rStyle w:val="Hyperlink"/>
+          <w:rFonts w:cs="Times-Roman"/>
+          <w:color w:val="000000"/>
+          <w:sz w:val="24"/>
+          <w:szCs w:val="24"/>
+          <w:u w:val="none"/>
+        </w:rPr>
+      </w:pPr>
+      <w:r>
+        <w:rPr>
+          <w:rFonts w:cs="Times-Roman"/>
+          <w:color w:val="000000"/>
+          <w:sz w:val="24"/>
+          <w:szCs w:val="24"/>
+        </w:rPr>
+        <w:t xml:space="preserve">Should </w:t>
+      </w:r>
+      <w:r>
+        <w:rPr>
+          <w:rFonts w:cs="Times-Roman"/>
+          <w:color w:val="000000"/>
+          <w:sz w:val="24"/>
+          <w:szCs w:val="24"/>
+        </w:rPr>
+        <w:t xml:space="preserve">DISTRIBUTION </w:t>
+      </w:r>
+      <w:r>
+        <w:rPr>
+          <w:rFonts w:cs="Times-Roman"/>
+          <w:color w:val="000000"/>
+          <w:sz w:val="24"/>
+          <w:szCs w:val="24"/>
+        </w:rPr>
+        <w:t>include</w:t>
+      </w:r>
+      <w:r>
+        <w:rPr>
+          <w:rFonts w:cs="Times-Roman"/>
+          <w:color w:val="000000"/>
+          <w:sz w:val="24"/>
+          <w:szCs w:val="24"/>
+        </w:rPr>
+        <w:t xml:space="preserve"> SOFTWARE integrated/applied/utilized in an open source DISTRIBUTION of DEVELOPER APPLICATION, an extended use license is required; herein referred to as ROYALTY AGREEMENT, which can be obtained by contacting MACH1 at: </w:t>
+      </w:r>
+      <w:hyperlink r:id="rId13" w:history="1">
+        <w:r>
+          <w:rPr>
+            <w:rStyle w:val="Hyperlink"/>
+            <w:rFonts w:cs="Times-Roman"/>
+            <w:sz w:val="24"/>
+            <w:szCs w:val="24"/>
+          </w:rPr>
+          <w:t>licensing@mach1.tech</w:t>
+        </w:r>
+      </w:hyperlink>
+      <w:r>
+        <w:rPr>
+          <w:rStyle w:val="Hyperlink"/>
+          <w:rFonts w:cs="Times-Roman"/>
+          <w:sz w:val="24"/>
+          <w:szCs w:val="24"/>
+        </w:rPr>
+        <w:t>.</w:t>
+      </w:r>
+    </w:p>
+    <w:p>
+      <w:pPr>
+        <w:widowControl w:val="0"/>
+        <w:tabs>
+          <w:tab w:val="left" w:pos="0"/>
+        </w:tabs>
+        <w:autoSpaceDE w:val="0"/>
+        <w:autoSpaceDN w:val="0"/>
+        <w:adjustRightInd w:val="0"/>
+        <w:spacing w:after="0" w:line="240" w:lineRule="auto"/>
+        <w:jc w:val="both"/>
+        <w:rPr>
+          <w:rFonts w:cs="Times-Roman"/>
+          <w:color w:val="000000"/>
+          <w:sz w:val="24"/>
+          <w:szCs w:val="24"/>
+        </w:rPr>
+      </w:pPr>
+    </w:p>
+    <w:p>
+      <w:pPr>
+        <w:widowControl w:val="0"/>
+        <w:numPr>
+          <w:ilvl w:val="1"/>
+          <w:numId w:val="3"/>
+        </w:numPr>
+        <w:tabs>
+          <w:tab w:val="left" w:pos="0"/>
+        </w:tabs>
+        <w:autoSpaceDE w:val="0"/>
+        <w:autoSpaceDN w:val="0"/>
+        <w:adjustRightInd w:val="0"/>
+        <w:spacing w:after="0" w:line="240" w:lineRule="auto"/>
+        <w:ind w:left="0" w:firstLine="1440"/>
+        <w:jc w:val="both"/>
+        <w:rPr>
+          <w:rFonts w:cs="Times-Roman"/>
+          <w:color w:val="000000"/>
+          <w:sz w:val="24"/>
+          <w:szCs w:val="24"/>
+        </w:rPr>
+      </w:pPr>
+      <w:r>
+        <w:rPr>
+          <w:rFonts w:cs="Times-Roman"/>
           <w:b/>
           <w:color w:val="000000"/>
           <w:sz w:val="24"/>
@@ -5421,7 +6308,61 @@
           <w:sz w:val="24"/>
           <w:szCs w:val="24"/>
         </w:rPr>
-        <w:t xml:space="preserve"> beyond the Royalty Free Uses or should MACH1 have a reasonable basis to believe that the end user Distribution exceeds or exceeded the 100,000 Royalty Free Uses, MACH1 shall have the right, upon reasonable prior notice, to audit/inspect any premises, computer(s), and networks on or in which the </w:t>
+        <w:t xml:space="preserve"> beyond the </w:t>
+      </w:r>
+      <w:r>
+        <w:rPr>
+          <w:rFonts w:cs="Times-Roman"/>
+          <w:color w:val="000000"/>
+          <w:sz w:val="24"/>
+          <w:szCs w:val="24"/>
+        </w:rPr>
+        <w:t>ROYALTY FREE USES</w:t>
+      </w:r>
+      <w:r>
+        <w:rPr>
+          <w:rFonts w:cs="Times-Roman"/>
+          <w:color w:val="000000"/>
+          <w:sz w:val="24"/>
+          <w:szCs w:val="24"/>
+        </w:rPr>
+        <w:t xml:space="preserve"> or should MACH1 have a reasonable basis to believe that the end user </w:t>
+      </w:r>
+      <w:r>
+        <w:rPr>
+          <w:rFonts w:cs="Times-Roman"/>
+          <w:color w:val="000000"/>
+          <w:sz w:val="24"/>
+          <w:szCs w:val="24"/>
+        </w:rPr>
+        <w:t>DISTRIBUTION</w:t>
+      </w:r>
+      <w:r>
+        <w:rPr>
+          <w:rFonts w:cs="Times-Roman"/>
+          <w:color w:val="000000"/>
+          <w:sz w:val="24"/>
+          <w:szCs w:val="24"/>
+        </w:rPr>
+        <w:t xml:space="preserve"> exceeds or exceeded the 100,000 </w:t>
+      </w:r>
+      <w:r>
+        <w:rPr>
+          <w:rFonts w:cs="Times-Roman"/>
+          <w:color w:val="000000"/>
+          <w:sz w:val="24"/>
+          <w:szCs w:val="24"/>
+        </w:rPr>
+        <w:t>ROYALTY FREE USES</w:t>
+      </w:r>
+      <w:r>
+        <w:rPr>
+          <w:rFonts w:cs="Times-Roman"/>
+          <w:color w:val="000000"/>
+          <w:sz w:val="24"/>
+          <w:szCs w:val="24"/>
+        </w:rPr>
+        <w:t xml:space="preserve">, MACH1 shall have the right, upon reasonable prior notice, to audit/inspect any premises, computer(s), and networks on or in which the </w:t>
       </w:r>
       <w:r>
         <w:rPr>
@@ -5457,25 +6398,36 @@
           <w:sz w:val="24"/>
           <w:szCs w:val="24"/>
         </w:rPr>
-        <w:t xml:space="preserve">, including but not limited to confirming the number of computers on which the </w:t>
-      </w:r>
-      <w:r>
-        <w:rPr>
-          <w:rFonts w:cs="Times-Roman"/>
-          <w:color w:val="000000"/>
-          <w:sz w:val="24"/>
-          <w:szCs w:val="24"/>
-        </w:rPr>
-        <w:t>MACH1 SPATIAL SDK</w:t>
-      </w:r>
-      <w:r>
-        <w:rPr>
-          <w:rFonts w:cs="Times-Roman"/>
-          <w:color w:val="000000"/>
-          <w:sz w:val="24"/>
-          <w:szCs w:val="24"/>
-        </w:rPr>
-        <w:t xml:space="preserve"> is used and whether any unauthorized copies have been made. If an audit reveals any unauthorized use, in addition to all other remedies available to MACH1, DEVELOPER shall be responsible to MACH1 for all reasonable expenses related to the audit.</w:t>
+        <w:t xml:space="preserve">, including by not limited to confirming the number DISTRIBUTIONS </w:t>
+      </w:r>
+      <w:bookmarkStart w:id="21" w:name="_GoBack"/>
+      <w:bookmarkEnd w:id="21"/>
+      <w:r>
+        <w:rPr>
+          <w:rFonts w:cs="Times-Roman"/>
+          <w:color w:val="000000"/>
+          <w:sz w:val="24"/>
+          <w:szCs w:val="24"/>
+        </w:rPr>
+        <w:t>of the DEVELOPER APPLICATION.</w:t>
+      </w:r>
+      <w:r>
+        <w:rPr>
+          <w:rFonts w:cs="Times-Roman"/>
+          <w:color w:val="000000"/>
+          <w:sz w:val="24"/>
+          <w:szCs w:val="24"/>
+        </w:rPr>
+        <w:t xml:space="preserve"> </w:t>
+      </w:r>
+      <w:r>
+        <w:rPr>
+          <w:rFonts w:cs="Times-Roman"/>
+          <w:color w:val="000000"/>
+          <w:sz w:val="24"/>
+          <w:szCs w:val="24"/>
+        </w:rPr>
+        <w:t>If an audit reveals any unauthorized use, in addition to all other remedies available to MACH1, DEVELOPER shall be responsible to MACH1 for all reasonable expenses related to the audit.</w:t>
       </w:r>
     </w:p>
     <w:p>
@@ -5559,7 +6511,77 @@
           <w:sz w:val="24"/>
           <w:szCs w:val="24"/>
         </w:rPr>
-        <w:t xml:space="preserve">MACH1 makes no warranty, promise or representation not expressly set forth in this AGREEMENT. Except as expressly warranted herein, the MACH1 SPATIAL SDK is provided “as is” without warranty or representation of any kind. MACH1 makes no warranty or representation with respect to third party software. The SOFTWARE is provided “as is” without warranty or representation of any kind. MACH1 disclaims and excludes all implied warranties including, without limitation, the implied warranties of noninfringement, merchantability and fitness for a particular purpose. MACH1 does not warrant that any SOFTWARE will satisfy DEVELOPER’s requirements or that is without defect or error or that the operation thereof will be uninterrupted. This AGREEMENT gives DEVELOPER specific legal rights. DEVELOPER might have other rights, which vary from state/jurisdiction to state/jurisdiction. The provisions of this section shall survive the termination of this AGREEMENT, howsoever cause, but this shall not imply or create any continued right to use the SOFTWARE after termination of this AGREEMENT. In no event will MACH1 or its affiliates be liable to DEVELOPER for any damages, claims or costs whatsoever or any consequential, indirect, incidental, damages, or any lost profits or lost savings. The foregoing limitations and exclusions apply to the extent permitted by applicable law in DEVELOPERS’s jurisdiction. The aggregate liability of MACH1 arising from or relating to this AGREEMENT or any of the SOFTWARE (regardless of the form of action or claim – E.G., contract, warranty, tort, strict liability, malpractice, fraud and/or otherwise) shall not exceed the total payment made by DEVELOPER to purchase the SOFTWARE. MACH1 shall not in any case be liable for any special incidental, consequential, indirect, or punitive damages, or for loss of profit, revenue, data or programs, even if MACH1 has been advised of the possibility thereof.   </w:t>
+        <w:t xml:space="preserve">MACH1 makes no warranty, promise or representation not expressly set forth in this AGREEMENT. Except as expressly warranted herein, the MACH1 SPATIAL SDK is provided “as is” without warranty or representation of any kind. MACH1 makes no warranty or representation with respect to third party software. The SOFTWARE is provided “as is” without warranty or representation of any kind. MACH1 disclaims and excludes all implied warranties including, without limitation, the implied warranties of </w:t>
+      </w:r>
+      <w:proofErr w:type="spellStart"/>
+      <w:r>
+        <w:rPr>
+          <w:rFonts w:cs="Times-Roman"/>
+          <w:color w:val="000000"/>
+          <w:sz w:val="24"/>
+          <w:szCs w:val="24"/>
+        </w:rPr>
+        <w:t>noninfringement</w:t>
+      </w:r>
+      <w:proofErr w:type="spellEnd"/>
+      <w:r>
+        <w:rPr>
+          <w:rFonts w:cs="Times-Roman"/>
+          <w:color w:val="000000"/>
+          <w:sz w:val="24"/>
+          <w:szCs w:val="24"/>
+        </w:rPr>
+        <w:t xml:space="preserve">, merchantability and fitness for a </w:t>
+      </w:r>
+      <w:proofErr w:type="gramStart"/>
+      <w:r>
+        <w:rPr>
+          <w:rFonts w:cs="Times-Roman"/>
+          <w:color w:val="000000"/>
+          <w:sz w:val="24"/>
+          <w:szCs w:val="24"/>
+        </w:rPr>
+        <w:t>particular purpose</w:t>
+      </w:r>
+      <w:proofErr w:type="gramEnd"/>
+      <w:r>
+        <w:rPr>
+          <w:rFonts w:cs="Times-Roman"/>
+          <w:color w:val="000000"/>
+          <w:sz w:val="24"/>
+          <w:szCs w:val="24"/>
+        </w:rPr>
+        <w:t xml:space="preserve">. MACH1 does not warrant that any SOFTWARE will satisfy DEVELOPER’s requirements or that is without defect or error or that the operation thereof will be uninterrupted. This AGREEMENT gives DEVELOPER specific legal rights. DEVELOPER might have other rights, which vary from </w:t>
+      </w:r>
+      <w:r>
+        <w:rPr>
+          <w:rFonts w:cs="Times-Roman"/>
+          <w:color w:val="000000"/>
+          <w:sz w:val="24"/>
+          <w:szCs w:val="24"/>
+        </w:rPr>
+        <w:lastRenderedPageBreak/>
+        <w:t xml:space="preserve">state/jurisdiction to state/jurisdiction. The provisions of this section shall survive the termination of this AGREEMENT, howsoever cause, but this shall not imply or create any continued right to use the SOFTWARE after termination of this AGREEMENT. In no </w:t>
+      </w:r>
+      <w:proofErr w:type="gramStart"/>
+      <w:r>
+        <w:rPr>
+          <w:rFonts w:cs="Times-Roman"/>
+          <w:color w:val="000000"/>
+          <w:sz w:val="24"/>
+          <w:szCs w:val="24"/>
+        </w:rPr>
+        <w:t>event</w:t>
+      </w:r>
+      <w:proofErr w:type="gramEnd"/>
+      <w:r>
+        <w:rPr>
+          <w:rFonts w:cs="Times-Roman"/>
+          <w:color w:val="000000"/>
+          <w:sz w:val="24"/>
+          <w:szCs w:val="24"/>
+        </w:rPr>
+        <w:t xml:space="preserve"> will MACH1 or its affiliates be liable to DEVELOPER for any damages, claims or costs whatsoever or any consequential, indirect, incidental, damages, or any lost profits or lost savings. The foregoing limitations and exclusions apply to the extent permitted by applicable law in DEVELOPERS’s jurisdiction. The aggregate liability of MACH1 arising from or relating to this AGREEMENT or any of the SOFTWARE (regardless of the form of action or claim – E.G., contract, warranty, tort, strict liability, malpractice, fraud and/or otherwise) shall not exceed the total payment made by DEVELOPER to purchase the SOFTWARE. MACH1 shall not in any case be liable for any special incidental, consequential, indirect, or punitive damages, or for loss of profit, revenue, data or programs, even if MACH1 has been advised of the possibility thereof.   </w:t>
       </w:r>
     </w:p>
     <w:p>
@@ -5623,17 +6645,27 @@
           <w:sz w:val="24"/>
           <w:szCs w:val="24"/>
         </w:rPr>
-        <w:t xml:space="preserve">. You shall indemnify and hold harmless MACH1 from and against all losses, claims, damages or other causes of any nature or kind whatsoever (including  reasonable attorney's fees) arising directly or indirectly out of third party claims concerning (i) a </w:t>
-      </w:r>
-      <w:r>
-        <w:rPr>
-          <w:rFonts w:cs="Times-Roman"/>
-          <w:color w:val="000000"/>
-          <w:sz w:val="24"/>
-          <w:szCs w:val="24"/>
-        </w:rPr>
-        <w:lastRenderedPageBreak/>
-        <w:t xml:space="preserve">breach of any of your obligations, covenants, representations or warranties contained herein; (ii) any </w:t>
+        <w:t>. You shall indemnify and hold harmless MACH1 from and against all losses, claims, damages or other causes of any nature or kind whatsoever (including  reasonable attorney's fees) arising directly or indirectly out of third party claims concerning (</w:t>
+      </w:r>
+      <w:proofErr w:type="spellStart"/>
+      <w:r>
+        <w:rPr>
+          <w:rFonts w:cs="Times-Roman"/>
+          <w:color w:val="000000"/>
+          <w:sz w:val="24"/>
+          <w:szCs w:val="24"/>
+        </w:rPr>
+        <w:t>i</w:t>
+      </w:r>
+      <w:proofErr w:type="spellEnd"/>
+      <w:r>
+        <w:rPr>
+          <w:rFonts w:cs="Times-Roman"/>
+          <w:color w:val="000000"/>
+          <w:sz w:val="24"/>
+          <w:szCs w:val="24"/>
+        </w:rPr>
+        <w:t xml:space="preserve">) a breach of any of your obligations, covenants, representations or warranties contained herein; (ii) any </w:t>
       </w:r>
       <w:r>
         <w:rPr>
@@ -5800,14 +6832,25 @@
           <w:szCs w:val="24"/>
         </w:rPr>
       </w:pPr>
-      <w:r>
-        <w:rPr>
-          <w:rFonts w:cs="Times-Roman"/>
-          <w:color w:val="000000"/>
-          <w:sz w:val="24"/>
-          <w:szCs w:val="24"/>
-        </w:rPr>
-        <w:t xml:space="preserve">Attorneys Fees. In the event of dispute between </w:t>
+      <w:proofErr w:type="spellStart"/>
+      <w:r>
+        <w:rPr>
+          <w:rFonts w:cs="Times-Roman"/>
+          <w:color w:val="000000"/>
+          <w:sz w:val="24"/>
+          <w:szCs w:val="24"/>
+        </w:rPr>
+        <w:t>Attorneys</w:t>
+      </w:r>
+      <w:proofErr w:type="spellEnd"/>
+      <w:r>
+        <w:rPr>
+          <w:rFonts w:cs="Times-Roman"/>
+          <w:color w:val="000000"/>
+          <w:sz w:val="24"/>
+          <w:szCs w:val="24"/>
+        </w:rPr>
+        <w:t xml:space="preserve"> Fees. In the event of dispute between </w:t>
       </w:r>
       <w:r>
         <w:rPr>
@@ -5843,7 +6886,29 @@
           <w:sz w:val="24"/>
           <w:szCs w:val="24"/>
         </w:rPr>
-        <w:t xml:space="preserve"> shall be entitled to recover reasonable attorneys fees incurred in connection with the dispute in addition to any other relief to which it may be entitled</w:t>
+        <w:t xml:space="preserve"> shall be entitled to recover reasonable </w:t>
+      </w:r>
+      <w:proofErr w:type="spellStart"/>
+      <w:proofErr w:type="gramStart"/>
+      <w:r>
+        <w:rPr>
+          <w:rFonts w:cs="Times-Roman"/>
+          <w:color w:val="000000"/>
+          <w:sz w:val="24"/>
+          <w:szCs w:val="24"/>
+        </w:rPr>
+        <w:t>attorneys</w:t>
+      </w:r>
+      <w:proofErr w:type="spellEnd"/>
+      <w:proofErr w:type="gramEnd"/>
+      <w:r>
+        <w:rPr>
+          <w:rFonts w:cs="Times-Roman"/>
+          <w:color w:val="000000"/>
+          <w:sz w:val="24"/>
+          <w:szCs w:val="24"/>
+        </w:rPr>
+        <w:t xml:space="preserve"> fees incurred in connection with the dispute in addition to any other relief to which it may be entitled</w:t>
       </w:r>
       <w:r>
         <w:rPr>
@@ -6040,7 +7105,17 @@
           <w:sz w:val="24"/>
           <w:szCs w:val="24"/>
         </w:rPr>
-        <w:t xml:space="preserve"> or to make any warranty, representation or promise which is different than, or in addition to, the warranties, representations and promises of this </w:t>
+        <w:t xml:space="preserve"> or to make any warranty, representation or promise which is different than, or in </w:t>
+      </w:r>
+      <w:r>
+        <w:rPr>
+          <w:rFonts w:cs="Times-Roman"/>
+          <w:color w:val="000000"/>
+          <w:sz w:val="24"/>
+          <w:szCs w:val="24"/>
+        </w:rPr>
+        <w:lastRenderedPageBreak/>
+        <w:t xml:space="preserve">addition to, the warranties, representations and promises of this </w:t>
       </w:r>
       <w:r>
         <w:rPr>
@@ -6295,7 +7370,27 @@
           <w:sz w:val="24"/>
           <w:szCs w:val="24"/>
         </w:rPr>
-        <w:t xml:space="preserve"> irrevocably submits to the exclusive jurisdiction of such courts in any such suit, action or proceeding and waives any objection based on improper venue or forum non conveniens.</w:t>
+        <w:t xml:space="preserve"> irrevocably submits to the exclusive jurisdiction of such courts in any such suit, action or proceeding and waives any objection based on improper venue or forum non </w:t>
+      </w:r>
+      <w:proofErr w:type="spellStart"/>
+      <w:r>
+        <w:rPr>
+          <w:rFonts w:cs="Times-Roman"/>
+          <w:color w:val="000000"/>
+          <w:sz w:val="24"/>
+          <w:szCs w:val="24"/>
+        </w:rPr>
+        <w:t>conveniens</w:t>
+      </w:r>
+      <w:proofErr w:type="spellEnd"/>
+      <w:r>
+        <w:rPr>
+          <w:rFonts w:cs="Times-Roman"/>
+          <w:color w:val="000000"/>
+          <w:sz w:val="24"/>
+          <w:szCs w:val="24"/>
+        </w:rPr>
+        <w:t>.</w:t>
       </w:r>
     </w:p>
     <w:p>
@@ -6377,17 +7472,7 @@
           <w:sz w:val="24"/>
           <w:szCs w:val="24"/>
         </w:rPr>
-        <w:t xml:space="preserve"> contains </w:t>
-      </w:r>
-      <w:r>
-        <w:rPr>
-          <w:rFonts w:cs="Times-Roman"/>
-          <w:color w:val="000000"/>
-          <w:sz w:val="24"/>
-          <w:szCs w:val="24"/>
-        </w:rPr>
-        <w:lastRenderedPageBreak/>
-        <w:t xml:space="preserve">valuable trade secrets of </w:t>
+        <w:t xml:space="preserve"> contains valuable trade secrets of </w:t>
       </w:r>
       <w:r>
         <w:rPr>
@@ -6697,7 +7782,27 @@
           <w:sz w:val="24"/>
           <w:szCs w:val="24"/>
         </w:rPr>
-        <w:t xml:space="preserve">. In the event any provision of this </w:t>
+        <w:t xml:space="preserve">. In the </w:t>
+      </w:r>
+      <w:proofErr w:type="gramStart"/>
+      <w:r>
+        <w:rPr>
+          <w:rFonts w:cs="Times-Roman"/>
+          <w:color w:val="000000"/>
+          <w:sz w:val="24"/>
+          <w:szCs w:val="24"/>
+        </w:rPr>
+        <w:t>event</w:t>
+      </w:r>
+      <w:proofErr w:type="gramEnd"/>
+      <w:r>
+        <w:rPr>
+          <w:rFonts w:cs="Times-Roman"/>
+          <w:color w:val="000000"/>
+          <w:sz w:val="24"/>
+          <w:szCs w:val="24"/>
+        </w:rPr>
+        <w:t xml:space="preserve"> any provision of this </w:t>
       </w:r>
       <w:r>
         <w:rPr>
@@ -6834,7 +7939,17 @@
           <w:sz w:val="24"/>
           <w:szCs w:val="24"/>
         </w:rPr>
-        <w:t xml:space="preserve">, and may be by certified or registered mail, return receipt requested or delivered by a national overnight express service, sent via e-mail to the e-mail address provided by DEVELOPER, or posted on MACH1’s website at </w:t>
+        <w:t xml:space="preserve">, and may be by </w:t>
+      </w:r>
+      <w:r>
+        <w:rPr>
+          <w:rFonts w:cs="Times-Roman"/>
+          <w:color w:val="000000"/>
+          <w:sz w:val="24"/>
+          <w:szCs w:val="24"/>
+        </w:rPr>
+        <w:lastRenderedPageBreak/>
+        <w:t xml:space="preserve">certified or registered mail, return receipt requested or delivered by a national overnight express service, sent via e-mail to the e-mail address provided by DEVELOPER, or posted on MACH1’s website at </w:t>
       </w:r>
       <w:r>
         <w:rPr>
@@ -6879,7 +7994,27 @@
           <w:sz w:val="24"/>
           <w:szCs w:val="24"/>
         </w:rPr>
-        <w:t xml:space="preserve">may change the contact information or address(es) to which notice or payment is to be sent by notice to the other </w:t>
+        <w:t>may change the contact information or address(</w:t>
+      </w:r>
+      <w:proofErr w:type="spellStart"/>
+      <w:r>
+        <w:rPr>
+          <w:rFonts w:cs="Times-Roman"/>
+          <w:color w:val="000000"/>
+          <w:sz w:val="24"/>
+          <w:szCs w:val="24"/>
+        </w:rPr>
+        <w:t>es</w:t>
+      </w:r>
+      <w:proofErr w:type="spellEnd"/>
+      <w:r>
+        <w:rPr>
+          <w:rFonts w:cs="Times-Roman"/>
+          <w:color w:val="000000"/>
+          <w:sz w:val="24"/>
+          <w:szCs w:val="24"/>
+        </w:rPr>
+        <w:t xml:space="preserve">) to which notice or payment is to be sent by notice to the other </w:t>
       </w:r>
       <w:r>
         <w:rPr>
@@ -7079,17 +8214,27 @@
           <w:sz w:val="24"/>
           <w:szCs w:val="24"/>
         </w:rPr>
-        <w:t xml:space="preserve">, assignment (i) to an Affiliate (an “Affiliate” shall mean any other person or entity directly or indirectly Controlled </w:t>
-      </w:r>
-      <w:r>
-        <w:rPr>
-          <w:rFonts w:cs="Times-Roman"/>
-          <w:color w:val="000000"/>
-          <w:sz w:val="24"/>
-          <w:szCs w:val="24"/>
-        </w:rPr>
-        <w:lastRenderedPageBreak/>
-        <w:t xml:space="preserve">by, Controlling or under common Control with, such person or entity), (ii) to an entity in which the transferring </w:t>
+        <w:t>, assignment (</w:t>
+      </w:r>
+      <w:proofErr w:type="spellStart"/>
+      <w:r>
+        <w:rPr>
+          <w:rFonts w:cs="Times-Roman"/>
+          <w:color w:val="000000"/>
+          <w:sz w:val="24"/>
+          <w:szCs w:val="24"/>
+        </w:rPr>
+        <w:t>i</w:t>
+      </w:r>
+      <w:proofErr w:type="spellEnd"/>
+      <w:r>
+        <w:rPr>
+          <w:rFonts w:cs="Times-Roman"/>
+          <w:color w:val="000000"/>
+          <w:sz w:val="24"/>
+          <w:szCs w:val="24"/>
+        </w:rPr>
+        <w:t xml:space="preserve">) to an Affiliate (an “Affiliate” shall mean any other person or entity directly or indirectly Controlled by, Controlling or under common Control with, such person or entity), (ii) to an entity in which the transferring </w:t>
       </w:r>
       <w:r>
         <w:rPr>
@@ -7466,15 +8611,33 @@
           <w:sz w:val="20"/>
           <w:szCs w:val="20"/>
         </w:rPr>
-        <w:t xml:space="preserve">, YOU REPRESENT THAT YOU HAVE REVIEWED THE TERMS OF THIS EULA, HAVE THE AUTHORITY TO ENTER INTO </w:t>
-      </w:r>
-      <w:r>
-        <w:rPr>
-          <w:rFonts w:ascii="Arial" w:hAnsi="Arial" w:cs="Arial"/>
-          <w:sz w:val="20"/>
-          <w:szCs w:val="20"/>
-        </w:rPr>
-        <w:t xml:space="preserve">AND BE BOUND BY </w:t>
+        <w:t xml:space="preserve">, YOU REPRESENT THAT YOU HAVE REVIEWED THE TERMS OF THIS EULA, HAVE THE AUTHORITY TO </w:t>
+      </w:r>
+      <w:proofErr w:type="gramStart"/>
+      <w:r>
+        <w:rPr>
+          <w:rFonts w:ascii="Arial" w:hAnsi="Arial" w:cs="Arial"/>
+          <w:sz w:val="20"/>
+          <w:szCs w:val="20"/>
+        </w:rPr>
+        <w:t xml:space="preserve">ENTER INTO </w:t>
+      </w:r>
+      <w:r>
+        <w:rPr>
+          <w:rFonts w:ascii="Arial" w:hAnsi="Arial" w:cs="Arial"/>
+          <w:sz w:val="20"/>
+          <w:szCs w:val="20"/>
+        </w:rPr>
+        <w:t>AND</w:t>
+      </w:r>
+      <w:proofErr w:type="gramEnd"/>
+      <w:r>
+        <w:rPr>
+          <w:rFonts w:ascii="Arial" w:hAnsi="Arial" w:cs="Arial"/>
+          <w:sz w:val="20"/>
+          <w:szCs w:val="20"/>
+        </w:rPr>
+        <w:t xml:space="preserve"> BE BOUND BY </w:t>
       </w:r>
       <w:r>
         <w:rPr>
@@ -7530,7 +8693,25 @@
           <w:sz w:val="20"/>
           <w:szCs w:val="20"/>
         </w:rPr>
-        <w:t xml:space="preserve">BOUND BY THIS EULA. THIS EULA DOES NOT NEED TO BE SIGNED IN ORDER TO BE </w:t>
+        <w:t xml:space="preserve">BOUND BY THIS EULA. THIS EULA DOES NOT NEED TO BE SIGNED </w:t>
+      </w:r>
+      <w:proofErr w:type="gramStart"/>
+      <w:r>
+        <w:rPr>
+          <w:rFonts w:ascii="Arial" w:hAnsi="Arial" w:cs="Arial"/>
+          <w:sz w:val="20"/>
+          <w:szCs w:val="20"/>
+        </w:rPr>
+        <w:t>IN ORDER TO</w:t>
+      </w:r>
+      <w:proofErr w:type="gramEnd"/>
+      <w:r>
+        <w:rPr>
+          <w:rFonts w:ascii="Arial" w:hAnsi="Arial" w:cs="Arial"/>
+          <w:sz w:val="20"/>
+          <w:szCs w:val="20"/>
+        </w:rPr>
+        <w:t xml:space="preserve"> BE </w:t>
       </w:r>
       <w:r>
         <w:rPr>
@@ -7622,7 +8803,43 @@
           <w:sz w:val="20"/>
           <w:szCs w:val="20"/>
         </w:rPr>
-        <w:t>you agree to the terms of this End User License EULA (“EULA”) between you (“You” or “User”) and MACH</w:t>
+        <w:t>you agree to the terms of this End User License EULA (“</w:t>
+      </w:r>
+      <w:proofErr w:type="spellStart"/>
+      <w:r>
+        <w:rPr>
+          <w:rFonts w:ascii="Arial" w:hAnsi="Arial" w:cs="Arial"/>
+          <w:sz w:val="20"/>
+          <w:szCs w:val="20"/>
+        </w:rPr>
+        <w:t>EULA</w:t>
+      </w:r>
+      <w:proofErr w:type="spellEnd"/>
+      <w:r>
+        <w:rPr>
+          <w:rFonts w:ascii="Arial" w:hAnsi="Arial" w:cs="Arial"/>
+          <w:sz w:val="20"/>
+          <w:szCs w:val="20"/>
+        </w:rPr>
+        <w:t>”) between you (“</w:t>
+      </w:r>
+      <w:proofErr w:type="spellStart"/>
+      <w:r>
+        <w:rPr>
+          <w:rFonts w:ascii="Arial" w:hAnsi="Arial" w:cs="Arial"/>
+          <w:sz w:val="20"/>
+          <w:szCs w:val="20"/>
+        </w:rPr>
+        <w:t>You</w:t>
+      </w:r>
+      <w:proofErr w:type="spellEnd"/>
+      <w:r>
+        <w:rPr>
+          <w:rFonts w:ascii="Arial" w:hAnsi="Arial" w:cs="Arial"/>
+          <w:sz w:val="20"/>
+          <w:szCs w:val="20"/>
+        </w:rPr>
+        <w:t>” or “User”) and MACH</w:t>
       </w:r>
       <w:r>
         <w:rPr>
@@ -7730,7 +8947,43 @@
           <w:sz w:val="20"/>
           <w:szCs w:val="20"/>
         </w:rPr>
-        <w:t xml:space="preserve"> USING THE SOFTWARE, YOU ARE ACCEPTING AND AGREEING TO THIS EULA ON BEHALF OF YOURSELF OR THE PERSON YOU REPRESENT IN CONNECTION WITH THE ACCESS. YOU REPRESENT AND WARRANT THAT YOU HAVE THE RIGHT, AUTHORITY, AND CAPACITY TO ACCEPT AND AGREE TO THIS EULA ON BEHALF OF YOURSELF OR THE PERSON YOU REPRESENT. YOU REPRESENT THAT YOU ARE OF SUFFICIENT LEGAL AGE IN YOUR JURISDICTION OR RESIDENCE TO USE OR ACCESS THE SOFTWARE AND TO ENTER INTO THIS EULA. IF YOU DO NOT AGREE WITH ANY OF THE PROVISIONS OF THESE TERMS, YOU SHOULD CEASE ACCESSING OR USING THE SOFTWARE.</w:t>
+        <w:t xml:space="preserve"> USING THE SOFTWARE, YOU ARE ACCEPTING AND AGREEING TO THIS EULA ON BEHALF OF YOURSELF OR THE PERSON YOU REPRESENT </w:t>
+      </w:r>
+      <w:proofErr w:type="gramStart"/>
+      <w:r>
+        <w:rPr>
+          <w:rFonts w:ascii="Arial" w:hAnsi="Arial" w:cs="Arial"/>
+          <w:sz w:val="20"/>
+          <w:szCs w:val="20"/>
+        </w:rPr>
+        <w:t>IN CONNECTION WITH</w:t>
+      </w:r>
+      <w:proofErr w:type="gramEnd"/>
+      <w:r>
+        <w:rPr>
+          <w:rFonts w:ascii="Arial" w:hAnsi="Arial" w:cs="Arial"/>
+          <w:sz w:val="20"/>
+          <w:szCs w:val="20"/>
+        </w:rPr>
+        <w:t xml:space="preserve"> THE ACCESS. YOU REPRESENT AND WARRANT THAT YOU HAVE THE RIGHT, AUTHORITY, AND CAPACITY TO ACCEPT AND AGREE TO THIS EULA ON BEHALF OF YOURSELF OR THE PERSON YOU REPRESENT. YOU REPRESENT THAT YOU ARE OF SUFFICIENT LEGAL AGE IN YOUR JURISDICTION OR RESIDENCE TO USE OR ACCESS THE SOFTWARE AND TO </w:t>
+      </w:r>
+      <w:proofErr w:type="gramStart"/>
+      <w:r>
+        <w:rPr>
+          <w:rFonts w:ascii="Arial" w:hAnsi="Arial" w:cs="Arial"/>
+          <w:sz w:val="20"/>
+          <w:szCs w:val="20"/>
+        </w:rPr>
+        <w:t>ENTER INTO THIS</w:t>
+      </w:r>
+      <w:proofErr w:type="gramEnd"/>
+      <w:r>
+        <w:rPr>
+          <w:rFonts w:ascii="Arial" w:hAnsi="Arial" w:cs="Arial"/>
+          <w:sz w:val="20"/>
+          <w:szCs w:val="20"/>
+        </w:rPr>
+        <w:t xml:space="preserve"> EULA. IF YOU DO NOT AGREE WITH ANY OF THE PROVISIONS OF THESE TERMS, YOU SHOULD CEASE ACCESSING OR USING THE SOFTWARE.</w:t>
       </w:r>
     </w:p>
     <w:p>
@@ -8348,7 +9601,25 @@
           <w:sz w:val="20"/>
           <w:szCs w:val="20"/>
         </w:rPr>
-        <w:t>using the Software, and shall continue until terminated. You may terminate this EULA at any time by returning the Software and all copies and extracts to MACH1. MACH1 may terminate this EULA upon a material or continuing breach of this EULA by you by the giving of 10 days prior written notice of termination, stating the cause therefor, with termination becoming effective at the close of said 10-day term if the breach is not then cured to the satisfaction of MACH1.</w:t>
+        <w:t xml:space="preserve">using the Software, and shall continue until terminated. You may terminate this EULA at any time by returning the Software and all copies and extracts to MACH1. MACH1 may terminate this EULA upon a material or continuing breach of this EULA by you by the giving of 10 </w:t>
+      </w:r>
+      <w:proofErr w:type="gramStart"/>
+      <w:r>
+        <w:rPr>
+          <w:rFonts w:ascii="Arial" w:hAnsi="Arial" w:cs="Arial"/>
+          <w:sz w:val="20"/>
+          <w:szCs w:val="20"/>
+        </w:rPr>
+        <w:t>days</w:t>
+      </w:r>
+      <w:proofErr w:type="gramEnd"/>
+      <w:r>
+        <w:rPr>
+          <w:rFonts w:ascii="Arial" w:hAnsi="Arial" w:cs="Arial"/>
+          <w:sz w:val="20"/>
+          <w:szCs w:val="20"/>
+        </w:rPr>
+        <w:t xml:space="preserve"> prior written notice of termination, stating the cause therefor, with termination becoming effective at the close of said 10-day term if the breach is not then cured to the satisfaction of MACH1.</w:t>
       </w:r>
     </w:p>
     <w:p>
@@ -8384,7 +9655,25 @@
           <w:sz w:val="20"/>
           <w:szCs w:val="20"/>
         </w:rPr>
-        <w:t xml:space="preserve"> and all of its component parts. MACH1 may terminate this EULA at any time if you fail to </w:t>
+        <w:t xml:space="preserve"> and </w:t>
+      </w:r>
+      <w:proofErr w:type="gramStart"/>
+      <w:r>
+        <w:rPr>
+          <w:rFonts w:ascii="Arial" w:hAnsi="Arial" w:cs="Arial"/>
+          <w:sz w:val="20"/>
+          <w:szCs w:val="20"/>
+        </w:rPr>
+        <w:t>all of</w:t>
+      </w:r>
+      <w:proofErr w:type="gramEnd"/>
+      <w:r>
+        <w:rPr>
+          <w:rFonts w:ascii="Arial" w:hAnsi="Arial" w:cs="Arial"/>
+          <w:sz w:val="20"/>
+          <w:szCs w:val="20"/>
+        </w:rPr>
+        <w:t xml:space="preserve"> its component parts. MACH1 may terminate this EULA at any time if you fail to </w:t>
       </w:r>
       <w:r>
         <w:rPr>
@@ -8518,7 +9807,25 @@
           <w:sz w:val="20"/>
           <w:szCs w:val="20"/>
         </w:rPr>
-        <w:t>TO THE MAXIMUM EXTENT PERMITTED BY APPLICABLE LAW, THE SOFTWARE IS PROVIDED "AS IS" AND MACH1 DISCLAIMS ALL WARRANTIES, EITHER EXPRESS OR IMPLIED, INCLUDING, BUT NOT LIMITED TO, IMPLIED WARRANTIES OF MERCHANTABILITY AND FITNESS FOR A PARTICULAR PURPOSE, OR ANY WARRANTY AGAINST INFRINGEMENT.</w:t>
+        <w:t xml:space="preserve">TO THE MAXIMUM EXTENT PERMITTED BY APPLICABLE LAW, THE SOFTWARE IS PROVIDED "AS IS" AND MACH1 DISCLAIMS ALL WARRANTIES, EITHER EXPRESS OR IMPLIED, INCLUDING, BUT NOT LIMITED TO, IMPLIED WARRANTIES OF MERCHANTABILITY AND FITNESS FOR A </w:t>
+      </w:r>
+      <w:proofErr w:type="gramStart"/>
+      <w:r>
+        <w:rPr>
+          <w:rFonts w:ascii="Arial" w:hAnsi="Arial" w:cs="Arial"/>
+          <w:sz w:val="20"/>
+          <w:szCs w:val="20"/>
+        </w:rPr>
+        <w:t>PARTICULAR PURPOSE</w:t>
+      </w:r>
+      <w:proofErr w:type="gramEnd"/>
+      <w:r>
+        <w:rPr>
+          <w:rFonts w:ascii="Arial" w:hAnsi="Arial" w:cs="Arial"/>
+          <w:sz w:val="20"/>
+          <w:szCs w:val="20"/>
+        </w:rPr>
+        <w:t>, OR ANY WARRANTY AGAINST INFRINGEMENT.</w:t>
       </w:r>
     </w:p>
     <w:p>
@@ -8538,7 +9845,25 @@
           <w:sz w:val="20"/>
           <w:szCs w:val="20"/>
         </w:rPr>
-        <w:t>YOUR USE OF THE SOFTWARE IS AT YOUR OWN DISCRETION AND RISK. YOU WILL BE SOLELY RESPONSIBLE FOR (AND MACH1 DISCLAIMS) ANY AND ALL LOSS, LIABILITY, OR DAMAGES, INCLUDING TO YOUR HOME AND ALL ITEMS AND PETS IN YOUR HOME, RESULTING FROM YOUR USE OF THE PRODUCT INFORMATION OR PRODUCT SOFTWARE.</w:t>
+        <w:t xml:space="preserve">YOUR USE OF THE SOFTWARE IS AT YOUR OWN DISCRETION AND RISK. YOU WILL BE SOLELY RESPONSIBLE FOR (AND MACH1 DISCLAIMS) </w:t>
+      </w:r>
+      <w:proofErr w:type="gramStart"/>
+      <w:r>
+        <w:rPr>
+          <w:rFonts w:ascii="Arial" w:hAnsi="Arial" w:cs="Arial"/>
+          <w:sz w:val="20"/>
+          <w:szCs w:val="20"/>
+        </w:rPr>
+        <w:t>ANY AND ALL</w:t>
+      </w:r>
+      <w:proofErr w:type="gramEnd"/>
+      <w:r>
+        <w:rPr>
+          <w:rFonts w:ascii="Arial" w:hAnsi="Arial" w:cs="Arial"/>
+          <w:sz w:val="20"/>
+          <w:szCs w:val="20"/>
+        </w:rPr>
+        <w:t xml:space="preserve"> LOSS, LIABILITY, OR DAMAGES, INCLUDING TO YOUR HOME AND ALL ITEMS AND PETS IN YOUR HOME, RESULTING FROM YOUR USE OF THE PRODUCT INFORMATION OR PRODUCT SOFTWARE.</w:t>
       </w:r>
     </w:p>
     <w:p>
@@ -8616,7 +9941,25 @@
           <w:sz w:val="20"/>
           <w:szCs w:val="20"/>
         </w:rPr>
-        <w:t>IN NO EVENT SHALL MACH1’S MONETARY LIABILITY IN CONNECTION WITH THIS AGREEMENT OR THE SOFTWARE TO YOU EXCEED THE AMOUNTS PAID TO IT BY YOU.</w:t>
+        <w:t xml:space="preserve">IN NO </w:t>
+      </w:r>
+      <w:proofErr w:type="gramStart"/>
+      <w:r>
+        <w:rPr>
+          <w:rFonts w:ascii="Arial" w:hAnsi="Arial" w:cs="Arial"/>
+          <w:sz w:val="20"/>
+          <w:szCs w:val="20"/>
+        </w:rPr>
+        <w:t>EVENT</w:t>
+      </w:r>
+      <w:proofErr w:type="gramEnd"/>
+      <w:r>
+        <w:rPr>
+          <w:rFonts w:ascii="Arial" w:hAnsi="Arial" w:cs="Arial"/>
+          <w:sz w:val="20"/>
+          <w:szCs w:val="20"/>
+        </w:rPr>
+        <w:t xml:space="preserve"> SHALL MACH1’S MONETARY LIABILITY IN CONNECTION WITH THIS AGREEMENT OR THE SOFTWARE TO YOU EXCEED THE AMOUNTS PAID TO IT BY YOU.</w:t>
       </w:r>
     </w:p>
     <w:p>
@@ -8675,7 +10018,25 @@
           <w:szCs w:val="20"/>
         </w:rPr>
         <w:lastRenderedPageBreak/>
-        <w:t xml:space="preserve">You shall indemnify and hold harmless MACH1 from and against all losses, claims, damages or other causes of any nature or kind whatsoever (including reasonable attorney's fees) arising directly or indirectly out of third party claims concerning (i) a breach of any of </w:t>
+        <w:t>You shall indemnify and hold harmless MACH1 from and against all losses, claims, damages or other causes of any nature or kind whatsoever (including reasonable attorney's fees) arising directly or indirectly out of third party claims concerning (</w:t>
+      </w:r>
+      <w:proofErr w:type="spellStart"/>
+      <w:r>
+        <w:rPr>
+          <w:rFonts w:ascii="Arial" w:hAnsi="Arial" w:cs="Arial"/>
+          <w:sz w:val="20"/>
+          <w:szCs w:val="20"/>
+        </w:rPr>
+        <w:t>i</w:t>
+      </w:r>
+      <w:proofErr w:type="spellEnd"/>
+      <w:r>
+        <w:rPr>
+          <w:rFonts w:ascii="Arial" w:hAnsi="Arial" w:cs="Arial"/>
+          <w:sz w:val="20"/>
+          <w:szCs w:val="20"/>
+        </w:rPr>
+        <w:t xml:space="preserve">) a breach of any of </w:t>
       </w:r>
       <w:r>
         <w:rPr>
@@ -8819,15 +10180,33 @@
           <w:sz w:val="20"/>
           <w:szCs w:val="20"/>
         </w:rPr>
-        <w:t xml:space="preserve"> based on a claim, suit, action or proceeding  t</w:t>
-      </w:r>
-      <w:r>
-        <w:rPr>
-          <w:rFonts w:ascii="Arial" w:hAnsi="Arial" w:cs="Arial"/>
-          <w:sz w:val="20"/>
-          <w:szCs w:val="20"/>
-        </w:rPr>
-        <w:t>hreatened or commenced against Y</w:t>
+        <w:t xml:space="preserve"> based on a claim, suit, action or </w:t>
+      </w:r>
+      <w:proofErr w:type="gramStart"/>
+      <w:r>
+        <w:rPr>
+          <w:rFonts w:ascii="Arial" w:hAnsi="Arial" w:cs="Arial"/>
+          <w:sz w:val="20"/>
+          <w:szCs w:val="20"/>
+        </w:rPr>
+        <w:t>proceeding  t</w:t>
+      </w:r>
+      <w:r>
+        <w:rPr>
+          <w:rFonts w:ascii="Arial" w:hAnsi="Arial" w:cs="Arial"/>
+          <w:sz w:val="20"/>
+          <w:szCs w:val="20"/>
+        </w:rPr>
+        <w:t>hreatened</w:t>
+      </w:r>
+      <w:proofErr w:type="gramEnd"/>
+      <w:r>
+        <w:rPr>
+          <w:rFonts w:ascii="Arial" w:hAnsi="Arial" w:cs="Arial"/>
+          <w:sz w:val="20"/>
+          <w:szCs w:val="20"/>
+        </w:rPr>
+        <w:t xml:space="preserve"> or commenced against Y</w:t>
       </w:r>
       <w:r>
         <w:rPr>
@@ -8909,7 +10288,25 @@
           <w:sz w:val="20"/>
           <w:szCs w:val="20"/>
         </w:rPr>
-        <w:t>The Software and related technology may be subject to U.S. export control laws and may be subject to export or import regulations in other countries. You agree to strictly comply with all such laws and regulations and acknowledge that you have the responsibility to obtain authorization to export, re-export, or import the Software and related technology, as may be required. You will indemnify and hold MACH1 harmless from any and all claims, losses, liabilities, damages, fines, penalties, costs and expenses (including attorney’s fees) arising from or relating to any breach by you of your obligations under this section.</w:t>
+        <w:t xml:space="preserve">The Software and related technology may be subject to U.S. export control laws and may be subject to export or import regulations in other countries. You agree to strictly comply with all such laws and regulations and acknowledge that you have the responsibility to obtain authorization to export, re-export, or import the Software and related technology, as may be required. You will indemnify and hold MACH1 harmless from </w:t>
+      </w:r>
+      <w:proofErr w:type="gramStart"/>
+      <w:r>
+        <w:rPr>
+          <w:rFonts w:ascii="Arial" w:hAnsi="Arial" w:cs="Arial"/>
+          <w:sz w:val="20"/>
+          <w:szCs w:val="20"/>
+        </w:rPr>
+        <w:t>any and all</w:t>
+      </w:r>
+      <w:proofErr w:type="gramEnd"/>
+      <w:r>
+        <w:rPr>
+          <w:rFonts w:ascii="Arial" w:hAnsi="Arial" w:cs="Arial"/>
+          <w:sz w:val="20"/>
+          <w:szCs w:val="20"/>
+        </w:rPr>
+        <w:t xml:space="preserve"> claims, losses, liabilities, damages, fines, penalties, costs and expenses (including attorney’s fees) arising from or relating to any breach by you of your obligations under this section.</w:t>
       </w:r>
     </w:p>
     <w:p>
@@ -9513,8 +10910,8 @@
     <w:bookmarkEnd w:id="0"/>
     <w:bookmarkEnd w:id="1"/>
     <w:sectPr>
-      <w:headerReference w:type="default" r:id="rId12"/>
-      <w:footerReference w:type="default" r:id="rId13"/>
+      <w:headerReference w:type="default" r:id="rId14"/>
+      <w:footerReference w:type="default" r:id="rId15"/>
       <w:pgSz w:w="12240" w:h="15840"/>
       <w:pgMar w:top="1440" w:right="1440" w:bottom="1440" w:left="1440" w:header="720" w:footer="720" w:gutter="0"/>
       <w:cols w:space="720"/>
@@ -10864,7 +12261,7 @@
   <w:style w:type="paragraph" w:default="1" w:styleId="Normal">
     <w:name w:val="Normal"/>
     <w:qFormat/>
-    <w:rsid w:val="00B5615C"/>
+    <w:rsid w:val="00444A9A"/>
   </w:style>
   <w:style w:type="character" w:default="1" w:styleId="DefaultParagraphFont">
     <w:name w:val="Default Paragraph Font"/>
@@ -11514,7 +12911,7 @@
 </file>
 
 <file path=customXml/itemProps1.xml><?xml version="1.0" encoding="utf-8"?>
-<ds:datastoreItem xmlns:ds="http://schemas.openxmlformats.org/officeDocument/2006/customXml" ds:itemID="{DD68ED2E-C5AF-834D-8871-EC6D1485858F}">
+<ds:datastoreItem xmlns:ds="http://schemas.openxmlformats.org/officeDocument/2006/customXml" ds:itemID="{7C408201-1EDC-5B4A-9D38-1CC2F7A3098D}">
   <ds:schemaRefs>
     <ds:schemaRef ds:uri="http://schemas.openxmlformats.org/officeDocument/2006/bibliography"/>
   </ds:schemaRefs>

</xml_diff>

<commit_message>
license: updated txt and html files
</commit_message>
<xml_diff>
--- a/license/Mach1SpatialSDK-RoyaltyFreeLicense.docx
+++ b/license/Mach1SpatialSDK-RoyaltyFreeLicense.docx
@@ -1077,6 +1077,7 @@
           <w:u w:val="single"/>
         </w:rPr>
       </w:pPr>
+      <w:bookmarkStart w:id="4" w:name="OLE_LINK30"/>
       <w:r>
         <w:rPr>
           <w:rFonts w:cs="Times-Roman"/>
@@ -1160,8 +1161,8 @@
         </w:rPr>
         <w:t xml:space="preserve">. If DEVELOPER distributes any </w:t>
       </w:r>
-      <w:bookmarkStart w:id="4" w:name="OLE_LINK3"/>
-      <w:bookmarkStart w:id="5" w:name="OLE_LINK4"/>
+      <w:bookmarkStart w:id="5" w:name="OLE_LINK3"/>
+      <w:bookmarkStart w:id="6" w:name="OLE_LINK4"/>
       <w:r>
         <w:rPr>
           <w:rFonts w:cs="Times-Roman"/>
@@ -1180,8 +1181,8 @@
         </w:rPr>
         <w:t xml:space="preserve"> </w:t>
       </w:r>
-      <w:bookmarkEnd w:id="4"/>
       <w:bookmarkEnd w:id="5"/>
+      <w:bookmarkEnd w:id="6"/>
       <w:r>
         <w:rPr>
           <w:rFonts w:cs="Times-Roman"/>
@@ -1191,8 +1192,8 @@
         </w:rPr>
         <w:t xml:space="preserve">beyond 100,000 </w:t>
       </w:r>
-      <w:bookmarkStart w:id="6" w:name="OLE_LINK5"/>
-      <w:bookmarkStart w:id="7" w:name="OLE_LINK6"/>
+      <w:bookmarkStart w:id="7" w:name="OLE_LINK5"/>
+      <w:bookmarkStart w:id="8" w:name="OLE_LINK6"/>
       <w:r>
         <w:rPr>
           <w:rFonts w:cs="Times-Roman"/>
@@ -1202,8 +1203,8 @@
         </w:rPr>
         <w:t>DISTRIBUTIONS</w:t>
       </w:r>
-      <w:bookmarkEnd w:id="6"/>
       <w:bookmarkEnd w:id="7"/>
+      <w:bookmarkEnd w:id="8"/>
       <w:r>
         <w:rPr>
           <w:rFonts w:cs="Times-Roman"/>
@@ -1213,8 +1214,8 @@
         </w:rPr>
         <w:t xml:space="preserve">, </w:t>
       </w:r>
-      <w:bookmarkStart w:id="8" w:name="OLE_LINK19"/>
-      <w:bookmarkStart w:id="9" w:name="OLE_LINK20"/>
+      <w:bookmarkStart w:id="9" w:name="OLE_LINK19"/>
+      <w:bookmarkStart w:id="10" w:name="OLE_LINK20"/>
       <w:r>
         <w:rPr>
           <w:rFonts w:cs="Times-Roman"/>
@@ -1262,8 +1263,8 @@
           <w:t>licensing@mach1.tech</w:t>
         </w:r>
       </w:hyperlink>
-      <w:bookmarkEnd w:id="8"/>
       <w:bookmarkEnd w:id="9"/>
+      <w:bookmarkEnd w:id="10"/>
       <w:r>
         <w:rPr>
           <w:rFonts w:cs="Times-Roman"/>
@@ -1274,6 +1275,7 @@
         <w:t>.</w:t>
       </w:r>
     </w:p>
+    <w:bookmarkEnd w:id="4"/>
     <w:p>
       <w:pPr>
         <w:widowControl w:val="0"/>
@@ -1307,6 +1309,8 @@
           <w:szCs w:val="24"/>
         </w:rPr>
       </w:pPr>
+      <w:bookmarkStart w:id="11" w:name="OLE_LINK31"/>
+      <w:bookmarkStart w:id="12" w:name="OLE_LINK32"/>
       <w:r>
         <w:rPr>
           <w:rFonts w:cs="Times-Roman"/>
@@ -1425,6 +1429,8 @@
         <w:t xml:space="preserve"> or any related content.</w:t>
       </w:r>
     </w:p>
+    <w:bookmarkEnd w:id="11"/>
+    <w:bookmarkEnd w:id="12"/>
     <w:p>
       <w:pPr>
         <w:widowControl w:val="0"/>
@@ -1598,6 +1604,8 @@
           <w:szCs w:val="24"/>
         </w:rPr>
       </w:pPr>
+      <w:bookmarkStart w:id="13" w:name="OLE_LINK33"/>
+      <w:bookmarkStart w:id="14" w:name="OLE_LINK34"/>
       <w:r>
         <w:rPr>
           <w:rFonts w:cs="Times-Roman"/>
@@ -1780,6 +1788,8 @@
         </w:r>
       </w:hyperlink>
     </w:p>
+    <w:bookmarkEnd w:id="13"/>
+    <w:bookmarkEnd w:id="14"/>
     <w:p>
       <w:pPr>
         <w:rPr>
@@ -1884,7 +1894,20 @@
           <w:sz w:val="24"/>
           <w:szCs w:val="24"/>
         </w:rPr>
-        <w:t xml:space="preserve">Subject to the terms and conditions of this </w:t>
+        <w:t xml:space="preserve">Subject </w:t>
+      </w:r>
+      <w:bookmarkStart w:id="15" w:name="OLE_LINK35"/>
+      <w:bookmarkStart w:id="16" w:name="OLE_LINK36"/>
+      <w:bookmarkStart w:id="17" w:name="OLE_LINK37"/>
+      <w:bookmarkStart w:id="18" w:name="OLE_LINK38"/>
+      <w:r>
+        <w:rPr>
+          <w:rFonts w:cs="Times-Roman"/>
+          <w:color w:val="000000"/>
+          <w:sz w:val="24"/>
+          <w:szCs w:val="24"/>
+        </w:rPr>
+        <w:t xml:space="preserve">to the terms and conditions of this </w:t>
       </w:r>
       <w:r>
         <w:rPr>
@@ -2041,6 +2064,8 @@
         </w:rPr>
         <w:t>DEVELOPER APPLICATION</w:t>
       </w:r>
+      <w:bookmarkEnd w:id="17"/>
+      <w:bookmarkEnd w:id="18"/>
       <w:r>
         <w:rPr>
           <w:rFonts w:cs="Times-Roman"/>
@@ -2051,6 +2076,8 @@
         <w:t>.</w:t>
       </w:r>
     </w:p>
+    <w:bookmarkEnd w:id="15"/>
+    <w:bookmarkEnd w:id="16"/>
     <w:p>
       <w:pPr>
         <w:widowControl w:val="0"/>
@@ -2101,7 +2128,18 @@
           <w:sz w:val="24"/>
           <w:szCs w:val="24"/>
         </w:rPr>
-        <w:t xml:space="preserve">The license granted under Section 1(a) of this </w:t>
+        <w:t xml:space="preserve">The </w:t>
+      </w:r>
+      <w:bookmarkStart w:id="19" w:name="OLE_LINK39"/>
+      <w:bookmarkStart w:id="20" w:name="OLE_LINK40"/>
+      <w:r>
+        <w:rPr>
+          <w:rFonts w:cs="Times-Roman"/>
+          <w:color w:val="000000"/>
+          <w:sz w:val="24"/>
+          <w:szCs w:val="24"/>
+        </w:rPr>
+        <w:t xml:space="preserve">license granted under Section 1(a) of this </w:t>
       </w:r>
       <w:r>
         <w:rPr>
@@ -2157,8 +2195,8 @@
         </w:rPr>
         <w:t xml:space="preserve">”) (collectively, the </w:t>
       </w:r>
-      <w:bookmarkStart w:id="10" w:name="OLE_LINK13"/>
-      <w:bookmarkStart w:id="11" w:name="OLE_LINK14"/>
+      <w:bookmarkStart w:id="21" w:name="OLE_LINK13"/>
+      <w:bookmarkStart w:id="22" w:name="OLE_LINK14"/>
       <w:r>
         <w:rPr>
           <w:rFonts w:cs="Times-Roman"/>
@@ -2168,8 +2206,8 @@
         </w:rPr>
         <w:t>“ROYALTY FREE USES</w:t>
       </w:r>
-      <w:bookmarkEnd w:id="10"/>
-      <w:bookmarkEnd w:id="11"/>
+      <w:bookmarkEnd w:id="21"/>
+      <w:bookmarkEnd w:id="22"/>
       <w:r>
         <w:rPr>
           <w:rFonts w:cs="Times-Roman"/>
@@ -2251,7 +2289,25 @@
           <w:sz w:val="24"/>
           <w:szCs w:val="24"/>
         </w:rPr>
-        <w:t xml:space="preserve"> Paid License Agreement, as explained in Section 7(b). No rights are granted beyond the </w:t>
+        <w:t xml:space="preserve"> Paid License Agreeme</w:t>
+      </w:r>
+      <w:r>
+        <w:rPr>
+          <w:rFonts w:cs="Times-Roman"/>
+          <w:color w:val="000000"/>
+          <w:sz w:val="24"/>
+          <w:szCs w:val="24"/>
+        </w:rPr>
+        <w:t>nt, as explained in Section 7</w:t>
+      </w:r>
+      <w:r>
+        <w:rPr>
+          <w:rFonts w:cs="Times-Roman"/>
+          <w:color w:val="000000"/>
+          <w:sz w:val="24"/>
+          <w:szCs w:val="24"/>
+        </w:rPr>
+        <w:t xml:space="preserve">. No rights are granted beyond the </w:t>
       </w:r>
       <w:r>
         <w:rPr>
@@ -2332,7 +2388,18 @@
           <w:sz w:val="24"/>
           <w:szCs w:val="24"/>
         </w:rPr>
-        <w:t>shall be royalty bearing and require separate licensing from MACH1.</w:t>
+        <w:t>shall be royalty bearing and require separate licensing from MACH1</w:t>
+      </w:r>
+      <w:bookmarkEnd w:id="19"/>
+      <w:bookmarkEnd w:id="20"/>
+      <w:r>
+        <w:rPr>
+          <w:rFonts w:cs="Times-Roman"/>
+          <w:color w:val="000000"/>
+          <w:sz w:val="24"/>
+          <w:szCs w:val="24"/>
+        </w:rPr>
+        <w:t>.</w:t>
       </w:r>
     </w:p>
     <w:p>
@@ -3690,9 +3757,9 @@
           <w:u w:val="none"/>
         </w:rPr>
       </w:pPr>
-      <w:bookmarkStart w:id="12" w:name="OLE_LINK17"/>
-      <w:bookmarkStart w:id="13" w:name="OLE_LINK18"/>
-      <w:bookmarkStart w:id="14" w:name="OLE_LINK21"/>
+      <w:bookmarkStart w:id="23" w:name="OLE_LINK17"/>
+      <w:bookmarkStart w:id="24" w:name="OLE_LINK18"/>
+      <w:bookmarkStart w:id="25" w:name="OLE_LINK21"/>
       <w:r>
         <w:rPr>
           <w:rFonts w:cs="Times-Roman"/>
@@ -3739,8 +3806,8 @@
         </w:rPr>
         <w:t xml:space="preserve"> DEVELOPER APPLICATION, </w:t>
       </w:r>
-      <w:bookmarkEnd w:id="12"/>
-      <w:bookmarkEnd w:id="13"/>
+      <w:bookmarkEnd w:id="23"/>
+      <w:bookmarkEnd w:id="24"/>
       <w:r>
         <w:rPr>
           <w:rFonts w:cs="Times-Roman"/>
@@ -3771,7 +3838,7 @@
         <w:t>.</w:t>
       </w:r>
     </w:p>
-    <w:bookmarkEnd w:id="14"/>
+    <w:bookmarkEnd w:id="25"/>
     <w:p>
       <w:pPr>
         <w:widowControl w:val="0"/>
@@ -4207,7 +4274,7 @@
         <w:tab/>
         <w:t xml:space="preserve">- </w:t>
       </w:r>
-      <w:bookmarkStart w:id="15" w:name="OLE_LINK7"/>
+      <w:bookmarkStart w:id="26" w:name="OLE_LINK7"/>
       <w:r>
         <w:rPr>
           <w:rFonts w:cs="Times-Roman"/>
@@ -4217,7 +4284,7 @@
         </w:rPr>
         <w:t xml:space="preserve">Display a copy of the Mach1 logo </w:t>
       </w:r>
-      <w:bookmarkEnd w:id="15"/>
+      <w:bookmarkEnd w:id="26"/>
     </w:p>
     <w:p>
       <w:pPr>
@@ -4237,7 +4304,7 @@
           <w:szCs w:val="24"/>
         </w:rPr>
       </w:pPr>
-      <w:bookmarkStart w:id="16" w:name="OLE_LINK8"/>
+      <w:bookmarkStart w:id="27" w:name="OLE_LINK8"/>
       <w:r>
         <w:rPr>
           <w:rFonts w:cs="Times-Roman"/>
@@ -4258,7 +4325,7 @@
         <w:tab/>
         <w:t>- Display “Spatial Audio Powered by Mach1™”</w:t>
       </w:r>
-      <w:bookmarkEnd w:id="16"/>
+      <w:bookmarkEnd w:id="27"/>
     </w:p>
     <w:p>
       <w:pPr>
@@ -4980,7 +5047,18 @@
           <w:sz w:val="24"/>
           <w:szCs w:val="24"/>
         </w:rPr>
-        <w:t xml:space="preserve"> and </w:t>
+        <w:t xml:space="preserve"> </w:t>
+      </w:r>
+      <w:bookmarkStart w:id="28" w:name="OLE_LINK41"/>
+      <w:bookmarkStart w:id="29" w:name="OLE_LINK42"/>
+      <w:r>
+        <w:rPr>
+          <w:rFonts w:cs="Times-Roman"/>
+          <w:color w:val="000000"/>
+          <w:sz w:val="24"/>
+          <w:szCs w:val="24"/>
+        </w:rPr>
+        <w:t xml:space="preserve">and </w:t>
       </w:r>
       <w:r>
         <w:rPr>
@@ -5549,7 +5627,18 @@
           <w:sz w:val="24"/>
           <w:szCs w:val="24"/>
         </w:rPr>
-        <w:t xml:space="preserve"> to register and/or protect any associated intellectual property rights and/or confidential information.</w:t>
+        <w:t xml:space="preserve"> to register and/or protect any associated intellectual property rights and/or confidential </w:t>
+      </w:r>
+      <w:bookmarkEnd w:id="28"/>
+      <w:bookmarkEnd w:id="29"/>
+      <w:r>
+        <w:rPr>
+          <w:rFonts w:cs="Times-Roman"/>
+          <w:color w:val="000000"/>
+          <w:sz w:val="24"/>
+          <w:szCs w:val="24"/>
+        </w:rPr>
+        <w:t>information.</w:t>
       </w:r>
     </w:p>
     <w:p>
@@ -5692,6 +5781,8 @@
           <w:szCs w:val="24"/>
         </w:rPr>
       </w:pPr>
+      <w:bookmarkStart w:id="30" w:name="OLE_LINK47"/>
+      <w:bookmarkStart w:id="31" w:name="OLE_LINK48"/>
       <w:r>
         <w:rPr>
           <w:rFonts w:cs="Times-Roman"/>
@@ -5807,7 +5898,18 @@
           <w:sz w:val="24"/>
           <w:szCs w:val="24"/>
         </w:rPr>
-        <w:t>to obtain a royalty-bearing, paid extended use license.</w:t>
+        <w:t>to obtain a royalty-bearing, paid extended use license</w:t>
+      </w:r>
+      <w:bookmarkEnd w:id="30"/>
+      <w:bookmarkEnd w:id="31"/>
+      <w:r>
+        <w:rPr>
+          <w:rFonts w:cs="Times-Roman"/>
+          <w:color w:val="000000"/>
+          <w:sz w:val="24"/>
+          <w:szCs w:val="24"/>
+        </w:rPr>
+        <w:t>.</w:t>
       </w:r>
     </w:p>
     <w:p>
@@ -5853,6 +5955,8 @@
           <w:szCs w:val="24"/>
         </w:rPr>
       </w:pPr>
+      <w:bookmarkStart w:id="32" w:name="OLE_LINK43"/>
+      <w:bookmarkStart w:id="33" w:name="OLE_LINK44"/>
       <w:r>
         <w:rPr>
           <w:rFonts w:cs="Times-Roman"/>
@@ -5934,8 +6038,8 @@
         </w:rPr>
         <w:t xml:space="preserve"> beyond the </w:t>
       </w:r>
-      <w:bookmarkStart w:id="17" w:name="OLE_LINK26"/>
-      <w:bookmarkStart w:id="18" w:name="OLE_LINK27"/>
+      <w:bookmarkStart w:id="34" w:name="OLE_LINK26"/>
+      <w:bookmarkStart w:id="35" w:name="OLE_LINK27"/>
       <w:r>
         <w:rPr>
           <w:rFonts w:cs="Times-Roman"/>
@@ -5945,8 +6049,8 @@
         </w:rPr>
         <w:t>ROYALTY FREE USES</w:t>
       </w:r>
-      <w:bookmarkEnd w:id="17"/>
-      <w:bookmarkEnd w:id="18"/>
+      <w:bookmarkEnd w:id="34"/>
+      <w:bookmarkEnd w:id="35"/>
       <w:r>
         <w:rPr>
           <w:rFonts w:cs="Times-Roman"/>
@@ -5965,6 +6069,8 @@
         </w:rPr>
         <w:t>n amount as determined by MACH1; DEVELOPER must immediately contact MACH1 for a ROYALTY AGREEMENT</w:t>
       </w:r>
+      <w:bookmarkEnd w:id="32"/>
+      <w:bookmarkEnd w:id="33"/>
       <w:r>
         <w:rPr>
           <w:rFonts w:cs="Times-Roman"/>
@@ -6017,6 +6123,8 @@
           <w:szCs w:val="24"/>
         </w:rPr>
       </w:pPr>
+      <w:bookmarkStart w:id="36" w:name="OLE_LINK45"/>
+      <w:bookmarkStart w:id="37" w:name="OLE_LINK46"/>
       <w:r>
         <w:rPr>
           <w:rFonts w:cs="Times-Roman"/>
@@ -6026,8 +6134,8 @@
         </w:rPr>
         <w:t xml:space="preserve">All unlicensed uses and </w:t>
       </w:r>
-      <w:bookmarkStart w:id="19" w:name="OLE_LINK28"/>
-      <w:bookmarkStart w:id="20" w:name="OLE_LINK29"/>
+      <w:bookmarkStart w:id="38" w:name="OLE_LINK28"/>
+      <w:bookmarkStart w:id="39" w:name="OLE_LINK29"/>
       <w:r>
         <w:rPr>
           <w:rFonts w:cs="Times-Roman"/>
@@ -6037,8 +6145,8 @@
         </w:rPr>
         <w:t xml:space="preserve">DISTRIBUTIONS beyond the ROYALTY FREE USES shall cease and the ROYALTY FREE AGREEMENT shall be terminated. </w:t>
       </w:r>
-      <w:bookmarkEnd w:id="19"/>
-      <w:bookmarkEnd w:id="20"/>
+      <w:bookmarkEnd w:id="38"/>
+      <w:bookmarkEnd w:id="39"/>
       <w:r>
         <w:rPr>
           <w:rFonts w:cs="Times-Roman"/>
@@ -6109,7 +6217,18 @@
           <w:sz w:val="24"/>
           <w:szCs w:val="24"/>
         </w:rPr>
-        <w:t xml:space="preserve"> terminated.</w:t>
+        <w:t xml:space="preserve"> terminated</w:t>
+      </w:r>
+      <w:bookmarkEnd w:id="36"/>
+      <w:bookmarkEnd w:id="37"/>
+      <w:r>
+        <w:rPr>
+          <w:rFonts w:cs="Times-Roman"/>
+          <w:color w:val="000000"/>
+          <w:sz w:val="24"/>
+          <w:szCs w:val="24"/>
+        </w:rPr>
+        <w:t>.</w:t>
       </w:r>
     </w:p>
     <w:p>
@@ -6156,6 +6275,8 @@
           <w:u w:val="none"/>
         </w:rPr>
       </w:pPr>
+      <w:bookmarkStart w:id="40" w:name="OLE_LINK49"/>
+      <w:bookmarkStart w:id="41" w:name="OLE_LINK50"/>
       <w:r>
         <w:rPr>
           <w:rFonts w:cs="Times-Roman"/>
@@ -6213,6 +6334,8 @@
         <w:t>.</w:t>
       </w:r>
     </w:p>
+    <w:bookmarkEnd w:id="40"/>
+    <w:bookmarkEnd w:id="41"/>
     <w:p>
       <w:pPr>
         <w:widowControl w:val="0"/>
@@ -6272,7 +6395,19 @@
           <w:sz w:val="24"/>
           <w:szCs w:val="24"/>
         </w:rPr>
-        <w:t xml:space="preserve">.  Should DEVELOPER fail to obtain a royalty-bearing, paid extended use license after distributing the </w:t>
+        <w:t xml:space="preserve">.  </w:t>
+      </w:r>
+      <w:bookmarkStart w:id="42" w:name="OLE_LINK51"/>
+      <w:bookmarkStart w:id="43" w:name="OLE_LINK52"/>
+      <w:bookmarkStart w:id="44" w:name="_GoBack"/>
+      <w:r>
+        <w:rPr>
+          <w:rFonts w:cs="Times-Roman"/>
+          <w:color w:val="000000"/>
+          <w:sz w:val="24"/>
+          <w:szCs w:val="24"/>
+        </w:rPr>
+        <w:t xml:space="preserve">Should DEVELOPER fail to obtain a royalty-bearing, paid extended use license after distributing the </w:t>
       </w:r>
       <w:r>
         <w:rPr>
@@ -6398,18 +6533,7 @@
           <w:sz w:val="24"/>
           <w:szCs w:val="24"/>
         </w:rPr>
-        <w:t xml:space="preserve">, including by not limited to confirming the number DISTRIBUTIONS </w:t>
-      </w:r>
-      <w:bookmarkStart w:id="21" w:name="_GoBack"/>
-      <w:bookmarkEnd w:id="21"/>
-      <w:r>
-        <w:rPr>
-          <w:rFonts w:cs="Times-Roman"/>
-          <w:color w:val="000000"/>
-          <w:sz w:val="24"/>
-          <w:szCs w:val="24"/>
-        </w:rPr>
-        <w:t>of the DEVELOPER APPLICATION.</w:t>
+        <w:t>, including by not limited to confirming the number DISTRIBUTIONS of the DEVELOPER APPLICATION.</w:t>
       </w:r>
       <w:r>
         <w:rPr>
@@ -6427,7 +6551,19 @@
           <w:sz w:val="24"/>
           <w:szCs w:val="24"/>
         </w:rPr>
-        <w:t>If an audit reveals any unauthorized use, in addition to all other remedies available to MACH1, DEVELOPER shall be responsible to MACH1 for all reasonable expenses related to the audit.</w:t>
+        <w:t>If an audit reveals any unauthorized use, in addition to all other remedies available to MACH1, DEVELOPER shall be responsible to MACH1 for all reasonable expenses related to the audit</w:t>
+      </w:r>
+      <w:bookmarkEnd w:id="42"/>
+      <w:bookmarkEnd w:id="43"/>
+      <w:bookmarkEnd w:id="44"/>
+      <w:r>
+        <w:rPr>
+          <w:rFonts w:cs="Times-Roman"/>
+          <w:color w:val="000000"/>
+          <w:sz w:val="24"/>
+          <w:szCs w:val="24"/>
+        </w:rPr>
+        <w:t>.</w:t>
       </w:r>
     </w:p>
     <w:p>
@@ -10975,7 +11111,7 @@
       <w:rPr>
         <w:noProof/>
       </w:rPr>
-      <w:t>2</w:t>
+      <w:t>8</w:t>
     </w:r>
     <w:r>
       <w:rPr>
@@ -12911,7 +13047,7 @@
 </file>
 
 <file path=customXml/itemProps1.xml><?xml version="1.0" encoding="utf-8"?>
-<ds:datastoreItem xmlns:ds="http://schemas.openxmlformats.org/officeDocument/2006/customXml" ds:itemID="{7C408201-1EDC-5B4A-9D38-1CC2F7A3098D}">
+<ds:datastoreItem xmlns:ds="http://schemas.openxmlformats.org/officeDocument/2006/customXml" ds:itemID="{24B092F8-CC06-0E43-9294-F79AF466E761}">
   <ds:schemaRefs>
     <ds:schemaRef ds:uri="http://schemas.openxmlformats.org/officeDocument/2006/bibliography"/>
   </ds:schemaRefs>

</xml_diff>

<commit_message>
license: minor updates to license (and deployed)
</commit_message>
<xml_diff>
--- a/license/Mach1SpatialSDK-RoyaltyFreeLicense.docx
+++ b/license/Mach1SpatialSDK-RoyaltyFreeLicense.docx
@@ -345,25 +345,7 @@
           <w:sz w:val="22"/>
           <w:szCs w:val="22"/>
         </w:rPr>
-        <w:t>This License Agreement ("</w:t>
-      </w:r>
-      <w:proofErr w:type="spellStart"/>
-      <w:r>
-        <w:rPr>
-          <w:rFonts w:asciiTheme="minorHAnsi" w:hAnsiTheme="minorHAnsi"/>
-          <w:sz w:val="22"/>
-          <w:szCs w:val="22"/>
-        </w:rPr>
-        <w:t>Agreement</w:t>
-      </w:r>
-      <w:proofErr w:type="spellEnd"/>
-      <w:r>
-        <w:rPr>
-          <w:rFonts w:asciiTheme="minorHAnsi" w:hAnsiTheme="minorHAnsi"/>
-          <w:sz w:val="22"/>
-          <w:szCs w:val="22"/>
-        </w:rPr>
-        <w:t>") is entered between MACH 1 CORP., a Delaware Corporation with offices located at 11 Vestry Street #1A</w:t>
+        <w:t>This License Agreement ("Agreement") is entered between MACH 1 CORP., a Delaware Corporation with offices located at 11 Vestry Street #1A</w:t>
       </w:r>
       <w:r>
         <w:rPr>
@@ -395,17 +377,7 @@
           <w:sz w:val="22"/>
           <w:szCs w:val="22"/>
         </w:rPr>
-        <w:t xml:space="preserve"> or</w:t>
-      </w:r>
-      <w:bookmarkStart w:id="2" w:name="_GoBack"/>
-      <w:bookmarkEnd w:id="2"/>
-      <w:r>
-        <w:rPr>
-          <w:rFonts w:asciiTheme="minorHAnsi" w:hAnsiTheme="minorHAnsi"/>
-          <w:sz w:val="22"/>
-          <w:szCs w:val="22"/>
-        </w:rPr>
-        <w:t xml:space="preserve"> “Licensee”</w:t>
+        <w:t xml:space="preserve"> or “Licensee”</w:t>
       </w:r>
       <w:r>
         <w:rPr>
@@ -565,45 +537,14 @@
         </w:rPr>
         <w:t>-</w:t>
       </w:r>
-      <w:proofErr w:type="spellStart"/>
-      <w:r>
-        <w:rPr>
-          <w:rFonts w:asciiTheme="minorHAnsi" w:hAnsiTheme="minorHAnsi"/>
-          <w:color w:val="000000"/>
-          <w:sz w:val="22"/>
-          <w:szCs w:val="22"/>
-        </w:rPr>
-        <w:t>sublicensable</w:t>
-      </w:r>
-      <w:proofErr w:type="spellEnd"/>
-      <w:r>
-        <w:rPr>
-          <w:rFonts w:asciiTheme="minorHAnsi" w:hAnsiTheme="minorHAnsi"/>
-          <w:color w:val="000000"/>
-          <w:sz w:val="22"/>
-          <w:szCs w:val="22"/>
-        </w:rPr>
-        <w:t xml:space="preserve"> (except as specifically provided herein), nontransferable license to use the SDK (limited solely to the “ROYALTY FREE USES”) solely to: (</w:t>
-      </w:r>
-      <w:proofErr w:type="spellStart"/>
-      <w:r>
-        <w:rPr>
-          <w:rFonts w:asciiTheme="minorHAnsi" w:hAnsiTheme="minorHAnsi"/>
-          <w:color w:val="000000"/>
-          <w:sz w:val="22"/>
-          <w:szCs w:val="22"/>
-        </w:rPr>
-        <w:t>i</w:t>
-      </w:r>
-      <w:proofErr w:type="spellEnd"/>
-      <w:r>
-        <w:rPr>
-          <w:rFonts w:asciiTheme="minorHAnsi" w:hAnsiTheme="minorHAnsi"/>
-          <w:color w:val="000000"/>
-          <w:sz w:val="22"/>
-          <w:szCs w:val="22"/>
-        </w:rPr>
-        <w:t>) download, install, and use the SDK for the sole purpose of your development, integration and distribution of up to 100,000 end-user licenses of your application</w:t>
+      <w:r>
+        <w:rPr>
+          <w:rFonts w:asciiTheme="minorHAnsi" w:hAnsiTheme="minorHAnsi"/>
+          <w:color w:val="000000"/>
+          <w:sz w:val="22"/>
+          <w:szCs w:val="22"/>
+        </w:rPr>
+        <w:t>sublicensable (except as specifically provided herein), nontransferable license to use the SDK (limited solely to the “ROYALTY FREE USES”) solely to: (i) download, install, and use the SDK for the sole purpose of your development, integration and distribution of up to 100,000 end-user licenses of your application</w:t>
       </w:r>
       <w:r>
         <w:rPr>
@@ -1303,6 +1244,17 @@
         </w:rPr>
         <w:t xml:space="preserve"> libraries within Applications that integrates the SDK libraries;</w:t>
       </w:r>
+      <w:r>
+        <w:rPr>
+          <w:rFonts w:asciiTheme="minorHAnsi" w:hAnsiTheme="minorHAnsi"/>
+          <w:color w:val="000000"/>
+          <w:sz w:val="22"/>
+          <w:szCs w:val="22"/>
+        </w:rPr>
+        <w:t xml:space="preserve"> and</w:t>
+      </w:r>
+      <w:bookmarkStart w:id="2" w:name="_GoBack"/>
+      <w:bookmarkEnd w:id="2"/>
     </w:p>
     <w:p>
       <w:pPr>
@@ -1360,45 +1312,7 @@
           <w:sz w:val="22"/>
           <w:szCs w:val="22"/>
         </w:rPr>
-        <w:t>; and</w:t>
-      </w:r>
-    </w:p>
-    <w:p>
-      <w:pPr>
-        <w:numPr>
-          <w:ilvl w:val="1"/>
-          <w:numId w:val="4"/>
-        </w:numPr>
-        <w:pBdr>
-          <w:top w:val="nil"/>
-          <w:left w:val="nil"/>
-          <w:bottom w:val="nil"/>
-          <w:right w:val="nil"/>
-          <w:between w:val="nil"/>
-        </w:pBdr>
-        <w:rPr>
-          <w:rFonts w:asciiTheme="minorHAnsi" w:hAnsiTheme="minorHAnsi"/>
-          <w:sz w:val="22"/>
-          <w:szCs w:val="22"/>
-        </w:rPr>
-      </w:pPr>
-      <w:r>
-        <w:rPr>
-          <w:rFonts w:asciiTheme="minorHAnsi" w:hAnsiTheme="minorHAnsi"/>
-          <w:color w:val="000000"/>
-          <w:sz w:val="22"/>
-          <w:szCs w:val="22"/>
-        </w:rPr>
-        <w:t xml:space="preserve">to </w:t>
-      </w:r>
-      <w:r>
-        <w:rPr>
-          <w:rFonts w:asciiTheme="minorHAnsi" w:hAnsiTheme="minorHAnsi"/>
-          <w:color w:val="000000"/>
-          <w:sz w:val="22"/>
-          <w:szCs w:val="22"/>
-        </w:rPr>
-        <w:t xml:space="preserve">only to use the most Current Version of the SDK and to cease using older versions. </w:t>
+        <w:t>.</w:t>
       </w:r>
       <w:r>
         <w:rPr>
@@ -1530,27 +1444,7 @@
           <w:sz w:val="22"/>
           <w:szCs w:val="22"/>
         </w:rPr>
-        <w:t xml:space="preserve"> You represent and warrant that you: (</w:t>
-      </w:r>
-      <w:proofErr w:type="spellStart"/>
-      <w:r>
-        <w:rPr>
-          <w:rFonts w:asciiTheme="minorHAnsi" w:hAnsiTheme="minorHAnsi"/>
-          <w:color w:val="000000"/>
-          <w:sz w:val="22"/>
-          <w:szCs w:val="22"/>
-        </w:rPr>
-        <w:t>i</w:t>
-      </w:r>
-      <w:proofErr w:type="spellEnd"/>
-      <w:r>
-        <w:rPr>
-          <w:rFonts w:asciiTheme="minorHAnsi" w:hAnsiTheme="minorHAnsi"/>
-          <w:color w:val="000000"/>
-          <w:sz w:val="22"/>
-          <w:szCs w:val="22"/>
-        </w:rPr>
-        <w:t xml:space="preserve">) are fully authorized to enter into this agreement; (ii) shall use the SDK in compliance with all applicable local, state, </w:t>
+        <w:t xml:space="preserve"> You represent and warrant that you: (i) are fully authorized to enter into this agreement; (ii) shall use the SDK in compliance with all applicable local, state, national and foreign laws, treaties and regulations, including those related to data privacy, </w:t>
       </w:r>
       <w:r>
         <w:rPr>
@@ -1560,27 +1454,7 @@
           <w:szCs w:val="22"/>
         </w:rPr>
         <w:lastRenderedPageBreak/>
-        <w:t xml:space="preserve">national and foreign laws, treaties and regulations, including those related to data privacy, international communications, export laws and the transmission of technical or personal data laws; (iii) shall not (and shall not permit any third party, including a permitted </w:t>
-      </w:r>
-      <w:proofErr w:type="spellStart"/>
-      <w:r>
-        <w:rPr>
-          <w:rFonts w:asciiTheme="minorHAnsi" w:hAnsiTheme="minorHAnsi"/>
-          <w:color w:val="000000"/>
-          <w:sz w:val="22"/>
-          <w:szCs w:val="22"/>
-        </w:rPr>
-        <w:t>sublicensee</w:t>
-      </w:r>
-      <w:proofErr w:type="spellEnd"/>
-      <w:r>
-        <w:rPr>
-          <w:rFonts w:asciiTheme="minorHAnsi" w:hAnsiTheme="minorHAnsi"/>
-          <w:color w:val="000000"/>
-          <w:sz w:val="22"/>
-          <w:szCs w:val="22"/>
-        </w:rPr>
-        <w:t xml:space="preserve"> to), directly or indirectly, take any action or upload, download, post, submit or otherwise distribute or facilitate distribution of Content or any material on or through the SDK, that: (a) infringes any patent, trademark, trade secret, copyright, right of publicity/privacy or other right of any third party or induces infringement thereof; (b) breaches any third party contract or obligation; (c) is unlawful, threatening, abusive, harassing, defamatory, deceptive, fraudulent, invasive of another's privacy, tortious, obscene, offensive, or profane.</w:t>
+        <w:t>international communications, export laws and the transmission of technical or personal data laws; (iii) shall not (and shall not permit any third party, including a permitted sublicensee to), directly or indirectly, take any action or upload, download, post, submit or otherwise distribute or facilitate distribution of Content or any material on or through the SDK, that: (a) infringes any patent, trademark, trade secret, copyright, right of publicity/privacy or other right of any third party or induces infringement thereof; (b) breaches any third party contract or obligation; (c) is unlawful, threatening, abusive, harassing, defamatory, deceptive, fraudulent, invasive of another's privacy, tortious, obscene, offensive, or profane.</w:t>
       </w:r>
       <w:r>
         <w:rPr>
@@ -1628,47 +1502,7 @@
           <w:sz w:val="22"/>
           <w:szCs w:val="22"/>
         </w:rPr>
-        <w:t xml:space="preserve"> As between MACH1 and DEVELOPER (and any permitted </w:t>
-      </w:r>
-      <w:proofErr w:type="spellStart"/>
-      <w:r>
-        <w:rPr>
-          <w:rFonts w:asciiTheme="minorHAnsi" w:hAnsiTheme="minorHAnsi"/>
-          <w:color w:val="000000"/>
-          <w:sz w:val="22"/>
-          <w:szCs w:val="22"/>
-        </w:rPr>
-        <w:t>sublicensees</w:t>
-      </w:r>
-      <w:proofErr w:type="spellEnd"/>
-      <w:r>
-        <w:rPr>
-          <w:rFonts w:asciiTheme="minorHAnsi" w:hAnsiTheme="minorHAnsi"/>
-          <w:color w:val="000000"/>
-          <w:sz w:val="22"/>
-          <w:szCs w:val="22"/>
-        </w:rPr>
-        <w:t xml:space="preserve">), the SDK and all intellectual property rights in and to the SDK, are and shall </w:t>
-      </w:r>
-      <w:proofErr w:type="gramStart"/>
-      <w:r>
-        <w:rPr>
-          <w:rFonts w:asciiTheme="minorHAnsi" w:hAnsiTheme="minorHAnsi"/>
-          <w:color w:val="000000"/>
-          <w:sz w:val="22"/>
-          <w:szCs w:val="22"/>
-        </w:rPr>
-        <w:t>at all times</w:t>
-      </w:r>
-      <w:proofErr w:type="gramEnd"/>
-      <w:r>
-        <w:rPr>
-          <w:rFonts w:asciiTheme="minorHAnsi" w:hAnsiTheme="minorHAnsi"/>
-          <w:color w:val="000000"/>
-          <w:sz w:val="22"/>
-          <w:szCs w:val="22"/>
-        </w:rPr>
-        <w:t xml:space="preserve"> remain the sole and exclusive property of MACH1 and are protected by applicable intellectual property laws and treaties. You shall not obscure, remove or otherwise alter our copyright or trademark notices or other proprietary rights' notices affixed to or within the SDK or elsewhere. </w:t>
+        <w:t xml:space="preserve"> As between MACH1 and DEVELOPER (and any permitted sublicensees), the SDK and all intellectual property rights in and to the SDK, are and shall at all times remain the sole and exclusive property of MACH1 and are protected by applicable intellectual property laws and treaties. You shall not obscure, remove or otherwise alter our copyright or trademark notices or other proprietary rights' notices affixed to or within the SDK or elsewhere. </w:t>
       </w:r>
       <w:r>
         <w:rPr>
@@ -1902,27 +1736,7 @@
           <w:szCs w:val="22"/>
         </w:rPr>
         <w:tab/>
-        <w:t xml:space="preserve">- Display “Copyright 2017 – </w:t>
-      </w:r>
-      <w:proofErr w:type="spellStart"/>
-      <w:r>
-        <w:rPr>
-          <w:rFonts w:asciiTheme="minorHAnsi" w:hAnsiTheme="minorHAnsi"/>
-          <w:color w:val="000000"/>
-          <w:sz w:val="22"/>
-          <w:szCs w:val="22"/>
-        </w:rPr>
-        <w:t>xxxx</w:t>
-      </w:r>
-      <w:proofErr w:type="spellEnd"/>
-      <w:r>
-        <w:rPr>
-          <w:rFonts w:asciiTheme="minorHAnsi" w:hAnsiTheme="minorHAnsi"/>
-          <w:color w:val="000000"/>
-          <w:sz w:val="22"/>
-          <w:szCs w:val="22"/>
-        </w:rPr>
-        <w:t>, Mach1, CORP. All rights reserved.” (</w:t>
+        <w:t>- Display “Copyright 2017 – xxxx, Mach1, CORP. All rights reserved.” (</w:t>
       </w:r>
       <w:r>
         <w:rPr>
@@ -1932,29 +1746,7 @@
           <w:sz w:val="22"/>
           <w:szCs w:val="22"/>
         </w:rPr>
-        <w:t xml:space="preserve">where </w:t>
-      </w:r>
-      <w:proofErr w:type="spellStart"/>
-      <w:r>
-        <w:rPr>
-          <w:rFonts w:asciiTheme="minorHAnsi" w:hAnsiTheme="minorHAnsi"/>
-          <w:i/>
-          <w:color w:val="000000"/>
-          <w:sz w:val="22"/>
-          <w:szCs w:val="22"/>
-        </w:rPr>
-        <w:t>xxxx</w:t>
-      </w:r>
-      <w:proofErr w:type="spellEnd"/>
-      <w:r>
-        <w:rPr>
-          <w:rFonts w:asciiTheme="minorHAnsi" w:hAnsiTheme="minorHAnsi"/>
-          <w:i/>
-          <w:color w:val="000000"/>
-          <w:sz w:val="22"/>
-          <w:szCs w:val="22"/>
-        </w:rPr>
-        <w:t xml:space="preserve"> is replaced with current year).</w:t>
+        <w:t>where xxxx is replaced with current year).</w:t>
       </w:r>
     </w:p>
     <w:p>
@@ -2269,19 +2061,8 @@
           <w:sz w:val="22"/>
           <w:szCs w:val="22"/>
         </w:rPr>
-        <w:t>- “Spatial Audio Software provided under license from Mach1</w:t>
-      </w:r>
-      <w:proofErr w:type="gramStart"/>
-      <w:r>
-        <w:rPr>
-          <w:rFonts w:asciiTheme="minorHAnsi" w:hAnsiTheme="minorHAnsi"/>
-          <w:color w:val="000000"/>
-          <w:sz w:val="22"/>
-          <w:szCs w:val="22"/>
-        </w:rPr>
-        <w:t>™“</w:t>
-      </w:r>
-      <w:proofErr w:type="gramEnd"/>
+        <w:t>- “Spatial Audio Software provided under license from Mach1™“</w:t>
+      </w:r>
       <w:r>
         <w:rPr>
           <w:rFonts w:asciiTheme="minorHAnsi" w:hAnsiTheme="minorHAnsi"/>
@@ -2328,27 +2109,7 @@
           <w:sz w:val="22"/>
           <w:szCs w:val="22"/>
         </w:rPr>
-        <w:t xml:space="preserve">  This Agreement does not entitle you to any support for the SDK, unless you </w:t>
-      </w:r>
-      <w:proofErr w:type="gramStart"/>
-      <w:r>
-        <w:rPr>
-          <w:rFonts w:asciiTheme="minorHAnsi" w:hAnsiTheme="minorHAnsi"/>
-          <w:color w:val="000000"/>
-          <w:sz w:val="22"/>
-          <w:szCs w:val="22"/>
-        </w:rPr>
-        <w:t>enter into a</w:t>
-      </w:r>
-      <w:proofErr w:type="gramEnd"/>
-      <w:r>
-        <w:rPr>
-          <w:rFonts w:asciiTheme="minorHAnsi" w:hAnsiTheme="minorHAnsi"/>
-          <w:color w:val="000000"/>
-          <w:sz w:val="22"/>
-          <w:szCs w:val="22"/>
-        </w:rPr>
-        <w:t xml:space="preserve"> separate agreement with us in writing signed by both parties. Any such support provided by us shall be subject to the terms and disclaimers of this Agreement. </w:t>
+        <w:t xml:space="preserve">  This Agreement does not entitle you to any support for the SDK, unless you enter into a separate agreement with us in writing signed by both parties. Any such support provided by us shall be subject to the terms and disclaimers of this Agreement. </w:t>
       </w:r>
       <w:r>
         <w:rPr>
@@ -2417,27 +2178,7 @@
           <w:sz w:val="22"/>
           <w:szCs w:val="22"/>
         </w:rPr>
-        <w:t xml:space="preserve">We may opt to make available certain customized features of the SDK in exchange for the payment of certain fees, in which case, DEVELOPER and MACH1 may </w:t>
-      </w:r>
-      <w:proofErr w:type="gramStart"/>
-      <w:r>
-        <w:rPr>
-          <w:rFonts w:asciiTheme="minorHAnsi" w:hAnsiTheme="minorHAnsi"/>
-          <w:color w:val="000000"/>
-          <w:sz w:val="22"/>
-          <w:szCs w:val="22"/>
-        </w:rPr>
-        <w:t>enter into another</w:t>
-      </w:r>
-      <w:proofErr w:type="gramEnd"/>
-      <w:r>
-        <w:rPr>
-          <w:rFonts w:asciiTheme="minorHAnsi" w:hAnsiTheme="minorHAnsi"/>
-          <w:color w:val="000000"/>
-          <w:sz w:val="22"/>
-          <w:szCs w:val="22"/>
-        </w:rPr>
-        <w:t xml:space="preserve"> agreement, which shall supersede this Agreement, as agreed to by the parties. </w:t>
+        <w:t xml:space="preserve">We may opt to make available certain customized features of the SDK in exchange for the payment of certain fees, in which case, DEVELOPER and MACH1 may enter into another agreement, which shall supersede this Agreement, as agreed to by the parties. </w:t>
       </w:r>
     </w:p>
     <w:p>
@@ -2533,27 +2274,7 @@
           <w:sz w:val="22"/>
           <w:szCs w:val="22"/>
         </w:rPr>
-        <w:t xml:space="preserve"> beyond the royalty free uses described under this Agreement, you shall immediately contact MACH1 and pay to MACH1 a royalty per each Distribution (as defined below) in an amount as solely determined by MACH1. A Distribution refers to either an embedded, pre-bundled, pre-installed platform application or software application that is downloaded, delivered, or served to a user or device by any means of distribution including directly from you or through any platform, including cloud based platforms. </w:t>
-      </w:r>
-      <w:proofErr w:type="gramStart"/>
-      <w:r>
-        <w:rPr>
-          <w:rFonts w:asciiTheme="minorHAnsi" w:hAnsiTheme="minorHAnsi"/>
-          <w:color w:val="000000"/>
-          <w:sz w:val="22"/>
-          <w:szCs w:val="22"/>
-        </w:rPr>
-        <w:t>For the purpose of</w:t>
-      </w:r>
-      <w:proofErr w:type="gramEnd"/>
-      <w:r>
-        <w:rPr>
-          <w:rFonts w:asciiTheme="minorHAnsi" w:hAnsiTheme="minorHAnsi"/>
-          <w:color w:val="000000"/>
-          <w:sz w:val="22"/>
-          <w:szCs w:val="22"/>
-        </w:rPr>
-        <w:t xml:space="preserve"> determining the </w:t>
+        <w:t xml:space="preserve"> beyond the royalty free uses described under this Agreement, you shall immediately contact MACH1 and pay to MACH1 a royalty per each Distribution (as defined below) in an amount as solely determined by MACH1. A Distribution refers to either an embedded, pre-bundled, pre-installed platform application or software application that is downloaded, delivered, or served to a user or device by any means of distribution including directly from you or through any platform, including cloud based platforms. For the purpose of determining the </w:t>
       </w:r>
       <w:r>
         <w:rPr>
@@ -2607,47 +2328,7 @@
           <w:sz w:val="22"/>
           <w:szCs w:val="22"/>
         </w:rPr>
-        <w:t xml:space="preserve"> if “</w:t>
-      </w:r>
-      <w:proofErr w:type="spellStart"/>
-      <w:r>
-        <w:rPr>
-          <w:rFonts w:asciiTheme="minorHAnsi" w:hAnsiTheme="minorHAnsi"/>
-          <w:color w:val="000000"/>
-          <w:sz w:val="22"/>
-          <w:szCs w:val="22"/>
-        </w:rPr>
-        <w:t>AudioX</w:t>
-      </w:r>
-      <w:proofErr w:type="spellEnd"/>
-      <w:r>
-        <w:rPr>
-          <w:rFonts w:asciiTheme="minorHAnsi" w:hAnsiTheme="minorHAnsi"/>
-          <w:color w:val="000000"/>
-          <w:sz w:val="22"/>
-          <w:szCs w:val="22"/>
-        </w:rPr>
-        <w:t xml:space="preserve"> App” has 50,000 app installs on iOS and 100,000 app installs on Android, then </w:t>
-      </w:r>
-      <w:proofErr w:type="spellStart"/>
-      <w:r>
-        <w:rPr>
-          <w:rFonts w:asciiTheme="minorHAnsi" w:hAnsiTheme="minorHAnsi"/>
-          <w:color w:val="000000"/>
-          <w:sz w:val="22"/>
-          <w:szCs w:val="22"/>
-        </w:rPr>
-        <w:t>AudioX</w:t>
-      </w:r>
-      <w:proofErr w:type="spellEnd"/>
-      <w:r>
-        <w:rPr>
-          <w:rFonts w:asciiTheme="minorHAnsi" w:hAnsiTheme="minorHAnsi"/>
-          <w:color w:val="000000"/>
-          <w:sz w:val="22"/>
-          <w:szCs w:val="22"/>
-        </w:rPr>
-        <w:t xml:space="preserve"> App shall have 150,000 app installs for purposes of this Agreement. For avoidance of doubt, any subscription or rental shall be </w:t>
+        <w:t xml:space="preserve"> if “AudioX App” has 50,000 app installs on iOS and 100,000 app installs on Android, then AudioX App shall have 150,000 app installs for purposes of this Agreement. For avoidance of doubt, any subscription or rental shall be </w:t>
       </w:r>
       <w:r>
         <w:rPr>
@@ -2989,27 +2670,7 @@
           <w:sz w:val="22"/>
           <w:szCs w:val="22"/>
         </w:rPr>
-        <w:t xml:space="preserve"> and are only licensed under this Agreement. You </w:t>
-      </w:r>
-      <w:proofErr w:type="gramStart"/>
-      <w:r>
-        <w:rPr>
-          <w:rFonts w:asciiTheme="minorHAnsi" w:eastAsia="Times New Roman" w:hAnsiTheme="minorHAnsi"/>
-          <w:color w:val="000000"/>
-          <w:sz w:val="22"/>
-          <w:szCs w:val="22"/>
-        </w:rPr>
-        <w:t>acknowledges</w:t>
-      </w:r>
-      <w:proofErr w:type="gramEnd"/>
-      <w:r>
-        <w:rPr>
-          <w:rFonts w:asciiTheme="minorHAnsi" w:eastAsia="Times New Roman" w:hAnsiTheme="minorHAnsi"/>
-          <w:color w:val="000000"/>
-          <w:sz w:val="22"/>
-          <w:szCs w:val="22"/>
-        </w:rPr>
-        <w:t xml:space="preserve"> that there are no implied licenses granted under this Agreement, and </w:t>
+        <w:t xml:space="preserve"> and are only licensed under this Agreement. You acknowledges that there are no implied licenses granted under this Agreement, and </w:t>
       </w:r>
       <w:r>
         <w:rPr>
@@ -3064,16 +2725,7 @@
           <w:sz w:val="22"/>
           <w:szCs w:val="22"/>
         </w:rPr>
-        <w:t>MACH1</w:t>
-      </w:r>
-      <w:r>
-        <w:rPr>
-          <w:rFonts w:asciiTheme="minorHAnsi" w:eastAsia="Times New Roman" w:hAnsiTheme="minorHAnsi"/>
-          <w:color w:val="000000"/>
-          <w:sz w:val="22"/>
-          <w:szCs w:val="22"/>
-        </w:rPr>
-        <w:t xml:space="preserve">’S </w:t>
+        <w:t xml:space="preserve">MACH1’S </w:t>
       </w:r>
       <w:r>
         <w:rPr>
@@ -3119,16 +2771,7 @@
           <w:sz w:val="22"/>
           <w:szCs w:val="22"/>
         </w:rPr>
-        <w:t>MACH1</w:t>
-      </w:r>
-      <w:r>
-        <w:rPr>
-          <w:rFonts w:asciiTheme="minorHAnsi" w:eastAsia="Times New Roman" w:hAnsiTheme="minorHAnsi"/>
-          <w:color w:val="000000"/>
-          <w:sz w:val="22"/>
-          <w:szCs w:val="22"/>
-        </w:rPr>
-        <w:t xml:space="preserve"> SPATIAL SDK</w:t>
+        <w:t>MACH1 SPATIAL SDK</w:t>
       </w:r>
       <w:r>
         <w:rPr>
@@ -3221,27 +2864,7 @@
           <w:sz w:val="22"/>
           <w:szCs w:val="22"/>
         </w:rPr>
-        <w:t xml:space="preserve"> THE SDK IS PROVIDED "AS IS" WITHOUT WARRANTY OF ANY KIND. EXCEPT TO THE EXTENT REQUIRED BY APPLICABLE LAW, WE DISCLAIM ALL WARRANTIES, WHETHER EXPRESS, IMPLIED OR STATUTORY, REGARDING THE SDK, INCLUDING WITHOUT LIMITATION </w:t>
-      </w:r>
-      <w:proofErr w:type="gramStart"/>
-      <w:r>
-        <w:rPr>
-          <w:rFonts w:asciiTheme="minorHAnsi" w:hAnsiTheme="minorHAnsi"/>
-          <w:color w:val="000000"/>
-          <w:sz w:val="22"/>
-          <w:szCs w:val="22"/>
-        </w:rPr>
-        <w:t>ANY AND ALL</w:t>
-      </w:r>
-      <w:proofErr w:type="gramEnd"/>
-      <w:r>
-        <w:rPr>
-          <w:rFonts w:asciiTheme="minorHAnsi" w:hAnsiTheme="minorHAnsi"/>
-          <w:color w:val="000000"/>
-          <w:sz w:val="22"/>
-          <w:szCs w:val="22"/>
-        </w:rPr>
-        <w:t xml:space="preserve"> IMPLIED WARRANTIES OF MERCHANTABILITY, ACCURACY, RESULTS OF USE, RELIABILITY, FITNESS FOR A PARTICULAR PURPOSE, TITLE, AVAILABILITY, PERFORMANCE, BANDWIDTH, AND NON-INFRINGEMENT OF THIRD-PARTY RIGHTS. FURTHER, WE DISCLAIM ANY WARRANTY THAT LICENSEE'S USE OF THE SDK WILL BE AVAILABLE, UNINTERRUPTED OR ERROR FREE.</w:t>
+        <w:t xml:space="preserve"> THE SDK IS PROVIDED "AS IS" WITHOUT WARRANTY OF ANY KIND. EXCEPT TO THE EXTENT REQUIRED BY APPLICABLE LAW, WE DISCLAIM ALL WARRANTIES, WHETHER EXPRESS, IMPLIED OR STATUTORY, REGARDING THE SDK, INCLUDING WITHOUT LIMITATION ANY AND ALL IMPLIED WARRANTIES OF MERCHANTABILITY, ACCURACY, RESULTS OF USE, RELIABILITY, FITNESS FOR A PARTICULAR PURPOSE, TITLE, AVAILABILITY, PERFORMANCE, BANDWIDTH, AND NON-INFRINGEMENT OF THIRD-PARTY RIGHTS. FURTHER, WE DISCLAIM ANY WARRANTY THAT LICENSEE'S USE OF THE SDK WILL BE AVAILABLE, UNINTERRUPTED OR ERROR FREE.</w:t>
       </w:r>
       <w:r>
         <w:rPr>
@@ -3289,27 +2912,7 @@
           <w:sz w:val="22"/>
           <w:szCs w:val="22"/>
         </w:rPr>
-        <w:t xml:space="preserve"> REGARDLESS OF WHETHER ANY REMEDY SET FORTH HEREIN FAILS OF ITS ESSENTIAL PURPOSE OR OTHERWISE, AND EXCEPT FOR BODILY INJURY, IN NO EVENT WILL WE OR OUR CONTRACTORS, EMPLOYEES OR AFFILIATES BE LIABLE TO YOU OR TO ANY THIRD PARTY UNDER ANY TORT, CONTRACT, NEGLIGENCE, STRICT LIABILITY OR OTHER LEGAL OR EQUITABLE THEORY FOR ANY LOST PROFITS, LOST OR CORRUPTED DATA, COMPUTER FAILURE OR MALFUNCTION, INFRINGEMENT, INTERRUPTION OF BUSINESS, OR OTHER SPECIAL, INDIRECT, INCIDENTAL OR CONSEQUENTIAL DAMAGES OF ANY KIND ARISING OUT OF THE USE OR INABILITY TO USE THE SDK, EVEN IF WE HAVE BEEN ADVISED OF THE POSSIBILITY OF SUCH LOSS OR DAMAGES AND WHETHER OR NOT SUCH LOSS OR DAMAGES ARE FORESEEABLE.  IN NO </w:t>
-      </w:r>
-      <w:proofErr w:type="gramStart"/>
-      <w:r>
-        <w:rPr>
-          <w:rFonts w:asciiTheme="minorHAnsi" w:hAnsiTheme="minorHAnsi"/>
-          <w:color w:val="000000"/>
-          <w:sz w:val="22"/>
-          <w:szCs w:val="22"/>
-        </w:rPr>
-        <w:t>EVENT</w:t>
-      </w:r>
-      <w:proofErr w:type="gramEnd"/>
-      <w:r>
-        <w:rPr>
-          <w:rFonts w:asciiTheme="minorHAnsi" w:hAnsiTheme="minorHAnsi"/>
-          <w:color w:val="000000"/>
-          <w:sz w:val="22"/>
-          <w:szCs w:val="22"/>
-        </w:rPr>
-        <w:t xml:space="preserve"> SHALL OUR TOTAL LIABILITY TO YOU OR ANY THIRD PARTY EXCEED TEN DOLLARS. ANY CLAIM ARISING OUT OF OR RELATING TO THIS AGREEMENT MUST BE BROUGHT WITHIN ONE (1) YEAR AFTER THE OCCURRENCE OF THE EVENT GIVING RISE TO SUCH CLAIM. </w:t>
+        <w:t xml:space="preserve"> REGARDLESS OF WHETHER ANY REMEDY SET FORTH HEREIN FAILS OF ITS ESSENTIAL PURPOSE OR OTHERWISE, AND EXCEPT FOR BODILY INJURY, IN NO EVENT WILL WE OR OUR CONTRACTORS, EMPLOYEES OR AFFILIATES BE LIABLE TO YOU OR TO ANY THIRD PARTY UNDER ANY TORT, CONTRACT, NEGLIGENCE, STRICT LIABILITY OR OTHER LEGAL OR EQUITABLE THEORY FOR ANY LOST PROFITS, LOST OR CORRUPTED DATA, COMPUTER FAILURE OR MALFUNCTION, INFRINGEMENT, INTERRUPTION OF BUSINESS, OR OTHER SPECIAL, INDIRECT, INCIDENTAL OR CONSEQUENTIAL DAMAGES OF ANY KIND ARISING OUT OF THE USE OR INABILITY TO USE THE SDK, EVEN IF WE HAVE BEEN ADVISED OF THE POSSIBILITY OF SUCH LOSS OR DAMAGES AND WHETHER OR NOT SUCH LOSS OR DAMAGES ARE FORESEEABLE.  IN NO EVENT SHALL OUR TOTAL LIABILITY TO YOU OR ANY THIRD PARTY EXCEED TEN DOLLARS. ANY CLAIM ARISING OUT OF OR RELATING TO THIS AGREEMENT MUST BE BROUGHT WITHIN ONE (1) YEAR AFTER THE OCCURRENCE OF THE EVENT GIVING RISE TO SUCH CLAIM. </w:t>
       </w:r>
       <w:r>
         <w:rPr>
@@ -3357,27 +2960,7 @@
           <w:sz w:val="22"/>
           <w:szCs w:val="22"/>
         </w:rPr>
-        <w:t xml:space="preserve"> You agree that we shall have no liability whatsoever for your or your end users of the SDK. You shall indemnify, defend and hold us harmless from </w:t>
-      </w:r>
-      <w:proofErr w:type="gramStart"/>
-      <w:r>
-        <w:rPr>
-          <w:rFonts w:asciiTheme="minorHAnsi" w:hAnsiTheme="minorHAnsi"/>
-          <w:color w:val="000000"/>
-          <w:sz w:val="22"/>
-          <w:szCs w:val="22"/>
-        </w:rPr>
-        <w:t>any and all</w:t>
-      </w:r>
-      <w:proofErr w:type="gramEnd"/>
-      <w:r>
-        <w:rPr>
-          <w:rFonts w:asciiTheme="minorHAnsi" w:hAnsiTheme="minorHAnsi"/>
-          <w:color w:val="000000"/>
-          <w:sz w:val="22"/>
-          <w:szCs w:val="22"/>
-        </w:rPr>
-        <w:t xml:space="preserve"> claims, damages, liabilities, costs, and fees (including reasonable attorneys' fees) arising from your or your end users' use of the SDK or for any breach of this Agreement, including any breach of the representations and warranties you made herein.</w:t>
+        <w:t xml:space="preserve"> You agree that we shall have no liability whatsoever for your or your end users of the SDK. You shall indemnify, defend and hold us harmless from any and all claims, damages, liabilities, costs, and fees (including reasonable attorneys' fees) arising from your or your end users' use of the SDK or for any breach of this Agreement, including any breach of the representations and warranties you made herein.</w:t>
       </w:r>
       <w:r>
         <w:rPr>
@@ -3425,27 +3008,7 @@
           <w:sz w:val="22"/>
           <w:szCs w:val="22"/>
         </w:rPr>
-        <w:t xml:space="preserve"> This Agreement shall continue until terminated as set forth in this Section. Either party may terminate this Agreement at any time, for any reason, or for no reason including, but not limited to, if you violate any provision of this Agreement. We reserve the right to cancel, amend, or modify the SDK at </w:t>
-      </w:r>
-      <w:proofErr w:type="spellStart"/>
-      <w:r>
-        <w:rPr>
-          <w:rFonts w:asciiTheme="minorHAnsi" w:hAnsiTheme="minorHAnsi"/>
-          <w:color w:val="000000"/>
-          <w:sz w:val="22"/>
-          <w:szCs w:val="22"/>
-        </w:rPr>
-        <w:t>anytime</w:t>
-      </w:r>
-      <w:proofErr w:type="spellEnd"/>
-      <w:r>
-        <w:rPr>
-          <w:rFonts w:asciiTheme="minorHAnsi" w:hAnsiTheme="minorHAnsi"/>
-          <w:color w:val="000000"/>
-          <w:sz w:val="22"/>
-          <w:szCs w:val="22"/>
-        </w:rPr>
-        <w:t>.  Any termination of this Agreement shall also terminate the license granted hereunder. Upon termination of this Agreement for any reason, you shall immediately destroy and remove from all computers, hard drives, networks, and other storage media all copies of the SDK, and shall so certify to us that such actions have occurred (including all cached ephemeral copies). Sections 5 (“REPRESENTATIONS AND WARRANTIES”), 6 (“OWNERSHIP AND PROPRIETARY RIGHTS”), 11 (TRADE SECRETS), 12 (“WARRANTY DISCLAIMER”), 1</w:t>
+        <w:t xml:space="preserve"> This Agreement shall continue until terminated as set forth in this Section. Either party may terminate this Agreement at any time, for any reason, or for no reason including, but not limited to, if you violate any provision of this Agreement. We reserve the right to cancel, amend, or modify the SDK at anytime.  Any termination of this Agreement shall also terminate the license granted hereunder. Upon termination of this Agreement for any reason, you shall immediately destroy and remove from all computers, hard drives, networks, and other storage media all copies of the SDK, and shall so certify to us that such actions have occurred (including all cached ephemeral copies). Sections 5 (“REPRESENTATIONS AND WARRANTIES”), 6 (“OWNERSHIP AND PROPRIETARY RIGHTS”), 11 (TRADE SECRETS), 12 (“WARRANTY DISCLAIMER”), 1</w:t>
       </w:r>
       <w:r>
         <w:rPr>
@@ -3709,27 +3272,7 @@
           <w:sz w:val="22"/>
           <w:szCs w:val="22"/>
         </w:rPr>
-        <w:t xml:space="preserve">  If any part of this Agreement is found void or unenforceable, it will not affect the validity of the balance of the Agreement, which shall remain valid and enforceable </w:t>
-      </w:r>
-      <w:proofErr w:type="gramStart"/>
-      <w:r>
-        <w:rPr>
-          <w:rFonts w:asciiTheme="minorHAnsi" w:hAnsiTheme="minorHAnsi"/>
-          <w:color w:val="000000"/>
-          <w:sz w:val="22"/>
-          <w:szCs w:val="22"/>
-        </w:rPr>
-        <w:t>according to</w:t>
-      </w:r>
-      <w:proofErr w:type="gramEnd"/>
-      <w:r>
-        <w:rPr>
-          <w:rFonts w:asciiTheme="minorHAnsi" w:hAnsiTheme="minorHAnsi"/>
-          <w:color w:val="000000"/>
-          <w:sz w:val="22"/>
-          <w:szCs w:val="22"/>
-        </w:rPr>
-        <w:t xml:space="preserve"> its terms.  This Agreement may only be modified by written agreement between the Parties. Updates to the SDK may be licensed to you by MACH1 with additional or different terms. MACH1 further reserves rights, in its discretion, not to license updates. This is the entire Agreement between MACH1 and you relating to the SDK and it supersedes any prior representations, discussions, undertakings, communications, or advertising relating to the SDK. This Agreement is not assignable by you.</w:t>
+        <w:t xml:space="preserve">  If any part of this Agreement is found void or unenforceable, it will not affect the validity of the balance of the Agreement, which shall remain valid and enforceable according to its terms.  This Agreement may only be modified by written agreement between the Parties. Updates to the SDK may be licensed to you by MACH1 with additional or different terms. MACH1 further reserves rights, in its discretion, not to license updates. This is the entire Agreement between MACH1 and you relating to the SDK and it supersedes any prior representations, discussions, undertakings, communications, or advertising relating to the SDK. This Agreement is not assignable by you.</w:t>
       </w:r>
     </w:p>
     <w:sectPr>

</xml_diff>

<commit_message>
license: corrected some language
</commit_message>
<xml_diff>
--- a/license/Mach1SpatialSDK-RoyaltyFreeLicense.docx
+++ b/license/Mach1SpatialSDK-RoyaltyFreeLicense.docx
@@ -1,6 +1,6 @@
 
 <file path=word/document.xml><?xml version="1.0" encoding="utf-8"?>
-<w:document xmlns:wpc="http://schemas.microsoft.com/office/word/2010/wordprocessingCanvas" xmlns:mo="http://schemas.microsoft.com/office/mac/office/2008/main" xmlns:mc="http://schemas.openxmlformats.org/markup-compatibility/2006" xmlns:mv="urn:schemas-microsoft-com:mac:vml" xmlns:o="urn:schemas-microsoft-com:office:office" xmlns:r="http://schemas.openxmlformats.org/officeDocument/2006/relationships" xmlns:m="http://schemas.openxmlformats.org/officeDocument/2006/math" xmlns:v="urn:schemas-microsoft-com:vml" xmlns:wp14="http://schemas.microsoft.com/office/word/2010/wordprocessingDrawing" xmlns:wp="http://schemas.openxmlformats.org/drawingml/2006/wordprocessingDrawing" xmlns:w10="urn:schemas-microsoft-com:office:word" xmlns:w="http://schemas.openxmlformats.org/wordprocessingml/2006/main" xmlns:w14="http://schemas.microsoft.com/office/word/2010/wordml" xmlns:w15="http://schemas.microsoft.com/office/word/2012/wordml" xmlns:wpg="http://schemas.microsoft.com/office/word/2010/wordprocessingGroup" xmlns:wpi="http://schemas.microsoft.com/office/word/2010/wordprocessingInk" xmlns:wne="http://schemas.microsoft.com/office/word/2006/wordml" xmlns:wps="http://schemas.microsoft.com/office/word/2010/wordprocessingShape" mc:Ignorable="w14 w15 wp14">
+<w:document xmlns:wpc="http://schemas.microsoft.com/office/word/2010/wordprocessingCanvas" xmlns:cx="http://schemas.microsoft.com/office/drawing/2014/chartex" xmlns:cx1="http://schemas.microsoft.com/office/drawing/2015/9/8/chartex" xmlns:cx2="http://schemas.microsoft.com/office/drawing/2015/10/21/chartex" xmlns:cx3="http://schemas.microsoft.com/office/drawing/2016/5/9/chartex" xmlns:cx4="http://schemas.microsoft.com/office/drawing/2016/5/10/chartex" xmlns:cx5="http://schemas.microsoft.com/office/drawing/2016/5/11/chartex" xmlns:cx6="http://schemas.microsoft.com/office/drawing/2016/5/12/chartex" xmlns:cx7="http://schemas.microsoft.com/office/drawing/2016/5/13/chartex" xmlns:cx8="http://schemas.microsoft.com/office/drawing/2016/5/14/chartex" xmlns:mc="http://schemas.openxmlformats.org/markup-compatibility/2006" xmlns:aink="http://schemas.microsoft.com/office/drawing/2016/ink" xmlns:am3d="http://schemas.microsoft.com/office/drawing/2017/model3d" xmlns:o="urn:schemas-microsoft-com:office:office" xmlns:r="http://schemas.openxmlformats.org/officeDocument/2006/relationships" xmlns:m="http://schemas.openxmlformats.org/officeDocument/2006/math" xmlns:v="urn:schemas-microsoft-com:vml" xmlns:wp14="http://schemas.microsoft.com/office/word/2010/wordprocessingDrawing" xmlns:wp="http://schemas.openxmlformats.org/drawingml/2006/wordprocessingDrawing" xmlns:w10="urn:schemas-microsoft-com:office:word" xmlns:w="http://schemas.openxmlformats.org/wordprocessingml/2006/main" xmlns:w14="http://schemas.microsoft.com/office/word/2010/wordml" xmlns:w15="http://schemas.microsoft.com/office/word/2012/wordml" xmlns:w16cex="http://schemas.microsoft.com/office/word/2018/wordml/cex" xmlns:w16cid="http://schemas.microsoft.com/office/word/2016/wordml/cid" xmlns:w16="http://schemas.microsoft.com/office/word/2018/wordml" xmlns:w16se="http://schemas.microsoft.com/office/word/2015/wordml/symex" xmlns:wpg="http://schemas.microsoft.com/office/word/2010/wordprocessingGroup" xmlns:wpi="http://schemas.microsoft.com/office/word/2010/wordprocessingInk" xmlns:wne="http://schemas.microsoft.com/office/word/2006/wordml" xmlns:wps="http://schemas.microsoft.com/office/word/2010/wordprocessingShape" mc:Ignorable="w14 w15 w16se w16cid w16 w16cex wp14">
   <w:body>
     <w:p>
       <w:pPr>
@@ -544,7 +544,27 @@
           <w:sz w:val="22"/>
           <w:szCs w:val="22"/>
         </w:rPr>
-        <w:t>sublicensable (except as specifically provided herein), nontransferable license to use the SDK (limited solely to the “ROYALTY FREE USES”) solely to: (i) download, install, and use the SDK for the sole purpose of your development, integration and distribution of up to 100,000 end-user licenses of your application</w:t>
+        <w:t>sublicensable (except as specifically provided herein), nontransferable license to use the SDK (limited solely to the “ROYALTY FREE USES”) solely to: (</w:t>
+      </w:r>
+      <w:proofErr w:type="spellStart"/>
+      <w:r>
+        <w:rPr>
+          <w:rFonts w:asciiTheme="minorHAnsi" w:hAnsiTheme="minorHAnsi"/>
+          <w:color w:val="000000"/>
+          <w:sz w:val="22"/>
+          <w:szCs w:val="22"/>
+        </w:rPr>
+        <w:t>i</w:t>
+      </w:r>
+      <w:proofErr w:type="spellEnd"/>
+      <w:r>
+        <w:rPr>
+          <w:rFonts w:asciiTheme="minorHAnsi" w:hAnsiTheme="minorHAnsi"/>
+          <w:color w:val="000000"/>
+          <w:sz w:val="22"/>
+          <w:szCs w:val="22"/>
+        </w:rPr>
+        <w:t>) download, install, and use the SDK for the sole purpose of your development, integration and distribution of up to 100,000 end-user licenses of your application</w:t>
       </w:r>
       <w:r>
         <w:rPr>
@@ -1253,8 +1273,6 @@
         </w:rPr>
         <w:t xml:space="preserve"> and</w:t>
       </w:r>
-      <w:bookmarkStart w:id="2" w:name="_GoBack"/>
-      <w:bookmarkEnd w:id="2"/>
     </w:p>
     <w:p>
       <w:pPr>
@@ -1444,7 +1462,27 @@
           <w:sz w:val="22"/>
           <w:szCs w:val="22"/>
         </w:rPr>
-        <w:t xml:space="preserve"> You represent and warrant that you: (i) are fully authorized to enter into this agreement; (ii) shall use the SDK in compliance with all applicable local, state, national and foreign laws, treaties and regulations, including those related to data privacy, </w:t>
+        <w:t xml:space="preserve"> You represent and warrant that you: (</w:t>
+      </w:r>
+      <w:proofErr w:type="spellStart"/>
+      <w:r>
+        <w:rPr>
+          <w:rFonts w:asciiTheme="minorHAnsi" w:hAnsiTheme="minorHAnsi"/>
+          <w:color w:val="000000"/>
+          <w:sz w:val="22"/>
+          <w:szCs w:val="22"/>
+        </w:rPr>
+        <w:t>i</w:t>
+      </w:r>
+      <w:proofErr w:type="spellEnd"/>
+      <w:r>
+        <w:rPr>
+          <w:rFonts w:asciiTheme="minorHAnsi" w:hAnsiTheme="minorHAnsi"/>
+          <w:color w:val="000000"/>
+          <w:sz w:val="22"/>
+          <w:szCs w:val="22"/>
+        </w:rPr>
+        <w:t xml:space="preserve">) are fully authorized to enter into this agreement; (ii) shall use the SDK in compliance with all applicable local, state, national and foreign laws, treaties and regulations, including those related to data privacy, </w:t>
       </w:r>
       <w:r>
         <w:rPr>
@@ -1736,7 +1774,27 @@
           <w:szCs w:val="22"/>
         </w:rPr>
         <w:tab/>
-        <w:t>- Display “Copyright 2017 – xxxx, Mach1, CORP. All rights reserved.” (</w:t>
+        <w:t xml:space="preserve">- Display “Copyright 2017 – </w:t>
+      </w:r>
+      <w:proofErr w:type="spellStart"/>
+      <w:r>
+        <w:rPr>
+          <w:rFonts w:asciiTheme="minorHAnsi" w:hAnsiTheme="minorHAnsi"/>
+          <w:color w:val="000000"/>
+          <w:sz w:val="22"/>
+          <w:szCs w:val="22"/>
+        </w:rPr>
+        <w:t>xxxx</w:t>
+      </w:r>
+      <w:proofErr w:type="spellEnd"/>
+      <w:r>
+        <w:rPr>
+          <w:rFonts w:asciiTheme="minorHAnsi" w:hAnsiTheme="minorHAnsi"/>
+          <w:color w:val="000000"/>
+          <w:sz w:val="22"/>
+          <w:szCs w:val="22"/>
+        </w:rPr>
+        <w:t>, Mach1, CORP. All rights reserved.” (</w:t>
       </w:r>
       <w:r>
         <w:rPr>
@@ -1746,7 +1804,29 @@
           <w:sz w:val="22"/>
           <w:szCs w:val="22"/>
         </w:rPr>
-        <w:t>where xxxx is replaced with current year).</w:t>
+        <w:t xml:space="preserve">where </w:t>
+      </w:r>
+      <w:proofErr w:type="spellStart"/>
+      <w:r>
+        <w:rPr>
+          <w:rFonts w:asciiTheme="minorHAnsi" w:hAnsiTheme="minorHAnsi"/>
+          <w:i/>
+          <w:color w:val="000000"/>
+          <w:sz w:val="22"/>
+          <w:szCs w:val="22"/>
+        </w:rPr>
+        <w:t>xxxx</w:t>
+      </w:r>
+      <w:proofErr w:type="spellEnd"/>
+      <w:r>
+        <w:rPr>
+          <w:rFonts w:asciiTheme="minorHAnsi" w:hAnsiTheme="minorHAnsi"/>
+          <w:i/>
+          <w:color w:val="000000"/>
+          <w:sz w:val="22"/>
+          <w:szCs w:val="22"/>
+        </w:rPr>
+        <w:t xml:space="preserve"> is replaced with current year).</w:t>
       </w:r>
     </w:p>
     <w:p>
@@ -2061,8 +2141,19 @@
           <w:sz w:val="22"/>
           <w:szCs w:val="22"/>
         </w:rPr>
-        <w:t>- “Spatial Audio Software provided under license from Mach1™“</w:t>
-      </w:r>
+        <w:t>- “Spatial Audio Software provided under license from Mach1</w:t>
+      </w:r>
+      <w:proofErr w:type="gramStart"/>
+      <w:r>
+        <w:rPr>
+          <w:rFonts w:asciiTheme="minorHAnsi" w:hAnsiTheme="minorHAnsi"/>
+          <w:color w:val="000000"/>
+          <w:sz w:val="22"/>
+          <w:szCs w:val="22"/>
+        </w:rPr>
+        <w:t>™“</w:t>
+      </w:r>
+      <w:proofErr w:type="gramEnd"/>
       <w:r>
         <w:rPr>
           <w:rFonts w:asciiTheme="minorHAnsi" w:hAnsiTheme="minorHAnsi"/>
@@ -2274,7 +2365,27 @@
           <w:sz w:val="22"/>
           <w:szCs w:val="22"/>
         </w:rPr>
-        <w:t xml:space="preserve"> beyond the royalty free uses described under this Agreement, you shall immediately contact MACH1 and pay to MACH1 a royalty per each Distribution (as defined below) in an amount as solely determined by MACH1. A Distribution refers to either an embedded, pre-bundled, pre-installed platform application or software application that is downloaded, delivered, or served to a user or device by any means of distribution including directly from you or through any platform, including cloud based platforms. For the purpose of determining the </w:t>
+        <w:t xml:space="preserve"> beyond the royalty free uses described under this Agreement, you shall immediately contact MACH1 and pay to MACH1 a royalty per each Distribution (as defined below) in an amount as solely determined by MACH1. A Distribution refers to either an embedded, pre-bundled, pre-installed platform application or software application that is downloaded, delivered, or served to a user or device by any means of distribution including directly from you or through any platform, including </w:t>
+      </w:r>
+      <w:proofErr w:type="gramStart"/>
+      <w:r>
+        <w:rPr>
+          <w:rFonts w:asciiTheme="minorHAnsi" w:hAnsiTheme="minorHAnsi"/>
+          <w:color w:val="000000"/>
+          <w:sz w:val="22"/>
+          <w:szCs w:val="22"/>
+        </w:rPr>
+        <w:t>cloud based</w:t>
+      </w:r>
+      <w:proofErr w:type="gramEnd"/>
+      <w:r>
+        <w:rPr>
+          <w:rFonts w:asciiTheme="minorHAnsi" w:hAnsiTheme="minorHAnsi"/>
+          <w:color w:val="000000"/>
+          <w:sz w:val="22"/>
+          <w:szCs w:val="22"/>
+        </w:rPr>
+        <w:t xml:space="preserve"> platforms. For the purpose of determining the </w:t>
       </w:r>
       <w:r>
         <w:rPr>
@@ -2328,7 +2439,47 @@
           <w:sz w:val="22"/>
           <w:szCs w:val="22"/>
         </w:rPr>
-        <w:t xml:space="preserve"> if “AudioX App” has 50,000 app installs on iOS and 100,000 app installs on Android, then AudioX App shall have 150,000 app installs for purposes of this Agreement. For avoidance of doubt, any subscription or rental shall be </w:t>
+        <w:t xml:space="preserve"> if “</w:t>
+      </w:r>
+      <w:proofErr w:type="spellStart"/>
+      <w:r>
+        <w:rPr>
+          <w:rFonts w:asciiTheme="minorHAnsi" w:hAnsiTheme="minorHAnsi"/>
+          <w:color w:val="000000"/>
+          <w:sz w:val="22"/>
+          <w:szCs w:val="22"/>
+        </w:rPr>
+        <w:t>AudioX</w:t>
+      </w:r>
+      <w:proofErr w:type="spellEnd"/>
+      <w:r>
+        <w:rPr>
+          <w:rFonts w:asciiTheme="minorHAnsi" w:hAnsiTheme="minorHAnsi"/>
+          <w:color w:val="000000"/>
+          <w:sz w:val="22"/>
+          <w:szCs w:val="22"/>
+        </w:rPr>
+        <w:t xml:space="preserve"> App” has 50,000 app installs on iOS and 100,000 app installs on Android, then </w:t>
+      </w:r>
+      <w:proofErr w:type="spellStart"/>
+      <w:r>
+        <w:rPr>
+          <w:rFonts w:asciiTheme="minorHAnsi" w:hAnsiTheme="minorHAnsi"/>
+          <w:color w:val="000000"/>
+          <w:sz w:val="22"/>
+          <w:szCs w:val="22"/>
+        </w:rPr>
+        <w:t>AudioX</w:t>
+      </w:r>
+      <w:proofErr w:type="spellEnd"/>
+      <w:r>
+        <w:rPr>
+          <w:rFonts w:asciiTheme="minorHAnsi" w:hAnsiTheme="minorHAnsi"/>
+          <w:color w:val="000000"/>
+          <w:sz w:val="22"/>
+          <w:szCs w:val="22"/>
+        </w:rPr>
+        <w:t xml:space="preserve"> App shall have 150,000 app installs for purposes of this Agreement. For avoidance of doubt, any subscription or rental shall be </w:t>
       </w:r>
       <w:r>
         <w:rPr>
@@ -2670,7 +2821,27 @@
           <w:sz w:val="22"/>
           <w:szCs w:val="22"/>
         </w:rPr>
-        <w:t xml:space="preserve"> and are only licensed under this Agreement. You acknowledges that there are no implied licenses granted under this Agreement, and </w:t>
+        <w:t xml:space="preserve"> and are only licensed under this Agreement. You </w:t>
+      </w:r>
+      <w:proofErr w:type="gramStart"/>
+      <w:r>
+        <w:rPr>
+          <w:rFonts w:asciiTheme="minorHAnsi" w:eastAsia="Times New Roman" w:hAnsiTheme="minorHAnsi"/>
+          <w:color w:val="000000"/>
+          <w:sz w:val="22"/>
+          <w:szCs w:val="22"/>
+        </w:rPr>
+        <w:t>acknowledges</w:t>
+      </w:r>
+      <w:proofErr w:type="gramEnd"/>
+      <w:r>
+        <w:rPr>
+          <w:rFonts w:asciiTheme="minorHAnsi" w:eastAsia="Times New Roman" w:hAnsiTheme="minorHAnsi"/>
+          <w:color w:val="000000"/>
+          <w:sz w:val="22"/>
+          <w:szCs w:val="22"/>
+        </w:rPr>
+        <w:t xml:space="preserve"> that there are no implied licenses granted under this Agreement, and </w:t>
       </w:r>
       <w:r>
         <w:rPr>
@@ -2960,7 +3131,7 @@
           <w:sz w:val="22"/>
           <w:szCs w:val="22"/>
         </w:rPr>
-        <w:t xml:space="preserve"> You agree that we shall have no liability whatsoever for your or your end users of the SDK. You shall indemnify, defend and hold us harmless from any and all claims, damages, liabilities, costs, and fees (including reasonable attorneys' fees) arising from your or your end users' use of the SDK or for any breach of this Agreement, including any breach of the representations and warranties you made herein.</w:t>
+        <w:t xml:space="preserve"> You agree that we shall have no liability whatsoever for you or your end users of the SDK. You shall indemnify, defend and hold us harmless from any and all claims, damages, liabilities, costs, and fees (including reasonable attorneys' fees) arising from you or your end users' use of the SDK or for any breach of this Agreement, including any breach of the representations and warranties you made herein.</w:t>
       </w:r>
       <w:r>
         <w:rPr>
@@ -3008,7 +3179,27 @@
           <w:sz w:val="22"/>
           <w:szCs w:val="22"/>
         </w:rPr>
-        <w:t xml:space="preserve"> This Agreement shall continue until terminated as set forth in this Section. Either party may terminate this Agreement at any time, for any reason, or for no reason including, but not limited to, if you violate any provision of this Agreement. We reserve the right to cancel, amend, or modify the SDK at anytime.  Any termination of this Agreement shall also terminate the license granted hereunder. Upon termination of this Agreement for any reason, you shall immediately destroy and remove from all computers, hard drives, networks, and other storage media all copies of the SDK, and shall so certify to us that such actions have occurred (including all cached ephemeral copies). Sections 5 (“REPRESENTATIONS AND WARRANTIES”), 6 (“OWNERSHIP AND PROPRIETARY RIGHTS”), 11 (TRADE SECRETS), 12 (“WARRANTY DISCLAIMER”), 1</w:t>
+        <w:t xml:space="preserve"> This Agreement shall continue until terminated as set forth in this Section. Either party may terminate this Agreement at any time, for any reason, or for no reason including, but not limited to, if you violate any provision of this Agreement. We reserve the right to cancel, amend, or modify the SDK at </w:t>
+      </w:r>
+      <w:proofErr w:type="spellStart"/>
+      <w:r>
+        <w:rPr>
+          <w:rFonts w:asciiTheme="minorHAnsi" w:hAnsiTheme="minorHAnsi"/>
+          <w:color w:val="000000"/>
+          <w:sz w:val="22"/>
+          <w:szCs w:val="22"/>
+        </w:rPr>
+        <w:t>anytime</w:t>
+      </w:r>
+      <w:proofErr w:type="spellEnd"/>
+      <w:r>
+        <w:rPr>
+          <w:rFonts w:asciiTheme="minorHAnsi" w:hAnsiTheme="minorHAnsi"/>
+          <w:color w:val="000000"/>
+          <w:sz w:val="22"/>
+          <w:szCs w:val="22"/>
+        </w:rPr>
+        <w:t>.  Any termination of this Agreement shall also terminate the license granted hereunder. Upon termination of this Agreement for any reason, you shall immediately destroy and remove from all computers, hard drives, networks, and other storage media all copies of the SDK, and shall so certify to us that such actions have occurred (including all cached ephemeral copies). Sections 5 (“REPRESENTATIONS AND WARRANTIES”), 6 (“OWNERSHIP AND PROPRIETARY RIGHTS”), 11 (TRADE SECRETS), 12 (“WARRANTY DISCLAIMER”), 1</w:t>
       </w:r>
       <w:r>
         <w:rPr>
@@ -3083,7 +3274,27 @@
           <w:sz w:val="22"/>
           <w:szCs w:val="22"/>
         </w:rPr>
-        <w:t xml:space="preserve"> You shall comply with all applicable export laws and restrictions and regulations and you shall not export, or allow the export or re-export of the SDK in violation of any such restrictions, laws, or regulations.</w:t>
+        <w:t xml:space="preserve"> You shall comply with all applicable export laws and restrictions and regulations and you shall not </w:t>
+      </w:r>
+      <w:proofErr w:type="gramStart"/>
+      <w:r>
+        <w:rPr>
+          <w:rFonts w:asciiTheme="minorHAnsi" w:hAnsiTheme="minorHAnsi"/>
+          <w:color w:val="000000"/>
+          <w:sz w:val="22"/>
+          <w:szCs w:val="22"/>
+        </w:rPr>
+        <w:t>export, or</w:t>
+      </w:r>
+      <w:proofErr w:type="gramEnd"/>
+      <w:r>
+        <w:rPr>
+          <w:rFonts w:asciiTheme="minorHAnsi" w:hAnsiTheme="minorHAnsi"/>
+          <w:color w:val="000000"/>
+          <w:sz w:val="22"/>
+          <w:szCs w:val="22"/>
+        </w:rPr>
+        <w:t xml:space="preserve"> allow the export or re-export of the SDK in violation of any such restrictions, laws, or regulations.</w:t>
       </w:r>
       <w:r>
         <w:rPr>
@@ -3286,32 +3497,8 @@
 </w:document>
 </file>
 
-<file path=word/commentsExtensible.xml><?xml version="1.0" encoding="utf-8"?>
-<w16cex:commentsExtensible xmlns:wpc="http://schemas.microsoft.com/office/word/2010/wordprocessingCanvas" xmlns:cx="http://schemas.microsoft.com/office/drawing/2014/chartex" xmlns:cx1="http://schemas.microsoft.com/office/drawing/2015/9/8/chartex" xmlns:cx2="http://schemas.microsoft.com/office/drawing/2015/10/21/chartex" xmlns:cx3="http://schemas.microsoft.com/office/drawing/2016/5/9/chartex" xmlns:cx4="http://schemas.microsoft.com/office/drawing/2016/5/10/chartex" xmlns:cx5="http://schemas.microsoft.com/office/drawing/2016/5/11/chartex" xmlns:cx6="http://schemas.microsoft.com/office/drawing/2016/5/12/chartex" xmlns:cx7="http://schemas.microsoft.com/office/drawing/2016/5/13/chartex" xmlns:cx8="http://schemas.microsoft.com/office/drawing/2016/5/14/chartex" xmlns:mc="http://schemas.openxmlformats.org/markup-compatibility/2006" xmlns:aink="http://schemas.microsoft.com/office/drawing/2016/ink" xmlns:am3d="http://schemas.microsoft.com/office/drawing/2017/model3d" xmlns:o="urn:schemas-microsoft-com:office:office" xmlns:r="http://schemas.openxmlformats.org/officeDocument/2006/relationships" xmlns:m="http://schemas.openxmlformats.org/officeDocument/2006/math" xmlns:v="urn:schemas-microsoft-com:vml" xmlns:wp14="http://schemas.microsoft.com/office/word/2010/wordprocessingDrawing" xmlns:wp="http://schemas.openxmlformats.org/drawingml/2006/wordprocessingDrawing" xmlns:w10="urn:schemas-microsoft-com:office:word" xmlns:w="http://schemas.openxmlformats.org/wordprocessingml/2006/main" xmlns:w14="http://schemas.microsoft.com/office/word/2010/wordml" xmlns:w15="http://schemas.microsoft.com/office/word/2012/wordml" xmlns:w16cex="http://schemas.microsoft.com/office/word/2018/wordml/cex" xmlns:w16cid="http://schemas.microsoft.com/office/word/2016/wordml/cid" xmlns:w16="http://schemas.microsoft.com/office/word/2018/wordml" xmlns:w16se="http://schemas.microsoft.com/office/word/2015/wordml/symex" xmlns:wpg="http://schemas.microsoft.com/office/word/2010/wordprocessingGroup" xmlns:wpi="http://schemas.microsoft.com/office/word/2010/wordprocessingInk" xmlns:wne="http://schemas.microsoft.com/office/word/2006/wordml" xmlns:wps="http://schemas.microsoft.com/office/word/2010/wordprocessingShape" mc:Ignorable="w14 w15 w16se w16cid w16 w16cex wp14">
-  <w16cex:commentExtensible w16cex:durableId="226E8847" w16cex:dateUtc="2020-05-19T20:31:00Z"/>
-  <w16cex:commentExtensible w16cex:durableId="226E8858" w16cex:dateUtc="2020-05-19T20:31:00Z"/>
-  <w16cex:commentExtensible w16cex:durableId="226E885A" w16cex:dateUtc="2020-05-19T20:31:00Z"/>
-</w16cex:commentsExtensible>
-</file>
-
-<file path=word/commentsIds.xml><?xml version="1.0" encoding="utf-8"?>
-<w16cid:commentsIds xmlns:wpc="http://schemas.microsoft.com/office/word/2010/wordprocessingCanvas" xmlns:cx="http://schemas.microsoft.com/office/drawing/2014/chartex" xmlns:cx1="http://schemas.microsoft.com/office/drawing/2015/9/8/chartex" xmlns:cx2="http://schemas.microsoft.com/office/drawing/2015/10/21/chartex" xmlns:cx3="http://schemas.microsoft.com/office/drawing/2016/5/9/chartex" xmlns:cx4="http://schemas.microsoft.com/office/drawing/2016/5/10/chartex" xmlns:cx5="http://schemas.microsoft.com/office/drawing/2016/5/11/chartex" xmlns:cx6="http://schemas.microsoft.com/office/drawing/2016/5/12/chartex" xmlns:cx7="http://schemas.microsoft.com/office/drawing/2016/5/13/chartex" xmlns:cx8="http://schemas.microsoft.com/office/drawing/2016/5/14/chartex" xmlns:mc="http://schemas.openxmlformats.org/markup-compatibility/2006" xmlns:aink="http://schemas.microsoft.com/office/drawing/2016/ink" xmlns:am3d="http://schemas.microsoft.com/office/drawing/2017/model3d" xmlns:o="urn:schemas-microsoft-com:office:office" xmlns:r="http://schemas.openxmlformats.org/officeDocument/2006/relationships" xmlns:m="http://schemas.openxmlformats.org/officeDocument/2006/math" xmlns:v="urn:schemas-microsoft-com:vml" xmlns:wp14="http://schemas.microsoft.com/office/word/2010/wordprocessingDrawing" xmlns:wp="http://schemas.openxmlformats.org/drawingml/2006/wordprocessingDrawing" xmlns:w10="urn:schemas-microsoft-com:office:word" xmlns:w="http://schemas.openxmlformats.org/wordprocessingml/2006/main" xmlns:w14="http://schemas.microsoft.com/office/word/2010/wordml" xmlns:w15="http://schemas.microsoft.com/office/word/2012/wordml" xmlns:w16cex="http://schemas.microsoft.com/office/word/2018/wordml/cex" xmlns:w16cid="http://schemas.microsoft.com/office/word/2016/wordml/cid" xmlns:w16="http://schemas.microsoft.com/office/word/2018/wordml" xmlns:w16se="http://schemas.microsoft.com/office/word/2015/wordml/symex" xmlns:wpg="http://schemas.microsoft.com/office/word/2010/wordprocessingGroup" xmlns:wpi="http://schemas.microsoft.com/office/word/2010/wordprocessingInk" xmlns:wne="http://schemas.microsoft.com/office/word/2006/wordml" xmlns:wps="http://schemas.microsoft.com/office/word/2010/wordprocessingShape" mc:Ignorable="w14 w15 w16se w16cid w16 w16cex wp14">
-  <w16cid:commentId w16cid:paraId="00000061" w16cid:durableId="226E831C"/>
-  <w16cid:commentId w16cid:paraId="00000064" w16cid:durableId="226E831B"/>
-  <w16cid:commentId w16cid:paraId="5A95CAAE" w16cid:durableId="226E8847"/>
-  <w16cid:commentId w16cid:paraId="784D7BEA" w16cid:durableId="226E8858"/>
-  <w16cid:commentId w16cid:paraId="7949F5B6" w16cid:durableId="226E885A"/>
-  <w16cid:commentId w16cid:paraId="0000004C" w16cid:durableId="226E831A"/>
-  <w16cid:commentId w16cid:paraId="0000004F" w16cid:durableId="226E8319"/>
-  <w16cid:commentId w16cid:paraId="00000052" w16cid:durableId="226E8318"/>
-  <w16cid:commentId w16cid:paraId="00000055" w16cid:durableId="226E8317"/>
-  <w16cid:commentId w16cid:paraId="00000058" w16cid:durableId="226E8316"/>
-  <w16cid:commentId w16cid:paraId="00000066" w16cid:durableId="226E8315"/>
-</w16cid:commentsIds>
-</file>
-
 <file path=word/endnotes.xml><?xml version="1.0" encoding="utf-8"?>
-<w:endnotes xmlns:wpc="http://schemas.microsoft.com/office/word/2010/wordprocessingCanvas" xmlns:mo="http://schemas.microsoft.com/office/mac/office/2008/main" xmlns:mc="http://schemas.openxmlformats.org/markup-compatibility/2006" xmlns:mv="urn:schemas-microsoft-com:mac:vml" xmlns:o="urn:schemas-microsoft-com:office:office" xmlns:r="http://schemas.openxmlformats.org/officeDocument/2006/relationships" xmlns:m="http://schemas.openxmlformats.org/officeDocument/2006/math" xmlns:v="urn:schemas-microsoft-com:vml" xmlns:wp14="http://schemas.microsoft.com/office/word/2010/wordprocessingDrawing" xmlns:wp="http://schemas.openxmlformats.org/drawingml/2006/wordprocessingDrawing" xmlns:w10="urn:schemas-microsoft-com:office:word" xmlns:w="http://schemas.openxmlformats.org/wordprocessingml/2006/main" xmlns:w14="http://schemas.microsoft.com/office/word/2010/wordml" xmlns:w15="http://schemas.microsoft.com/office/word/2012/wordml" xmlns:wpg="http://schemas.microsoft.com/office/word/2010/wordprocessingGroup" xmlns:wpi="http://schemas.microsoft.com/office/word/2010/wordprocessingInk" xmlns:wne="http://schemas.microsoft.com/office/word/2006/wordml" xmlns:wps="http://schemas.microsoft.com/office/word/2010/wordprocessingShape" mc:Ignorable="w14 w15 wp14">
+<w:endnotes xmlns:wpc="http://schemas.microsoft.com/office/word/2010/wordprocessingCanvas" xmlns:cx="http://schemas.microsoft.com/office/drawing/2014/chartex" xmlns:cx1="http://schemas.microsoft.com/office/drawing/2015/9/8/chartex" xmlns:cx2="http://schemas.microsoft.com/office/drawing/2015/10/21/chartex" xmlns:cx3="http://schemas.microsoft.com/office/drawing/2016/5/9/chartex" xmlns:cx4="http://schemas.microsoft.com/office/drawing/2016/5/10/chartex" xmlns:cx5="http://schemas.microsoft.com/office/drawing/2016/5/11/chartex" xmlns:cx6="http://schemas.microsoft.com/office/drawing/2016/5/12/chartex" xmlns:cx7="http://schemas.microsoft.com/office/drawing/2016/5/13/chartex" xmlns:cx8="http://schemas.microsoft.com/office/drawing/2016/5/14/chartex" xmlns:mc="http://schemas.openxmlformats.org/markup-compatibility/2006" xmlns:aink="http://schemas.microsoft.com/office/drawing/2016/ink" xmlns:am3d="http://schemas.microsoft.com/office/drawing/2017/model3d" xmlns:o="urn:schemas-microsoft-com:office:office" xmlns:r="http://schemas.openxmlformats.org/officeDocument/2006/relationships" xmlns:m="http://schemas.openxmlformats.org/officeDocument/2006/math" xmlns:v="urn:schemas-microsoft-com:vml" xmlns:wp14="http://schemas.microsoft.com/office/word/2010/wordprocessingDrawing" xmlns:wp="http://schemas.openxmlformats.org/drawingml/2006/wordprocessingDrawing" xmlns:w10="urn:schemas-microsoft-com:office:word" xmlns:w="http://schemas.openxmlformats.org/wordprocessingml/2006/main" xmlns:w14="http://schemas.microsoft.com/office/word/2010/wordml" xmlns:w15="http://schemas.microsoft.com/office/word/2012/wordml" xmlns:w16cex="http://schemas.microsoft.com/office/word/2018/wordml/cex" xmlns:w16cid="http://schemas.microsoft.com/office/word/2016/wordml/cid" xmlns:w16="http://schemas.microsoft.com/office/word/2018/wordml" xmlns:w16se="http://schemas.microsoft.com/office/word/2015/wordml/symex" xmlns:wpg="http://schemas.microsoft.com/office/word/2010/wordprocessingGroup" xmlns:wpi="http://schemas.microsoft.com/office/word/2010/wordprocessingInk" xmlns:wne="http://schemas.microsoft.com/office/word/2006/wordml" xmlns:wps="http://schemas.microsoft.com/office/word/2010/wordprocessingShape" mc:Ignorable="w14 w15 w16se w16cid w16 w16cex wp14">
   <w:endnote w:type="separator" w:id="-1">
     <w:p>
       <w:r>
@@ -3330,7 +3517,7 @@
 </file>
 
 <file path=word/footnotes.xml><?xml version="1.0" encoding="utf-8"?>
-<w:footnotes xmlns:wpc="http://schemas.microsoft.com/office/word/2010/wordprocessingCanvas" xmlns:mo="http://schemas.microsoft.com/office/mac/office/2008/main" xmlns:mc="http://schemas.openxmlformats.org/markup-compatibility/2006" xmlns:mv="urn:schemas-microsoft-com:mac:vml" xmlns:o="urn:schemas-microsoft-com:office:office" xmlns:r="http://schemas.openxmlformats.org/officeDocument/2006/relationships" xmlns:m="http://schemas.openxmlformats.org/officeDocument/2006/math" xmlns:v="urn:schemas-microsoft-com:vml" xmlns:wp14="http://schemas.microsoft.com/office/word/2010/wordprocessingDrawing" xmlns:wp="http://schemas.openxmlformats.org/drawingml/2006/wordprocessingDrawing" xmlns:w10="urn:schemas-microsoft-com:office:word" xmlns:w="http://schemas.openxmlformats.org/wordprocessingml/2006/main" xmlns:w14="http://schemas.microsoft.com/office/word/2010/wordml" xmlns:w15="http://schemas.microsoft.com/office/word/2012/wordml" xmlns:wpg="http://schemas.microsoft.com/office/word/2010/wordprocessingGroup" xmlns:wpi="http://schemas.microsoft.com/office/word/2010/wordprocessingInk" xmlns:wne="http://schemas.microsoft.com/office/word/2006/wordml" xmlns:wps="http://schemas.microsoft.com/office/word/2010/wordprocessingShape" mc:Ignorable="w14 w15 wp14">
+<w:footnotes xmlns:wpc="http://schemas.microsoft.com/office/word/2010/wordprocessingCanvas" xmlns:cx="http://schemas.microsoft.com/office/drawing/2014/chartex" xmlns:cx1="http://schemas.microsoft.com/office/drawing/2015/9/8/chartex" xmlns:cx2="http://schemas.microsoft.com/office/drawing/2015/10/21/chartex" xmlns:cx3="http://schemas.microsoft.com/office/drawing/2016/5/9/chartex" xmlns:cx4="http://schemas.microsoft.com/office/drawing/2016/5/10/chartex" xmlns:cx5="http://schemas.microsoft.com/office/drawing/2016/5/11/chartex" xmlns:cx6="http://schemas.microsoft.com/office/drawing/2016/5/12/chartex" xmlns:cx7="http://schemas.microsoft.com/office/drawing/2016/5/13/chartex" xmlns:cx8="http://schemas.microsoft.com/office/drawing/2016/5/14/chartex" xmlns:mc="http://schemas.openxmlformats.org/markup-compatibility/2006" xmlns:aink="http://schemas.microsoft.com/office/drawing/2016/ink" xmlns:am3d="http://schemas.microsoft.com/office/drawing/2017/model3d" xmlns:o="urn:schemas-microsoft-com:office:office" xmlns:r="http://schemas.openxmlformats.org/officeDocument/2006/relationships" xmlns:m="http://schemas.openxmlformats.org/officeDocument/2006/math" xmlns:v="urn:schemas-microsoft-com:vml" xmlns:wp14="http://schemas.microsoft.com/office/word/2010/wordprocessingDrawing" xmlns:wp="http://schemas.openxmlformats.org/drawingml/2006/wordprocessingDrawing" xmlns:w10="urn:schemas-microsoft-com:office:word" xmlns:w="http://schemas.openxmlformats.org/wordprocessingml/2006/main" xmlns:w14="http://schemas.microsoft.com/office/word/2010/wordml" xmlns:w15="http://schemas.microsoft.com/office/word/2012/wordml" xmlns:w16cex="http://schemas.microsoft.com/office/word/2018/wordml/cex" xmlns:w16cid="http://schemas.microsoft.com/office/word/2016/wordml/cid" xmlns:w16="http://schemas.microsoft.com/office/word/2018/wordml" xmlns:w16se="http://schemas.microsoft.com/office/word/2015/wordml/symex" xmlns:wpg="http://schemas.microsoft.com/office/word/2010/wordprocessingGroup" xmlns:wpi="http://schemas.microsoft.com/office/word/2010/wordprocessingInk" xmlns:wne="http://schemas.microsoft.com/office/word/2006/wordml" xmlns:wps="http://schemas.microsoft.com/office/word/2010/wordprocessingShape" mc:Ignorable="w14 w15 w16se w16cid w16 w16cex wp14">
   <w:footnote w:type="separator" w:id="-1">
     <w:p>
       <w:r>
@@ -3349,7 +3536,7 @@
 </file>
 
 <file path=word/header1.xml><?xml version="1.0" encoding="utf-8"?>
-<w:hdr xmlns:wpc="http://schemas.microsoft.com/office/word/2010/wordprocessingCanvas" xmlns:mo="http://schemas.microsoft.com/office/mac/office/2008/main" xmlns:mc="http://schemas.openxmlformats.org/markup-compatibility/2006" xmlns:mv="urn:schemas-microsoft-com:mac:vml" xmlns:o="urn:schemas-microsoft-com:office:office" xmlns:r="http://schemas.openxmlformats.org/officeDocument/2006/relationships" xmlns:m="http://schemas.openxmlformats.org/officeDocument/2006/math" xmlns:v="urn:schemas-microsoft-com:vml" xmlns:wp14="http://schemas.microsoft.com/office/word/2010/wordprocessingDrawing" xmlns:wp="http://schemas.openxmlformats.org/drawingml/2006/wordprocessingDrawing" xmlns:w10="urn:schemas-microsoft-com:office:word" xmlns:w="http://schemas.openxmlformats.org/wordprocessingml/2006/main" xmlns:w14="http://schemas.microsoft.com/office/word/2010/wordml" xmlns:w15="http://schemas.microsoft.com/office/word/2012/wordml" xmlns:wpg="http://schemas.microsoft.com/office/word/2010/wordprocessingGroup" xmlns:wpi="http://schemas.microsoft.com/office/word/2010/wordprocessingInk" xmlns:wne="http://schemas.microsoft.com/office/word/2006/wordml" xmlns:wps="http://schemas.microsoft.com/office/word/2010/wordprocessingShape" mc:Ignorable="w14 w15 wp14">
+<w:hdr xmlns:wpc="http://schemas.microsoft.com/office/word/2010/wordprocessingCanvas" xmlns:cx="http://schemas.microsoft.com/office/drawing/2014/chartex" xmlns:cx1="http://schemas.microsoft.com/office/drawing/2015/9/8/chartex" xmlns:cx2="http://schemas.microsoft.com/office/drawing/2015/10/21/chartex" xmlns:cx3="http://schemas.microsoft.com/office/drawing/2016/5/9/chartex" xmlns:cx4="http://schemas.microsoft.com/office/drawing/2016/5/10/chartex" xmlns:cx5="http://schemas.microsoft.com/office/drawing/2016/5/11/chartex" xmlns:cx6="http://schemas.microsoft.com/office/drawing/2016/5/12/chartex" xmlns:cx7="http://schemas.microsoft.com/office/drawing/2016/5/13/chartex" xmlns:cx8="http://schemas.microsoft.com/office/drawing/2016/5/14/chartex" xmlns:mc="http://schemas.openxmlformats.org/markup-compatibility/2006" xmlns:aink="http://schemas.microsoft.com/office/drawing/2016/ink" xmlns:am3d="http://schemas.microsoft.com/office/drawing/2017/model3d" xmlns:o="urn:schemas-microsoft-com:office:office" xmlns:r="http://schemas.openxmlformats.org/officeDocument/2006/relationships" xmlns:m="http://schemas.openxmlformats.org/officeDocument/2006/math" xmlns:v="urn:schemas-microsoft-com:vml" xmlns:wp14="http://schemas.microsoft.com/office/word/2010/wordprocessingDrawing" xmlns:wp="http://schemas.openxmlformats.org/drawingml/2006/wordprocessingDrawing" xmlns:w10="urn:schemas-microsoft-com:office:word" xmlns:w="http://schemas.openxmlformats.org/wordprocessingml/2006/main" xmlns:w14="http://schemas.microsoft.com/office/word/2010/wordml" xmlns:w15="http://schemas.microsoft.com/office/word/2012/wordml" xmlns:w16cex="http://schemas.microsoft.com/office/word/2018/wordml/cex" xmlns:w16cid="http://schemas.microsoft.com/office/word/2016/wordml/cid" xmlns:w16="http://schemas.microsoft.com/office/word/2018/wordml" xmlns:w16se="http://schemas.microsoft.com/office/word/2015/wordml/symex" xmlns:wpg="http://schemas.microsoft.com/office/word/2010/wordprocessingGroup" xmlns:wpi="http://schemas.microsoft.com/office/word/2010/wordprocessingInk" xmlns:wne="http://schemas.microsoft.com/office/word/2006/wordml" xmlns:wps="http://schemas.microsoft.com/office/word/2010/wordprocessingShape" mc:Ignorable="w14 w15 w16se w16cid w16 w16cex wp14">
   <w:p>
     <w:pPr>
       <w:pBdr>
@@ -3438,8 +3625,8 @@
 </file>
 
 <file path=word/numbering.xml><?xml version="1.0" encoding="utf-8"?>
-<w:numbering xmlns:wpc="http://schemas.microsoft.com/office/word/2010/wordprocessingCanvas" xmlns:mo="http://schemas.microsoft.com/office/mac/office/2008/main" xmlns:mc="http://schemas.openxmlformats.org/markup-compatibility/2006" xmlns:mv="urn:schemas-microsoft-com:mac:vml" xmlns:o="urn:schemas-microsoft-com:office:office" xmlns:r="http://schemas.openxmlformats.org/officeDocument/2006/relationships" xmlns:m="http://schemas.openxmlformats.org/officeDocument/2006/math" xmlns:v="urn:schemas-microsoft-com:vml" xmlns:wp14="http://schemas.microsoft.com/office/word/2010/wordprocessingDrawing" xmlns:wp="http://schemas.openxmlformats.org/drawingml/2006/wordprocessingDrawing" xmlns:w10="urn:schemas-microsoft-com:office:word" xmlns:w="http://schemas.openxmlformats.org/wordprocessingml/2006/main" xmlns:w14="http://schemas.microsoft.com/office/word/2010/wordml" xmlns:w15="http://schemas.microsoft.com/office/word/2012/wordml" xmlns:wpg="http://schemas.microsoft.com/office/word/2010/wordprocessingGroup" xmlns:wpi="http://schemas.microsoft.com/office/word/2010/wordprocessingInk" xmlns:wne="http://schemas.microsoft.com/office/word/2006/wordml" xmlns:wps="http://schemas.microsoft.com/office/word/2010/wordprocessingShape" mc:Ignorable="w14 w15 wp14">
-  <w:abstractNum w:abstractNumId="0">
+<w:numbering xmlns:wpc="http://schemas.microsoft.com/office/word/2010/wordprocessingCanvas" xmlns:cx="http://schemas.microsoft.com/office/drawing/2014/chartex" xmlns:cx1="http://schemas.microsoft.com/office/drawing/2015/9/8/chartex" xmlns:cx2="http://schemas.microsoft.com/office/drawing/2015/10/21/chartex" xmlns:cx3="http://schemas.microsoft.com/office/drawing/2016/5/9/chartex" xmlns:cx4="http://schemas.microsoft.com/office/drawing/2016/5/10/chartex" xmlns:cx5="http://schemas.microsoft.com/office/drawing/2016/5/11/chartex" xmlns:cx6="http://schemas.microsoft.com/office/drawing/2016/5/12/chartex" xmlns:cx7="http://schemas.microsoft.com/office/drawing/2016/5/13/chartex" xmlns:cx8="http://schemas.microsoft.com/office/drawing/2016/5/14/chartex" xmlns:mc="http://schemas.openxmlformats.org/markup-compatibility/2006" xmlns:aink="http://schemas.microsoft.com/office/drawing/2016/ink" xmlns:am3d="http://schemas.microsoft.com/office/drawing/2017/model3d" xmlns:o="urn:schemas-microsoft-com:office:office" xmlns:r="http://schemas.openxmlformats.org/officeDocument/2006/relationships" xmlns:m="http://schemas.openxmlformats.org/officeDocument/2006/math" xmlns:v="urn:schemas-microsoft-com:vml" xmlns:wp14="http://schemas.microsoft.com/office/word/2010/wordprocessingDrawing" xmlns:wp="http://schemas.openxmlformats.org/drawingml/2006/wordprocessingDrawing" xmlns:w10="urn:schemas-microsoft-com:office:word" xmlns:w="http://schemas.openxmlformats.org/wordprocessingml/2006/main" xmlns:w14="http://schemas.microsoft.com/office/word/2010/wordml" xmlns:w15="http://schemas.microsoft.com/office/word/2012/wordml" xmlns:w16cex="http://schemas.microsoft.com/office/word/2018/wordml/cex" xmlns:w16cid="http://schemas.microsoft.com/office/word/2016/wordml/cid" xmlns:w16="http://schemas.microsoft.com/office/word/2018/wordml" xmlns:w16se="http://schemas.microsoft.com/office/word/2015/wordml/symex" xmlns:wpg="http://schemas.microsoft.com/office/word/2010/wordprocessingGroup" xmlns:wpi="http://schemas.microsoft.com/office/word/2010/wordprocessingInk" xmlns:wne="http://schemas.microsoft.com/office/word/2006/wordml" xmlns:wps="http://schemas.microsoft.com/office/word/2010/wordprocessingShape" mc:Ignorable="w14 w15 w16se w16cid w16 w16cex wp14">
+  <w:abstractNum w:abstractNumId="0" w15:restartNumberingAfterBreak="0">
     <w:nsid w:val="056111AD"/>
     <w:multiLevelType w:val="multilevel"/>
     <w:tmpl w:val="4314B71C"/>
@@ -3528,7 +3715,7 @@
       </w:pPr>
     </w:lvl>
   </w:abstractNum>
-  <w:abstractNum w:abstractNumId="1">
+  <w:abstractNum w:abstractNumId="1" w15:restartNumberingAfterBreak="0">
     <w:nsid w:val="1EAF5DBF"/>
     <w:multiLevelType w:val="multilevel"/>
     <w:tmpl w:val="8B90A5C8"/>
@@ -3641,7 +3828,7 @@
       </w:rPr>
     </w:lvl>
   </w:abstractNum>
-  <w:abstractNum w:abstractNumId="2">
+  <w:abstractNum w:abstractNumId="2" w15:restartNumberingAfterBreak="0">
     <w:nsid w:val="2E547C5C"/>
     <w:multiLevelType w:val="multilevel"/>
     <w:tmpl w:val="5F06041C"/>
@@ -3755,7 +3942,7 @@
       </w:rPr>
     </w:lvl>
   </w:abstractNum>
-  <w:abstractNum w:abstractNumId="3">
+  <w:abstractNum w:abstractNumId="3" w15:restartNumberingAfterBreak="0">
     <w:nsid w:val="463A665E"/>
     <w:multiLevelType w:val="multilevel"/>
     <w:tmpl w:val="218C4E52"/>
@@ -3869,7 +4056,7 @@
       </w:rPr>
     </w:lvl>
   </w:abstractNum>
-  <w:abstractNum w:abstractNumId="4">
+  <w:abstractNum w:abstractNumId="4" w15:restartNumberingAfterBreak="0">
     <w:nsid w:val="535D4E14"/>
     <w:multiLevelType w:val="multilevel"/>
     <w:tmpl w:val="5F06041C"/>
@@ -3983,7 +4170,7 @@
       </w:rPr>
     </w:lvl>
   </w:abstractNum>
-  <w:abstractNum w:abstractNumId="5">
+  <w:abstractNum w:abstractNumId="5" w15:restartNumberingAfterBreak="0">
     <w:nsid w:val="73BE02F8"/>
     <w:multiLevelType w:val="multilevel"/>
     <w:tmpl w:val="C2D8621A"/>
@@ -4097,7 +4284,7 @@
       </w:rPr>
     </w:lvl>
   </w:abstractNum>
-  <w:abstractNum w:abstractNumId="6">
+  <w:abstractNum w:abstractNumId="6" w15:restartNumberingAfterBreak="0">
     <w:nsid w:val="7C0D5DB0"/>
     <w:multiLevelType w:val="multilevel"/>
     <w:tmpl w:val="5F06041C"/>
@@ -4236,7 +4423,7 @@
 </file>
 
 <file path=word/styles.xml><?xml version="1.0" encoding="utf-8"?>
-<w:styles xmlns:mc="http://schemas.openxmlformats.org/markup-compatibility/2006" xmlns:r="http://schemas.openxmlformats.org/officeDocument/2006/relationships" xmlns:w="http://schemas.openxmlformats.org/wordprocessingml/2006/main" xmlns:w14="http://schemas.microsoft.com/office/word/2010/wordml" xmlns:w15="http://schemas.microsoft.com/office/word/2012/wordml" mc:Ignorable="w14 w15">
+<w:styles xmlns:mc="http://schemas.openxmlformats.org/markup-compatibility/2006" xmlns:r="http://schemas.openxmlformats.org/officeDocument/2006/relationships" xmlns:w="http://schemas.openxmlformats.org/wordprocessingml/2006/main" xmlns:w14="http://schemas.microsoft.com/office/word/2010/wordml" xmlns:w15="http://schemas.microsoft.com/office/word/2012/wordml" xmlns:w16cex="http://schemas.microsoft.com/office/word/2018/wordml/cex" xmlns:w16cid="http://schemas.microsoft.com/office/word/2016/wordml/cid" xmlns:w16="http://schemas.microsoft.com/office/word/2018/wordml" xmlns:w16se="http://schemas.microsoft.com/office/word/2015/wordml/symex" mc:Ignorable="w14 w15 w16se w16cid w16 w16cex">
   <w:docDefaults>
     <w:rPrDefault>
       <w:rPr>
@@ -4248,7 +4435,7 @@
     </w:rPrDefault>
     <w:pPrDefault/>
   </w:docDefaults>
-  <w:latentStyles w:defLockedState="0" w:defUIPriority="99" w:defSemiHidden="0" w:defUnhideWhenUsed="0" w:defQFormat="0" w:count="382">
+  <w:latentStyles w:defLockedState="0" w:defUIPriority="99" w:defSemiHidden="0" w:defUnhideWhenUsed="0" w:defQFormat="0" w:count="376">
     <w:lsdException w:name="Normal" w:uiPriority="0" w:qFormat="1"/>
     <w:lsdException w:name="heading 1" w:uiPriority="9" w:qFormat="1"/>
     <w:lsdException w:name="heading 2" w:semiHidden="1" w:uiPriority="9" w:unhideWhenUsed="1" w:qFormat="1"/>
@@ -4953,8 +5140,8 @@
       <w:shd w:val="clear" w:color="auto" w:fill="E1DFDD"/>
     </w:rPr>
   </w:style>
-  <w:style w:type="character" w:customStyle="1" w:styleId="UnresolvedMention">
-    <w:name w:val="Unresolved Mention"/>
+  <w:style w:type="character" w:customStyle="1" w:styleId="UnresolvedMention2">
+    <w:name w:val="Unresolved Mention2"/>
     <w:basedOn w:val="DefaultParagraphFont"/>
     <w:uiPriority w:val="99"/>
     <w:rsid w:val="00403380"/>

</xml_diff>

<commit_message>
license: updated M1RFL 2.1 and M1RL 1.1
</commit_message>
<xml_diff>
--- a/license/Mach1SpatialSDK-RoyaltyFreeLicense.docx
+++ b/license/Mach1SpatialSDK-RoyaltyFreeLicense.docx
@@ -3,9 +3,9 @@
 <w:document xmlns:wpc="http://schemas.microsoft.com/office/word/2010/wordprocessingCanvas" xmlns:cx="http://schemas.microsoft.com/office/drawing/2014/chartex" xmlns:cx1="http://schemas.microsoft.com/office/drawing/2015/9/8/chartex" xmlns:cx2="http://schemas.microsoft.com/office/drawing/2015/10/21/chartex" xmlns:cx3="http://schemas.microsoft.com/office/drawing/2016/5/9/chartex" xmlns:cx4="http://schemas.microsoft.com/office/drawing/2016/5/10/chartex" xmlns:cx5="http://schemas.microsoft.com/office/drawing/2016/5/11/chartex" xmlns:cx6="http://schemas.microsoft.com/office/drawing/2016/5/12/chartex" xmlns:cx7="http://schemas.microsoft.com/office/drawing/2016/5/13/chartex" xmlns:cx8="http://schemas.microsoft.com/office/drawing/2016/5/14/chartex" xmlns:mc="http://schemas.openxmlformats.org/markup-compatibility/2006" xmlns:aink="http://schemas.microsoft.com/office/drawing/2016/ink" xmlns:am3d="http://schemas.microsoft.com/office/drawing/2017/model3d" xmlns:o="urn:schemas-microsoft-com:office:office" xmlns:r="http://schemas.openxmlformats.org/officeDocument/2006/relationships" xmlns:m="http://schemas.openxmlformats.org/officeDocument/2006/math" xmlns:v="urn:schemas-microsoft-com:vml" xmlns:wp14="http://schemas.microsoft.com/office/word/2010/wordprocessingDrawing" xmlns:wp="http://schemas.openxmlformats.org/drawingml/2006/wordprocessingDrawing" xmlns:w10="urn:schemas-microsoft-com:office:word" xmlns:w="http://schemas.openxmlformats.org/wordprocessingml/2006/main" xmlns:w14="http://schemas.microsoft.com/office/word/2010/wordml" xmlns:w15="http://schemas.microsoft.com/office/word/2012/wordml" xmlns:w16cex="http://schemas.microsoft.com/office/word/2018/wordml/cex" xmlns:w16cid="http://schemas.microsoft.com/office/word/2016/wordml/cid" xmlns:w16="http://schemas.microsoft.com/office/word/2018/wordml" xmlns:w16se="http://schemas.microsoft.com/office/word/2015/wordml/symex" xmlns:wpg="http://schemas.microsoft.com/office/word/2010/wordprocessingGroup" xmlns:wpi="http://schemas.microsoft.com/office/word/2010/wordprocessingInk" xmlns:wne="http://schemas.microsoft.com/office/word/2006/wordml" xmlns:wps="http://schemas.microsoft.com/office/word/2010/wordprocessingShape" mc:Ignorable="w14 w15 w16se w16cid w16 w16cex wp14">
   <w:body>
     <w:p>
-      <w:pPr>
-        <w:jc w:val="center"/>
-      </w:pPr>
+      <w:r>
+        <w:t xml:space="preserve"> </w:t>
+      </w:r>
     </w:p>
     <w:p>
       <w:pPr>
@@ -2062,7 +2062,29 @@
           <w:szCs w:val="22"/>
         </w:rPr>
         <w:tab/>
-        <w:t>- Display “Spatial Audio Powered by Mach1™”</w:t>
+        <w:t>- Display “</w:t>
+      </w:r>
+      <w:bookmarkStart w:id="2" w:name="OLE_LINK1"/>
+      <w:bookmarkStart w:id="3" w:name="OLE_LINK2"/>
+      <w:r>
+        <w:rPr>
+          <w:rFonts w:asciiTheme="minorHAnsi" w:hAnsiTheme="minorHAnsi"/>
+          <w:color w:val="000000"/>
+          <w:sz w:val="22"/>
+          <w:szCs w:val="22"/>
+        </w:rPr>
+        <w:t>Spatial Audio Powered by Mach1™</w:t>
+      </w:r>
+      <w:bookmarkEnd w:id="2"/>
+      <w:bookmarkEnd w:id="3"/>
+      <w:r>
+        <w:rPr>
+          <w:rFonts w:asciiTheme="minorHAnsi" w:hAnsiTheme="minorHAnsi"/>
+          <w:color w:val="000000"/>
+          <w:sz w:val="22"/>
+          <w:szCs w:val="22"/>
+        </w:rPr>
+        <w:t>”</w:t>
       </w:r>
     </w:p>
     <w:p>
@@ -2141,19 +2163,44 @@
           <w:sz w:val="22"/>
           <w:szCs w:val="22"/>
         </w:rPr>
-        <w:t>- “Spatial Audio Software provided under license from Mach1</w:t>
-      </w:r>
-      <w:proofErr w:type="gramStart"/>
-      <w:r>
-        <w:rPr>
-          <w:rFonts w:asciiTheme="minorHAnsi" w:hAnsiTheme="minorHAnsi"/>
-          <w:color w:val="000000"/>
-          <w:sz w:val="22"/>
-          <w:szCs w:val="22"/>
-        </w:rPr>
-        <w:t>™“</w:t>
-      </w:r>
-      <w:proofErr w:type="gramEnd"/>
+        <w:t xml:space="preserve">- </w:t>
+      </w:r>
+      <w:r>
+        <w:rPr>
+          <w:rFonts w:asciiTheme="minorHAnsi" w:hAnsiTheme="minorHAnsi"/>
+          <w:color w:val="000000"/>
+          <w:sz w:val="22"/>
+          <w:szCs w:val="22"/>
+        </w:rPr>
+        <w:t xml:space="preserve">Display </w:t>
+      </w:r>
+      <w:r>
+        <w:rPr>
+          <w:rFonts w:asciiTheme="minorHAnsi" w:hAnsiTheme="minorHAnsi"/>
+          <w:color w:val="000000"/>
+          <w:sz w:val="22"/>
+          <w:szCs w:val="22"/>
+        </w:rPr>
+        <w:t>“</w:t>
+      </w:r>
+      <w:r>
+        <w:rPr>
+          <w:rFonts w:asciiTheme="minorHAnsi" w:hAnsiTheme="minorHAnsi"/>
+          <w:color w:val="000000"/>
+          <w:sz w:val="22"/>
+          <w:szCs w:val="22"/>
+        </w:rPr>
+        <w:t xml:space="preserve">Spatial Audio Powered by Mach1™ </w:t>
+      </w:r>
+      <w:r>
+        <w:rPr>
+          <w:rFonts w:asciiTheme="minorHAnsi" w:hAnsiTheme="minorHAnsi"/>
+          <w:color w:val="000000"/>
+          <w:sz w:val="22"/>
+          <w:szCs w:val="22"/>
+        </w:rPr>
+        <w:t>“</w:t>
+      </w:r>
       <w:r>
         <w:rPr>
           <w:rFonts w:asciiTheme="minorHAnsi" w:hAnsiTheme="minorHAnsi"/>
@@ -2163,6 +2210,186 @@
         </w:rPr>
         <w:br/>
       </w:r>
+    </w:p>
+    <w:p>
+      <w:pPr>
+        <w:pBdr>
+          <w:top w:val="nil"/>
+          <w:left w:val="nil"/>
+          <w:bottom w:val="nil"/>
+          <w:right w:val="nil"/>
+          <w:between w:val="nil"/>
+        </w:pBdr>
+        <w:spacing w:line="241" w:lineRule="auto"/>
+        <w:ind w:right="99"/>
+        <w:rPr>
+          <w:rFonts w:asciiTheme="minorHAnsi" w:hAnsiTheme="minorHAnsi"/>
+          <w:color w:val="000000"/>
+          <w:sz w:val="22"/>
+          <w:szCs w:val="22"/>
+        </w:rPr>
+      </w:pPr>
+      <w:r>
+        <w:rPr>
+          <w:rFonts w:asciiTheme="minorHAnsi" w:hAnsiTheme="minorHAnsi"/>
+          <w:color w:val="000000"/>
+          <w:sz w:val="22"/>
+          <w:szCs w:val="22"/>
+        </w:rPr>
+        <w:t>MACH1</w:t>
+      </w:r>
+      <w:r>
+        <w:rPr>
+          <w:rFonts w:asciiTheme="minorHAnsi" w:hAnsiTheme="minorHAnsi"/>
+          <w:color w:val="000000"/>
+          <w:sz w:val="22"/>
+          <w:szCs w:val="22"/>
+        </w:rPr>
+        <w:t xml:space="preserve"> grants </w:t>
+      </w:r>
+      <w:r>
+        <w:rPr>
+          <w:rFonts w:asciiTheme="minorHAnsi" w:hAnsiTheme="minorHAnsi"/>
+          <w:color w:val="000000"/>
+          <w:sz w:val="22"/>
+          <w:szCs w:val="22"/>
+        </w:rPr>
+        <w:t>DEVELOPER</w:t>
+      </w:r>
+      <w:r>
+        <w:rPr>
+          <w:rFonts w:asciiTheme="minorHAnsi" w:hAnsiTheme="minorHAnsi"/>
+          <w:color w:val="000000"/>
+          <w:sz w:val="22"/>
+          <w:szCs w:val="22"/>
+        </w:rPr>
+        <w:t xml:space="preserve">/its Affiliates a non-exclusive, worldwide, royalty-free, irrevocable right to use </w:t>
+      </w:r>
+      <w:r>
+        <w:rPr>
+          <w:rFonts w:asciiTheme="minorHAnsi" w:hAnsiTheme="minorHAnsi"/>
+          <w:color w:val="000000"/>
+          <w:sz w:val="22"/>
+          <w:szCs w:val="22"/>
+          <w:lang w:val="en-GB"/>
+        </w:rPr>
+        <w:t xml:space="preserve">the Trademarks solely for </w:t>
+      </w:r>
+      <w:r>
+        <w:rPr>
+          <w:rFonts w:asciiTheme="minorHAnsi" w:hAnsiTheme="minorHAnsi"/>
+          <w:color w:val="000000"/>
+          <w:sz w:val="22"/>
+          <w:szCs w:val="22"/>
+          <w:lang w:val="en-GB"/>
+        </w:rPr>
+        <w:t xml:space="preserve">the purposes </w:t>
+      </w:r>
+      <w:r>
+        <w:rPr>
+          <w:rFonts w:asciiTheme="minorHAnsi" w:hAnsiTheme="minorHAnsi"/>
+          <w:color w:val="000000"/>
+          <w:sz w:val="22"/>
+          <w:szCs w:val="22"/>
+          <w:lang w:val="en-GB"/>
+        </w:rPr>
+        <w:t>specified above.</w:t>
+      </w:r>
+      <w:r>
+        <w:rPr>
+          <w:rFonts w:asciiTheme="minorHAnsi" w:hAnsiTheme="minorHAnsi"/>
+          <w:color w:val="000000"/>
+          <w:sz w:val="22"/>
+          <w:szCs w:val="22"/>
+        </w:rPr>
+        <w:t xml:space="preserve"> </w:t>
+      </w:r>
+      <w:r>
+        <w:rPr>
+          <w:rFonts w:asciiTheme="minorHAnsi" w:hAnsiTheme="minorHAnsi"/>
+          <w:bCs/>
+          <w:color w:val="000000"/>
+          <w:sz w:val="22"/>
+          <w:szCs w:val="22"/>
+        </w:rPr>
+        <w:t xml:space="preserve">The Trademarks may be modified in size and file format if technically required to incorporate them into the </w:t>
+      </w:r>
+      <w:r>
+        <w:rPr>
+          <w:rFonts w:asciiTheme="minorHAnsi" w:hAnsiTheme="minorHAnsi"/>
+          <w:bCs/>
+          <w:color w:val="000000"/>
+          <w:sz w:val="22"/>
+          <w:szCs w:val="22"/>
+        </w:rPr>
+        <w:t>respective products</w:t>
+      </w:r>
+      <w:r>
+        <w:rPr>
+          <w:rFonts w:asciiTheme="minorHAnsi" w:hAnsiTheme="minorHAnsi"/>
+          <w:bCs/>
+          <w:color w:val="000000"/>
+          <w:sz w:val="22"/>
+          <w:szCs w:val="22"/>
+        </w:rPr>
+        <w:t xml:space="preserve">. The use of the Trademarks for any other purposes shall be subject to prior written approval of </w:t>
+      </w:r>
+      <w:r>
+        <w:rPr>
+          <w:rFonts w:asciiTheme="minorHAnsi" w:hAnsiTheme="minorHAnsi"/>
+          <w:bCs/>
+          <w:color w:val="000000"/>
+          <w:sz w:val="22"/>
+          <w:szCs w:val="22"/>
+        </w:rPr>
+        <w:t>MACH1</w:t>
+      </w:r>
+      <w:r>
+        <w:rPr>
+          <w:rFonts w:asciiTheme="minorHAnsi" w:hAnsiTheme="minorHAnsi"/>
+          <w:color w:val="000000"/>
+          <w:sz w:val="22"/>
+          <w:szCs w:val="22"/>
+        </w:rPr>
+        <w:t xml:space="preserve">. </w:t>
+      </w:r>
+      <w:r>
+        <w:rPr>
+          <w:rFonts w:asciiTheme="minorHAnsi" w:hAnsiTheme="minorHAnsi"/>
+          <w:color w:val="000000"/>
+          <w:sz w:val="22"/>
+          <w:szCs w:val="22"/>
+        </w:rPr>
+        <w:t>MACH1</w:t>
+      </w:r>
+      <w:r>
+        <w:rPr>
+          <w:rFonts w:asciiTheme="minorHAnsi" w:hAnsiTheme="minorHAnsi"/>
+          <w:color w:val="000000"/>
+          <w:sz w:val="22"/>
+          <w:szCs w:val="22"/>
+        </w:rPr>
+        <w:t xml:space="preserve"> shall retain all right, tile and interest in and to the Trademarks.</w:t>
+      </w:r>
+    </w:p>
+    <w:p>
+      <w:pPr>
+        <w:pBdr>
+          <w:top w:val="nil"/>
+          <w:left w:val="nil"/>
+          <w:bottom w:val="nil"/>
+          <w:right w:val="nil"/>
+          <w:between w:val="nil"/>
+        </w:pBdr>
+        <w:spacing w:line="241" w:lineRule="auto"/>
+        <w:ind w:right="99"/>
+        <w:rPr>
+          <w:rFonts w:asciiTheme="minorHAnsi" w:hAnsiTheme="minorHAnsi"/>
+          <w:color w:val="000000"/>
+          <w:sz w:val="22"/>
+          <w:szCs w:val="22"/>
+        </w:rPr>
+      </w:pPr>
     </w:p>
     <w:p>
       <w:pPr>
@@ -2200,7 +2427,17 @@
           <w:sz w:val="22"/>
           <w:szCs w:val="22"/>
         </w:rPr>
-        <w:t xml:space="preserve">  This Agreement does not entitle you to any support for the SDK, unless you enter into a separate agreement with us in writing signed by both parties. Any such support provided by us shall be subject to the terms and disclaimers of this Agreement. </w:t>
+        <w:t xml:space="preserve">  This Agreement does not entitle you to any support for the SDK, unless you enter into a separate agreement with us in writing signed by both parties. Any such support </w:t>
+      </w:r>
+      <w:r>
+        <w:rPr>
+          <w:rFonts w:asciiTheme="minorHAnsi" w:hAnsiTheme="minorHAnsi"/>
+          <w:color w:val="000000"/>
+          <w:sz w:val="22"/>
+          <w:szCs w:val="22"/>
+        </w:rPr>
+        <w:lastRenderedPageBreak/>
+        <w:t xml:space="preserve">provided by us shall be subject to the terms and disclaimers of this Agreement. </w:t>
       </w:r>
       <w:r>
         <w:rPr>
@@ -2299,7 +2536,6 @@
           <w:sz w:val="22"/>
           <w:szCs w:val="22"/>
         </w:rPr>
-        <w:lastRenderedPageBreak/>
         <w:t>Licenses beyond 100,000 Distributions</w:t>
       </w:r>
       <w:r>
@@ -2841,17 +3077,7 @@
           <w:sz w:val="22"/>
           <w:szCs w:val="22"/>
         </w:rPr>
-        <w:t xml:space="preserve"> that there are no implied licenses granted under this Agreement, and </w:t>
-      </w:r>
-      <w:r>
-        <w:rPr>
-          <w:rFonts w:asciiTheme="minorHAnsi" w:eastAsia="Times New Roman" w:hAnsiTheme="minorHAnsi"/>
-          <w:color w:val="000000"/>
-          <w:sz w:val="22"/>
-          <w:szCs w:val="22"/>
-        </w:rPr>
-        <w:lastRenderedPageBreak/>
-        <w:t>all rights, save for those license rights expressly granted to Licensee he</w:t>
+        <w:t xml:space="preserve"> that there are no implied licenses granted under this Agreement, and all rights, save for those license rights expressly granted to Licensee he</w:t>
       </w:r>
       <w:r>
         <w:rPr>
@@ -3199,7 +3425,17 @@
           <w:sz w:val="22"/>
           <w:szCs w:val="22"/>
         </w:rPr>
-        <w:t>.  Any termination of this Agreement shall also terminate the license granted hereunder. Upon termination of this Agreement for any reason, you shall immediately destroy and remove from all computers, hard drives, networks, and other storage media all copies of the SDK, and shall so certify to us that such actions have occurred (including all cached ephemeral copies). Sections 5 (“REPRESENTATIONS AND WARRANTIES”), 6 (“OWNERSHIP AND PROPRIETARY RIGHTS”), 11 (TRADE SECRETS), 12 (“WARRANTY DISCLAIMER”), 1</w:t>
+        <w:t xml:space="preserve">.  Any termination of this Agreement shall also terminate the license granted hereunder. Upon termination of this Agreement for any reason, you </w:t>
+      </w:r>
+      <w:r>
+        <w:rPr>
+          <w:rFonts w:asciiTheme="minorHAnsi" w:hAnsiTheme="minorHAnsi"/>
+          <w:color w:val="000000"/>
+          <w:sz w:val="22"/>
+          <w:szCs w:val="22"/>
+        </w:rPr>
+        <w:lastRenderedPageBreak/>
+        <w:t>shall immediately destroy and remove from all computers, hard drives, networks, and other storage media all copies of the SDK, and shall so certify to us that such actions have occurred (including all cached ephemeral copies). Sections 5 (“REPRESENTATIONS AND WARRANTIES”), 6 (“OWNERSHIP AND PROPRIETARY RIGHTS”), 11 (TRADE SECRETS), 12 (“WARRANTY DISCLAIMER”), 1</w:t>
       </w:r>
       <w:r>
         <w:rPr>
@@ -3216,17 +3452,7 @@
           <w:sz w:val="22"/>
           <w:szCs w:val="22"/>
         </w:rPr>
-        <w:t xml:space="preserve"> (“LIABILITY LIMITATION”), 13 (“INDEMNITY”), 18 (“GENERAL PROVISIONS”) shall survive termination of this </w:t>
-      </w:r>
-      <w:r>
-        <w:rPr>
-          <w:rFonts w:asciiTheme="minorHAnsi" w:hAnsiTheme="minorHAnsi"/>
-          <w:color w:val="000000"/>
-          <w:sz w:val="22"/>
-          <w:szCs w:val="22"/>
-        </w:rPr>
-        <w:lastRenderedPageBreak/>
-        <w:t>Agreement.</w:t>
+        <w:t xml:space="preserve"> (“LIABILITY LIMITATION”), 13 (“INDEMNITY”), 18 (“GENERAL PROVISIONS”) shall survive termination of this Agreement.</w:t>
       </w:r>
       <w:r>
         <w:rPr>
@@ -3487,7 +3713,12 @@
       </w:r>
     </w:p>
     <w:sectPr>
-      <w:headerReference w:type="default" r:id="rId19"/>
+      <w:headerReference w:type="even" r:id="rId19"/>
+      <w:headerReference w:type="default" r:id="rId20"/>
+      <w:footerReference w:type="even" r:id="rId21"/>
+      <w:footerReference w:type="default" r:id="rId22"/>
+      <w:headerReference w:type="first" r:id="rId23"/>
+      <w:footerReference w:type="first" r:id="rId24"/>
       <w:pgSz w:w="12240" w:h="15840"/>
       <w:pgMar w:top="1440" w:right="1440" w:bottom="1440" w:left="1440" w:header="720" w:footer="720" w:gutter="0"/>
       <w:pgNumType w:start="1"/>
@@ -3516,6 +3747,36 @@
 </w:endnotes>
 </file>
 
+<file path=word/footer1.xml><?xml version="1.0" encoding="utf-8"?>
+<w:ftr xmlns:wpc="http://schemas.microsoft.com/office/word/2010/wordprocessingCanvas" xmlns:cx="http://schemas.microsoft.com/office/drawing/2014/chartex" xmlns:cx1="http://schemas.microsoft.com/office/drawing/2015/9/8/chartex" xmlns:cx2="http://schemas.microsoft.com/office/drawing/2015/10/21/chartex" xmlns:cx3="http://schemas.microsoft.com/office/drawing/2016/5/9/chartex" xmlns:cx4="http://schemas.microsoft.com/office/drawing/2016/5/10/chartex" xmlns:cx5="http://schemas.microsoft.com/office/drawing/2016/5/11/chartex" xmlns:cx6="http://schemas.microsoft.com/office/drawing/2016/5/12/chartex" xmlns:cx7="http://schemas.microsoft.com/office/drawing/2016/5/13/chartex" xmlns:cx8="http://schemas.microsoft.com/office/drawing/2016/5/14/chartex" xmlns:mc="http://schemas.openxmlformats.org/markup-compatibility/2006" xmlns:aink="http://schemas.microsoft.com/office/drawing/2016/ink" xmlns:am3d="http://schemas.microsoft.com/office/drawing/2017/model3d" xmlns:o="urn:schemas-microsoft-com:office:office" xmlns:r="http://schemas.openxmlformats.org/officeDocument/2006/relationships" xmlns:m="http://schemas.openxmlformats.org/officeDocument/2006/math" xmlns:v="urn:schemas-microsoft-com:vml" xmlns:wp14="http://schemas.microsoft.com/office/word/2010/wordprocessingDrawing" xmlns:wp="http://schemas.openxmlformats.org/drawingml/2006/wordprocessingDrawing" xmlns:w10="urn:schemas-microsoft-com:office:word" xmlns:w="http://schemas.openxmlformats.org/wordprocessingml/2006/main" xmlns:w14="http://schemas.microsoft.com/office/word/2010/wordml" xmlns:w15="http://schemas.microsoft.com/office/word/2012/wordml" xmlns:w16cex="http://schemas.microsoft.com/office/word/2018/wordml/cex" xmlns:w16cid="http://schemas.microsoft.com/office/word/2016/wordml/cid" xmlns:w16="http://schemas.microsoft.com/office/word/2018/wordml" xmlns:w16se="http://schemas.microsoft.com/office/word/2015/wordml/symex" xmlns:wpg="http://schemas.microsoft.com/office/word/2010/wordprocessingGroup" xmlns:wpi="http://schemas.microsoft.com/office/word/2010/wordprocessingInk" xmlns:wne="http://schemas.microsoft.com/office/word/2006/wordml" xmlns:wps="http://schemas.microsoft.com/office/word/2010/wordprocessingShape" mc:Ignorable="w14 w15 w16se w16cid w16 w16cex wp14">
+  <w:p>
+    <w:pPr>
+      <w:pStyle w:val="Footer"/>
+    </w:pPr>
+  </w:p>
+</w:ftr>
+</file>
+
+<file path=word/footer2.xml><?xml version="1.0" encoding="utf-8"?>
+<w:ftr xmlns:wpc="http://schemas.microsoft.com/office/word/2010/wordprocessingCanvas" xmlns:cx="http://schemas.microsoft.com/office/drawing/2014/chartex" xmlns:cx1="http://schemas.microsoft.com/office/drawing/2015/9/8/chartex" xmlns:cx2="http://schemas.microsoft.com/office/drawing/2015/10/21/chartex" xmlns:cx3="http://schemas.microsoft.com/office/drawing/2016/5/9/chartex" xmlns:cx4="http://schemas.microsoft.com/office/drawing/2016/5/10/chartex" xmlns:cx5="http://schemas.microsoft.com/office/drawing/2016/5/11/chartex" xmlns:cx6="http://schemas.microsoft.com/office/drawing/2016/5/12/chartex" xmlns:cx7="http://schemas.microsoft.com/office/drawing/2016/5/13/chartex" xmlns:cx8="http://schemas.microsoft.com/office/drawing/2016/5/14/chartex" xmlns:mc="http://schemas.openxmlformats.org/markup-compatibility/2006" xmlns:aink="http://schemas.microsoft.com/office/drawing/2016/ink" xmlns:am3d="http://schemas.microsoft.com/office/drawing/2017/model3d" xmlns:o="urn:schemas-microsoft-com:office:office" xmlns:r="http://schemas.openxmlformats.org/officeDocument/2006/relationships" xmlns:m="http://schemas.openxmlformats.org/officeDocument/2006/math" xmlns:v="urn:schemas-microsoft-com:vml" xmlns:wp14="http://schemas.microsoft.com/office/word/2010/wordprocessingDrawing" xmlns:wp="http://schemas.openxmlformats.org/drawingml/2006/wordprocessingDrawing" xmlns:w10="urn:schemas-microsoft-com:office:word" xmlns:w="http://schemas.openxmlformats.org/wordprocessingml/2006/main" xmlns:w14="http://schemas.microsoft.com/office/word/2010/wordml" xmlns:w15="http://schemas.microsoft.com/office/word/2012/wordml" xmlns:w16cex="http://schemas.microsoft.com/office/word/2018/wordml/cex" xmlns:w16cid="http://schemas.microsoft.com/office/word/2016/wordml/cid" xmlns:w16="http://schemas.microsoft.com/office/word/2018/wordml" xmlns:w16se="http://schemas.microsoft.com/office/word/2015/wordml/symex" xmlns:wpg="http://schemas.microsoft.com/office/word/2010/wordprocessingGroup" xmlns:wpi="http://schemas.microsoft.com/office/word/2010/wordprocessingInk" xmlns:wne="http://schemas.microsoft.com/office/word/2006/wordml" xmlns:wps="http://schemas.microsoft.com/office/word/2010/wordprocessingShape" mc:Ignorable="w14 w15 w16se w16cid w16 w16cex wp14">
+  <w:p>
+    <w:pPr>
+      <w:pStyle w:val="Footer"/>
+    </w:pPr>
+  </w:p>
+</w:ftr>
+</file>
+
+<file path=word/footer3.xml><?xml version="1.0" encoding="utf-8"?>
+<w:ftr xmlns:wpc="http://schemas.microsoft.com/office/word/2010/wordprocessingCanvas" xmlns:cx="http://schemas.microsoft.com/office/drawing/2014/chartex" xmlns:cx1="http://schemas.microsoft.com/office/drawing/2015/9/8/chartex" xmlns:cx2="http://schemas.microsoft.com/office/drawing/2015/10/21/chartex" xmlns:cx3="http://schemas.microsoft.com/office/drawing/2016/5/9/chartex" xmlns:cx4="http://schemas.microsoft.com/office/drawing/2016/5/10/chartex" xmlns:cx5="http://schemas.microsoft.com/office/drawing/2016/5/11/chartex" xmlns:cx6="http://schemas.microsoft.com/office/drawing/2016/5/12/chartex" xmlns:cx7="http://schemas.microsoft.com/office/drawing/2016/5/13/chartex" xmlns:cx8="http://schemas.microsoft.com/office/drawing/2016/5/14/chartex" xmlns:mc="http://schemas.openxmlformats.org/markup-compatibility/2006" xmlns:aink="http://schemas.microsoft.com/office/drawing/2016/ink" xmlns:am3d="http://schemas.microsoft.com/office/drawing/2017/model3d" xmlns:o="urn:schemas-microsoft-com:office:office" xmlns:r="http://schemas.openxmlformats.org/officeDocument/2006/relationships" xmlns:m="http://schemas.openxmlformats.org/officeDocument/2006/math" xmlns:v="urn:schemas-microsoft-com:vml" xmlns:wp14="http://schemas.microsoft.com/office/word/2010/wordprocessingDrawing" xmlns:wp="http://schemas.openxmlformats.org/drawingml/2006/wordprocessingDrawing" xmlns:w10="urn:schemas-microsoft-com:office:word" xmlns:w="http://schemas.openxmlformats.org/wordprocessingml/2006/main" xmlns:w14="http://schemas.microsoft.com/office/word/2010/wordml" xmlns:w15="http://schemas.microsoft.com/office/word/2012/wordml" xmlns:w16cex="http://schemas.microsoft.com/office/word/2018/wordml/cex" xmlns:w16cid="http://schemas.microsoft.com/office/word/2016/wordml/cid" xmlns:w16="http://schemas.microsoft.com/office/word/2018/wordml" xmlns:w16se="http://schemas.microsoft.com/office/word/2015/wordml/symex" xmlns:wpg="http://schemas.microsoft.com/office/word/2010/wordprocessingGroup" xmlns:wpi="http://schemas.microsoft.com/office/word/2010/wordprocessingInk" xmlns:wne="http://schemas.microsoft.com/office/word/2006/wordml" xmlns:wps="http://schemas.microsoft.com/office/word/2010/wordprocessingShape" mc:Ignorable="w14 w15 w16se w16cid w16 w16cex wp14">
+  <w:p>
+    <w:pPr>
+      <w:pStyle w:val="Footer"/>
+    </w:pPr>
+  </w:p>
+</w:ftr>
+</file>
+
 <file path=word/footnotes.xml><?xml version="1.0" encoding="utf-8"?>
 <w:footnotes xmlns:wpc="http://schemas.microsoft.com/office/word/2010/wordprocessingCanvas" xmlns:cx="http://schemas.microsoft.com/office/drawing/2014/chartex" xmlns:cx1="http://schemas.microsoft.com/office/drawing/2015/9/8/chartex" xmlns:cx2="http://schemas.microsoft.com/office/drawing/2015/10/21/chartex" xmlns:cx3="http://schemas.microsoft.com/office/drawing/2016/5/9/chartex" xmlns:cx4="http://schemas.microsoft.com/office/drawing/2016/5/10/chartex" xmlns:cx5="http://schemas.microsoft.com/office/drawing/2016/5/11/chartex" xmlns:cx6="http://schemas.microsoft.com/office/drawing/2016/5/12/chartex" xmlns:cx7="http://schemas.microsoft.com/office/drawing/2016/5/13/chartex" xmlns:cx8="http://schemas.microsoft.com/office/drawing/2016/5/14/chartex" xmlns:mc="http://schemas.openxmlformats.org/markup-compatibility/2006" xmlns:aink="http://schemas.microsoft.com/office/drawing/2016/ink" xmlns:am3d="http://schemas.microsoft.com/office/drawing/2017/model3d" xmlns:o="urn:schemas-microsoft-com:office:office" xmlns:r="http://schemas.openxmlformats.org/officeDocument/2006/relationships" xmlns:m="http://schemas.openxmlformats.org/officeDocument/2006/math" xmlns:v="urn:schemas-microsoft-com:vml" xmlns:wp14="http://schemas.microsoft.com/office/word/2010/wordprocessingDrawing" xmlns:wp="http://schemas.openxmlformats.org/drawingml/2006/wordprocessingDrawing" xmlns:w10="urn:schemas-microsoft-com:office:word" xmlns:w="http://schemas.openxmlformats.org/wordprocessingml/2006/main" xmlns:w14="http://schemas.microsoft.com/office/word/2010/wordml" xmlns:w15="http://schemas.microsoft.com/office/word/2012/wordml" xmlns:w16cex="http://schemas.microsoft.com/office/word/2018/wordml/cex" xmlns:w16cid="http://schemas.microsoft.com/office/word/2016/wordml/cid" xmlns:w16="http://schemas.microsoft.com/office/word/2018/wordml" xmlns:w16se="http://schemas.microsoft.com/office/word/2015/wordml/symex" xmlns:wpg="http://schemas.microsoft.com/office/word/2010/wordprocessingGroup" xmlns:wpi="http://schemas.microsoft.com/office/word/2010/wordprocessingInk" xmlns:wne="http://schemas.microsoft.com/office/word/2006/wordml" xmlns:wps="http://schemas.microsoft.com/office/word/2010/wordprocessingShape" mc:Ignorable="w14 w15 w16se w16cid w16 w16cex wp14">
   <w:footnote w:type="separator" w:id="-1">
@@ -3536,6 +3797,16 @@
 </file>
 
 <file path=word/header1.xml><?xml version="1.0" encoding="utf-8"?>
+<w:hdr xmlns:wpc="http://schemas.microsoft.com/office/word/2010/wordprocessingCanvas" xmlns:cx="http://schemas.microsoft.com/office/drawing/2014/chartex" xmlns:cx1="http://schemas.microsoft.com/office/drawing/2015/9/8/chartex" xmlns:cx2="http://schemas.microsoft.com/office/drawing/2015/10/21/chartex" xmlns:cx3="http://schemas.microsoft.com/office/drawing/2016/5/9/chartex" xmlns:cx4="http://schemas.microsoft.com/office/drawing/2016/5/10/chartex" xmlns:cx5="http://schemas.microsoft.com/office/drawing/2016/5/11/chartex" xmlns:cx6="http://schemas.microsoft.com/office/drawing/2016/5/12/chartex" xmlns:cx7="http://schemas.microsoft.com/office/drawing/2016/5/13/chartex" xmlns:cx8="http://schemas.microsoft.com/office/drawing/2016/5/14/chartex" xmlns:mc="http://schemas.openxmlformats.org/markup-compatibility/2006" xmlns:aink="http://schemas.microsoft.com/office/drawing/2016/ink" xmlns:am3d="http://schemas.microsoft.com/office/drawing/2017/model3d" xmlns:o="urn:schemas-microsoft-com:office:office" xmlns:r="http://schemas.openxmlformats.org/officeDocument/2006/relationships" xmlns:m="http://schemas.openxmlformats.org/officeDocument/2006/math" xmlns:v="urn:schemas-microsoft-com:vml" xmlns:wp14="http://schemas.microsoft.com/office/word/2010/wordprocessingDrawing" xmlns:wp="http://schemas.openxmlformats.org/drawingml/2006/wordprocessingDrawing" xmlns:w10="urn:schemas-microsoft-com:office:word" xmlns:w="http://schemas.openxmlformats.org/wordprocessingml/2006/main" xmlns:w14="http://schemas.microsoft.com/office/word/2010/wordml" xmlns:w15="http://schemas.microsoft.com/office/word/2012/wordml" xmlns:w16cex="http://schemas.microsoft.com/office/word/2018/wordml/cex" xmlns:w16cid="http://schemas.microsoft.com/office/word/2016/wordml/cid" xmlns:w16="http://schemas.microsoft.com/office/word/2018/wordml" xmlns:w16se="http://schemas.microsoft.com/office/word/2015/wordml/symex" xmlns:wpg="http://schemas.microsoft.com/office/word/2010/wordprocessingGroup" xmlns:wpi="http://schemas.microsoft.com/office/word/2010/wordprocessingInk" xmlns:wne="http://schemas.microsoft.com/office/word/2006/wordml" xmlns:wps="http://schemas.microsoft.com/office/word/2010/wordprocessingShape" mc:Ignorable="w14 w15 w16se w16cid w16 w16cex wp14">
+  <w:p>
+    <w:pPr>
+      <w:pStyle w:val="Header"/>
+    </w:pPr>
+  </w:p>
+</w:hdr>
+</file>
+
+<file path=word/header2.xml><?xml version="1.0" encoding="utf-8"?>
 <w:hdr xmlns:wpc="http://schemas.microsoft.com/office/word/2010/wordprocessingCanvas" xmlns:cx="http://schemas.microsoft.com/office/drawing/2014/chartex" xmlns:cx1="http://schemas.microsoft.com/office/drawing/2015/9/8/chartex" xmlns:cx2="http://schemas.microsoft.com/office/drawing/2015/10/21/chartex" xmlns:cx3="http://schemas.microsoft.com/office/drawing/2016/5/9/chartex" xmlns:cx4="http://schemas.microsoft.com/office/drawing/2016/5/10/chartex" xmlns:cx5="http://schemas.microsoft.com/office/drawing/2016/5/11/chartex" xmlns:cx6="http://schemas.microsoft.com/office/drawing/2016/5/12/chartex" xmlns:cx7="http://schemas.microsoft.com/office/drawing/2016/5/13/chartex" xmlns:cx8="http://schemas.microsoft.com/office/drawing/2016/5/14/chartex" xmlns:mc="http://schemas.openxmlformats.org/markup-compatibility/2006" xmlns:aink="http://schemas.microsoft.com/office/drawing/2016/ink" xmlns:am3d="http://schemas.microsoft.com/office/drawing/2017/model3d" xmlns:o="urn:schemas-microsoft-com:office:office" xmlns:r="http://schemas.openxmlformats.org/officeDocument/2006/relationships" xmlns:m="http://schemas.openxmlformats.org/officeDocument/2006/math" xmlns:v="urn:schemas-microsoft-com:vml" xmlns:wp14="http://schemas.microsoft.com/office/word/2010/wordprocessingDrawing" xmlns:wp="http://schemas.openxmlformats.org/drawingml/2006/wordprocessingDrawing" xmlns:w10="urn:schemas-microsoft-com:office:word" xmlns:w="http://schemas.openxmlformats.org/wordprocessingml/2006/main" xmlns:w14="http://schemas.microsoft.com/office/word/2010/wordml" xmlns:w15="http://schemas.microsoft.com/office/word/2012/wordml" xmlns:w16cex="http://schemas.microsoft.com/office/word/2018/wordml/cex" xmlns:w16cid="http://schemas.microsoft.com/office/word/2016/wordml/cid" xmlns:w16="http://schemas.microsoft.com/office/word/2018/wordml" xmlns:w16se="http://schemas.microsoft.com/office/word/2015/wordml/symex" xmlns:wpg="http://schemas.microsoft.com/office/word/2010/wordprocessingGroup" xmlns:wpi="http://schemas.microsoft.com/office/word/2010/wordprocessingInk" xmlns:wne="http://schemas.microsoft.com/office/word/2006/wordml" xmlns:wps="http://schemas.microsoft.com/office/word/2010/wordprocessingShape" mc:Ignorable="w14 w15 w16se w16cid w16 w16cex wp14">
   <w:p>
     <w:pPr>
@@ -3599,7 +3870,19 @@
       <w:rPr>
         <w:i/>
       </w:rPr>
-      <w:t>Version 2.0</w:t>
+      <w:t xml:space="preserve">Version </w:t>
+    </w:r>
+    <w:r>
+      <w:rPr>
+        <w:i/>
+      </w:rPr>
+      <w:t>2.</w:t>
+    </w:r>
+    <w:r>
+      <w:rPr>
+        <w:i/>
+      </w:rPr>
+      <w:t>1</w:t>
     </w:r>
   </w:p>
   <w:p>
@@ -3619,6 +3902,16 @@
       <w:rPr>
         <w:color w:val="FF0000"/>
       </w:rPr>
+    </w:pPr>
+  </w:p>
+</w:hdr>
+</file>
+
+<file path=word/header3.xml><?xml version="1.0" encoding="utf-8"?>
+<w:hdr xmlns:wpc="http://schemas.microsoft.com/office/word/2010/wordprocessingCanvas" xmlns:cx="http://schemas.microsoft.com/office/drawing/2014/chartex" xmlns:cx1="http://schemas.microsoft.com/office/drawing/2015/9/8/chartex" xmlns:cx2="http://schemas.microsoft.com/office/drawing/2015/10/21/chartex" xmlns:cx3="http://schemas.microsoft.com/office/drawing/2016/5/9/chartex" xmlns:cx4="http://schemas.microsoft.com/office/drawing/2016/5/10/chartex" xmlns:cx5="http://schemas.microsoft.com/office/drawing/2016/5/11/chartex" xmlns:cx6="http://schemas.microsoft.com/office/drawing/2016/5/12/chartex" xmlns:cx7="http://schemas.microsoft.com/office/drawing/2016/5/13/chartex" xmlns:cx8="http://schemas.microsoft.com/office/drawing/2016/5/14/chartex" xmlns:mc="http://schemas.openxmlformats.org/markup-compatibility/2006" xmlns:aink="http://schemas.microsoft.com/office/drawing/2016/ink" xmlns:am3d="http://schemas.microsoft.com/office/drawing/2017/model3d" xmlns:o="urn:schemas-microsoft-com:office:office" xmlns:r="http://schemas.openxmlformats.org/officeDocument/2006/relationships" xmlns:m="http://schemas.openxmlformats.org/officeDocument/2006/math" xmlns:v="urn:schemas-microsoft-com:vml" xmlns:wp14="http://schemas.microsoft.com/office/word/2010/wordprocessingDrawing" xmlns:wp="http://schemas.openxmlformats.org/drawingml/2006/wordprocessingDrawing" xmlns:w10="urn:schemas-microsoft-com:office:word" xmlns:w="http://schemas.openxmlformats.org/wordprocessingml/2006/main" xmlns:w14="http://schemas.microsoft.com/office/word/2010/wordml" xmlns:w15="http://schemas.microsoft.com/office/word/2012/wordml" xmlns:w16cex="http://schemas.microsoft.com/office/word/2018/wordml/cex" xmlns:w16cid="http://schemas.microsoft.com/office/word/2016/wordml/cid" xmlns:w16="http://schemas.microsoft.com/office/word/2018/wordml" xmlns:w16se="http://schemas.microsoft.com/office/word/2015/wordml/symex" xmlns:wpg="http://schemas.microsoft.com/office/word/2010/wordprocessingGroup" xmlns:wpi="http://schemas.microsoft.com/office/word/2010/wordprocessingInk" xmlns:wne="http://schemas.microsoft.com/office/word/2006/wordml" xmlns:wps="http://schemas.microsoft.com/office/word/2010/wordprocessingShape" mc:Ignorable="w14 w15 w16se w16cid w16 w16cex wp14">
+  <w:p>
+    <w:pPr>
+      <w:pStyle w:val="Header"/>
     </w:pPr>
   </w:p>
 </w:hdr>

</xml_diff>